<commit_message>
Add Bidirection between SuperHero / badGuy + UnitTest
</commit_message>
<xml_diff>
--- a/tuto.docx
+++ b/tuto.docx
@@ -4,18 +4,17 @@
   <w:body>
     <w:sdt>
       <w:sdtPr>
+        <w:rPr>
+          <w:rFonts w:eastAsiaTheme="minorHAnsi"/>
+          <w:lang w:eastAsia="en-US"/>
+        </w:rPr>
         <w:id w:val="-1233468167"/>
         <w:docPartObj>
           <w:docPartGallery w:val="Cover Pages"/>
           <w:docPartUnique/>
         </w:docPartObj>
       </w:sdtPr>
-      <w:sdtEndPr>
-        <w:rPr>
-          <w:rFonts w:eastAsiaTheme="minorHAnsi"/>
-          <w:lang w:eastAsia="en-US"/>
-        </w:rPr>
-      </w:sdtEndPr>
+      <w:sdtEndPr/>
       <w:sdtContent>
         <w:p>
           <w:pPr>
@@ -154,6 +153,7 @@
                                       <w:calendar w:val="gregorian"/>
                                     </w:date>
                                   </w:sdtPr>
+                                  <w:sdtEndPr/>
                                   <w:sdtContent>
                                     <w:p>
                                       <w:pPr>
@@ -3466,6 +3466,7 @@
                                 <w:calendar w:val="gregorian"/>
                               </w:date>
                             </w:sdtPr>
+                            <w:sdtEndPr/>
                             <w:sdtContent>
                               <w:p>
                                 <w:pPr>
@@ -3685,23 +3686,13 @@
                                   </w:rPr>
                                   <w:t xml:space="preserve">Simona </w:t>
                                 </w:r>
-                                <w:proofErr w:type="spellStart"/>
                                 <w:r>
                                   <w:rPr>
                                     <w:color w:val="4472C4" w:themeColor="accent1"/>
                                     <w:sz w:val="26"/>
                                     <w:szCs w:val="26"/>
                                   </w:rPr>
-                                  <w:t>Arizanova</w:t>
-                                </w:r>
-                                <w:proofErr w:type="spellEnd"/>
-                                <w:r>
-                                  <w:rPr>
-                                    <w:color w:val="4472C4" w:themeColor="accent1"/>
-                                    <w:sz w:val="26"/>
-                                    <w:szCs w:val="26"/>
-                                  </w:rPr>
-                                  <w:t xml:space="preserve"> - </w:t>
+                                  <w:t xml:space="preserve">Arizanova - </w:t>
                                 </w:r>
                                 <w:sdt>
                                   <w:sdtPr>
@@ -3716,6 +3707,7 @@
                                     <w:dataBinding w:prefixMappings="xmlns:ns0='http://purl.org/dc/elements/1.1/' xmlns:ns1='http://schemas.openxmlformats.org/package/2006/metadata/core-properties' " w:xpath="/ns1:coreProperties[1]/ns0:creator[1]" w:storeItemID="{6C3C8BC8-F283-45AE-878A-BAB7291924A1}"/>
                                     <w:text/>
                                   </w:sdtPr>
+                                  <w:sdtEndPr/>
                                   <w:sdtContent>
                                     <w:r>
                                       <w:rPr>
@@ -3774,23 +3766,13 @@
                             </w:rPr>
                             <w:t xml:space="preserve">Simona </w:t>
                           </w:r>
-                          <w:proofErr w:type="spellStart"/>
                           <w:r>
                             <w:rPr>
                               <w:color w:val="4472C4" w:themeColor="accent1"/>
                               <w:sz w:val="26"/>
                               <w:szCs w:val="26"/>
                             </w:rPr>
-                            <w:t>Arizanova</w:t>
-                          </w:r>
-                          <w:proofErr w:type="spellEnd"/>
-                          <w:r>
-                            <w:rPr>
-                              <w:color w:val="4472C4" w:themeColor="accent1"/>
-                              <w:sz w:val="26"/>
-                              <w:szCs w:val="26"/>
-                            </w:rPr>
-                            <w:t xml:space="preserve"> - </w:t>
+                            <w:t xml:space="preserve">Arizanova - </w:t>
                           </w:r>
                           <w:sdt>
                             <w:sdtPr>
@@ -3805,6 +3787,7 @@
                               <w:dataBinding w:prefixMappings="xmlns:ns0='http://purl.org/dc/elements/1.1/' xmlns:ns1='http://schemas.openxmlformats.org/package/2006/metadata/core-properties' " w:xpath="/ns1:coreProperties[1]/ns0:creator[1]" w:storeItemID="{6C3C8BC8-F283-45AE-878A-BAB7291924A1}"/>
                               <w:text/>
                             </w:sdtPr>
+                            <w:sdtEndPr/>
                             <w:sdtContent>
                               <w:r>
                                 <w:rPr>
@@ -3920,8 +3903,8 @@
                                     <w:dataBinding w:prefixMappings="xmlns:ns0='http://purl.org/dc/elements/1.1/' xmlns:ns1='http://schemas.openxmlformats.org/package/2006/metadata/core-properties' " w:xpath="/ns1:coreProperties[1]/ns0:title[1]" w:storeItemID="{6C3C8BC8-F283-45AE-878A-BAB7291924A1}"/>
                                     <w:text/>
                                   </w:sdtPr>
+                                  <w:sdtEndPr/>
                                   <w:sdtContent>
-                                    <w:proofErr w:type="spellStart"/>
                                     <w:r>
                                       <w:rPr>
                                         <w:rFonts w:asciiTheme="majorHAnsi" w:eastAsiaTheme="majorEastAsia" w:hAnsiTheme="majorHAnsi" w:cstheme="majorBidi"/>
@@ -3931,7 +3914,6 @@
                                       </w:rPr>
                                       <w:t>SuperHero</w:t>
                                     </w:r>
-                                    <w:proofErr w:type="spellEnd"/>
                                   </w:sdtContent>
                                 </w:sdt>
                               </w:p>
@@ -3957,6 +3939,7 @@
                                     <w:dataBinding w:prefixMappings="xmlns:ns0='http://purl.org/dc/elements/1.1/' xmlns:ns1='http://schemas.openxmlformats.org/package/2006/metadata/core-properties' " w:xpath="/ns1:coreProperties[1]/ns0:subject[1]" w:storeItemID="{6C3C8BC8-F283-45AE-878A-BAB7291924A1}"/>
                                     <w:text/>
                                   </w:sdtPr>
+                                  <w:sdtEndPr/>
                                   <w:sdtContent>
                                     <w:r>
                                       <w:rPr>
@@ -4017,8 +4000,8 @@
                               <w:dataBinding w:prefixMappings="xmlns:ns0='http://purl.org/dc/elements/1.1/' xmlns:ns1='http://schemas.openxmlformats.org/package/2006/metadata/core-properties' " w:xpath="/ns1:coreProperties[1]/ns0:title[1]" w:storeItemID="{6C3C8BC8-F283-45AE-878A-BAB7291924A1}"/>
                               <w:text/>
                             </w:sdtPr>
+                            <w:sdtEndPr/>
                             <w:sdtContent>
-                              <w:proofErr w:type="spellStart"/>
                               <w:r>
                                 <w:rPr>
                                   <w:rFonts w:asciiTheme="majorHAnsi" w:eastAsiaTheme="majorEastAsia" w:hAnsiTheme="majorHAnsi" w:cstheme="majorBidi"/>
@@ -4028,7 +4011,6 @@
                                 </w:rPr>
                                 <w:t>SuperHero</w:t>
                               </w:r>
-                              <w:proofErr w:type="spellEnd"/>
                             </w:sdtContent>
                           </w:sdt>
                         </w:p>
@@ -4054,6 +4036,7 @@
                               <w:dataBinding w:prefixMappings="xmlns:ns0='http://purl.org/dc/elements/1.1/' xmlns:ns1='http://schemas.openxmlformats.org/package/2006/metadata/core-properties' " w:xpath="/ns1:coreProperties[1]/ns0:subject[1]" w:storeItemID="{6C3C8BC8-F283-45AE-878A-BAB7291924A1}"/>
                               <w:text/>
                             </w:sdtPr>
+                            <w:sdtEndPr/>
                             <w:sdtContent>
                               <w:r>
                                 <w:rPr>
@@ -4084,6 +4067,13 @@
     </w:sdt>
     <w:sdt>
       <w:sdtPr>
+        <w:rPr>
+          <w:rFonts w:asciiTheme="minorHAnsi" w:eastAsiaTheme="minorHAnsi" w:hAnsiTheme="minorHAnsi" w:cstheme="minorBidi"/>
+          <w:color w:val="auto"/>
+          <w:sz w:val="22"/>
+          <w:szCs w:val="22"/>
+          <w:lang w:eastAsia="en-US"/>
+        </w:rPr>
         <w:id w:val="-83991553"/>
         <w:docPartObj>
           <w:docPartGallery w:val="Table of Contents"/>
@@ -4092,13 +4082,8 @@
       </w:sdtPr>
       <w:sdtEndPr>
         <w:rPr>
-          <w:rFonts w:asciiTheme="minorHAnsi" w:eastAsiaTheme="minorHAnsi" w:hAnsiTheme="minorHAnsi" w:cstheme="minorBidi"/>
           <w:b/>
           <w:bCs/>
-          <w:color w:val="auto"/>
-          <w:sz w:val="22"/>
-          <w:szCs w:val="22"/>
-          <w:lang w:eastAsia="en-US"/>
         </w:rPr>
       </w:sdtEndPr>
       <w:sdtContent>
@@ -5824,10 +5809,7 @@
     </w:p>
     <w:p>
       <w:r>
-        <w:t xml:space="preserve">Et on clique sur </w:t>
-      </w:r>
-      <w:r>
-        <w:t>Exécuter les tests</w:t>
+        <w:t>Et on clique sur Exécuter les tests</w:t>
       </w:r>
     </w:p>
     <w:p>
@@ -6599,10 +6581,12 @@
       <w:r>
         <w:t xml:space="preserve">Maintenant, nous pouvons dire </w:t>
       </w:r>
+      <w:proofErr w:type="spellStart"/>
       <w:proofErr w:type="gramStart"/>
       <w:r>
         <w:t>a</w:t>
       </w:r>
+      <w:proofErr w:type="spellEnd"/>
       <w:proofErr w:type="gramEnd"/>
       <w:r>
         <w:t xml:space="preserve"> notre </w:t>
@@ -7176,6 +7160,14 @@
       <w:r>
         <w:t>1 - *</w:t>
       </w:r>
+      <w:r>
+        <w:t xml:space="preserve"> - La </w:t>
+      </w:r>
+      <w:proofErr w:type="spellStart"/>
+      <w:r>
+        <w:t>bi-directionnalité</w:t>
+      </w:r>
+      <w:proofErr w:type="spellEnd"/>
     </w:p>
     <w:p/>
     <w:p>
@@ -7442,12 +7434,843 @@
         </w:drawing>
       </w:r>
     </w:p>
+    <w:p>
+      <w:r>
+        <w:t xml:space="preserve">Et nous allons modifier notre méthode </w:t>
+      </w:r>
+      <w:proofErr w:type="spellStart"/>
+      <w:r>
+        <w:t>fightBadGuy</w:t>
+      </w:r>
+      <w:proofErr w:type="spellEnd"/>
+      <w:r>
+        <w:t xml:space="preserve"> pour que notre héro combatte toute sa liste de méchant</w:t>
+      </w:r>
+    </w:p>
+    <w:p>
+      <w:r>
+        <w:rPr>
+          <w:noProof/>
+        </w:rPr>
+        <w:drawing>
+          <wp:inline distT="0" distB="0" distL="0" distR="0" wp14:anchorId="4C0DA34F" wp14:editId="423EE165">
+            <wp:extent cx="5562600" cy="3295650"/>
+            <wp:effectExtent l="0" t="0" r="0" b="0"/>
+            <wp:docPr id="2" name="Image 2"/>
+            <wp:cNvGraphicFramePr>
+              <a:graphicFrameLocks xmlns:a="http://schemas.openxmlformats.org/drawingml/2006/main" noChangeAspect="1"/>
+            </wp:cNvGraphicFramePr>
+            <a:graphic xmlns:a="http://schemas.openxmlformats.org/drawingml/2006/main">
+              <a:graphicData uri="http://schemas.openxmlformats.org/drawingml/2006/picture">
+                <pic:pic xmlns:pic="http://schemas.openxmlformats.org/drawingml/2006/picture">
+                  <pic:nvPicPr>
+                    <pic:cNvPr id="1" name=""/>
+                    <pic:cNvPicPr/>
+                  </pic:nvPicPr>
+                  <pic:blipFill>
+                    <a:blip r:embed="rId49"/>
+                    <a:stretch>
+                      <a:fillRect/>
+                    </a:stretch>
+                  </pic:blipFill>
+                  <pic:spPr>
+                    <a:xfrm>
+                      <a:off x="0" y="0"/>
+                      <a:ext cx="5562600" cy="3295650"/>
+                    </a:xfrm>
+                    <a:prstGeom prst="rect">
+                      <a:avLst/>
+                    </a:prstGeom>
+                  </pic:spPr>
+                </pic:pic>
+              </a:graphicData>
+            </a:graphic>
+          </wp:inline>
+        </w:drawing>
+      </w:r>
+    </w:p>
+    <w:p>
+      <w:r>
+        <w:t xml:space="preserve">Ah ouf il n’y a plus d’erreurs. Mais nous sommes confrontés à un problème … tu ne vois pas de quoi je parle ? Aller tu me fais marcher ! Nous n’avons pas de relation </w:t>
+      </w:r>
+      <w:r>
+        <w:t>bidirectionnelle</w:t>
+      </w:r>
+      <w:r>
+        <w:t>. Le héro connait ses méchants mais le méchant ne connait pas le héro contre qui il se bat. Rectifions cela !</w:t>
+      </w:r>
+    </w:p>
+    <w:p>
+      <w:r>
+        <w:rPr>
+          <w:noProof/>
+        </w:rPr>
+        <w:lastRenderedPageBreak/>
+        <w:drawing>
+          <wp:inline distT="0" distB="0" distL="0" distR="0" wp14:anchorId="5C3C2897" wp14:editId="0AEE0A1E">
+            <wp:extent cx="4648200" cy="1828800"/>
+            <wp:effectExtent l="0" t="0" r="0" b="0"/>
+            <wp:docPr id="7" name="Image 7"/>
+            <wp:cNvGraphicFramePr>
+              <a:graphicFrameLocks xmlns:a="http://schemas.openxmlformats.org/drawingml/2006/main" noChangeAspect="1"/>
+            </wp:cNvGraphicFramePr>
+            <a:graphic xmlns:a="http://schemas.openxmlformats.org/drawingml/2006/main">
+              <a:graphicData uri="http://schemas.openxmlformats.org/drawingml/2006/picture">
+                <pic:pic xmlns:pic="http://schemas.openxmlformats.org/drawingml/2006/picture">
+                  <pic:nvPicPr>
+                    <pic:cNvPr id="1" name=""/>
+                    <pic:cNvPicPr/>
+                  </pic:nvPicPr>
+                  <pic:blipFill>
+                    <a:blip r:embed="rId50"/>
+                    <a:stretch>
+                      <a:fillRect/>
+                    </a:stretch>
+                  </pic:blipFill>
+                  <pic:spPr>
+                    <a:xfrm>
+                      <a:off x="0" y="0"/>
+                      <a:ext cx="4648200" cy="1828800"/>
+                    </a:xfrm>
+                    <a:prstGeom prst="rect">
+                      <a:avLst/>
+                    </a:prstGeom>
+                  </pic:spPr>
+                </pic:pic>
+              </a:graphicData>
+            </a:graphic>
+          </wp:inline>
+        </w:drawing>
+      </w:r>
+    </w:p>
+    <w:p>
+      <w:pPr>
+        <w:jc w:val="both"/>
+      </w:pPr>
+      <w:r>
+        <w:t xml:space="preserve">Il faut pouvoir affecter le bon super-héros au méchant. </w:t>
+      </w:r>
+      <w:r>
+        <w:t xml:space="preserve"> Créons les méthodes d’accès dans la classe </w:t>
+      </w:r>
+      <w:proofErr w:type="spellStart"/>
+      <w:r>
+        <w:t>badGuy</w:t>
+      </w:r>
+      <w:proofErr w:type="spellEnd"/>
+      <w:r>
+        <w:t>.</w:t>
+      </w:r>
+    </w:p>
+    <w:p>
+      <w:pPr>
+        <w:jc w:val="both"/>
+      </w:pPr>
+      <w:r>
+        <w:rPr>
+          <w:noProof/>
+        </w:rPr>
+        <w:drawing>
+          <wp:inline distT="0" distB="0" distL="0" distR="0" wp14:anchorId="6BDB8ED7" wp14:editId="6103C371">
+            <wp:extent cx="3657600" cy="1704975"/>
+            <wp:effectExtent l="0" t="0" r="0" b="9525"/>
+            <wp:docPr id="15" name="Image 15"/>
+            <wp:cNvGraphicFramePr>
+              <a:graphicFrameLocks xmlns:a="http://schemas.openxmlformats.org/drawingml/2006/main" noChangeAspect="1"/>
+            </wp:cNvGraphicFramePr>
+            <a:graphic xmlns:a="http://schemas.openxmlformats.org/drawingml/2006/main">
+              <a:graphicData uri="http://schemas.openxmlformats.org/drawingml/2006/picture">
+                <pic:pic xmlns:pic="http://schemas.openxmlformats.org/drawingml/2006/picture">
+                  <pic:nvPicPr>
+                    <pic:cNvPr id="1" name=""/>
+                    <pic:cNvPicPr/>
+                  </pic:nvPicPr>
+                  <pic:blipFill>
+                    <a:blip r:embed="rId51"/>
+                    <a:stretch>
+                      <a:fillRect/>
+                    </a:stretch>
+                  </pic:blipFill>
+                  <pic:spPr>
+                    <a:xfrm>
+                      <a:off x="0" y="0"/>
+                      <a:ext cx="3657600" cy="1704975"/>
+                    </a:xfrm>
+                    <a:prstGeom prst="rect">
+                      <a:avLst/>
+                    </a:prstGeom>
+                  </pic:spPr>
+                </pic:pic>
+              </a:graphicData>
+            </a:graphic>
+          </wp:inline>
+        </w:drawing>
+      </w:r>
+    </w:p>
+    <w:p>
+      <w:pPr>
+        <w:jc w:val="both"/>
+      </w:pPr>
+      <w:r>
+        <w:t>Et maintenant on écrit le test.</w:t>
+      </w:r>
+    </w:p>
+    <w:p>
+      <w:pPr>
+        <w:jc w:val="both"/>
+      </w:pPr>
+      <w:r>
+        <w:rPr>
+          <w:noProof/>
+        </w:rPr>
+        <w:lastRenderedPageBreak/>
+        <w:drawing>
+          <wp:inline distT="0" distB="0" distL="0" distR="0" wp14:anchorId="30BE19EA" wp14:editId="07F4E4CD">
+            <wp:extent cx="4505325" cy="4448175"/>
+            <wp:effectExtent l="0" t="0" r="9525" b="9525"/>
+            <wp:docPr id="16" name="Image 16"/>
+            <wp:cNvGraphicFramePr>
+              <a:graphicFrameLocks xmlns:a="http://schemas.openxmlformats.org/drawingml/2006/main" noChangeAspect="1"/>
+            </wp:cNvGraphicFramePr>
+            <a:graphic xmlns:a="http://schemas.openxmlformats.org/drawingml/2006/main">
+              <a:graphicData uri="http://schemas.openxmlformats.org/drawingml/2006/picture">
+                <pic:pic xmlns:pic="http://schemas.openxmlformats.org/drawingml/2006/picture">
+                  <pic:nvPicPr>
+                    <pic:cNvPr id="1" name=""/>
+                    <pic:cNvPicPr/>
+                  </pic:nvPicPr>
+                  <pic:blipFill>
+                    <a:blip r:embed="rId52"/>
+                    <a:stretch>
+                      <a:fillRect/>
+                    </a:stretch>
+                  </pic:blipFill>
+                  <pic:spPr>
+                    <a:xfrm>
+                      <a:off x="0" y="0"/>
+                      <a:ext cx="4505325" cy="4448175"/>
+                    </a:xfrm>
+                    <a:prstGeom prst="rect">
+                      <a:avLst/>
+                    </a:prstGeom>
+                  </pic:spPr>
+                </pic:pic>
+              </a:graphicData>
+            </a:graphic>
+          </wp:inline>
+        </w:drawing>
+      </w:r>
+    </w:p>
+    <w:p>
+      <w:pPr>
+        <w:jc w:val="both"/>
+      </w:pPr>
+      <w:r>
+        <w:t>Et on lance les tests et …. Mais « </w:t>
+      </w:r>
+      <w:proofErr w:type="spellStart"/>
+      <w:r>
+        <w:t>Qué</w:t>
+      </w:r>
+      <w:proofErr w:type="spellEnd"/>
+      <w:r>
+        <w:t xml:space="preserve"> ça dire que ceci » ?</w:t>
+      </w:r>
+    </w:p>
+    <w:p>
+      <w:pPr>
+        <w:jc w:val="both"/>
+      </w:pPr>
+      <w:r>
+        <w:rPr>
+          <w:noProof/>
+        </w:rPr>
+        <w:drawing>
+          <wp:inline distT="0" distB="0" distL="0" distR="0" wp14:anchorId="1FD5B5EE" wp14:editId="3FAD7695">
+            <wp:extent cx="5760720" cy="1590040"/>
+            <wp:effectExtent l="0" t="0" r="0" b="0"/>
+            <wp:docPr id="17" name="Image 17"/>
+            <wp:cNvGraphicFramePr>
+              <a:graphicFrameLocks xmlns:a="http://schemas.openxmlformats.org/drawingml/2006/main" noChangeAspect="1"/>
+            </wp:cNvGraphicFramePr>
+            <a:graphic xmlns:a="http://schemas.openxmlformats.org/drawingml/2006/main">
+              <a:graphicData uri="http://schemas.openxmlformats.org/drawingml/2006/picture">
+                <pic:pic xmlns:pic="http://schemas.openxmlformats.org/drawingml/2006/picture">
+                  <pic:nvPicPr>
+                    <pic:cNvPr id="1" name=""/>
+                    <pic:cNvPicPr/>
+                  </pic:nvPicPr>
+                  <pic:blipFill>
+                    <a:blip r:embed="rId53"/>
+                    <a:stretch>
+                      <a:fillRect/>
+                    </a:stretch>
+                  </pic:blipFill>
+                  <pic:spPr>
+                    <a:xfrm>
+                      <a:off x="0" y="0"/>
+                      <a:ext cx="5760720" cy="1590040"/>
+                    </a:xfrm>
+                    <a:prstGeom prst="rect">
+                      <a:avLst/>
+                    </a:prstGeom>
+                  </pic:spPr>
+                </pic:pic>
+              </a:graphicData>
+            </a:graphic>
+          </wp:inline>
+        </w:drawing>
+      </w:r>
+    </w:p>
+    <w:p>
+      <w:pPr>
+        <w:jc w:val="both"/>
+      </w:pPr>
+      <w:proofErr w:type="spellStart"/>
+      <w:proofErr w:type="gramStart"/>
+      <w:r>
+        <w:t>testGetSuperHero</w:t>
+      </w:r>
+      <w:proofErr w:type="spellEnd"/>
+      <w:proofErr w:type="gramEnd"/>
+      <w:r>
+        <w:t xml:space="preserve"> a échoué : pourtant quand on crée un nouveau super héros il s’appelle « </w:t>
+      </w:r>
+      <w:proofErr w:type="spellStart"/>
+      <w:r>
+        <w:t>Spider-man</w:t>
+      </w:r>
+      <w:proofErr w:type="spellEnd"/>
+      <w:r>
+        <w:t> » et possède 35 de force alors pourquoi ?</w:t>
+      </w:r>
+    </w:p>
+    <w:p>
+      <w:pPr>
+        <w:jc w:val="both"/>
+      </w:pPr>
+      <w:r>
+        <w:t xml:space="preserve">C’est parce qu’un objet créé, même s’il possède les mêmes valeurs dans ses attributs qu’un autre objet ne possède pas forcément la même adresse en mémoire. Donc si deux objets possèdent les mêmes caractéristiques mais pas la même adresse mémoire, est ce que pour autant on doit les considérer comme différents ? </w:t>
+      </w:r>
+    </w:p>
+    <w:p>
+      <w:pPr>
+        <w:jc w:val="both"/>
+      </w:pPr>
+      <w:r>
+        <w:t xml:space="preserve">Nous allons donc utiliser et définir la méthode </w:t>
+      </w:r>
+      <w:proofErr w:type="spellStart"/>
+      <w:r>
+        <w:t>equals</w:t>
+      </w:r>
+      <w:proofErr w:type="spellEnd"/>
+      <w:r>
+        <w:t xml:space="preserve"> afin de rendre deux objets </w:t>
+      </w:r>
+      <w:proofErr w:type="spellStart"/>
+      <w:r>
+        <w:t>SuperHero</w:t>
+      </w:r>
+      <w:proofErr w:type="spellEnd"/>
+      <w:r>
+        <w:t>, possédant les mêmes données, égaux.</w:t>
+      </w:r>
+    </w:p>
+    <w:p>
+      <w:pPr>
+        <w:jc w:val="both"/>
+      </w:pPr>
+      <w:r>
+        <w:rPr>
+          <w:noProof/>
+        </w:rPr>
+        <w:lastRenderedPageBreak/>
+        <w:drawing>
+          <wp:inline distT="0" distB="0" distL="0" distR="0" wp14:anchorId="6A896A03" wp14:editId="5BDC9729">
+            <wp:extent cx="5760720" cy="2779395"/>
+            <wp:effectExtent l="0" t="0" r="0" b="1905"/>
+            <wp:docPr id="18" name="Image 18"/>
+            <wp:cNvGraphicFramePr>
+              <a:graphicFrameLocks xmlns:a="http://schemas.openxmlformats.org/drawingml/2006/main" noChangeAspect="1"/>
+            </wp:cNvGraphicFramePr>
+            <a:graphic xmlns:a="http://schemas.openxmlformats.org/drawingml/2006/main">
+              <a:graphicData uri="http://schemas.openxmlformats.org/drawingml/2006/picture">
+                <pic:pic xmlns:pic="http://schemas.openxmlformats.org/drawingml/2006/picture">
+                  <pic:nvPicPr>
+                    <pic:cNvPr id="1" name=""/>
+                    <pic:cNvPicPr/>
+                  </pic:nvPicPr>
+                  <pic:blipFill>
+                    <a:blip r:embed="rId54"/>
+                    <a:stretch>
+                      <a:fillRect/>
+                    </a:stretch>
+                  </pic:blipFill>
+                  <pic:spPr>
+                    <a:xfrm>
+                      <a:off x="0" y="0"/>
+                      <a:ext cx="5760720" cy="2779395"/>
+                    </a:xfrm>
+                    <a:prstGeom prst="rect">
+                      <a:avLst/>
+                    </a:prstGeom>
+                  </pic:spPr>
+                </pic:pic>
+              </a:graphicData>
+            </a:graphic>
+          </wp:inline>
+        </w:drawing>
+      </w:r>
+    </w:p>
+    <w:p>
+      <w:pPr>
+        <w:jc w:val="both"/>
+      </w:pPr>
+      <w:r>
+        <w:t>On peut relancer notre test</w:t>
+      </w:r>
+      <w:r>
+        <w:t xml:space="preserve"> et …. C’est un succès !!!</w:t>
+      </w:r>
+    </w:p>
+    <w:p>
+      <w:pPr>
+        <w:jc w:val="both"/>
+      </w:pPr>
+      <w:r>
+        <w:t xml:space="preserve">Je vous laisse ajouter la méthode </w:t>
+      </w:r>
+      <w:proofErr w:type="spellStart"/>
+      <w:r>
+        <w:t>getSuperHero</w:t>
+      </w:r>
+      <w:proofErr w:type="spellEnd"/>
+      <w:r>
+        <w:t xml:space="preserve"> et son test </w:t>
+      </w:r>
+      <w:r>
+        <w:rPr>
+          <mc:AlternateContent>
+            <mc:Choice Requires="w16se"/>
+            <mc:Fallback>
+              <w:rFonts w:ascii="Segoe UI Emoji" w:eastAsia="Segoe UI Emoji" w:hAnsi="Segoe UI Emoji" w:cs="Segoe UI Emoji"/>
+            </mc:Fallback>
+          </mc:AlternateContent>
+        </w:rPr>
+        <mc:AlternateContent>
+          <mc:Choice Requires="w16se">
+            <w16se:symEx w16se:font="Segoe UI Emoji" w16se:char="1F609"/>
+          </mc:Choice>
+          <mc:Fallback>
+            <w:t>😉</w:t>
+          </mc:Fallback>
+        </mc:AlternateContent>
+      </w:r>
+    </w:p>
+    <w:p>
+      <w:pPr>
+        <w:pStyle w:val="Titre2"/>
+      </w:pPr>
+      <w:proofErr w:type="spellStart"/>
+      <w:r>
+        <w:t>Refactoring</w:t>
+      </w:r>
+      <w:proofErr w:type="spellEnd"/>
+    </w:p>
+    <w:p>
+      <w:r>
+        <w:t xml:space="preserve">Le </w:t>
+      </w:r>
+      <w:proofErr w:type="spellStart"/>
+      <w:r>
+        <w:t>refactoring</w:t>
+      </w:r>
+      <w:proofErr w:type="spellEnd"/>
+      <w:r>
+        <w:t xml:space="preserve"> est utilisé lorsque nous modifions la structure d’un objet, du programme et qui va impliquer de devoir modifier la logique visuelle et de compréhension du code. Nous allons chercher à adapter le code que nous avons écrit aux modifications qui ont été faites.</w:t>
+      </w:r>
+    </w:p>
+    <w:p>
+      <w:pPr>
+        <w:pStyle w:val="Titre3"/>
+        <w:ind w:firstLine="708"/>
+      </w:pPr>
+      <w:r>
+        <w:t>Rename Method</w:t>
+      </w:r>
+    </w:p>
+    <w:p>
+      <w:r>
+        <w:t xml:space="preserve">Cette méthode consiste à renommer les variables, attributs ou méthodes pour les rendre cohérentes avec leur fonction. Par exemple, avant d’implémenter la Collection de </w:t>
+      </w:r>
+      <w:proofErr w:type="spellStart"/>
+      <w:r>
+        <w:t>BadGuy</w:t>
+      </w:r>
+      <w:proofErr w:type="spellEnd"/>
+      <w:r>
+        <w:t xml:space="preserve"> nous avions ceci :</w:t>
+      </w:r>
+    </w:p>
+    <w:p>
+      <w:r>
+        <w:rPr>
+          <w:noProof/>
+        </w:rPr>
+        <w:drawing>
+          <wp:inline distT="0" distB="0" distL="0" distR="0" wp14:anchorId="5369D35E" wp14:editId="1DDE9484">
+            <wp:extent cx="4600575" cy="1695450"/>
+            <wp:effectExtent l="0" t="0" r="9525" b="0"/>
+            <wp:docPr id="19" name="Image 19"/>
+            <wp:cNvGraphicFramePr>
+              <a:graphicFrameLocks xmlns:a="http://schemas.openxmlformats.org/drawingml/2006/main" noChangeAspect="1"/>
+            </wp:cNvGraphicFramePr>
+            <a:graphic xmlns:a="http://schemas.openxmlformats.org/drawingml/2006/main">
+              <a:graphicData uri="http://schemas.openxmlformats.org/drawingml/2006/picture">
+                <pic:pic xmlns:pic="http://schemas.openxmlformats.org/drawingml/2006/picture">
+                  <pic:nvPicPr>
+                    <pic:cNvPr id="1" name=""/>
+                    <pic:cNvPicPr/>
+                  </pic:nvPicPr>
+                  <pic:blipFill>
+                    <a:blip r:embed="rId31"/>
+                    <a:stretch>
+                      <a:fillRect/>
+                    </a:stretch>
+                  </pic:blipFill>
+                  <pic:spPr>
+                    <a:xfrm>
+                      <a:off x="0" y="0"/>
+                      <a:ext cx="4600575" cy="1695450"/>
+                    </a:xfrm>
+                    <a:prstGeom prst="rect">
+                      <a:avLst/>
+                    </a:prstGeom>
+                  </pic:spPr>
+                </pic:pic>
+              </a:graphicData>
+            </a:graphic>
+          </wp:inline>
+        </w:drawing>
+      </w:r>
+    </w:p>
+    <w:p>
+      <w:r>
+        <w:t xml:space="preserve">Et, subtilement, nous l’avons modifié de la manière suivante : </w:t>
+      </w:r>
+    </w:p>
+    <w:p>
+      <w:r>
+        <w:rPr>
+          <w:noProof/>
+        </w:rPr>
+        <w:drawing>
+          <wp:inline distT="0" distB="0" distL="0" distR="0" wp14:anchorId="2C2C3D5D" wp14:editId="3C0ACD0B">
+            <wp:extent cx="4400550" cy="379562"/>
+            <wp:effectExtent l="0" t="0" r="0" b="1905"/>
+            <wp:docPr id="20" name="Image 20"/>
+            <wp:cNvGraphicFramePr>
+              <a:graphicFrameLocks xmlns:a="http://schemas.openxmlformats.org/drawingml/2006/main" noChangeAspect="1"/>
+            </wp:cNvGraphicFramePr>
+            <a:graphic xmlns:a="http://schemas.openxmlformats.org/drawingml/2006/main">
+              <a:graphicData uri="http://schemas.openxmlformats.org/drawingml/2006/picture">
+                <pic:pic xmlns:pic="http://schemas.openxmlformats.org/drawingml/2006/picture">
+                  <pic:nvPicPr>
+                    <pic:cNvPr id="1" name=""/>
+                    <pic:cNvPicPr/>
+                  </pic:nvPicPr>
+                  <pic:blipFill rotWithShape="1">
+                    <a:blip r:embed="rId45"/>
+                    <a:srcRect b="82749"/>
+                    <a:stretch/>
+                  </pic:blipFill>
+                  <pic:spPr bwMode="auto">
+                    <a:xfrm>
+                      <a:off x="0" y="0"/>
+                      <a:ext cx="4400550" cy="379562"/>
+                    </a:xfrm>
+                    <a:prstGeom prst="rect">
+                      <a:avLst/>
+                    </a:prstGeom>
+                    <a:ln>
+                      <a:noFill/>
+                    </a:ln>
+                    <a:extLst>
+                      <a:ext uri="{53640926-AAD7-44D8-BBD7-CCE9431645EC}">
+                        <a14:shadowObscured xmlns:a14="http://schemas.microsoft.com/office/drawing/2010/main"/>
+                      </a:ext>
+                    </a:extLst>
+                  </pic:spPr>
+                </pic:pic>
+              </a:graphicData>
+            </a:graphic>
+          </wp:inline>
+        </w:drawing>
+      </w:r>
+    </w:p>
+    <w:p>
+      <w:r>
+        <w:t xml:space="preserve">En effet </w:t>
+      </w:r>
+      <w:proofErr w:type="spellStart"/>
+      <w:r>
+        <w:t>badGuy</w:t>
+      </w:r>
+      <w:proofErr w:type="spellEnd"/>
+      <w:r>
+        <w:t xml:space="preserve"> au singulier est devenu </w:t>
+      </w:r>
+      <w:proofErr w:type="spellStart"/>
+      <w:r>
+        <w:t>badGuys</w:t>
+      </w:r>
+      <w:proofErr w:type="spellEnd"/>
+      <w:r>
+        <w:t xml:space="preserve">. </w:t>
+      </w:r>
+      <w:proofErr w:type="gramStart"/>
+      <w:r>
+        <w:t>Cette exemple</w:t>
+      </w:r>
+      <w:proofErr w:type="gramEnd"/>
+      <w:r>
+        <w:t xml:space="preserve"> est subtile mais nous allons faire une modification qui n’a pas été encore faite : la méthode </w:t>
+      </w:r>
+      <w:proofErr w:type="spellStart"/>
+      <w:r>
+        <w:t>fightBadGuy</w:t>
+      </w:r>
+      <w:proofErr w:type="spellEnd"/>
+      <w:r>
+        <w:t>. En effet, son nom implique que notre héro va se battre contre seulement un seul méchant. Or notre méthode le fait combattre tous les méchants. On va devoir la renommer :</w:t>
+      </w:r>
+    </w:p>
+    <w:p>
+      <w:r>
+        <w:rPr>
+          <w:noProof/>
+        </w:rPr>
+        <w:drawing>
+          <wp:inline distT="0" distB="0" distL="0" distR="0" wp14:anchorId="233DA0EA" wp14:editId="0E52EDC7">
+            <wp:extent cx="2933700" cy="257175"/>
+            <wp:effectExtent l="0" t="0" r="0" b="9525"/>
+            <wp:docPr id="21" name="Image 21"/>
+            <wp:cNvGraphicFramePr>
+              <a:graphicFrameLocks xmlns:a="http://schemas.openxmlformats.org/drawingml/2006/main" noChangeAspect="1"/>
+            </wp:cNvGraphicFramePr>
+            <a:graphic xmlns:a="http://schemas.openxmlformats.org/drawingml/2006/main">
+              <a:graphicData uri="http://schemas.openxmlformats.org/drawingml/2006/picture">
+                <pic:pic xmlns:pic="http://schemas.openxmlformats.org/drawingml/2006/picture">
+                  <pic:nvPicPr>
+                    <pic:cNvPr id="1" name=""/>
+                    <pic:cNvPicPr/>
+                  </pic:nvPicPr>
+                  <pic:blipFill>
+                    <a:blip r:embed="rId55"/>
+                    <a:stretch>
+                      <a:fillRect/>
+                    </a:stretch>
+                  </pic:blipFill>
+                  <pic:spPr>
+                    <a:xfrm>
+                      <a:off x="0" y="0"/>
+                      <a:ext cx="2933700" cy="257175"/>
+                    </a:xfrm>
+                    <a:prstGeom prst="rect">
+                      <a:avLst/>
+                    </a:prstGeom>
+                  </pic:spPr>
+                </pic:pic>
+              </a:graphicData>
+            </a:graphic>
+          </wp:inline>
+        </w:drawing>
+      </w:r>
+    </w:p>
+    <w:p>
+      <w:pPr>
+        <w:pStyle w:val="Titre3"/>
+        <w:ind w:firstLine="708"/>
+      </w:pPr>
+      <w:proofErr w:type="spellStart"/>
+      <w:r>
+        <w:lastRenderedPageBreak/>
+        <w:t>Extract</w:t>
+      </w:r>
+      <w:proofErr w:type="spellEnd"/>
+      <w:r>
+        <w:t xml:space="preserve"> Method</w:t>
+      </w:r>
+    </w:p>
+    <w:p>
+      <w:r>
+        <w:t xml:space="preserve">La méthode d’extraction permet d’atomiser le code suivant la responsabilité. Imaginons que nous ajoutons se code dans la méthode </w:t>
+      </w:r>
+      <w:proofErr w:type="spellStart"/>
+      <w:r>
+        <w:t>workOut</w:t>
+      </w:r>
+      <w:proofErr w:type="spellEnd"/>
+      <w:r>
+        <w:t xml:space="preserve"> de </w:t>
+      </w:r>
+      <w:proofErr w:type="spellStart"/>
+      <w:r>
+        <w:t>SuperHero</w:t>
+      </w:r>
+      <w:proofErr w:type="spellEnd"/>
+      <w:r>
+        <w:t xml:space="preserve"> : </w:t>
+      </w:r>
+    </w:p>
+    <w:p>
+      <w:r>
+        <w:rPr>
+          <w:noProof/>
+        </w:rPr>
+        <w:drawing>
+          <wp:inline distT="0" distB="0" distL="0" distR="0" wp14:anchorId="47EB24E8" wp14:editId="22F3BABD">
+            <wp:extent cx="4791075" cy="1628775"/>
+            <wp:effectExtent l="0" t="0" r="9525" b="9525"/>
+            <wp:docPr id="26" name="Image 26"/>
+            <wp:cNvGraphicFramePr>
+              <a:graphicFrameLocks xmlns:a="http://schemas.openxmlformats.org/drawingml/2006/main" noChangeAspect="1"/>
+            </wp:cNvGraphicFramePr>
+            <a:graphic xmlns:a="http://schemas.openxmlformats.org/drawingml/2006/main">
+              <a:graphicData uri="http://schemas.openxmlformats.org/drawingml/2006/picture">
+                <pic:pic xmlns:pic="http://schemas.openxmlformats.org/drawingml/2006/picture">
+                  <pic:nvPicPr>
+                    <pic:cNvPr id="1" name=""/>
+                    <pic:cNvPicPr/>
+                  </pic:nvPicPr>
+                  <pic:blipFill>
+                    <a:blip r:embed="rId56"/>
+                    <a:stretch>
+                      <a:fillRect/>
+                    </a:stretch>
+                  </pic:blipFill>
+                  <pic:spPr>
+                    <a:xfrm>
+                      <a:off x="0" y="0"/>
+                      <a:ext cx="4791075" cy="1628775"/>
+                    </a:xfrm>
+                    <a:prstGeom prst="rect">
+                      <a:avLst/>
+                    </a:prstGeom>
+                  </pic:spPr>
+                </pic:pic>
+              </a:graphicData>
+            </a:graphic>
+          </wp:inline>
+        </w:drawing>
+      </w:r>
+    </w:p>
+    <w:p>
+      <w:r>
+        <w:t xml:space="preserve">L’affichage des détails est </w:t>
+      </w:r>
+      <w:proofErr w:type="gramStart"/>
+      <w:r>
+        <w:t>effectuer</w:t>
+      </w:r>
+      <w:proofErr w:type="gramEnd"/>
+      <w:r>
+        <w:t xml:space="preserve"> grâce à un champ de type Logger nommé log dans la classe </w:t>
+      </w:r>
+      <w:proofErr w:type="spellStart"/>
+      <w:r>
+        <w:t>SuperHero</w:t>
+      </w:r>
+      <w:proofErr w:type="spellEnd"/>
+      <w:r>
+        <w:t>.</w:t>
+      </w:r>
+    </w:p>
+    <w:p>
+      <w:r>
+        <w:t xml:space="preserve">L’affichage des détails n’est pas vraiment lié à la méthode </w:t>
+      </w:r>
+      <w:proofErr w:type="spellStart"/>
+      <w:r>
+        <w:t>workOut</w:t>
+      </w:r>
+      <w:proofErr w:type="spellEnd"/>
+      <w:r>
+        <w:t xml:space="preserve"> on va dont l’extraire et en faire une méthode :</w:t>
+      </w:r>
+    </w:p>
+    <w:p>
+      <w:r>
+        <w:rPr>
+          <w:noProof/>
+        </w:rPr>
+        <w:drawing>
+          <wp:inline distT="0" distB="0" distL="0" distR="0" wp14:anchorId="60FD02C1" wp14:editId="655F7EFA">
+            <wp:extent cx="4743450" cy="2686050"/>
+            <wp:effectExtent l="0" t="0" r="0" b="0"/>
+            <wp:docPr id="28" name="Image 28"/>
+            <wp:cNvGraphicFramePr>
+              <a:graphicFrameLocks xmlns:a="http://schemas.openxmlformats.org/drawingml/2006/main" noChangeAspect="1"/>
+            </wp:cNvGraphicFramePr>
+            <a:graphic xmlns:a="http://schemas.openxmlformats.org/drawingml/2006/main">
+              <a:graphicData uri="http://schemas.openxmlformats.org/drawingml/2006/picture">
+                <pic:pic xmlns:pic="http://schemas.openxmlformats.org/drawingml/2006/picture">
+                  <pic:nvPicPr>
+                    <pic:cNvPr id="1" name=""/>
+                    <pic:cNvPicPr/>
+                  </pic:nvPicPr>
+                  <pic:blipFill>
+                    <a:blip r:embed="rId57"/>
+                    <a:stretch>
+                      <a:fillRect/>
+                    </a:stretch>
+                  </pic:blipFill>
+                  <pic:spPr>
+                    <a:xfrm>
+                      <a:off x="0" y="0"/>
+                      <a:ext cx="4743450" cy="2686050"/>
+                    </a:xfrm>
+                    <a:prstGeom prst="rect">
+                      <a:avLst/>
+                    </a:prstGeom>
+                  </pic:spPr>
+                </pic:pic>
+              </a:graphicData>
+            </a:graphic>
+          </wp:inline>
+        </w:drawing>
+      </w:r>
+    </w:p>
+    <w:p>
+      <w:r>
+        <w:t xml:space="preserve">Voilà nous avons séparer la responsabilité et cela permet de </w:t>
+      </w:r>
+      <w:r>
+        <w:t>réutiliser l’affichage des détails d’un héros dans le journal de log.</w:t>
+      </w:r>
+    </w:p>
+    <w:p>
+      <w:pPr>
+        <w:jc w:val="both"/>
+      </w:pPr>
+    </w:p>
+    <w:p>
+      <w:pPr>
+        <w:jc w:val="both"/>
+      </w:pPr>
+    </w:p>
+    <w:p>
+      <w:pPr>
+        <w:jc w:val="both"/>
+      </w:pPr>
+    </w:p>
     <w:p/>
     <w:p/>
     <w:p/>
     <w:p/>
     <w:sectPr>
-      <w:footerReference w:type="default" r:id="rId49"/>
+      <w:footerReference w:type="default" r:id="rId58"/>
       <w:pgSz w:w="11906" w:h="16838"/>
       <w:pgMar w:top="1417" w:right="1417" w:bottom="1417" w:left="1417" w:header="708" w:footer="708" w:gutter="0"/>
       <w:pgNumType w:start="0"/>
@@ -7494,6 +8317,7 @@
         <w:docPartUnique/>
       </w:docPartObj>
     </w:sdtPr>
+    <w:sdtEndPr/>
     <w:sdtContent>
       <w:p>
         <w:pPr>
@@ -8176,6 +9000,28 @@
       <w:szCs w:val="26"/>
     </w:rPr>
   </w:style>
+  <w:style w:type="paragraph" w:styleId="Titre3">
+    <w:name w:val="heading 3"/>
+    <w:basedOn w:val="Normal"/>
+    <w:next w:val="Normal"/>
+    <w:link w:val="Titre3Car"/>
+    <w:uiPriority w:val="9"/>
+    <w:unhideWhenUsed/>
+    <w:qFormat/>
+    <w:rsid w:val="00992D1D"/>
+    <w:pPr>
+      <w:keepNext/>
+      <w:keepLines/>
+      <w:spacing w:before="40" w:after="0"/>
+      <w:outlineLvl w:val="2"/>
+    </w:pPr>
+    <w:rPr>
+      <w:rFonts w:asciiTheme="majorHAnsi" w:eastAsiaTheme="majorEastAsia" w:hAnsiTheme="majorHAnsi" w:cstheme="majorBidi"/>
+      <w:color w:val="1F3763" w:themeColor="accent1" w:themeShade="7F"/>
+      <w:sz w:val="24"/>
+      <w:szCs w:val="24"/>
+    </w:rPr>
+  </w:style>
   <w:style w:type="character" w:default="1" w:styleId="Policepardfaut">
     <w:name w:val="Default Paragraph Font"/>
     <w:uiPriority w:val="1"/>
@@ -8347,6 +9193,19 @@
     <w:rPr>
       <w:color w:val="0563C1" w:themeColor="hyperlink"/>
       <w:u w:val="single"/>
+    </w:rPr>
+  </w:style>
+  <w:style w:type="character" w:customStyle="1" w:styleId="Titre3Car">
+    <w:name w:val="Titre 3 Car"/>
+    <w:basedOn w:val="Policepardfaut"/>
+    <w:link w:val="Titre3"/>
+    <w:uiPriority w:val="9"/>
+    <w:rsid w:val="00992D1D"/>
+    <w:rPr>
+      <w:rFonts w:asciiTheme="majorHAnsi" w:eastAsiaTheme="majorEastAsia" w:hAnsiTheme="majorHAnsi" w:cstheme="majorBidi"/>
+      <w:color w:val="1F3763" w:themeColor="accent1" w:themeShade="7F"/>
+      <w:sz w:val="24"/>
+      <w:szCs w:val="24"/>
     </w:rPr>
   </w:style>
 </w:styles>
@@ -8671,7 +9530,7 @@
 </file>
 
 <file path=customXml/itemProps2.xml><?xml version="1.0" encoding="utf-8"?>
-<ds:datastoreItem xmlns:ds="http://schemas.openxmlformats.org/officeDocument/2006/customXml" ds:itemID="{D5E4A90C-9C74-4DFD-93B5-872C2F560E8D}">
+<ds:datastoreItem xmlns:ds="http://schemas.openxmlformats.org/officeDocument/2006/customXml" ds:itemID="{6D14E832-2F86-4827-9CA5-69B651598541}">
   <ds:schemaRefs>
     <ds:schemaRef ds:uri="http://schemas.openxmlformats.org/officeDocument/2006/bibliography"/>
   </ds:schemaRefs>

</xml_diff>

<commit_message>
Cucumber User story 1
</commit_message>
<xml_diff>
--- a/tuto.docx
+++ b/tuto.docx
@@ -3430,8 +3430,8 @@
               </mc:Choice>
               <mc:Fallback>
                 <w:pict>
-                  <v:group w14:anchorId="4FC94B9A" id="Groupe 61" o:spid="_x0000_s1026" style="position:absolute;margin-left:0;margin-top:0;width:172.8pt;height:718.55pt;z-index:-251657216;mso-width-percent:330;mso-height-percent:950;mso-left-percent:40;mso-position-horizontal-relative:page;mso-position-vertical:center;mso-position-vertical-relative:page;mso-width-percent:330;mso-height-percent:950;mso-left-percent:40" coordsize="21945,91257" o:gfxdata="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">
-                    <v:rect id="Rectangle 62" o:spid="_x0000_s1027" style="position:absolute;width:1945;height:91257;visibility:visible;mso-wrap-style:square;v-text-anchor:middle" o:gfxdata="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" fillcolor="#44546a [3215]" stroked="f" strokeweight="1pt"/>
+                  <v:group w14:anchorId="4FC94B9A" id="Groupe 61" o:spid="_x0000_s1026" style="position:absolute;margin-left:0;margin-top:0;width:172.8pt;height:718.55pt;z-index:-251657216;mso-width-percent:330;mso-height-percent:950;mso-left-percent:40;mso-position-horizontal-relative:page;mso-position-vertical:center;mso-position-vertical-relative:page;mso-width-percent:330;mso-height-percent:950;mso-left-percent:40" coordsize="21945,91257" o:gfxdata="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">
+                    <v:rect id="Rectangle 62" o:spid="_x0000_s1027" style="position:absolute;width:1945;height:91257;visibility:visible;mso-wrap-style:square;v-text-anchor:middle" o:gfxdata="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" fillcolor="#44546a [3215]" stroked="f" strokeweight="1pt"/>
                     <v:shapetype id="_x0000_t15" coordsize="21600,21600" o:spt="15" adj="16200" path="m@0,l,,,21600@0,21600,21600,10800xe">
                       <v:stroke joinstyle="miter"/>
                       <v:formulas>
@@ -3443,7 +3443,7 @@
                         <v:h position="#0,topLeft" xrange="0,21600"/>
                       </v:handles>
                     </v:shapetype>
-                    <v:shape id="Pentagone 4" o:spid="_x0000_s1028" type="#_x0000_t15" style="position:absolute;top:14668;width:21945;height:5521;visibility:visible;mso-wrap-style:square;v-text-anchor:middle" o:gfxdata="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" adj="18883" fillcolor="#4472c4 [3204]" stroked="f" strokeweight="1pt">
+                    <v:shape id="Pentagone 4" o:spid="_x0000_s1028" type="#_x0000_t15" style="position:absolute;top:14668;width:21945;height:5521;visibility:visible;mso-wrap-style:square;v-text-anchor:middle" o:gfxdata="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" adj="18883" fillcolor="#4472c4 [3204]" stroked="f" strokeweight="1pt">
                       <v:textbox inset=",0,14.4pt,0">
                         <w:txbxContent>
                           <w:sdt>
@@ -3489,99 +3489,99 @@
                         </w:txbxContent>
                       </v:textbox>
                     </v:shape>
-                    <v:group id="Groupe 64" o:spid="_x0000_s1029" style="position:absolute;left:762;top:42100;width:20574;height:49103" coordorigin="806,42118" coordsize="13062,31210" o:gfxdata="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">
-                      <v:group id="Groupe 65" o:spid="_x0000_s1030" style="position:absolute;left:1410;top:42118;width:10478;height:31210" coordorigin="1410,42118" coordsize="10477,31210" o:gfxdata="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">
+                    <v:group id="Groupe 64" o:spid="_x0000_s1029" style="position:absolute;left:762;top:42100;width:20574;height:49103" coordorigin="806,42118" coordsize="13062,31210" o:gfxdata="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">
+                      <v:group id="Groupe 65" o:spid="_x0000_s1030" style="position:absolute;left:1410;top:42118;width:10478;height:31210" coordorigin="1410,42118" coordsize="10477,31210" o:gfxdata="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">
                         <o:lock v:ext="edit" aspectratio="t"/>
-                        <v:shape id="Forme libre 20" o:spid="_x0000_s1031" style="position:absolute;left:3696;top:62168;width:1937;height:6985;visibility:visible;mso-wrap-style:square;v-text-anchor:top" coordsize="122,440" o:gfxdata="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" path="m,l39,152,84,304r38,113l122,440,76,306,39,180,6,53,,xe" fillcolor="#44546a [3215]" strokecolor="#44546a [3215]" strokeweight="0">
+                        <v:shape id="Forme libre 20" o:spid="_x0000_s1031" style="position:absolute;left:3696;top:62168;width:1937;height:6985;visibility:visible;mso-wrap-style:square;v-text-anchor:top" coordsize="122,440" o:gfxdata="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" path="m,l39,152,84,304r38,113l122,440,76,306,39,180,6,53,,xe" fillcolor="#44546a [3215]" strokecolor="#44546a [3215]" strokeweight="0">
                           <v:path arrowok="t" o:connecttype="custom" o:connectlocs="0,0;61913,241300;133350,482600;193675,661988;193675,698500;120650,485775;61913,285750;9525,84138;0,0" o:connectangles="0,0,0,0,0,0,0,0,0"/>
                         </v:shape>
-                        <v:shape id="Forme libre 21" o:spid="_x0000_s1032" style="position:absolute;left:5728;top:69058;width:1842;height:4270;visibility:visible;mso-wrap-style:square;v-text-anchor:top" coordsize="116,269" o:gfxdata="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" path="m,l8,19,37,93r30,74l116,269r-8,l60,169,30,98,1,25,,xe" fillcolor="#44546a [3215]" strokecolor="#44546a [3215]" strokeweight="0">
+                        <v:shape id="Forme libre 21" o:spid="_x0000_s1032" style="position:absolute;left:5728;top:69058;width:1842;height:4270;visibility:visible;mso-wrap-style:square;v-text-anchor:top" coordsize="116,269" o:gfxdata="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" path="m,l8,19,37,93r30,74l116,269r-8,l60,169,30,98,1,25,,xe" fillcolor="#44546a [3215]" strokecolor="#44546a [3215]" strokeweight="0">
                           <v:path arrowok="t" o:connecttype="custom" o:connectlocs="0,0;12700,30163;58738,147638;106363,265113;184150,427038;171450,427038;95250,268288;47625,155575;1588,39688;0,0" o:connectangles="0,0,0,0,0,0,0,0,0,0"/>
                         </v:shape>
-                        <v:shape id="Forme libre 22" o:spid="_x0000_s1033" style="position:absolute;left:1410;top:42118;width:2223;height:20193;visibility:visible;mso-wrap-style:square;v-text-anchor:top" coordsize="140,1272" o:gfxdata="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" path="m,l,,1,79r2,80l12,317,23,476,39,634,58,792,83,948r24,138l135,1223r5,49l138,1262,105,1106,77,949,53,792,35,634,20,476,9,317,2,159,,79,,xe" fillcolor="#44546a [3215]" strokecolor="#44546a [3215]" strokeweight="0">
+                        <v:shape id="Forme libre 22" o:spid="_x0000_s1033" style="position:absolute;left:1410;top:42118;width:2223;height:20193;visibility:visible;mso-wrap-style:square;v-text-anchor:top" coordsize="140,1272" o:gfxdata="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" path="m,l,,1,79r2,80l12,317,23,476,39,634,58,792,83,948r24,138l135,1223r5,49l138,1262,105,1106,77,949,53,792,35,634,20,476,9,317,2,159,,79,,xe" fillcolor="#44546a [3215]" strokecolor="#44546a [3215]" strokeweight="0">
                           <v:path arrowok="t" o:connecttype="custom" o:connectlocs="0,0;0,0;1588,125413;4763,252413;19050,503238;36513,755650;61913,1006475;92075,1257300;131763,1504950;169863,1724025;214313,1941513;222250,2019300;219075,2003425;166688,1755775;122238,1506538;84138,1257300;55563,1006475;31750,755650;14288,503238;3175,252413;0,125413;0,0" o:connectangles="0,0,0,0,0,0,0,0,0,0,0,0,0,0,0,0,0,0,0,0,0,0"/>
                         </v:shape>
-                        <v:shape id="Forme libre 23" o:spid="_x0000_s1034" style="position:absolute;left:3410;top:48611;width:715;height:13557;visibility:visible;mso-wrap-style:square;v-text-anchor:top" coordsize="45,854" o:gfxdata="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" path="m45,r,l35,66r-9,67l14,267,6,401,3,534,6,669r8,134l18,854r,-3l9,814,8,803,1,669,,534,3,401,12,267,25,132,34,66,45,xe" fillcolor="#44546a [3215]" strokecolor="#44546a [3215]" strokeweight="0">
+                        <v:shape id="Forme libre 23" o:spid="_x0000_s1034" style="position:absolute;left:3410;top:48611;width:715;height:13557;visibility:visible;mso-wrap-style:square;v-text-anchor:top" coordsize="45,854" o:gfxdata="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" path="m45,r,l35,66r-9,67l14,267,6,401,3,534,6,669r8,134l18,854r,-3l9,814,8,803,1,669,,534,3,401,12,267,25,132,34,66,45,xe" fillcolor="#44546a [3215]" strokecolor="#44546a [3215]" strokeweight="0">
                           <v:path arrowok="t" o:connecttype="custom" o:connectlocs="71438,0;71438,0;55563,104775;41275,211138;22225,423863;9525,636588;4763,847725;9525,1062038;22225,1274763;28575,1355725;28575,1350963;14288,1292225;12700,1274763;1588,1062038;0,847725;4763,636588;19050,423863;39688,209550;53975,104775;71438,0" o:connectangles="0,0,0,0,0,0,0,0,0,0,0,0,0,0,0,0,0,0,0,0"/>
                         </v:shape>
-                        <v:shape id="Forme libre 24" o:spid="_x0000_s1035" style="position:absolute;left:3633;top:62311;width:2444;height:9985;visibility:visible;mso-wrap-style:square;v-text-anchor:top" coordsize="154,629" o:gfxdata="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" path="m,l10,44r11,82l34,207r19,86l75,380r25,86l120,521r21,55l152,618r2,11l140,595,115,532,93,468,67,383,47,295,28,207,12,104,,xe" fillcolor="#44546a [3215]" strokecolor="#44546a [3215]" strokeweight="0">
+                        <v:shape id="Forme libre 24" o:spid="_x0000_s1035" style="position:absolute;left:3633;top:62311;width:2444;height:9985;visibility:visible;mso-wrap-style:square;v-text-anchor:top" coordsize="154,629" o:gfxdata="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" path="m,l10,44r11,82l34,207r19,86l75,380r25,86l120,521r21,55l152,618r2,11l140,595,115,532,93,468,67,383,47,295,28,207,12,104,,xe" fillcolor="#44546a [3215]" strokecolor="#44546a [3215]" strokeweight="0">
                           <v:path arrowok="t" o:connecttype="custom" o:connectlocs="0,0;15875,69850;33338,200025;53975,328613;84138,465138;119063,603250;158750,739775;190500,827088;223838,914400;241300,981075;244475,998538;222250,944563;182563,844550;147638,742950;106363,608013;74613,468313;44450,328613;19050,165100;0,0" o:connectangles="0,0,0,0,0,0,0,0,0,0,0,0,0,0,0,0,0,0,0"/>
                         </v:shape>
-                        <v:shape id="Forme libre 25" o:spid="_x0000_s1036" style="position:absolute;left:6204;top:72233;width:524;height:1095;visibility:visible;mso-wrap-style:square;v-text-anchor:top" coordsize="33,69" o:gfxdata="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" path="m,l33,69r-9,l12,35,,xe" fillcolor="#44546a [3215]" strokecolor="#44546a [3215]" strokeweight="0">
+                        <v:shape id="Forme libre 25" o:spid="_x0000_s1036" style="position:absolute;left:6204;top:72233;width:524;height:1095;visibility:visible;mso-wrap-style:square;v-text-anchor:top" coordsize="33,69" o:gfxdata="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" path="m,l33,69r-9,l12,35,,xe" fillcolor="#44546a [3215]" strokecolor="#44546a [3215]" strokeweight="0">
                           <v:path arrowok="t" o:connecttype="custom" o:connectlocs="0,0;52388,109538;38100,109538;19050,55563;0,0" o:connectangles="0,0,0,0,0"/>
                         </v:shape>
-                        <v:shape id="Forme libre 26" o:spid="_x0000_s1037" style="position:absolute;left:3553;top:61533;width:238;height:1476;visibility:visible;mso-wrap-style:square;v-text-anchor:top" coordsize="15,93" o:gfxdata="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" path="m,l9,37r,3l15,93,5,49,,xe" fillcolor="#44546a [3215]" strokecolor="#44546a [3215]" strokeweight="0">
+                        <v:shape id="Forme libre 26" o:spid="_x0000_s1037" style="position:absolute;left:3553;top:61533;width:238;height:1476;visibility:visible;mso-wrap-style:square;v-text-anchor:top" coordsize="15,93" o:gfxdata="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" path="m,l9,37r,3l15,93,5,49,,xe" fillcolor="#44546a [3215]" strokecolor="#44546a [3215]" strokeweight="0">
                           <v:path arrowok="t" o:connecttype="custom" o:connectlocs="0,0;14288,58738;14288,63500;23813,147638;7938,77788;0,0" o:connectangles="0,0,0,0,0,0"/>
                         </v:shape>
-                        <v:shape id="Forme libre 27" o:spid="_x0000_s1038" style="position:absolute;left:5633;top:56897;width:6255;height:12161;visibility:visible;mso-wrap-style:square;v-text-anchor:top" coordsize="394,766" o:gfxdata="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" path="m394,r,l356,38,319,77r-35,40l249,160r-42,58l168,276r-37,63l98,402,69,467,45,535,26,604,14,673,7,746,6,766,,749r1,-5l7,673,21,603,40,533,65,466,94,400r33,-64l164,275r40,-60l248,158r34,-42l318,76,354,37,394,xe" fillcolor="#44546a [3215]" strokecolor="#44546a [3215]" strokeweight="0">
+                        <v:shape id="Forme libre 27" o:spid="_x0000_s1038" style="position:absolute;left:5633;top:56897;width:6255;height:12161;visibility:visible;mso-wrap-style:square;v-text-anchor:top" coordsize="394,766" o:gfxdata="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" path="m394,r,l356,38,319,77r-35,40l249,160r-42,58l168,276r-37,63l98,402,69,467,45,535,26,604,14,673,7,746,6,766,,749r1,-5l7,673,21,603,40,533,65,466,94,400r33,-64l164,275r40,-60l248,158r34,-42l318,76,354,37,394,xe" fillcolor="#44546a [3215]" strokecolor="#44546a [3215]" strokeweight="0">
                           <v:path arrowok="t" o:connecttype="custom" o:connectlocs="625475,0;625475,0;565150,60325;506413,122238;450850,185738;395288,254000;328613,346075;266700,438150;207963,538163;155575,638175;109538,741363;71438,849313;41275,958850;22225,1068388;11113,1184275;9525,1216025;0,1189038;1588,1181100;11113,1068388;33338,957263;63500,846138;103188,739775;149225,635000;201613,533400;260350,436563;323850,341313;393700,250825;447675,184150;504825,120650;561975,58738;625475,0" o:connectangles="0,0,0,0,0,0,0,0,0,0,0,0,0,0,0,0,0,0,0,0,0,0,0,0,0,0,0,0,0,0,0"/>
                         </v:shape>
-                        <v:shape id="Forme libre 28" o:spid="_x0000_s1039" style="position:absolute;left:5633;top:69153;width:571;height:3080;visibility:visible;mso-wrap-style:square;v-text-anchor:top" coordsize="36,194" o:gfxdata="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" path="m,l6,16r1,3l11,80r9,52l33,185r3,9l21,161,15,145,5,81,1,41,,xe" fillcolor="#44546a [3215]" strokecolor="#44546a [3215]" strokeweight="0">
+                        <v:shape id="Forme libre 28" o:spid="_x0000_s1039" style="position:absolute;left:5633;top:69153;width:571;height:3080;visibility:visible;mso-wrap-style:square;v-text-anchor:top" coordsize="36,194" o:gfxdata="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" path="m,l6,16r1,3l11,80r9,52l33,185r3,9l21,161,15,145,5,81,1,41,,xe" fillcolor="#44546a [3215]" strokecolor="#44546a [3215]" strokeweight="0">
                           <v:path arrowok="t" o:connecttype="custom" o:connectlocs="0,0;9525,25400;11113,30163;17463,127000;31750,209550;52388,293688;57150,307975;33338,255588;23813,230188;7938,128588;1588,65088;0,0" o:connectangles="0,0,0,0,0,0,0,0,0,0,0,0"/>
                         </v:shape>
-                        <v:shape id="Forme libre 29" o:spid="_x0000_s1040" style="position:absolute;left:6077;top:72296;width:493;height:1032;visibility:visible;mso-wrap-style:square;v-text-anchor:top" coordsize="31,65" o:gfxdata="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" path="m,l31,65r-8,l,xe" fillcolor="#44546a [3215]" strokecolor="#44546a [3215]" strokeweight="0">
+                        <v:shape id="Forme libre 29" o:spid="_x0000_s1040" style="position:absolute;left:6077;top:72296;width:493;height:1032;visibility:visible;mso-wrap-style:square;v-text-anchor:top" coordsize="31,65" o:gfxdata="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" path="m,l31,65r-8,l,xe" fillcolor="#44546a [3215]" strokecolor="#44546a [3215]" strokeweight="0">
                           <v:path arrowok="t" o:connecttype="custom" o:connectlocs="0,0;49213,103188;36513,103188;0,0" o:connectangles="0,0,0,0"/>
                         </v:shape>
-                        <v:shape id="Forme libre 30" o:spid="_x0000_s1041" style="position:absolute;left:5633;top:68788;width:111;height:666;visibility:visible;mso-wrap-style:square;v-text-anchor:top" coordsize="7,42" o:gfxdata="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" path="m,l6,17,7,42,6,39,,23,,xe" fillcolor="#44546a [3215]" strokecolor="#44546a [3215]" strokeweight="0">
+                        <v:shape id="Forme libre 30" o:spid="_x0000_s1041" style="position:absolute;left:5633;top:68788;width:111;height:666;visibility:visible;mso-wrap-style:square;v-text-anchor:top" coordsize="7,42" o:gfxdata="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" path="m,l6,17,7,42,6,39,,23,,xe" fillcolor="#44546a [3215]" strokecolor="#44546a [3215]" strokeweight="0">
                           <v:path arrowok="t" o:connecttype="custom" o:connectlocs="0,0;9525,26988;11113,66675;9525,61913;0,36513;0,0" o:connectangles="0,0,0,0,0,0"/>
                         </v:shape>
-                        <v:shape id="Forme libre 31" o:spid="_x0000_s1042" style="position:absolute;left:5871;top:71455;width:714;height:1873;visibility:visible;mso-wrap-style:square;v-text-anchor:top" coordsize="45,118" o:gfxdata="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" path="m,l6,16,21,49,33,84r12,34l44,118,13,53,11,42,,xe" fillcolor="#44546a [3215]" strokecolor="#44546a [3215]" strokeweight="0">
+                        <v:shape id="Forme libre 31" o:spid="_x0000_s1042" style="position:absolute;left:5871;top:71455;width:714;height:1873;visibility:visible;mso-wrap-style:square;v-text-anchor:top" coordsize="45,118" o:gfxdata="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" path="m,l6,16,21,49,33,84r12,34l44,118,13,53,11,42,,xe" fillcolor="#44546a [3215]" strokecolor="#44546a [3215]" strokeweight="0">
                           <v:path arrowok="t" o:connecttype="custom" o:connectlocs="0,0;9525,25400;33338,77788;52388,133350;71438,187325;69850,187325;20638,84138;17463,66675;0,0" o:connectangles="0,0,0,0,0,0,0,0,0"/>
                         </v:shape>
                       </v:group>
-                      <v:group id="Groupe 78" o:spid="_x0000_s1043" style="position:absolute;left:806;top:48269;width:13063;height:25059" coordorigin="806,46499" coordsize="8747,16779" o:gfxdata="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">
+                      <v:group id="Groupe 78" o:spid="_x0000_s1043" style="position:absolute;left:806;top:48269;width:13063;height:25059" coordorigin="806,46499" coordsize="8747,16779" o:gfxdata="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">
                         <o:lock v:ext="edit" aspectratio="t"/>
-                        <v:shape id="Forme libre 8" o:spid="_x0000_s1044" style="position:absolute;left:1187;top:51897;width:1984;height:7143;visibility:visible;mso-wrap-style:square;v-text-anchor:top" coordsize="125,450" o:gfxdata="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" path="m,l41,155,86,309r39,116l125,450,79,311,41,183,7,54,,xe" fillcolor="#44546a [3215]" strokecolor="#44546a [3215]" strokeweight="0">
+                        <v:shape id="Forme libre 8" o:spid="_x0000_s1044" style="position:absolute;left:1187;top:51897;width:1984;height:7143;visibility:visible;mso-wrap-style:square;v-text-anchor:top" coordsize="125,450" o:gfxdata="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" path="m,l41,155,86,309r39,116l125,450,79,311,41,183,7,54,,xe" fillcolor="#44546a [3215]" strokecolor="#44546a [3215]" strokeweight="0">
                           <v:fill opacity="13107f"/>
                           <v:stroke opacity="13107f"/>
                           <v:path arrowok="t" o:connecttype="custom" o:connectlocs="0,0;65088,246063;136525,490538;198438,674688;198438,714375;125413,493713;65088,290513;11113,85725;0,0" o:connectangles="0,0,0,0,0,0,0,0,0"/>
                         </v:shape>
-                        <v:shape id="Forme libre 9" o:spid="_x0000_s1045" style="position:absolute;left:3282;top:58913;width:1874;height:4366;visibility:visible;mso-wrap-style:square;v-text-anchor:top" coordsize="118,275" o:gfxdata="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" path="m,l8,20,37,96r32,74l118,275r-9,l61,174,30,100,,26,,xe" fillcolor="#44546a [3215]" strokecolor="#44546a [3215]" strokeweight="0">
+                        <v:shape id="Forme libre 9" o:spid="_x0000_s1045" style="position:absolute;left:3282;top:58913;width:1874;height:4366;visibility:visible;mso-wrap-style:square;v-text-anchor:top" coordsize="118,275" o:gfxdata="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" path="m,l8,20,37,96r32,74l118,275r-9,l61,174,30,100,,26,,xe" fillcolor="#44546a [3215]" strokecolor="#44546a [3215]" strokeweight="0">
                           <v:fill opacity="13107f"/>
                           <v:stroke opacity="13107f"/>
                           <v:path arrowok="t" o:connecttype="custom" o:connectlocs="0,0;12700,31750;58738,152400;109538,269875;187325,436563;173038,436563;96838,276225;47625,158750;0,41275;0,0" o:connectangles="0,0,0,0,0,0,0,0,0,0"/>
                         </v:shape>
-                        <v:shape id="Forme libre 10" o:spid="_x0000_s1046" style="position:absolute;left:806;top:50103;width:317;height:1921;visibility:visible;mso-wrap-style:square;v-text-anchor:top" coordsize="20,121" o:gfxdata="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" path="m,l16,72r4,49l18,112,,31,,xe" fillcolor="#44546a [3215]" strokecolor="#44546a [3215]" strokeweight="0">
+                        <v:shape id="Forme libre 10" o:spid="_x0000_s1046" style="position:absolute;left:806;top:50103;width:317;height:1921;visibility:visible;mso-wrap-style:square;v-text-anchor:top" coordsize="20,121" o:gfxdata="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" path="m,l16,72r4,49l18,112,,31,,xe" fillcolor="#44546a [3215]" strokecolor="#44546a [3215]" strokeweight="0">
                           <v:fill opacity="13107f"/>
                           <v:stroke opacity="13107f"/>
                           <v:path arrowok="t" o:connecttype="custom" o:connectlocs="0,0;25400,114300;31750,192088;28575,177800;0,49213;0,0" o:connectangles="0,0,0,0,0,0"/>
                         </v:shape>
-                        <v:shape id="Forme libre 12" o:spid="_x0000_s1047" style="position:absolute;left:1123;top:52024;width:2509;height:10207;visibility:visible;mso-wrap-style:square;v-text-anchor:top" coordsize="158,643" o:gfxdata="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" path="m,l11,46r11,83l36,211r19,90l76,389r27,87l123,533r21,55l155,632r3,11l142,608,118,544,95,478,69,391,47,302,29,212,13,107,,xe" fillcolor="#44546a [3215]" strokecolor="#44546a [3215]" strokeweight="0">
+                        <v:shape id="Forme libre 12" o:spid="_x0000_s1047" style="position:absolute;left:1123;top:52024;width:2509;height:10207;visibility:visible;mso-wrap-style:square;v-text-anchor:top" coordsize="158,643" o:gfxdata="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" path="m,l11,46r11,83l36,211r19,90l76,389r27,87l123,533r21,55l155,632r3,11l142,608,118,544,95,478,69,391,47,302,29,212,13,107,,xe" fillcolor="#44546a [3215]" strokecolor="#44546a [3215]" strokeweight="0">
                           <v:fill opacity="13107f"/>
                           <v:stroke opacity="13107f"/>
                           <v:path arrowok="t" o:connecttype="custom" o:connectlocs="0,0;17463,73025;34925,204788;57150,334963;87313,477838;120650,617538;163513,755650;195263,846138;228600,933450;246063,1003300;250825,1020763;225425,965200;187325,863600;150813,758825;109538,620713;74613,479425;46038,336550;20638,169863;0,0" o:connectangles="0,0,0,0,0,0,0,0,0,0,0,0,0,0,0,0,0,0,0"/>
                         </v:shape>
-                        <v:shape id="Forme libre 13" o:spid="_x0000_s1048" style="position:absolute;left:3759;top:62152;width:524;height:1127;visibility:visible;mso-wrap-style:square;v-text-anchor:top" coordsize="33,71" o:gfxdata="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" path="m,l33,71r-9,l11,36,,xe" fillcolor="#44546a [3215]" strokecolor="#44546a [3215]" strokeweight="0">
+                        <v:shape id="Forme libre 13" o:spid="_x0000_s1048" style="position:absolute;left:3759;top:62152;width:524;height:1127;visibility:visible;mso-wrap-style:square;v-text-anchor:top" coordsize="33,71" o:gfxdata="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" path="m,l33,71r-9,l11,36,,xe" fillcolor="#44546a [3215]" strokecolor="#44546a [3215]" strokeweight="0">
                           <v:fill opacity="13107f"/>
                           <v:stroke opacity="13107f"/>
                           <v:path arrowok="t" o:connecttype="custom" o:connectlocs="0,0;52388,112713;38100,112713;17463,57150;0,0" o:connectangles="0,0,0,0,0"/>
                         </v:shape>
-                        <v:shape id="Forme libre 14" o:spid="_x0000_s1049" style="position:absolute;left:1060;top:51246;width:238;height:1508;visibility:visible;mso-wrap-style:square;v-text-anchor:top" coordsize="15,95" o:gfxdata="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" path="m,l8,37r,4l15,95,4,49,,xe" fillcolor="#44546a [3215]" strokecolor="#44546a [3215]" strokeweight="0">
+                        <v:shape id="Forme libre 14" o:spid="_x0000_s1049" style="position:absolute;left:1060;top:51246;width:238;height:1508;visibility:visible;mso-wrap-style:square;v-text-anchor:top" coordsize="15,95" o:gfxdata="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" path="m,l8,37r,4l15,95,4,49,,xe" fillcolor="#44546a [3215]" strokecolor="#44546a [3215]" strokeweight="0">
                           <v:fill opacity="13107f"/>
                           <v:stroke opacity="13107f"/>
                           <v:path arrowok="t" o:connecttype="custom" o:connectlocs="0,0;12700,58738;12700,65088;23813,150813;6350,77788;0,0" o:connectangles="0,0,0,0,0,0"/>
                         </v:shape>
-                        <v:shape id="Forme libre 15" o:spid="_x0000_s1050" style="position:absolute;left:3171;top:46499;width:6382;height:12414;visibility:visible;mso-wrap-style:square;v-text-anchor:top" coordsize="402,782" o:gfxdata="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" path="m402,r,1l363,39,325,79r-35,42l255,164r-44,58l171,284r-38,62l100,411,71,478,45,546,27,617,13,689,7,761r,21l,765r1,-4l7,688,21,616,40,545,66,475,95,409r35,-66l167,281r42,-61l253,163r34,-43l324,78,362,38,402,xe" fillcolor="#44546a [3215]" strokecolor="#44546a [3215]" strokeweight="0">
+                        <v:shape id="Forme libre 15" o:spid="_x0000_s1050" style="position:absolute;left:3171;top:46499;width:6382;height:12414;visibility:visible;mso-wrap-style:square;v-text-anchor:top" coordsize="402,782" o:gfxdata="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" path="m402,r,1l363,39,325,79r-35,42l255,164r-44,58l171,284r-38,62l100,411,71,478,45,546,27,617,13,689,7,761r,21l,765r1,-4l7,688,21,616,40,545,66,475,95,409r35,-66l167,281r42,-61l253,163r34,-43l324,78,362,38,402,xe" fillcolor="#44546a [3215]" strokecolor="#44546a [3215]" strokeweight="0">
                           <v:fill opacity="13107f"/>
                           <v:stroke opacity="13107f"/>
                           <v:path arrowok="t" o:connecttype="custom" o:connectlocs="638175,0;638175,1588;576263,61913;515938,125413;460375,192088;404813,260350;334963,352425;271463,450850;211138,549275;158750,652463;112713,758825;71438,866775;42863,979488;20638,1093788;11113,1208088;11113,1241425;0,1214438;1588,1208088;11113,1092200;33338,977900;63500,865188;104775,754063;150813,649288;206375,544513;265113,446088;331788,349250;401638,258763;455613,190500;514350,123825;574675,60325;638175,0" o:connectangles="0,0,0,0,0,0,0,0,0,0,0,0,0,0,0,0,0,0,0,0,0,0,0,0,0,0,0,0,0,0,0"/>
                         </v:shape>
-                        <v:shape id="Forme libre 16" o:spid="_x0000_s1051" style="position:absolute;left:3171;top:59040;width:588;height:3112;visibility:visible;mso-wrap-style:square;v-text-anchor:top" coordsize="37,196" o:gfxdata="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" path="m,l6,15r1,3l12,80r9,54l33,188r4,8l22,162,15,146,5,81,1,40,,xe" fillcolor="#44546a [3215]" strokecolor="#44546a [3215]" strokeweight="0">
+                        <v:shape id="Forme libre 16" o:spid="_x0000_s1051" style="position:absolute;left:3171;top:59040;width:588;height:3112;visibility:visible;mso-wrap-style:square;v-text-anchor:top" coordsize="37,196" o:gfxdata="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" path="m,l6,15r1,3l12,80r9,54l33,188r4,8l22,162,15,146,5,81,1,40,,xe" fillcolor="#44546a [3215]" strokecolor="#44546a [3215]" strokeweight="0">
                           <v:fill opacity="13107f"/>
                           <v:stroke opacity="13107f"/>
                           <v:path arrowok="t" o:connecttype="custom" o:connectlocs="0,0;9525,23813;11113,28575;19050,127000;33338,212725;52388,298450;58738,311150;34925,257175;23813,231775;7938,128588;1588,63500;0,0" o:connectangles="0,0,0,0,0,0,0,0,0,0,0,0"/>
                         </v:shape>
-                        <v:shape id="Forme libre 17" o:spid="_x0000_s1052" style="position:absolute;left:3632;top:62231;width:492;height:1048;visibility:visible;mso-wrap-style:square;v-text-anchor:top" coordsize="31,66" o:gfxdata="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" path="m,l31,66r-7,l,xe" fillcolor="#44546a [3215]" strokecolor="#44546a [3215]" strokeweight="0">
+                        <v:shape id="Forme libre 17" o:spid="_x0000_s1052" style="position:absolute;left:3632;top:62231;width:492;height:1048;visibility:visible;mso-wrap-style:square;v-text-anchor:top" coordsize="31,66" o:gfxdata="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" path="m,l31,66r-7,l,xe" fillcolor="#44546a [3215]" strokecolor="#44546a [3215]" strokeweight="0">
                           <v:fill opacity="13107f"/>
                           <v:stroke opacity="13107f"/>
                           <v:path arrowok="t" o:connecttype="custom" o:connectlocs="0,0;49213,104775;38100,104775;0,0" o:connectangles="0,0,0,0"/>
                         </v:shape>
-                        <v:shape id="Forme libre 18" o:spid="_x0000_s1053" style="position:absolute;left:3171;top:58644;width:111;height:682;visibility:visible;mso-wrap-style:square;v-text-anchor:top" coordsize="7,43" o:gfxdata="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" path="m,l7,17r,26l6,40,,25,,xe" fillcolor="#44546a [3215]" strokecolor="#44546a [3215]" strokeweight="0">
+                        <v:shape id="Forme libre 18" o:spid="_x0000_s1053" style="position:absolute;left:3171;top:58644;width:111;height:682;visibility:visible;mso-wrap-style:square;v-text-anchor:top" coordsize="7,43" o:gfxdata="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" path="m,l7,17r,26l6,40,,25,,xe" fillcolor="#44546a [3215]" strokecolor="#44546a [3215]" strokeweight="0">
                           <v:fill opacity="13107f"/>
                           <v:stroke opacity="13107f"/>
                           <v:path arrowok="t" o:connecttype="custom" o:connectlocs="0,0;11113,26988;11113,68263;9525,63500;0,39688;0,0" o:connectangles="0,0,0,0,0,0"/>
                         </v:shape>
-                        <v:shape id="Forme libre 19" o:spid="_x0000_s1054" style="position:absolute;left:3409;top:61358;width:731;height:1921;visibility:visible;mso-wrap-style:square;v-text-anchor:top" coordsize="46,121" o:gfxdata="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" path="m,l7,16,22,50,33,86r13,35l45,121,14,55,11,44,,xe" fillcolor="#44546a [3215]" strokecolor="#44546a [3215]" strokeweight="0">
+                        <v:shape id="Forme libre 19" o:spid="_x0000_s1054" style="position:absolute;left:3409;top:61358;width:731;height:1921;visibility:visible;mso-wrap-style:square;v-text-anchor:top" coordsize="46,121" o:gfxdata="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" path="m,l7,16,22,50,33,86r13,35l45,121,14,55,11,44,,xe" fillcolor="#44546a [3215]" strokecolor="#44546a [3215]" strokeweight="0">
                           <v:fill opacity="13107f"/>
                           <v:stroke opacity="13107f"/>
                           <v:path arrowok="t" o:connecttype="custom" o:connectlocs="0,0;11113,25400;34925,79375;52388,136525;73025,192088;71438,192088;22225,87313;17463,69850;0,0" o:connectangles="0,0,0,0,0,0,0,0,0"/>
@@ -3734,7 +3734,7 @@
                     <v:stroke joinstyle="miter"/>
                     <v:path gradientshapeok="t" o:connecttype="rect"/>
                   </v:shapetype>
-                  <v:shape id="Zone de texte 32" o:spid="_x0000_s1055" type="#_x0000_t202" style="position:absolute;margin-left:0;margin-top:0;width:4in;height:28.8pt;z-index:251661312;visibility:visible;mso-wrap-style:square;mso-width-percent:450;mso-height-percent:0;mso-left-percent:420;mso-top-percent:880;mso-wrap-distance-left:9pt;mso-wrap-distance-top:0;mso-wrap-distance-right:9pt;mso-wrap-distance-bottom:0;mso-position-horizontal-relative:page;mso-position-vertical-relative:page;mso-width-percent:450;mso-height-percent:0;mso-left-percent:420;mso-top-percent:880;mso-width-relative:page;mso-height-relative:margin;v-text-anchor:bottom" o:gfxdata="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" filled="f" stroked="f" strokeweight=".5pt">
+                  <v:shape id="Zone de texte 32" o:spid="_x0000_s1055" type="#_x0000_t202" style="position:absolute;margin-left:0;margin-top:0;width:4in;height:28.8pt;z-index:251661312;visibility:visible;mso-wrap-style:square;mso-width-percent:450;mso-height-percent:0;mso-left-percent:420;mso-top-percent:880;mso-wrap-distance-left:9pt;mso-wrap-distance-top:0;mso-wrap-distance-right:9pt;mso-wrap-distance-bottom:0;mso-position-horizontal-relative:page;mso-position-vertical-relative:page;mso-width-percent:450;mso-height-percent:0;mso-left-percent:420;mso-top-percent:880;mso-width-relative:page;mso-height-relative:margin;v-text-anchor:bottom" o:gfxdata="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" filled="f" stroked="f" strokeweight=".5pt">
                     <v:textbox style="mso-fit-shape-to-text:t" inset="0,0,0,0">
                       <w:txbxContent>
                         <w:p>
@@ -3951,7 +3951,7 @@
               </mc:Choice>
               <mc:Fallback>
                 <w:pict>
-                  <v:shape w14:anchorId="6A1D251C" id="Zone de texte 90" o:spid="_x0000_s1056" type="#_x0000_t202" style="position:absolute;margin-left:0;margin-top:0;width:4in;height:84.25pt;z-index:251660288;visibility:visible;mso-wrap-style:square;mso-width-percent:450;mso-height-percent:0;mso-left-percent:420;mso-top-percent:175;mso-wrap-distance-left:9pt;mso-wrap-distance-top:0;mso-wrap-distance-right:9pt;mso-wrap-distance-bottom:0;mso-position-horizontal-relative:page;mso-position-vertical-relative:page;mso-width-percent:450;mso-height-percent:0;mso-left-percent:420;mso-top-percent:175;mso-width-relative:page;mso-height-relative:margin;v-text-anchor:top" o:gfxdata="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" filled="f" stroked="f" strokeweight=".5pt">
+                  <v:shape w14:anchorId="6A1D251C" id="Zone de texte 90" o:spid="_x0000_s1056" type="#_x0000_t202" style="position:absolute;margin-left:0;margin-top:0;width:4in;height:84.25pt;z-index:251660288;visibility:visible;mso-wrap-style:square;mso-width-percent:450;mso-height-percent:0;mso-left-percent:420;mso-top-percent:175;mso-wrap-distance-left:9pt;mso-wrap-distance-top:0;mso-wrap-distance-right:9pt;mso-wrap-distance-bottom:0;mso-position-horizontal-relative:page;mso-position-vertical-relative:page;mso-width-percent:450;mso-height-percent:0;mso-left-percent:420;mso-top-percent:175;mso-width-relative:page;mso-height-relative:margin;v-text-anchor:top" o:gfxdata="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" filled="f" stroked="f" strokeweight=".5pt">
                     <v:textbox style="mso-fit-shape-to-text:t" inset="0,0,0,0">
                       <w:txbxContent>
                         <w:p>
@@ -4079,8 +4079,6 @@
             <w:rPr>
               <w:rFonts w:eastAsiaTheme="minorEastAsia"/>
               <w:noProof/>
-              <w:sz w:val="24"/>
-              <w:szCs w:val="24"/>
               <w:lang w:eastAsia="fr-FR"/>
             </w:rPr>
           </w:pPr>
@@ -4093,7 +4091,7 @@
           <w:r>
             <w:fldChar w:fldCharType="separate"/>
           </w:r>
-          <w:hyperlink w:anchor="_Toc39076754" w:history="1">
+          <w:hyperlink w:anchor="_Toc39087134" w:history="1">
             <w:r>
               <w:rPr>
                 <w:rStyle w:val="Lienhypertexte"/>
@@ -4120,7 +4118,93 @@
                 <w:noProof/>
                 <w:webHidden/>
               </w:rPr>
-              <w:instrText xml:space="preserve"> PAGEREF _Toc39076754 \h </w:instrText>
+              <w:instrText xml:space="preserve"> PAGEREF _Toc39087134 \h </w:instrText>
+            </w:r>
+            <w:r>
+              <w:rPr>
+                <w:noProof/>
+                <w:webHidden/>
+              </w:rPr>
+              <w:fldChar w:fldCharType="separate"/>
+            </w:r>
+            <w:r>
+              <w:rPr>
+                <w:b/>
+                <w:bCs/>
+                <w:noProof/>
+                <w:webHidden/>
+              </w:rPr>
+              <w:t>Erreur ! Signet non défini.</w:t>
+            </w:r>
+            <w:r>
+              <w:rPr>
+                <w:noProof/>
+                <w:webHidden/>
+              </w:rPr>
+              <w:fldChar w:fldCharType="end"/>
+            </w:r>
+          </w:hyperlink>
+        </w:p>
+        <w:p>
+          <w:pPr>
+            <w:pStyle w:val="TM2"/>
+            <w:tabs>
+              <w:tab w:val="left" w:pos="660"/>
+              <w:tab w:val="right" w:leader="dot" w:pos="9062"/>
+            </w:tabs>
+            <w:rPr>
+              <w:rFonts w:eastAsiaTheme="minorEastAsia"/>
+              <w:noProof/>
+              <w:lang w:eastAsia="fr-FR"/>
+            </w:rPr>
+          </w:pPr>
+          <w:hyperlink w:anchor="_Toc39087135" w:history="1">
+            <w:r>
+              <w:rPr>
+                <w:rStyle w:val="Lienhypertexte"/>
+                <w:b/>
+                <w:bCs/>
+                <w:noProof/>
+              </w:rPr>
+              <w:t>1.</w:t>
+            </w:r>
+            <w:r>
+              <w:rPr>
+                <w:rFonts w:eastAsiaTheme="minorEastAsia"/>
+                <w:noProof/>
+                <w:lang w:eastAsia="fr-FR"/>
+              </w:rPr>
+              <w:tab/>
+            </w:r>
+            <w:r>
+              <w:rPr>
+                <w:rStyle w:val="Lienhypertexte"/>
+                <w:b/>
+                <w:bCs/>
+                <w:noProof/>
+              </w:rPr>
+              <w:t>Créer une classe</w:t>
+            </w:r>
+            <w:r>
+              <w:rPr>
+                <w:noProof/>
+                <w:webHidden/>
+              </w:rPr>
+              <w:tab/>
+            </w:r>
+            <w:r>
+              <w:rPr>
+                <w:noProof/>
+                <w:webHidden/>
+              </w:rPr>
+              <w:fldChar w:fldCharType="begin"/>
+            </w:r>
+            <w:r>
+              <w:rPr>
+                <w:noProof/>
+                <w:webHidden/>
+              </w:rPr>
+              <w:instrText xml:space="preserve"> PAGEREF _Toc39087135 \h </w:instrText>
             </w:r>
             <w:r>
               <w:rPr>
@@ -4155,112 +4239,16 @@
           <w:pPr>
             <w:pStyle w:val="TM2"/>
             <w:tabs>
-              <w:tab w:val="left" w:pos="720"/>
+              <w:tab w:val="left" w:pos="660"/>
               <w:tab w:val="right" w:leader="dot" w:pos="9062"/>
             </w:tabs>
             <w:rPr>
               <w:rFonts w:eastAsiaTheme="minorEastAsia"/>
               <w:noProof/>
-              <w:sz w:val="24"/>
-              <w:szCs w:val="24"/>
               <w:lang w:eastAsia="fr-FR"/>
             </w:rPr>
           </w:pPr>
-          <w:hyperlink w:anchor="_Toc39076755" w:history="1">
-            <w:r>
-              <w:rPr>
-                <w:rStyle w:val="Lienhypertexte"/>
-                <w:b/>
-                <w:bCs/>
-                <w:noProof/>
-              </w:rPr>
-              <w:t>1.</w:t>
-            </w:r>
-            <w:r>
-              <w:rPr>
-                <w:rFonts w:eastAsiaTheme="minorEastAsia"/>
-                <w:noProof/>
-                <w:sz w:val="24"/>
-                <w:szCs w:val="24"/>
-                <w:lang w:eastAsia="fr-FR"/>
-              </w:rPr>
-              <w:tab/>
-            </w:r>
-            <w:r>
-              <w:rPr>
-                <w:rStyle w:val="Lienhypertexte"/>
-                <w:b/>
-                <w:bCs/>
-                <w:noProof/>
-              </w:rPr>
-              <w:t>Créer une classe</w:t>
-            </w:r>
-            <w:r>
-              <w:rPr>
-                <w:noProof/>
-                <w:webHidden/>
-              </w:rPr>
-              <w:tab/>
-            </w:r>
-            <w:r>
-              <w:rPr>
-                <w:noProof/>
-                <w:webHidden/>
-              </w:rPr>
-              <w:fldChar w:fldCharType="begin"/>
-            </w:r>
-            <w:r>
-              <w:rPr>
-                <w:noProof/>
-                <w:webHidden/>
-              </w:rPr>
-              <w:instrText xml:space="preserve"> PAGEREF _Toc39076755 \h </w:instrText>
-            </w:r>
-            <w:r>
-              <w:rPr>
-                <w:noProof/>
-                <w:webHidden/>
-              </w:rPr>
-            </w:r>
-            <w:r>
-              <w:rPr>
-                <w:noProof/>
-                <w:webHidden/>
-              </w:rPr>
-              <w:fldChar w:fldCharType="separate"/>
-            </w:r>
-            <w:r>
-              <w:rPr>
-                <w:noProof/>
-                <w:webHidden/>
-              </w:rPr>
-              <w:t>2</w:t>
-            </w:r>
-            <w:r>
-              <w:rPr>
-                <w:noProof/>
-                <w:webHidden/>
-              </w:rPr>
-              <w:fldChar w:fldCharType="end"/>
-            </w:r>
-          </w:hyperlink>
-        </w:p>
-        <w:p>
-          <w:pPr>
-            <w:pStyle w:val="TM2"/>
-            <w:tabs>
-              <w:tab w:val="left" w:pos="720"/>
-              <w:tab w:val="right" w:leader="dot" w:pos="9062"/>
-            </w:tabs>
-            <w:rPr>
-              <w:rFonts w:eastAsiaTheme="minorEastAsia"/>
-              <w:noProof/>
-              <w:sz w:val="24"/>
-              <w:szCs w:val="24"/>
-              <w:lang w:eastAsia="fr-FR"/>
-            </w:rPr>
-          </w:pPr>
-          <w:hyperlink w:anchor="_Toc39076756" w:history="1">
+          <w:hyperlink w:anchor="_Toc39087136" w:history="1">
             <w:r>
               <w:rPr>
                 <w:rStyle w:val="Lienhypertexte"/>
@@ -4274,8 +4262,6 @@
               <w:rPr>
                 <w:rFonts w:eastAsiaTheme="minorEastAsia"/>
                 <w:noProof/>
-                <w:sz w:val="24"/>
-                <w:szCs w:val="24"/>
                 <w:lang w:eastAsia="fr-FR"/>
               </w:rPr>
               <w:tab/>
@@ -4308,7 +4294,7 @@
                 <w:noProof/>
                 <w:webHidden/>
               </w:rPr>
-              <w:instrText xml:space="preserve"> PAGEREF _Toc39076756 \h </w:instrText>
+              <w:instrText xml:space="preserve"> PAGEREF _Toc39087136 \h </w:instrText>
             </w:r>
             <w:r>
               <w:rPr>
@@ -4343,18 +4329,16 @@
           <w:pPr>
             <w:pStyle w:val="TM2"/>
             <w:tabs>
-              <w:tab w:val="left" w:pos="720"/>
+              <w:tab w:val="left" w:pos="660"/>
               <w:tab w:val="right" w:leader="dot" w:pos="9062"/>
             </w:tabs>
             <w:rPr>
               <w:rFonts w:eastAsiaTheme="minorEastAsia"/>
               <w:noProof/>
-              <w:sz w:val="24"/>
-              <w:szCs w:val="24"/>
               <w:lang w:eastAsia="fr-FR"/>
             </w:rPr>
           </w:pPr>
-          <w:hyperlink w:anchor="_Toc39076757" w:history="1">
+          <w:hyperlink w:anchor="_Toc39087137" w:history="1">
             <w:r>
               <w:rPr>
                 <w:rStyle w:val="Lienhypertexte"/>
@@ -4368,8 +4352,6 @@
               <w:rPr>
                 <w:rFonts w:eastAsiaTheme="minorEastAsia"/>
                 <w:noProof/>
-                <w:sz w:val="24"/>
-                <w:szCs w:val="24"/>
                 <w:lang w:eastAsia="fr-FR"/>
               </w:rPr>
               <w:tab/>
@@ -4381,7 +4363,25 @@
                 <w:bCs/>
                 <w:noProof/>
               </w:rPr>
-              <w:t>Liens entre deux classes</w:t>
+              <w:t>Liens ent</w:t>
+            </w:r>
+            <w:r>
+              <w:rPr>
+                <w:rStyle w:val="Lienhypertexte"/>
+                <w:b/>
+                <w:bCs/>
+                <w:noProof/>
+              </w:rPr>
+              <w:t>r</w:t>
+            </w:r>
+            <w:r>
+              <w:rPr>
+                <w:rStyle w:val="Lienhypertexte"/>
+                <w:b/>
+                <w:bCs/>
+                <w:noProof/>
+              </w:rPr>
+              <w:t>e deux classes</w:t>
             </w:r>
             <w:r>
               <w:rPr>
@@ -4402,7 +4402,7 @@
                 <w:noProof/>
                 <w:webHidden/>
               </w:rPr>
-              <w:instrText xml:space="preserve"> PAGEREF _Toc39076757 \h </w:instrText>
+              <w:instrText xml:space="preserve"> PAGEREF _Toc39087137 \h </w:instrText>
             </w:r>
             <w:r>
               <w:rPr>
@@ -4437,18 +4437,16 @@
           <w:pPr>
             <w:pStyle w:val="TM2"/>
             <w:tabs>
-              <w:tab w:val="left" w:pos="720"/>
+              <w:tab w:val="left" w:pos="660"/>
               <w:tab w:val="right" w:leader="dot" w:pos="9062"/>
             </w:tabs>
             <w:rPr>
               <w:rFonts w:eastAsiaTheme="minorEastAsia"/>
               <w:noProof/>
-              <w:sz w:val="24"/>
-              <w:szCs w:val="24"/>
               <w:lang w:eastAsia="fr-FR"/>
             </w:rPr>
           </w:pPr>
-          <w:hyperlink w:anchor="_Toc39076758" w:history="1">
+          <w:hyperlink w:anchor="_Toc39087138" w:history="1">
             <w:r>
               <w:rPr>
                 <w:rStyle w:val="Lienhypertexte"/>
@@ -4462,8 +4460,6 @@
               <w:rPr>
                 <w:rFonts w:eastAsiaTheme="minorEastAsia"/>
                 <w:noProof/>
-                <w:sz w:val="24"/>
-                <w:szCs w:val="24"/>
                 <w:lang w:eastAsia="fr-FR"/>
               </w:rPr>
               <w:tab/>
@@ -4496,7 +4492,7 @@
                 <w:noProof/>
                 <w:webHidden/>
               </w:rPr>
-              <w:instrText xml:space="preserve"> PAGEREF _Toc39076758 \h </w:instrText>
+              <w:instrText xml:space="preserve"> PAGEREF _Toc39087138 \h </w:instrText>
             </w:r>
             <w:r>
               <w:rPr>
@@ -4531,18 +4527,16 @@
           <w:pPr>
             <w:pStyle w:val="TM2"/>
             <w:tabs>
-              <w:tab w:val="left" w:pos="720"/>
+              <w:tab w:val="left" w:pos="660"/>
               <w:tab w:val="right" w:leader="dot" w:pos="9062"/>
             </w:tabs>
             <w:rPr>
               <w:rFonts w:eastAsiaTheme="minorEastAsia"/>
               <w:noProof/>
-              <w:sz w:val="24"/>
-              <w:szCs w:val="24"/>
               <w:lang w:eastAsia="fr-FR"/>
             </w:rPr>
           </w:pPr>
-          <w:hyperlink w:anchor="_Toc39076759" w:history="1">
+          <w:hyperlink w:anchor="_Toc39087139" w:history="1">
             <w:r>
               <w:rPr>
                 <w:rStyle w:val="Lienhypertexte"/>
@@ -4556,8 +4550,6 @@
               <w:rPr>
                 <w:rFonts w:eastAsiaTheme="minorEastAsia"/>
                 <w:noProof/>
-                <w:sz w:val="24"/>
-                <w:szCs w:val="24"/>
                 <w:lang w:eastAsia="fr-FR"/>
               </w:rPr>
               <w:tab/>
@@ -4590,7 +4582,7 @@
                 <w:noProof/>
                 <w:webHidden/>
               </w:rPr>
-              <w:instrText xml:space="preserve"> PAGEREF _Toc39076759 \h </w:instrText>
+              <w:instrText xml:space="preserve"> PAGEREF _Toc39087139 \h </w:instrText>
             </w:r>
             <w:r>
               <w:rPr>
@@ -4625,18 +4617,16 @@
           <w:pPr>
             <w:pStyle w:val="TM3"/>
             <w:tabs>
-              <w:tab w:val="left" w:pos="960"/>
+              <w:tab w:val="left" w:pos="880"/>
               <w:tab w:val="right" w:leader="dot" w:pos="9062"/>
             </w:tabs>
             <w:rPr>
               <w:rFonts w:eastAsiaTheme="minorEastAsia"/>
               <w:noProof/>
-              <w:sz w:val="24"/>
-              <w:szCs w:val="24"/>
               <w:lang w:eastAsia="fr-FR"/>
             </w:rPr>
           </w:pPr>
-          <w:hyperlink w:anchor="_Toc39076760" w:history="1">
+          <w:hyperlink w:anchor="_Toc39087140" w:history="1">
             <w:r>
               <w:rPr>
                 <w:rStyle w:val="Lienhypertexte"/>
@@ -4648,8 +4638,6 @@
               <w:rPr>
                 <w:rFonts w:eastAsiaTheme="minorEastAsia"/>
                 <w:noProof/>
-                <w:sz w:val="24"/>
-                <w:szCs w:val="24"/>
                 <w:lang w:eastAsia="fr-FR"/>
               </w:rPr>
               <w:tab/>
@@ -4680,7 +4668,7 @@
                 <w:noProof/>
                 <w:webHidden/>
               </w:rPr>
-              <w:instrText xml:space="preserve"> PAGEREF _Toc39076760 \h </w:instrText>
+              <w:instrText xml:space="preserve"> PAGEREF _Toc39087140 \h </w:instrText>
             </w:r>
             <w:r>
               <w:rPr>
@@ -4715,18 +4703,16 @@
           <w:pPr>
             <w:pStyle w:val="TM3"/>
             <w:tabs>
-              <w:tab w:val="left" w:pos="960"/>
+              <w:tab w:val="left" w:pos="880"/>
               <w:tab w:val="right" w:leader="dot" w:pos="9062"/>
             </w:tabs>
             <w:rPr>
               <w:rFonts w:eastAsiaTheme="minorEastAsia"/>
               <w:noProof/>
-              <w:sz w:val="24"/>
-              <w:szCs w:val="24"/>
               <w:lang w:eastAsia="fr-FR"/>
             </w:rPr>
           </w:pPr>
-          <w:hyperlink w:anchor="_Toc39076761" w:history="1">
+          <w:hyperlink w:anchor="_Toc39087141" w:history="1">
             <w:r>
               <w:rPr>
                 <w:rStyle w:val="Lienhypertexte"/>
@@ -4738,8 +4724,6 @@
               <w:rPr>
                 <w:rFonts w:eastAsiaTheme="minorEastAsia"/>
                 <w:noProof/>
-                <w:sz w:val="24"/>
-                <w:szCs w:val="24"/>
                 <w:lang w:eastAsia="fr-FR"/>
               </w:rPr>
               <w:tab/>
@@ -4770,7 +4754,7 @@
                 <w:noProof/>
                 <w:webHidden/>
               </w:rPr>
-              <w:instrText xml:space="preserve"> PAGEREF _Toc39076761 \h </w:instrText>
+              <w:instrText xml:space="preserve"> PAGEREF _Toc39087141 \h </w:instrText>
             </w:r>
             <w:r>
               <w:rPr>
@@ -4836,22 +4820,16 @@
     <w:p>
       <w:pPr>
         <w:pStyle w:val="Titre1"/>
-        <w:jc w:val="center"/>
       </w:pPr>
-      <w:bookmarkStart w:id="0" w:name="_Toc39076754"/>
+      <w:proofErr w:type="spellStart"/>
       <w:r>
         <w:lastRenderedPageBreak/>
-        <w:t xml:space="preserve">Tutoriel Classe Objet (Java / </w:t>
-      </w:r>
-      <w:proofErr w:type="spellStart"/>
-      <w:r>
-        <w:t>BlueJ</w:t>
+        <w:t>Bluej</w:t>
       </w:r>
       <w:proofErr w:type="spellEnd"/>
       <w:r>
-        <w:t>)</w:t>
-      </w:r>
-      <w:bookmarkEnd w:id="0"/>
+        <w:t xml:space="preserve"> et Tests</w:t>
+      </w:r>
     </w:p>
     <w:p/>
     <w:p>
@@ -4923,7 +4901,7 @@
           <w:bCs/>
         </w:rPr>
       </w:pPr>
-      <w:bookmarkStart w:id="1" w:name="_Toc39076755"/>
+      <w:bookmarkStart w:id="0" w:name="_Toc39087135"/>
       <w:r>
         <w:rPr>
           <w:b/>
@@ -4931,7 +4909,23 @@
         </w:rPr>
         <w:t>Créer une classe</w:t>
       </w:r>
-      <w:bookmarkEnd w:id="1"/>
+      <w:bookmarkEnd w:id="0"/>
+      <w:r>
+        <w:rPr>
+          <w:b/>
+          <w:bCs/>
+        </w:rPr>
+        <w:t xml:space="preserve"> </w:t>
+      </w:r>
+      <w:proofErr w:type="spellStart"/>
+      <w:r>
+        <w:rPr>
+          <w:b/>
+          <w:bCs/>
+        </w:rPr>
+        <w:t>SuperHero</w:t>
+      </w:r>
+      <w:proofErr w:type="spellEnd"/>
     </w:p>
     <w:p/>
     <w:p>
@@ -5090,9 +5084,6 @@
       </w:r>
       <w:r>
         <w:instrText xml:space="preserve"> INCLUDEPICTURE "/var/folders/js/bq16q91n0pnczctnczh_zmd80000gn/T/com.microsoft.Word/WebArchiveCopyPasteTempFiles/legends-of-marvel-avengers.jpg" \* MERGEFORMATINET </w:instrText>
-      </w:r>
-      <w:r>
-        <w:fldChar w:fldCharType="separate"/>
       </w:r>
       <w:r>
         <w:fldChar w:fldCharType="end"/>
@@ -5315,9 +5306,6 @@
         <w:instrText xml:space="preserve"> INCLUDEPICTURE "/var/folders/js/bq16q91n0pnczctnczh_zmd80000gn/T/com.microsoft.Word/WebArchiveCopyPasteTempFiles/rick-morty-pornhub.jpg" \* MERGEFORMATINET </w:instrText>
       </w:r>
       <w:r>
-        <w:fldChar w:fldCharType="separate"/>
-      </w:r>
-      <w:r>
         <w:fldChar w:fldCharType="end"/>
       </w:r>
     </w:p>
@@ -5345,9 +5333,6 @@
       </w:r>
       <w:r>
         <w:instrText xml:space="preserve"> INCLUDEPICTURE "/var/folders/js/bq16q91n0pnczctnczh_zmd80000gn/T/com.microsoft.Word/WebArchiveCopyPasteTempFiles/Z" \* MERGEFORMATINET </w:instrText>
-      </w:r>
-      <w:r>
-        <w:fldChar w:fldCharType="separate"/>
       </w:r>
       <w:r>
         <w:fldChar w:fldCharType="end"/>
@@ -5424,15 +5409,7 @@
     <w:p/>
     <w:p>
       <w:r>
-        <w:t xml:space="preserve">Félicitations, jeune </w:t>
-      </w:r>
-      <w:proofErr w:type="spellStart"/>
-      <w:r>
-        <w:t>padawan</w:t>
-      </w:r>
-      <w:proofErr w:type="spellEnd"/>
-      <w:r>
-        <w:t xml:space="preserve">, la classe </w:t>
+        <w:t xml:space="preserve">Félicitations, jeune padawan, la classe </w:t>
       </w:r>
       <w:proofErr w:type="spellStart"/>
       <w:r>
@@ -5923,7 +5900,7 @@
           <w:bCs/>
         </w:rPr>
       </w:pPr>
-      <w:bookmarkStart w:id="2" w:name="_Toc39076756"/>
+      <w:bookmarkStart w:id="1" w:name="_Toc39087136"/>
       <w:r>
         <w:rPr>
           <w:b/>
@@ -5931,7 +5908,7 @@
         </w:rPr>
         <w:t>Tester les méthodes d’une classe</w:t>
       </w:r>
-      <w:bookmarkEnd w:id="2"/>
+      <w:bookmarkEnd w:id="1"/>
     </w:p>
     <w:p>
       <w:r>
@@ -6951,6 +6928,22 @@
     </w:p>
     <w:p>
       <w:pPr>
+        <w:pStyle w:val="Titre1"/>
+      </w:pPr>
+      <w:r>
+        <w:t xml:space="preserve">Partie 2 – </w:t>
+      </w:r>
+      <w:proofErr w:type="spellStart"/>
+      <w:r>
+        <w:t>IntelliJ</w:t>
+      </w:r>
+      <w:proofErr w:type="spellEnd"/>
+      <w:r>
+        <w:t xml:space="preserve"> et JUnit</w:t>
+      </w:r>
+    </w:p>
+    <w:p>
+      <w:pPr>
         <w:rPr>
           <w:b/>
           <w:bCs/>
@@ -6969,7 +6962,7 @@
           <w:bCs/>
         </w:rPr>
       </w:pPr>
-      <w:bookmarkStart w:id="3" w:name="_Toc39076757"/>
+      <w:bookmarkStart w:id="2" w:name="_Toc39087137"/>
       <w:r>
         <w:rPr>
           <w:b/>
@@ -6977,7 +6970,7 @@
         </w:rPr>
         <w:t>Liens entre deux classes</w:t>
       </w:r>
-      <w:bookmarkEnd w:id="3"/>
+      <w:bookmarkEnd w:id="2"/>
     </w:p>
     <w:p/>
     <w:p>
@@ -8699,7 +8692,7 @@
           <w:bCs/>
         </w:rPr>
       </w:pPr>
-      <w:bookmarkStart w:id="4" w:name="_Toc39076758"/>
+      <w:bookmarkStart w:id="3" w:name="_Toc39087138"/>
       <w:r>
         <w:rPr>
           <w:b/>
@@ -8738,7 +8731,7 @@
         </w:rPr>
         <w:t>bi-directionnalité</w:t>
       </w:r>
-      <w:bookmarkEnd w:id="4"/>
+      <w:bookmarkEnd w:id="3"/>
       <w:proofErr w:type="spellEnd"/>
     </w:p>
     <w:p>
@@ -8909,11 +8902,11 @@
         <w:t>s</w:t>
       </w:r>
       <w:r>
-        <w:t>inon Nu</w:t>
+        <w:t xml:space="preserve">inon </w:t>
       </w:r>
       <w:proofErr w:type="spellStart"/>
       <w:r>
-        <w:t>llReference</w:t>
+        <w:t>NullReference</w:t>
       </w:r>
       <w:proofErr w:type="spellEnd"/>
       <w:r>
@@ -9618,7 +9611,7 @@
           <w:bCs/>
         </w:rPr>
       </w:pPr>
-      <w:bookmarkStart w:id="5" w:name="_Toc39076759"/>
+      <w:bookmarkStart w:id="4" w:name="_Toc39087139"/>
       <w:proofErr w:type="spellStart"/>
       <w:r>
         <w:rPr>
@@ -9627,7 +9620,7 @@
         </w:rPr>
         <w:t>Refactoring</w:t>
       </w:r>
-      <w:bookmarkEnd w:id="5"/>
+      <w:bookmarkEnd w:id="4"/>
       <w:proofErr w:type="spellEnd"/>
     </w:p>
     <w:p/>
@@ -9676,16 +9669,11 @@
         </w:numPr>
         <w:ind w:left="1134"/>
       </w:pPr>
-      <w:bookmarkStart w:id="6" w:name="_Toc39076760"/>
-      <w:proofErr w:type="spellStart"/>
-      <w:r>
-        <w:t>Rename</w:t>
-      </w:r>
-      <w:proofErr w:type="spellEnd"/>
-      <w:r>
-        <w:t xml:space="preserve"> Method</w:t>
-      </w:r>
-      <w:bookmarkEnd w:id="6"/>
+      <w:bookmarkStart w:id="5" w:name="_Toc39087140"/>
+      <w:r>
+        <w:t>Rename Method</w:t>
+      </w:r>
+      <w:bookmarkEnd w:id="5"/>
     </w:p>
     <w:p/>
     <w:p>
@@ -9944,7 +9932,7 @@
         </w:numPr>
         <w:ind w:left="993"/>
       </w:pPr>
-      <w:bookmarkStart w:id="7" w:name="_Toc39076761"/>
+      <w:bookmarkStart w:id="6" w:name="_Toc39087141"/>
       <w:proofErr w:type="spellStart"/>
       <w:r>
         <w:t>Extract</w:t>
@@ -9953,7 +9941,7 @@
       <w:r>
         <w:t xml:space="preserve"> Method</w:t>
       </w:r>
-      <w:bookmarkEnd w:id="7"/>
+      <w:bookmarkEnd w:id="6"/>
     </w:p>
     <w:p/>
     <w:p>
@@ -10039,7 +10027,6 @@
       <w:r>
         <w:t xml:space="preserve"> grâce à un champ de type </w:t>
       </w:r>
-      <w:proofErr w:type="spellStart"/>
       <w:r>
         <w:rPr>
           <w:b/>
@@ -10047,7 +10034,6 @@
         </w:rPr>
         <w:t>Logger</w:t>
       </w:r>
-      <w:proofErr w:type="spellEnd"/>
       <w:r>
         <w:t xml:space="preserve"> </w:t>
       </w:r>
@@ -10184,13 +10170,8 @@
         <w:t>Et maintenant je vais te poser une question. Pourquoi on a commencé à faire des tests tout à l’heure</w:t>
       </w:r>
       <w:r>
-        <w:t xml:space="preserve"> avec </w:t>
-      </w:r>
-      <w:proofErr w:type="spellStart"/>
-      <w:r>
-        <w:t>JUnit</w:t>
-      </w:r>
-      <w:proofErr w:type="spellEnd"/>
+        <w:t xml:space="preserve"> avec JUnit</w:t>
+      </w:r>
       <w:r>
         <w:t xml:space="preserve"> ? Ce n’est pas plus simple de vérifier </w:t>
       </w:r>
@@ -10299,232 +10280,122 @@
     <w:p>
       <w:pPr>
         <w:jc w:val="both"/>
-        <w:rPr>
-          <w:b/>
-          <w:bCs/>
-          <w:color w:val="FF0000"/>
-        </w:rPr>
       </w:pPr>
       <w:r>
         <w:rPr>
-          <w:b/>
-          <w:bCs/>
-          <w:color w:val="FF0000"/>
-        </w:rPr>
-        <w:t xml:space="preserve">[Mettre ici les </w:t>
-      </w:r>
-      <w:proofErr w:type="gramStart"/>
-      <w:r>
-        <w:rPr>
-          <w:b/>
-          <w:bCs/>
-          <w:color w:val="FF0000"/>
-        </w:rPr>
-        <w:t>tests ]</w:t>
-      </w:r>
-      <w:proofErr w:type="gramEnd"/>
+          <w:noProof/>
+        </w:rPr>
+        <w:drawing>
+          <wp:inline distT="0" distB="0" distL="0" distR="0" wp14:anchorId="03D1967B" wp14:editId="50084B1A">
+            <wp:extent cx="5760720" cy="3062605"/>
+            <wp:effectExtent l="0" t="0" r="0" b="4445"/>
+            <wp:docPr id="31" name="Image 31"/>
+            <wp:cNvGraphicFramePr>
+              <a:graphicFrameLocks xmlns:a="http://schemas.openxmlformats.org/drawingml/2006/main" noChangeAspect="1"/>
+            </wp:cNvGraphicFramePr>
+            <a:graphic xmlns:a="http://schemas.openxmlformats.org/drawingml/2006/main">
+              <a:graphicData uri="http://schemas.openxmlformats.org/drawingml/2006/picture">
+                <pic:pic xmlns:pic="http://schemas.openxmlformats.org/drawingml/2006/picture">
+                  <pic:nvPicPr>
+                    <pic:cNvPr id="1" name=""/>
+                    <pic:cNvPicPr/>
+                  </pic:nvPicPr>
+                  <pic:blipFill>
+                    <a:blip r:embed="rId61"/>
+                    <a:stretch>
+                      <a:fillRect/>
+                    </a:stretch>
+                  </pic:blipFill>
+                  <pic:spPr>
+                    <a:xfrm>
+                      <a:off x="0" y="0"/>
+                      <a:ext cx="5760720" cy="3062605"/>
+                    </a:xfrm>
+                    <a:prstGeom prst="rect">
+                      <a:avLst/>
+                    </a:prstGeom>
+                  </pic:spPr>
+                </pic:pic>
+              </a:graphicData>
+            </a:graphic>
+          </wp:inline>
+        </w:drawing>
+      </w:r>
     </w:p>
     <w:p>
       <w:pPr>
         <w:jc w:val="both"/>
       </w:pPr>
+      <w:r>
+        <w:t>Pour finir, je vais te citer un adage </w:t>
+      </w:r>
+      <w:proofErr w:type="gramStart"/>
+      <w:r>
+        <w:t xml:space="preserve">: </w:t>
+      </w:r>
+      <w:r>
+        <w:t xml:space="preserve"> </w:t>
+      </w:r>
+      <w:r>
+        <w:t>«</w:t>
+      </w:r>
+      <w:proofErr w:type="gramEnd"/>
+      <w:r>
+        <w:t> </w:t>
+      </w:r>
+      <w:r>
+        <w:rPr>
+          <w:i/>
+          <w:iCs/>
+        </w:rPr>
+        <w:t>Si tout semble bien marcher, vous avez forcément négligé quelque chose</w:t>
+      </w:r>
+      <w:r>
+        <w:t xml:space="preserve"> ». C’est une variante de la </w:t>
+      </w:r>
+      <w:r>
+        <w:rPr>
+          <w:b/>
+          <w:bCs/>
+        </w:rPr>
+        <w:t>loi de Murphy.</w:t>
+      </w:r>
+      <w:r>
+        <w:rPr>
+          <w:b/>
+          <w:bCs/>
+        </w:rPr>
+        <w:t xml:space="preserve">  </w:t>
+      </w:r>
     </w:p>
     <w:p>
       <w:pPr>
         <w:jc w:val="both"/>
       </w:pPr>
       <w:r>
-        <w:t xml:space="preserve">Pour finir, je vais te citer un adage : </w:t>
-      </w:r>
-      <w:r>
-        <w:t xml:space="preserve"> CHOISIR</w:t>
+        <w:t xml:space="preserve">En effet, si vos tests sont valides, est-ce que cela signifie pour autant qu’ils contrôlent tous les aspects de votre code ? ou bien qu’une seule partie ? </w:t>
       </w:r>
     </w:p>
     <w:p>
       <w:pPr>
         <w:jc w:val="both"/>
       </w:pPr>
-    </w:p>
-    <w:p>
-      <w:pPr>
-        <w:jc w:val="both"/>
-        <w:rPr>
-          <w:b/>
-          <w:bCs/>
-        </w:rPr>
-      </w:pPr>
-      <w:r>
-        <w:t xml:space="preserve">A) </w:t>
-      </w:r>
-      <w:r>
-        <w:t>« </w:t>
-      </w:r>
-      <w:r>
-        <w:rPr>
-          <w:i/>
-          <w:iCs/>
-        </w:rPr>
-        <w:t>Si tout semble bien marcher, vous avez forcément négligé quelque chose</w:t>
-      </w:r>
-      <w:r>
-        <w:t xml:space="preserve"> ». C’est une variante de la </w:t>
-      </w:r>
-      <w:r>
-        <w:rPr>
-          <w:b/>
-          <w:bCs/>
-        </w:rPr>
-        <w:t>loi de Murphy</w:t>
-      </w:r>
-      <w:r>
-        <w:rPr>
-          <w:b/>
-          <w:bCs/>
-        </w:rPr>
-        <w:t>.</w:t>
-      </w:r>
-      <w:r>
-        <w:rPr>
-          <w:b/>
-          <w:bCs/>
-        </w:rPr>
-        <w:t xml:space="preserve">  </w:t>
-      </w:r>
-      <w:r>
-        <w:rPr>
-          <w:u w:val="single"/>
-        </w:rPr>
-        <w:t>Notre code est parfait ? Pas d’exemple</w:t>
+      <w:r>
+        <w:t xml:space="preserve">Parfois les tests de méthodes complexes cachent des fonctionnalités non testées mais qui fonctionnent à un instant t. Cela peut être le constructeur d’une classe qui oublie d’instancier un de ces champs de type Collection par exemple, et vos tests valident cet oubli quand soudain. POUF, un </w:t>
+      </w:r>
+      <w:proofErr w:type="spellStart"/>
+      <w:r>
+        <w:t>NullPointerException</w:t>
+      </w:r>
+      <w:proofErr w:type="spellEnd"/>
+      <w:r>
+        <w:t xml:space="preserve"> sauvage apparait dans les hautes herbes.</w:t>
       </w:r>
     </w:p>
     <w:p>
       <w:pPr>
         <w:jc w:val="both"/>
       </w:pPr>
-    </w:p>
-    <w:p>
-      <w:pPr>
-        <w:jc w:val="both"/>
-      </w:pPr>
-      <w:r>
-        <w:t xml:space="preserve">B)  </w:t>
-      </w:r>
-      <w:r>
-        <w:t xml:space="preserve">C’est la neuvième </w:t>
-      </w:r>
-      <w:r>
-        <w:rPr>
-          <w:b/>
-          <w:bCs/>
-        </w:rPr>
-        <w:t xml:space="preserve">loi de </w:t>
-      </w:r>
-      <w:proofErr w:type="spellStart"/>
-      <w:r>
-        <w:rPr>
-          <w:b/>
-          <w:bCs/>
-        </w:rPr>
-        <w:t>Berkley</w:t>
-      </w:r>
-      <w:proofErr w:type="spellEnd"/>
-      <w:r>
-        <w:t xml:space="preserve"> : </w:t>
-      </w:r>
-      <w:r>
-        <w:t>« </w:t>
-      </w:r>
-      <w:r>
-        <w:rPr>
-          <w:i/>
-          <w:iCs/>
-        </w:rPr>
-        <w:t xml:space="preserve">La plupart des </w:t>
-      </w:r>
-      <w:proofErr w:type="spellStart"/>
-      <w:r>
-        <w:rPr>
-          <w:i/>
-          <w:iCs/>
-        </w:rPr>
-        <w:t>généralités</w:t>
-      </w:r>
-      <w:proofErr w:type="spellEnd"/>
-      <w:r>
-        <w:rPr>
-          <w:i/>
-          <w:iCs/>
-        </w:rPr>
-        <w:t xml:space="preserve"> sont fausses, y compris celle-ci</w:t>
-      </w:r>
-      <w:r>
-        <w:t> ».</w:t>
-      </w:r>
-    </w:p>
-    <w:p>
-      <w:pPr>
-        <w:jc w:val="both"/>
-      </w:pPr>
-      <w:r>
-        <w:t>Si tu penses qu</w:t>
-      </w:r>
-      <w:r>
-        <w:t>’en testant uniquement une méthode qui appelle notre classe « </w:t>
-      </w:r>
-      <w:proofErr w:type="spellStart"/>
-      <w:r>
-        <w:rPr>
-          <w:i/>
-          <w:iCs/>
-        </w:rPr>
-        <w:t>SuperHero</w:t>
-      </w:r>
-      <w:proofErr w:type="spellEnd"/>
-      <w:r>
-        <w:t> », tu testes toutes les méthodes qui font appel à « </w:t>
-      </w:r>
-      <w:proofErr w:type="spellStart"/>
-      <w:r>
-        <w:rPr>
-          <w:i/>
-          <w:iCs/>
-        </w:rPr>
-        <w:t>SuperHero</w:t>
-      </w:r>
-      <w:proofErr w:type="spellEnd"/>
-      <w:r>
-        <w:t xml:space="preserve"> », tu as tort. </w:t>
-      </w:r>
-      <w:r>
-        <w:rPr>
-          <w:u w:val="single"/>
-        </w:rPr>
-        <w:t>Mais encore ?</w:t>
-      </w:r>
-    </w:p>
-    <w:p>
-      <w:pPr>
-        <w:jc w:val="both"/>
-      </w:pPr>
-      <w:r>
-        <w:t>C) « </w:t>
-      </w:r>
-      <w:r>
-        <w:rPr>
-          <w:i/>
-          <w:iCs/>
-        </w:rPr>
-        <w:t>Quoiqu’il arrive, faites comme si c’était prévu </w:t>
-      </w:r>
-      <w:r>
-        <w:t xml:space="preserve">». </w:t>
-      </w:r>
-      <w:r>
-        <w:rPr>
-          <w:u w:val="single"/>
-        </w:rPr>
-        <w:t>On est une arnaque ?</w:t>
-      </w:r>
     </w:p>
     <w:p>
       <w:pPr>
@@ -10541,7 +10412,7 @@
     <w:p/>
     <w:p/>
     <w:sectPr>
-      <w:footerReference w:type="default" r:id="rId61"/>
+      <w:footerReference w:type="default" r:id="rId62"/>
       <w:pgSz w:w="11906" w:h="16838"/>
       <w:pgMar w:top="1417" w:right="1417" w:bottom="1417" w:left="1417" w:header="708" w:footer="708" w:gutter="0"/>
       <w:pgNumType w:start="0"/>
@@ -10648,6 +10519,96 @@
 <file path=word/numbering.xml><?xml version="1.0" encoding="utf-8"?>
 <w:numbering xmlns:wpc="http://schemas.microsoft.com/office/word/2010/wordprocessingCanvas" xmlns:cx="http://schemas.microsoft.com/office/drawing/2014/chartex" xmlns:cx1="http://schemas.microsoft.com/office/drawing/2015/9/8/chartex" xmlns:cx2="http://schemas.microsoft.com/office/drawing/2015/10/21/chartex" xmlns:cx3="http://schemas.microsoft.com/office/drawing/2016/5/9/chartex" xmlns:cx4="http://schemas.microsoft.com/office/drawing/2016/5/10/chartex" xmlns:cx5="http://schemas.microsoft.com/office/drawing/2016/5/11/chartex" xmlns:cx6="http://schemas.microsoft.com/office/drawing/2016/5/12/chartex" xmlns:cx7="http://schemas.microsoft.com/office/drawing/2016/5/13/chartex" xmlns:cx8="http://schemas.microsoft.com/office/drawing/2016/5/14/chartex" xmlns:mc="http://schemas.openxmlformats.org/markup-compatibility/2006" xmlns:aink="http://schemas.microsoft.com/office/drawing/2016/ink" xmlns:am3d="http://schemas.microsoft.com/office/drawing/2017/model3d" xmlns:o="urn:schemas-microsoft-com:office:office" xmlns:r="http://schemas.openxmlformats.org/officeDocument/2006/relationships" xmlns:m="http://schemas.openxmlformats.org/officeDocument/2006/math" xmlns:v="urn:schemas-microsoft-com:vml" xmlns:wp14="http://schemas.microsoft.com/office/word/2010/wordprocessingDrawing" xmlns:wp="http://schemas.openxmlformats.org/drawingml/2006/wordprocessingDrawing" xmlns:w10="urn:schemas-microsoft-com:office:word" xmlns:w="http://schemas.openxmlformats.org/wordprocessingml/2006/main" xmlns:w14="http://schemas.microsoft.com/office/word/2010/wordml" xmlns:w15="http://schemas.microsoft.com/office/word/2012/wordml" xmlns:w16cex="http://schemas.microsoft.com/office/word/2018/wordml/cex" xmlns:w16cid="http://schemas.microsoft.com/office/word/2016/wordml/cid" xmlns:w16="http://schemas.microsoft.com/office/word/2018/wordml" xmlns:w16se="http://schemas.microsoft.com/office/word/2015/wordml/symex" xmlns:wpg="http://schemas.microsoft.com/office/word/2010/wordprocessingGroup" xmlns:wpi="http://schemas.microsoft.com/office/word/2010/wordprocessingInk" xmlns:wne="http://schemas.microsoft.com/office/word/2006/wordml" xmlns:wps="http://schemas.microsoft.com/office/word/2010/wordprocessingShape" mc:Ignorable="w14 w15 w16se w16cid w16 w16cex wp14">
   <w:abstractNum w:abstractNumId="0" w15:restartNumberingAfterBreak="0">
+    <w:nsid w:val="37E92588"/>
+    <w:multiLevelType w:val="hybridMultilevel"/>
+    <w:tmpl w:val="A19A068C"/>
+    <w:lvl w:ilvl="0" w:tplc="C2A6F95A">
+      <w:start w:val="1"/>
+      <w:numFmt w:val="upperLetter"/>
+      <w:lvlText w:val="%1)"/>
+      <w:lvlJc w:val="left"/>
+      <w:pPr>
+        <w:ind w:left="720" w:hanging="360"/>
+      </w:pPr>
+      <w:rPr>
+        <w:rFonts w:hint="default"/>
+        <w:u w:val="none"/>
+      </w:rPr>
+    </w:lvl>
+    <w:lvl w:ilvl="1" w:tplc="040C0019" w:tentative="1">
+      <w:start w:val="1"/>
+      <w:numFmt w:val="lowerLetter"/>
+      <w:lvlText w:val="%2."/>
+      <w:lvlJc w:val="left"/>
+      <w:pPr>
+        <w:ind w:left="1440" w:hanging="360"/>
+      </w:pPr>
+    </w:lvl>
+    <w:lvl w:ilvl="2" w:tplc="040C001B" w:tentative="1">
+      <w:start w:val="1"/>
+      <w:numFmt w:val="lowerRoman"/>
+      <w:lvlText w:val="%3."/>
+      <w:lvlJc w:val="right"/>
+      <w:pPr>
+        <w:ind w:left="2160" w:hanging="180"/>
+      </w:pPr>
+    </w:lvl>
+    <w:lvl w:ilvl="3" w:tplc="040C000F" w:tentative="1">
+      <w:start w:val="1"/>
+      <w:numFmt w:val="decimal"/>
+      <w:lvlText w:val="%4."/>
+      <w:lvlJc w:val="left"/>
+      <w:pPr>
+        <w:ind w:left="2880" w:hanging="360"/>
+      </w:pPr>
+    </w:lvl>
+    <w:lvl w:ilvl="4" w:tplc="040C0019" w:tentative="1">
+      <w:start w:val="1"/>
+      <w:numFmt w:val="lowerLetter"/>
+      <w:lvlText w:val="%5."/>
+      <w:lvlJc w:val="left"/>
+      <w:pPr>
+        <w:ind w:left="3600" w:hanging="360"/>
+      </w:pPr>
+    </w:lvl>
+    <w:lvl w:ilvl="5" w:tplc="040C001B" w:tentative="1">
+      <w:start w:val="1"/>
+      <w:numFmt w:val="lowerRoman"/>
+      <w:lvlText w:val="%6."/>
+      <w:lvlJc w:val="right"/>
+      <w:pPr>
+        <w:ind w:left="4320" w:hanging="180"/>
+      </w:pPr>
+    </w:lvl>
+    <w:lvl w:ilvl="6" w:tplc="040C000F" w:tentative="1">
+      <w:start w:val="1"/>
+      <w:numFmt w:val="decimal"/>
+      <w:lvlText w:val="%7."/>
+      <w:lvlJc w:val="left"/>
+      <w:pPr>
+        <w:ind w:left="5040" w:hanging="360"/>
+      </w:pPr>
+    </w:lvl>
+    <w:lvl w:ilvl="7" w:tplc="040C0019" w:tentative="1">
+      <w:start w:val="1"/>
+      <w:numFmt w:val="lowerLetter"/>
+      <w:lvlText w:val="%8."/>
+      <w:lvlJc w:val="left"/>
+      <w:pPr>
+        <w:ind w:left="5760" w:hanging="360"/>
+      </w:pPr>
+    </w:lvl>
+    <w:lvl w:ilvl="8" w:tplc="040C001B" w:tentative="1">
+      <w:start w:val="1"/>
+      <w:numFmt w:val="lowerRoman"/>
+      <w:lvlText w:val="%9."/>
+      <w:lvlJc w:val="right"/>
+      <w:pPr>
+        <w:ind w:left="6480" w:hanging="180"/>
+      </w:pPr>
+    </w:lvl>
+  </w:abstractNum>
+  <w:abstractNum w:abstractNumId="1" w15:restartNumberingAfterBreak="0">
     <w:nsid w:val="39692F0F"/>
     <w:multiLevelType w:val="hybridMultilevel"/>
     <w:tmpl w:val="26AAB980"/>
@@ -10733,7 +10694,7 @@
       </w:pPr>
     </w:lvl>
   </w:abstractNum>
-  <w:abstractNum w:abstractNumId="1" w15:restartNumberingAfterBreak="0">
+  <w:abstractNum w:abstractNumId="2" w15:restartNumberingAfterBreak="0">
     <w:nsid w:val="3CC92177"/>
     <w:multiLevelType w:val="hybridMultilevel"/>
     <w:tmpl w:val="AB544784"/>
@@ -10819,7 +10780,7 @@
       </w:pPr>
     </w:lvl>
   </w:abstractNum>
-  <w:abstractNum w:abstractNumId="2" w15:restartNumberingAfterBreak="0">
+  <w:abstractNum w:abstractNumId="3" w15:restartNumberingAfterBreak="0">
     <w:nsid w:val="4B413E6F"/>
     <w:multiLevelType w:val="hybridMultilevel"/>
     <w:tmpl w:val="B9F21ED6"/>
@@ -10906,12 +10867,15 @@
     </w:lvl>
   </w:abstractNum>
   <w:num w:numId="1">
+    <w:abstractNumId w:val="3"/>
+  </w:num>
+  <w:num w:numId="2">
     <w:abstractNumId w:val="2"/>
   </w:num>
-  <w:num w:numId="2">
+  <w:num w:numId="3">
     <w:abstractNumId w:val="1"/>
   </w:num>
-  <w:num w:numId="3">
+  <w:num w:numId="4">
     <w:abstractNumId w:val="0"/>
   </w:num>
 </w:numbering>
@@ -11580,6 +11544,17 @@
       <w:ind w:left="440"/>
     </w:pPr>
   </w:style>
+  <w:style w:type="paragraph" w:styleId="Paragraphedeliste">
+    <w:name w:val="List Paragraph"/>
+    <w:basedOn w:val="Normal"/>
+    <w:uiPriority w:val="34"/>
+    <w:qFormat/>
+    <w:rsid w:val="00F606F3"/>
+    <w:pPr>
+      <w:ind w:left="720"/>
+      <w:contextualSpacing/>
+    </w:pPr>
+  </w:style>
 </w:styles>
 </file>
 
@@ -11902,7 +11877,7 @@
 </file>
 
 <file path=customXml/itemProps2.xml><?xml version="1.0" encoding="utf-8"?>
-<ds:datastoreItem xmlns:ds="http://schemas.openxmlformats.org/officeDocument/2006/customXml" ds:itemID="{29342248-3B9C-6F48-85E3-CEFE2879A8BF}">
+<ds:datastoreItem xmlns:ds="http://schemas.openxmlformats.org/officeDocument/2006/customXml" ds:itemID="{3A79CB97-4140-4218-871C-3F36A455AA33}">
   <ds:schemaRefs>
     <ds:schemaRef ds:uri="http://schemas.openxmlformats.org/officeDocument/2006/bibliography"/>
   </ds:schemaRefs>

</xml_diff>

<commit_message>
Add 2 user stories and test OK cucumber
</commit_message>
<xml_diff>
--- a/tuto.docx
+++ b/tuto.docx
@@ -14,6 +14,7 @@
           <w:docPartUnique/>
         </w:docPartObj>
       </w:sdtPr>
+      <w:sdtEndPr/>
       <w:sdtContent>
         <w:p>
           <w:pPr>
@@ -152,6 +153,7 @@
                                       <w:calendar w:val="gregorian"/>
                                     </w:date>
                                   </w:sdtPr>
+                                  <w:sdtEndPr/>
                                   <w:sdtContent>
                                     <w:p>
                                       <w:pPr>
@@ -3464,6 +3466,7 @@
                                 <w:calendar w:val="gregorian"/>
                               </w:date>
                             </w:sdtPr>
+                            <w:sdtEndPr/>
                             <w:sdtContent>
                               <w:p>
                                 <w:pPr>
@@ -3696,6 +3699,7 @@
                                     <w:dataBinding w:prefixMappings="xmlns:ns0='http://purl.org/dc/elements/1.1/' xmlns:ns1='http://schemas.openxmlformats.org/package/2006/metadata/core-properties' " w:xpath="/ns1:coreProperties[1]/ns0:creator[1]" w:storeItemID="{6C3C8BC8-F283-45AE-878A-BAB7291924A1}"/>
                                     <w:text/>
                                   </w:sdtPr>
+                                  <w:sdtEndPr/>
                                   <w:sdtContent>
                                     <w:r>
                                       <w:rPr>
@@ -3767,6 +3771,7 @@
                               <w:dataBinding w:prefixMappings="xmlns:ns0='http://purl.org/dc/elements/1.1/' xmlns:ns1='http://schemas.openxmlformats.org/package/2006/metadata/core-properties' " w:xpath="/ns1:coreProperties[1]/ns0:creator[1]" w:storeItemID="{6C3C8BC8-F283-45AE-878A-BAB7291924A1}"/>
                               <w:text/>
                             </w:sdtPr>
+                            <w:sdtEndPr/>
                             <w:sdtContent>
                               <w:r>
                                 <w:rPr>
@@ -3882,6 +3887,7 @@
                                     <w:dataBinding w:prefixMappings="xmlns:ns0='http://purl.org/dc/elements/1.1/' xmlns:ns1='http://schemas.openxmlformats.org/package/2006/metadata/core-properties' " w:xpath="/ns1:coreProperties[1]/ns0:title[1]" w:storeItemID="{6C3C8BC8-F283-45AE-878A-BAB7291924A1}"/>
                                     <w:text/>
                                   </w:sdtPr>
+                                  <w:sdtEndPr/>
                                   <w:sdtContent>
                                     <w:r>
                                       <w:rPr>
@@ -3917,6 +3923,7 @@
                                     <w:dataBinding w:prefixMappings="xmlns:ns0='http://purl.org/dc/elements/1.1/' xmlns:ns1='http://schemas.openxmlformats.org/package/2006/metadata/core-properties' " w:xpath="/ns1:coreProperties[1]/ns0:subject[1]" w:storeItemID="{6C3C8BC8-F283-45AE-878A-BAB7291924A1}"/>
                                     <w:text/>
                                   </w:sdtPr>
+                                  <w:sdtEndPr/>
                                   <w:sdtContent>
                                     <w:r>
                                       <w:rPr>
@@ -3977,6 +3984,7 @@
                               <w:dataBinding w:prefixMappings="xmlns:ns0='http://purl.org/dc/elements/1.1/' xmlns:ns1='http://schemas.openxmlformats.org/package/2006/metadata/core-properties' " w:xpath="/ns1:coreProperties[1]/ns0:title[1]" w:storeItemID="{6C3C8BC8-F283-45AE-878A-BAB7291924A1}"/>
                               <w:text/>
                             </w:sdtPr>
+                            <w:sdtEndPr/>
                             <w:sdtContent>
                               <w:r>
                                 <w:rPr>
@@ -4012,6 +4020,7 @@
                               <w:dataBinding w:prefixMappings="xmlns:ns0='http://purl.org/dc/elements/1.1/' xmlns:ns1='http://schemas.openxmlformats.org/package/2006/metadata/core-properties' " w:xpath="/ns1:coreProperties[1]/ns0:subject[1]" w:storeItemID="{6C3C8BC8-F283-45AE-878A-BAB7291924A1}"/>
                               <w:text/>
                             </w:sdtPr>
+                            <w:sdtEndPr/>
                             <w:sdtContent>
                               <w:r>
                                 <w:rPr>
@@ -4119,6 +4128,12 @@
                 <w:webHidden/>
               </w:rPr>
               <w:instrText xml:space="preserve"> PAGEREF _Toc39087134 \h </w:instrText>
+            </w:r>
+            <w:r>
+              <w:rPr>
+                <w:noProof/>
+                <w:webHidden/>
+              </w:rPr>
             </w:r>
             <w:r>
               <w:rPr>
@@ -4363,25 +4378,7 @@
                 <w:bCs/>
                 <w:noProof/>
               </w:rPr>
-              <w:t>Liens ent</w:t>
-            </w:r>
-            <w:r>
-              <w:rPr>
-                <w:rStyle w:val="Lienhypertexte"/>
-                <w:b/>
-                <w:bCs/>
-                <w:noProof/>
-              </w:rPr>
-              <w:t>r</w:t>
-            </w:r>
-            <w:r>
-              <w:rPr>
-                <w:rStyle w:val="Lienhypertexte"/>
-                <w:b/>
-                <w:bCs/>
-                <w:noProof/>
-              </w:rPr>
-              <w:t>e deux classes</w:t>
+              <w:t>Liens entre deux classes</w:t>
             </w:r>
             <w:r>
               <w:rPr>
@@ -6290,7 +6287,6 @@
         <w:t xml:space="preserve">new </w:t>
       </w:r>
       <w:proofErr w:type="spellStart"/>
-      <w:proofErr w:type="gramStart"/>
       <w:r>
         <w:rPr>
           <w:b/>
@@ -6304,15 +6300,7 @@
           <w:b/>
           <w:bCs/>
         </w:rPr>
-        <w:t>(</w:t>
-      </w:r>
-      <w:proofErr w:type="gramEnd"/>
-      <w:r>
-        <w:rPr>
-          <w:b/>
-          <w:bCs/>
-        </w:rPr>
-        <w:t>)</w:t>
+        <w:t>()</w:t>
       </w:r>
     </w:p>
     <w:p>
@@ -7484,7 +7472,6 @@
         <w:t xml:space="preserve">new </w:t>
       </w:r>
       <w:proofErr w:type="spellStart"/>
-      <w:proofErr w:type="gramStart"/>
       <w:r>
         <w:rPr>
           <w:b/>
@@ -7498,85 +7485,68 @@
           <w:b/>
           <w:bCs/>
         </w:rPr>
-        <w:t>(</w:t>
-      </w:r>
-      <w:proofErr w:type="gramEnd"/>
+        <w:t>()</w:t>
+      </w:r>
+    </w:p>
+    <w:p>
+      <w:r>
+        <w:t xml:space="preserve">Ensuite, sur la classe </w:t>
+      </w:r>
+      <w:proofErr w:type="spellStart"/>
+      <w:r>
+        <w:t>BadGuy</w:t>
+      </w:r>
+      <w:proofErr w:type="spellEnd"/>
+      <w:r>
+        <w:t xml:space="preserve">, </w:t>
+      </w:r>
       <w:r>
         <w:rPr>
           <w:b/>
           <w:bCs/>
         </w:rPr>
-        <w:t>)</w:t>
-      </w:r>
-    </w:p>
-    <w:p>
-      <w:r>
-        <w:t xml:space="preserve">Ensuite, sur la classe </w:t>
-      </w:r>
-      <w:proofErr w:type="spellStart"/>
-      <w:r>
-        <w:t>BadGuy</w:t>
-      </w:r>
-      <w:proofErr w:type="spellEnd"/>
-      <w:r>
-        <w:t xml:space="preserve">, </w:t>
+        <w:t>Clic Droit</w:t>
       </w:r>
       <w:r>
         <w:rPr>
           <w:b/>
           <w:bCs/>
         </w:rPr>
-        <w:t>Clic Droit</w:t>
+        <w:t xml:space="preserve"> </w:t>
+      </w:r>
+      <w:r>
+        <w:t xml:space="preserve">sur la classe </w:t>
+      </w:r>
+      <w:proofErr w:type="spellStart"/>
+      <w:r>
+        <w:t>BadGuy</w:t>
+      </w:r>
+      <w:proofErr w:type="spellEnd"/>
+      <w:r>
+        <w:t xml:space="preserve"> &gt; </w:t>
       </w:r>
       <w:r>
         <w:rPr>
           <w:b/>
           <w:bCs/>
         </w:rPr>
-        <w:t xml:space="preserve"> </w:t>
-      </w:r>
-      <w:r>
-        <w:t xml:space="preserve">sur la classe </w:t>
+        <w:t xml:space="preserve">new </w:t>
       </w:r>
       <w:proofErr w:type="spellStart"/>
-      <w:r>
-        <w:t>BadGuy</w:t>
-      </w:r>
-      <w:proofErr w:type="spellEnd"/>
-      <w:r>
-        <w:t xml:space="preserve"> &gt; </w:t>
-      </w:r>
       <w:r>
         <w:rPr>
           <w:b/>
           <w:bCs/>
         </w:rPr>
-        <w:t xml:space="preserve">new </w:t>
-      </w:r>
-      <w:proofErr w:type="spellStart"/>
-      <w:proofErr w:type="gramStart"/>
+        <w:t>BadGuy</w:t>
+      </w:r>
+      <w:proofErr w:type="spellEnd"/>
       <w:r>
         <w:rPr>
           <w:b/>
           <w:bCs/>
         </w:rPr>
-        <w:t>BadGuy</w:t>
-      </w:r>
-      <w:proofErr w:type="spellEnd"/>
-      <w:r>
-        <w:rPr>
-          <w:b/>
-          <w:bCs/>
-        </w:rPr>
-        <w:t>(</w:t>
-      </w:r>
-      <w:proofErr w:type="gramEnd"/>
-      <w:r>
-        <w:rPr>
-          <w:b/>
-          <w:bCs/>
-        </w:rPr>
-        <w:t>)</w:t>
+        <w:t>()</w:t>
       </w:r>
     </w:p>
     <w:p>
@@ -8172,7 +8142,6 @@
         <w:t xml:space="preserve">, Test-Man </w:t>
       </w:r>
       <w:proofErr w:type="spellStart"/>
-      <w:proofErr w:type="gramStart"/>
       <w:r>
         <w:rPr>
           <w:lang w:val="en-US"/>
@@ -8180,7 +8149,6 @@
         <w:t>a</w:t>
       </w:r>
       <w:proofErr w:type="spellEnd"/>
-      <w:proofErr w:type="gramEnd"/>
       <w:r>
         <w:rPr>
           <w:lang w:val="en-US"/>
@@ -8698,65 +8666,41 @@
           <w:b/>
           <w:bCs/>
         </w:rPr>
-        <w:t xml:space="preserve">Implémentation d’un attribut de relation </w:t>
-      </w:r>
-      <w:proofErr w:type="gramStart"/>
+        <w:t>Implémentation d’un attribut de relation 0..1 - *</w:t>
+      </w:r>
       <w:r>
         <w:rPr>
           <w:b/>
           <w:bCs/>
         </w:rPr>
-        <w:t>0..</w:t>
-      </w:r>
-      <w:proofErr w:type="gramEnd"/>
+        <w:t xml:space="preserve"> - La </w:t>
+      </w:r>
+      <w:proofErr w:type="spellStart"/>
       <w:r>
         <w:rPr>
           <w:b/>
           <w:bCs/>
         </w:rPr>
-        <w:t>1 - *</w:t>
-      </w:r>
+        <w:t>bi-directionnalité</w:t>
+      </w:r>
+      <w:bookmarkEnd w:id="3"/>
+      <w:proofErr w:type="spellEnd"/>
+    </w:p>
+    <w:p>
+      <w:r>
+        <w:t xml:space="preserve">Nous avons fini de travailler avec </w:t>
+      </w:r>
+      <w:proofErr w:type="spellStart"/>
       <w:r>
         <w:rPr>
           <w:b/>
           <w:bCs/>
         </w:rPr>
-        <w:t xml:space="preserve"> - La </w:t>
-      </w:r>
-      <w:proofErr w:type="spellStart"/>
-      <w:r>
-        <w:rPr>
-          <w:b/>
-          <w:bCs/>
-        </w:rPr>
-        <w:t>bi-directionnalité</w:t>
-      </w:r>
-      <w:bookmarkEnd w:id="3"/>
+        <w:t>BlueJ</w:t>
+      </w:r>
       <w:proofErr w:type="spellEnd"/>
-    </w:p>
-    <w:p>
-      <w:r>
-        <w:t xml:space="preserve">Nous avons fini de travailler avec </w:t>
-      </w:r>
-      <w:proofErr w:type="spellStart"/>
-      <w:r>
-        <w:rPr>
-          <w:b/>
-          <w:bCs/>
-        </w:rPr>
-        <w:t>BlueJ</w:t>
-      </w:r>
-      <w:proofErr w:type="spellEnd"/>
-      <w:r>
-        <w:t xml:space="preserve">, maintenant place aux outils de ceux qui jouent dans </w:t>
-      </w:r>
-      <w:proofErr w:type="gramStart"/>
-      <w:r>
-        <w:t>la cours</w:t>
-      </w:r>
-      <w:proofErr w:type="gramEnd"/>
-      <w:r>
-        <w:t xml:space="preserve"> des grands ; nous allons travailler avec </w:t>
+      <w:r>
+        <w:t xml:space="preserve">, maintenant place aux outils de ceux qui jouent dans la cours des grands ; nous allons travailler avec </w:t>
       </w:r>
       <w:proofErr w:type="spellStart"/>
       <w:r>
@@ -9421,7 +9365,6 @@
         <w:t>« </w:t>
       </w:r>
       <w:proofErr w:type="spellStart"/>
-      <w:proofErr w:type="gramStart"/>
       <w:r>
         <w:rPr>
           <w:i/>
@@ -9430,7 +9373,6 @@
         <w:t>testGetSuperHero</w:t>
       </w:r>
       <w:proofErr w:type="spellEnd"/>
-      <w:proofErr w:type="gramEnd"/>
       <w:r>
         <w:t> »</w:t>
       </w:r>
@@ -10035,15 +9977,7 @@
         <w:t>Logger</w:t>
       </w:r>
       <w:r>
-        <w:t xml:space="preserve"> </w:t>
-      </w:r>
-      <w:proofErr w:type="gramStart"/>
-      <w:r>
-        <w:t>nommé</w:t>
-      </w:r>
-      <w:proofErr w:type="gramEnd"/>
-      <w:r>
-        <w:t xml:space="preserve"> </w:t>
+        <w:t xml:space="preserve"> nommé </w:t>
       </w:r>
       <w:r>
         <w:t>« </w:t>
@@ -10327,21 +10261,13 @@
         <w:jc w:val="both"/>
       </w:pPr>
       <w:r>
-        <w:t>Pour finir, je vais te citer un adage </w:t>
-      </w:r>
-      <w:proofErr w:type="gramStart"/>
-      <w:r>
-        <w:t xml:space="preserve">: </w:t>
+        <w:t xml:space="preserve">Pour finir, je vais te citer un adage : </w:t>
       </w:r>
       <w:r>
         <w:t xml:space="preserve"> </w:t>
       </w:r>
       <w:r>
-        <w:t>«</w:t>
-      </w:r>
-      <w:proofErr w:type="gramEnd"/>
-      <w:r>
-        <w:t> </w:t>
+        <w:t>« </w:t>
       </w:r>
       <w:r>
         <w:rPr>
@@ -10406,13 +10332,213 @@
       <w:pPr>
         <w:jc w:val="both"/>
       </w:pPr>
+      <w:r>
+        <w:lastRenderedPageBreak/>
+        <w:t xml:space="preserve">Run test but not </w:t>
+      </w:r>
+      <w:proofErr w:type="spellStart"/>
+      <w:r>
+        <w:t>implemented</w:t>
+      </w:r>
+      <w:proofErr w:type="spellEnd"/>
+      <w:r>
+        <w:t xml:space="preserve"> </w:t>
+      </w:r>
+      <w:proofErr w:type="spellStart"/>
+      <w:r>
+        <w:t>so</w:t>
+      </w:r>
+      <w:proofErr w:type="spellEnd"/>
+      <w:r>
+        <w:t xml:space="preserve"> </w:t>
+      </w:r>
+      <w:proofErr w:type="spellStart"/>
+      <w:r>
+        <w:t>failed</w:t>
+      </w:r>
+      <w:proofErr w:type="spellEnd"/>
+    </w:p>
+    <w:p>
+      <w:pPr>
+        <w:jc w:val="both"/>
+      </w:pPr>
+      <w:r>
+        <w:rPr>
+          <w:noProof/>
+        </w:rPr>
+        <w:drawing>
+          <wp:inline distT="0" distB="0" distL="0" distR="0" wp14:anchorId="4696DC9F" wp14:editId="249AA567">
+            <wp:extent cx="4638675" cy="3457575"/>
+            <wp:effectExtent l="0" t="0" r="9525" b="9525"/>
+            <wp:docPr id="30" name="Image 30"/>
+            <wp:cNvGraphicFramePr>
+              <a:graphicFrameLocks xmlns:a="http://schemas.openxmlformats.org/drawingml/2006/main" noChangeAspect="1"/>
+            </wp:cNvGraphicFramePr>
+            <a:graphic xmlns:a="http://schemas.openxmlformats.org/drawingml/2006/main">
+              <a:graphicData uri="http://schemas.openxmlformats.org/drawingml/2006/picture">
+                <pic:pic xmlns:pic="http://schemas.openxmlformats.org/drawingml/2006/picture">
+                  <pic:nvPicPr>
+                    <pic:cNvPr id="1" name=""/>
+                    <pic:cNvPicPr/>
+                  </pic:nvPicPr>
+                  <pic:blipFill>
+                    <a:blip r:embed="rId62"/>
+                    <a:stretch>
+                      <a:fillRect/>
+                    </a:stretch>
+                  </pic:blipFill>
+                  <pic:spPr>
+                    <a:xfrm>
+                      <a:off x="0" y="0"/>
+                      <a:ext cx="4638675" cy="3457575"/>
+                    </a:xfrm>
+                    <a:prstGeom prst="rect">
+                      <a:avLst/>
+                    </a:prstGeom>
+                  </pic:spPr>
+                </pic:pic>
+              </a:graphicData>
+            </a:graphic>
+          </wp:inline>
+        </w:drawing>
+      </w:r>
+    </w:p>
+    <w:p>
+      <w:pPr>
+        <w:jc w:val="both"/>
+      </w:pPr>
+      <w:r>
+        <w:t xml:space="preserve">La </w:t>
+      </w:r>
+      <w:proofErr w:type="spellStart"/>
+      <w:r>
+        <w:t>methode</w:t>
+      </w:r>
+      <w:proofErr w:type="spellEnd"/>
+      <w:r>
+        <w:t xml:space="preserve"> est comme ça </w:t>
+      </w:r>
+    </w:p>
+    <w:p>
+      <w:pPr>
+        <w:jc w:val="both"/>
+      </w:pPr>
+      <w:r>
+        <w:rPr>
+          <w:noProof/>
+        </w:rPr>
+        <w:drawing>
+          <wp:inline distT="0" distB="0" distL="0" distR="0" wp14:anchorId="4B2D3AD8" wp14:editId="21375AA6">
+            <wp:extent cx="4600575" cy="962025"/>
+            <wp:effectExtent l="0" t="0" r="9525" b="9525"/>
+            <wp:docPr id="34" name="Image 34"/>
+            <wp:cNvGraphicFramePr>
+              <a:graphicFrameLocks xmlns:a="http://schemas.openxmlformats.org/drawingml/2006/main" noChangeAspect="1"/>
+            </wp:cNvGraphicFramePr>
+            <a:graphic xmlns:a="http://schemas.openxmlformats.org/drawingml/2006/main">
+              <a:graphicData uri="http://schemas.openxmlformats.org/drawingml/2006/picture">
+                <pic:pic xmlns:pic="http://schemas.openxmlformats.org/drawingml/2006/picture">
+                  <pic:nvPicPr>
+                    <pic:cNvPr id="1" name=""/>
+                    <pic:cNvPicPr/>
+                  </pic:nvPicPr>
+                  <pic:blipFill>
+                    <a:blip r:embed="rId63"/>
+                    <a:stretch>
+                      <a:fillRect/>
+                    </a:stretch>
+                  </pic:blipFill>
+                  <pic:spPr>
+                    <a:xfrm>
+                      <a:off x="0" y="0"/>
+                      <a:ext cx="4600575" cy="962025"/>
+                    </a:xfrm>
+                    <a:prstGeom prst="rect">
+                      <a:avLst/>
+                    </a:prstGeom>
+                  </pic:spPr>
+                </pic:pic>
+              </a:graphicData>
+            </a:graphic>
+          </wp:inline>
+        </w:drawing>
+      </w:r>
+    </w:p>
+    <w:p>
+      <w:pPr>
+        <w:jc w:val="both"/>
+      </w:pPr>
+      <w:r>
+        <w:t xml:space="preserve">On </w:t>
+      </w:r>
+      <w:proofErr w:type="spellStart"/>
+      <w:r>
+        <w:t>delegue</w:t>
+      </w:r>
+      <w:proofErr w:type="spellEnd"/>
+      <w:r>
+        <w:t xml:space="preserve"> la </w:t>
+      </w:r>
+      <w:proofErr w:type="spellStart"/>
+      <w:r>
+        <w:t>verif</w:t>
+      </w:r>
+      <w:proofErr w:type="spellEnd"/>
+      <w:r>
+        <w:t xml:space="preserve"> des 250 au setter </w:t>
+      </w:r>
+    </w:p>
+    <w:p>
+      <w:pPr>
+        <w:jc w:val="both"/>
+      </w:pPr>
+      <w:r>
+        <w:rPr>
+          <w:noProof/>
+        </w:rPr>
+        <w:drawing>
+          <wp:inline distT="0" distB="0" distL="0" distR="0" wp14:anchorId="66F405B7" wp14:editId="3A8C360A">
+            <wp:extent cx="3486150" cy="1428750"/>
+            <wp:effectExtent l="0" t="0" r="0" b="0"/>
+            <wp:docPr id="55" name="Image 55"/>
+            <wp:cNvGraphicFramePr>
+              <a:graphicFrameLocks xmlns:a="http://schemas.openxmlformats.org/drawingml/2006/main" noChangeAspect="1"/>
+            </wp:cNvGraphicFramePr>
+            <a:graphic xmlns:a="http://schemas.openxmlformats.org/drawingml/2006/main">
+              <a:graphicData uri="http://schemas.openxmlformats.org/drawingml/2006/picture">
+                <pic:pic xmlns:pic="http://schemas.openxmlformats.org/drawingml/2006/picture">
+                  <pic:nvPicPr>
+                    <pic:cNvPr id="1" name=""/>
+                    <pic:cNvPicPr/>
+                  </pic:nvPicPr>
+                  <pic:blipFill>
+                    <a:blip r:embed="rId64"/>
+                    <a:stretch>
+                      <a:fillRect/>
+                    </a:stretch>
+                  </pic:blipFill>
+                  <pic:spPr>
+                    <a:xfrm>
+                      <a:off x="0" y="0"/>
+                      <a:ext cx="3486150" cy="1428750"/>
+                    </a:xfrm>
+                    <a:prstGeom prst="rect">
+                      <a:avLst/>
+                    </a:prstGeom>
+                  </pic:spPr>
+                </pic:pic>
+              </a:graphicData>
+            </a:graphic>
+          </wp:inline>
+        </w:drawing>
+      </w:r>
     </w:p>
     <w:p/>
     <w:p/>
     <w:p/>
     <w:p/>
     <w:sectPr>
-      <w:footerReference w:type="default" r:id="rId62"/>
+      <w:footerReference w:type="default" r:id="rId65"/>
       <w:pgSz w:w="11906" w:h="16838"/>
       <w:pgMar w:top="1417" w:right="1417" w:bottom="1417" w:left="1417" w:header="708" w:footer="708" w:gutter="0"/>
       <w:pgNumType w:start="0"/>
@@ -10459,6 +10585,7 @@
         <w:docPartUnique/>
       </w:docPartObj>
     </w:sdtPr>
+    <w:sdtEndPr/>
     <w:sdtContent>
       <w:p>
         <w:pPr>

</xml_diff>

<commit_message>
Finalisation du tuto 2
</commit_message>
<xml_diff>
--- a/tuto.docx
+++ b/tuto.docx
@@ -5246,8 +5246,13 @@
         <w:lastRenderedPageBreak/>
         <w:t xml:space="preserve">Partie 1 - </w:t>
       </w:r>
-      <w:r>
-        <w:t>Bluej et Tests</w:t>
+      <w:proofErr w:type="spellStart"/>
+      <w:r>
+        <w:t>Bluej</w:t>
+      </w:r>
+      <w:proofErr w:type="spellEnd"/>
+      <w:r>
+        <w:t xml:space="preserve"> et Tests</w:t>
       </w:r>
       <w:bookmarkEnd w:id="0"/>
     </w:p>
@@ -5289,8 +5294,13 @@
       <w:r>
         <w:t xml:space="preserve">’une application appelée </w:t>
       </w:r>
-      <w:r>
-        <w:t>BlueJ.</w:t>
+      <w:proofErr w:type="spellStart"/>
+      <w:r>
+        <w:t>BlueJ</w:t>
+      </w:r>
+      <w:proofErr w:type="spellEnd"/>
+      <w:r>
+        <w:t>.</w:t>
       </w:r>
     </w:p>
     <w:p>
@@ -5329,9 +5339,18 @@
           <w:b/>
           <w:bCs/>
         </w:rPr>
-        <w:t xml:space="preserve"> SuperHero</w:t>
+        <w:t xml:space="preserve"> </w:t>
+      </w:r>
+      <w:proofErr w:type="spellStart"/>
+      <w:r>
+        <w:rPr>
+          <w:b/>
+          <w:bCs/>
+        </w:rPr>
+        <w:t>SuperHero</w:t>
       </w:r>
       <w:bookmarkEnd w:id="1"/>
+      <w:proofErr w:type="spellEnd"/>
     </w:p>
     <w:p/>
     <w:p>
@@ -5411,6 +5430,7 @@
       <w:r>
         <w:t xml:space="preserve">Créer un nouveau projet dans </w:t>
       </w:r>
+      <w:proofErr w:type="spellStart"/>
       <w:r>
         <w:rPr>
           <w:b/>
@@ -5418,6 +5438,7 @@
         </w:rPr>
         <w:t>BlueJ</w:t>
       </w:r>
+      <w:proofErr w:type="spellEnd"/>
       <w:r>
         <w:t xml:space="preserve"> via </w:t>
       </w:r>
@@ -5567,7 +5588,23 @@
     </w:p>
     <w:p>
       <w:r>
-        <w:t xml:space="preserve">Entre le nom de projet que vous voulez (Avengers, Heroes, Rick et Morty, etc </w:t>
+        <w:t xml:space="preserve">Entre le nom de projet que vous voulez (Avengers, Heroes, Rick et </w:t>
+      </w:r>
+      <w:proofErr w:type="spellStart"/>
+      <w:r>
+        <w:t>Morty</w:t>
+      </w:r>
+      <w:proofErr w:type="spellEnd"/>
+      <w:r>
+        <w:t xml:space="preserve">, </w:t>
+      </w:r>
+      <w:proofErr w:type="spellStart"/>
+      <w:r>
+        <w:t>etc</w:t>
+      </w:r>
+      <w:proofErr w:type="spellEnd"/>
+      <w:r>
+        <w:t xml:space="preserve"> </w:t>
       </w:r>
       <w:r>
         <w:t>…</w:t>
@@ -5731,6 +5768,7 @@
       <w:r>
         <w:t>« </w:t>
       </w:r>
+      <w:proofErr w:type="spellStart"/>
       <w:r>
         <w:rPr>
           <w:i/>
@@ -5738,6 +5776,7 @@
         </w:rPr>
         <w:t>SuperHero</w:t>
       </w:r>
+      <w:proofErr w:type="spellEnd"/>
       <w:r>
         <w:t> »</w:t>
       </w:r>
@@ -5795,7 +5834,23 @@
     <w:p/>
     <w:p>
       <w:r>
-        <w:t>Félicitations, jeune padawan, la classe SuperHero vient d’être créée mais …… elle est toute barrée</w:t>
+        <w:t xml:space="preserve">Félicitations, jeune </w:t>
+      </w:r>
+      <w:proofErr w:type="spellStart"/>
+      <w:r>
+        <w:t>padawan</w:t>
+      </w:r>
+      <w:proofErr w:type="spellEnd"/>
+      <w:r>
+        <w:t xml:space="preserve">, la classe </w:t>
+      </w:r>
+      <w:proofErr w:type="spellStart"/>
+      <w:r>
+        <w:t>SuperHero</w:t>
+      </w:r>
+      <w:proofErr w:type="spellEnd"/>
+      <w:r>
+        <w:t xml:space="preserve"> vient d’être créée mais …… elle est toute barrée</w:t>
       </w:r>
       <w:r>
         <w:t> !</w:t>
@@ -5871,11 +5926,16 @@
         <w:t xml:space="preserve"> et </w:t>
       </w:r>
       <w:r>
-        <w:t>... t</w:t>
+        <w:t xml:space="preserve">... </w:t>
+      </w:r>
+      <w:proofErr w:type="spellStart"/>
+      <w:r>
+        <w:t>t</w:t>
       </w:r>
       <w:r>
         <w:t>adam</w:t>
       </w:r>
+      <w:proofErr w:type="spellEnd"/>
       <w:r>
         <w:t> !</w:t>
       </w:r>
@@ -5983,6 +6043,7 @@
       <w:r>
         <w:t>« </w:t>
       </w:r>
+      <w:proofErr w:type="spellStart"/>
       <w:r>
         <w:rPr>
           <w:i/>
@@ -5990,6 +6051,7 @@
         </w:rPr>
         <w:t>identity</w:t>
       </w:r>
+      <w:proofErr w:type="spellEnd"/>
       <w:r>
         <w:t> »</w:t>
       </w:r>
@@ -6005,6 +6067,7 @@
       <w:r>
         <w:t>« </w:t>
       </w:r>
+      <w:proofErr w:type="spellStart"/>
       <w:r>
         <w:rPr>
           <w:i/>
@@ -6019,11 +6082,20 @@
         </w:rPr>
         <w:t>ht</w:t>
       </w:r>
+      <w:proofErr w:type="spellEnd"/>
       <w:r>
         <w:t> » </w:t>
       </w:r>
       <w:r>
-        <w:t>de type int (entier). Ces deux champs seront privé</w:t>
+        <w:t xml:space="preserve">de type </w:t>
+      </w:r>
+      <w:proofErr w:type="spellStart"/>
+      <w:r>
+        <w:t>int</w:t>
+      </w:r>
+      <w:proofErr w:type="spellEnd"/>
+      <w:r>
+        <w:t xml:space="preserve"> (entier). Ces deux champs seront privé</w:t>
       </w:r>
       <w:r>
         <w:t>s : on ne veut pas que les méchants puissent changer la force de notre héros et la mettre à 0.</w:t>
@@ -6178,6 +6250,7 @@
       <w:r>
         <w:t>« </w:t>
       </w:r>
+      <w:proofErr w:type="spellStart"/>
       <w:r>
         <w:rPr>
           <w:i/>
@@ -6185,6 +6258,7 @@
         </w:rPr>
         <w:t>workOut</w:t>
       </w:r>
+      <w:proofErr w:type="spellEnd"/>
       <w:r>
         <w:t> »</w:t>
       </w:r>
@@ -6271,7 +6345,15 @@
     </w:p>
     <w:p>
       <w:r>
-        <w:t>Créons une classe de test pour tester notre méthode workOut :</w:t>
+        <w:t xml:space="preserve">Créons une classe de test pour tester notre méthode </w:t>
+      </w:r>
+      <w:proofErr w:type="spellStart"/>
+      <w:r>
+        <w:t>workOut</w:t>
+      </w:r>
+      <w:proofErr w:type="spellEnd"/>
+      <w:r>
+        <w:t> :</w:t>
       </w:r>
     </w:p>
     <w:p>
@@ -6304,8 +6386,13 @@
         <w:t xml:space="preserve"> </w:t>
       </w:r>
       <w:r>
-        <w:t>sur la classe SuperHero</w:t>
-      </w:r>
+        <w:t xml:space="preserve">sur la classe </w:t>
+      </w:r>
+      <w:proofErr w:type="spellStart"/>
+      <w:r>
+        <w:t>SuperHero</w:t>
+      </w:r>
+      <w:proofErr w:type="spellEnd"/>
       <w:r>
         <w:t xml:space="preserve"> &gt; </w:t>
       </w:r>
@@ -6552,6 +6639,7 @@
       <w:r>
         <w:t>« </w:t>
       </w:r>
+      <w:proofErr w:type="spellStart"/>
       <w:r>
         <w:rPr>
           <w:i/>
@@ -6580,6 +6668,7 @@
         </w:rPr>
         <w:t>ro</w:t>
       </w:r>
+      <w:proofErr w:type="spellEnd"/>
       <w:r>
         <w:t> »</w:t>
       </w:r>
@@ -6613,7 +6702,15 @@
         <w:t xml:space="preserve"> </w:t>
       </w:r>
       <w:r>
-        <w:t xml:space="preserve">sur la classe SuperHero </w:t>
+        <w:t xml:space="preserve">sur la classe </w:t>
+      </w:r>
+      <w:proofErr w:type="spellStart"/>
+      <w:r>
+        <w:t>SuperHero</w:t>
+      </w:r>
+      <w:proofErr w:type="spellEnd"/>
+      <w:r>
+        <w:t xml:space="preserve"> </w:t>
       </w:r>
       <w:r>
         <w:t xml:space="preserve">&gt; </w:t>
@@ -6623,7 +6720,32 @@
           <w:b/>
           <w:bCs/>
         </w:rPr>
-        <w:t>new SuperHero()</w:t>
+        <w:t xml:space="preserve">new </w:t>
+      </w:r>
+      <w:proofErr w:type="spellStart"/>
+      <w:proofErr w:type="gramStart"/>
+      <w:r>
+        <w:rPr>
+          <w:b/>
+          <w:bCs/>
+        </w:rPr>
+        <w:t>SuperHero</w:t>
+      </w:r>
+      <w:proofErr w:type="spellEnd"/>
+      <w:r>
+        <w:rPr>
+          <w:b/>
+          <w:bCs/>
+        </w:rPr>
+        <w:t>(</w:t>
+      </w:r>
+      <w:proofErr w:type="gramEnd"/>
+      <w:r>
+        <w:rPr>
+          <w:b/>
+          <w:bCs/>
+        </w:rPr>
+        <w:t>)</w:t>
       </w:r>
     </w:p>
     <w:p>
@@ -6673,7 +6795,15 @@
         <w:t>On nomme la variable comme on veut (ici superHer1)</w:t>
       </w:r>
       <w:r>
-        <w:t>. On peut aussi l’appeler Batman, Superman, Green Lantern si on veut être original.</w:t>
+        <w:t xml:space="preserve">. On peut aussi l’appeler Batman, Superman, Green </w:t>
+      </w:r>
+      <w:proofErr w:type="spellStart"/>
+      <w:r>
+        <w:t>Lantern</w:t>
+      </w:r>
+      <w:proofErr w:type="spellEnd"/>
+      <w:r>
+        <w:t xml:space="preserve"> si on veut être original.</w:t>
       </w:r>
     </w:p>
     <w:p>
@@ -6737,6 +6867,7 @@
       <w:r>
         <w:t>« </w:t>
       </w:r>
+      <w:proofErr w:type="spellStart"/>
       <w:r>
         <w:rPr>
           <w:i/>
@@ -6744,6 +6875,7 @@
         </w:rPr>
         <w:t>workOut</w:t>
       </w:r>
+      <w:proofErr w:type="spellEnd"/>
       <w:r>
         <w:t> »</w:t>
       </w:r>
@@ -7209,8 +7341,13 @@
       </w:r>
     </w:p>
     <w:p>
-      <w:r>
-        <w:t>Yyyeeaaaaahhhh !! Première victoire de notre super-héros</w:t>
+      <w:proofErr w:type="spellStart"/>
+      <w:r>
+        <w:t>Yyyeeaaaaahhhh</w:t>
+      </w:r>
+      <w:proofErr w:type="spellEnd"/>
+      <w:r>
+        <w:t> !! Première victoire de notre super-héros</w:t>
       </w:r>
       <w:r>
         <w:t>. C</w:t>
@@ -7228,9 +7365,22 @@
       </w:pPr>
       <w:bookmarkStart w:id="3" w:name="_Toc41247619"/>
       <w:r>
-        <w:t>Partie 2 – IntelliJ et JUnit</w:t>
+        <w:t xml:space="preserve">Partie 2 – </w:t>
+      </w:r>
+      <w:proofErr w:type="spellStart"/>
+      <w:r>
+        <w:t>IntelliJ</w:t>
+      </w:r>
+      <w:proofErr w:type="spellEnd"/>
+      <w:r>
+        <w:t xml:space="preserve"> et </w:t>
+      </w:r>
+      <w:proofErr w:type="spellStart"/>
+      <w:r>
+        <w:t>JUnit</w:t>
       </w:r>
       <w:bookmarkEnd w:id="3"/>
+      <w:proofErr w:type="spellEnd"/>
     </w:p>
     <w:p>
       <w:pPr>
@@ -7274,7 +7424,23 @@
         <w:t>un grand</w:t>
       </w:r>
       <w:r>
-        <w:t xml:space="preserve"> méchant arrive pour mettre des bâtons dans les roues de notre super-héros (Mouhahahaa). Créons une classe BadGuy.</w:t>
+        <w:t xml:space="preserve"> méchant arrive pour mettre des bâtons dans les roues de notre super-héros (</w:t>
+      </w:r>
+      <w:proofErr w:type="spellStart"/>
+      <w:r>
+        <w:t>Mouhahahaa</w:t>
+      </w:r>
+      <w:proofErr w:type="spellEnd"/>
+      <w:r>
+        <w:t xml:space="preserve">). Créons une classe </w:t>
+      </w:r>
+      <w:proofErr w:type="spellStart"/>
+      <w:r>
+        <w:t>BadGuy</w:t>
+      </w:r>
+      <w:proofErr w:type="spellEnd"/>
+      <w:r>
+        <w:t>.</w:t>
       </w:r>
     </w:p>
     <w:p>
@@ -7327,6 +7493,7 @@
       <w:r>
         <w:t>« </w:t>
       </w:r>
+      <w:proofErr w:type="spellStart"/>
       <w:r>
         <w:rPr>
           <w:i/>
@@ -7341,11 +7508,20 @@
         </w:rPr>
         <w:t>t</w:t>
       </w:r>
+      <w:proofErr w:type="spellEnd"/>
       <w:r>
         <w:t> »</w:t>
       </w:r>
       <w:r>
-        <w:t xml:space="preserve"> (avec son accesseur getStrength)</w:t>
+        <w:t xml:space="preserve"> (avec son accesseur </w:t>
+      </w:r>
+      <w:proofErr w:type="spellStart"/>
+      <w:r>
+        <w:t>getStrength</w:t>
+      </w:r>
+      <w:proofErr w:type="spellEnd"/>
+      <w:r>
+        <w:t>)</w:t>
       </w:r>
     </w:p>
     <w:p>
@@ -7398,6 +7574,7 @@
       <w:r>
         <w:t>« </w:t>
       </w:r>
+      <w:proofErr w:type="spellStart"/>
       <w:r>
         <w:rPr>
           <w:i/>
@@ -7405,6 +7582,7 @@
         </w:rPr>
         <w:t>SuperHero</w:t>
       </w:r>
+      <w:proofErr w:type="spellEnd"/>
       <w:r>
         <w:t> »</w:t>
       </w:r>
@@ -7414,6 +7592,7 @@
       <w:r>
         <w:t>« </w:t>
       </w:r>
+      <w:proofErr w:type="spellStart"/>
       <w:r>
         <w:rPr>
           <w:i/>
@@ -7421,6 +7600,7 @@
         </w:rPr>
         <w:t>BadGuy</w:t>
       </w:r>
+      <w:proofErr w:type="spellEnd"/>
       <w:r>
         <w:t> »</w:t>
       </w:r>
@@ -7492,6 +7672,7 @@
       <w:r>
         <w:t>« </w:t>
       </w:r>
+      <w:proofErr w:type="spellStart"/>
       <w:r>
         <w:rPr>
           <w:i/>
@@ -7499,6 +7680,7 @@
         </w:rPr>
         <w:t>fightBadGuy</w:t>
       </w:r>
+      <w:proofErr w:type="spellEnd"/>
       <w:r>
         <w:t> »</w:t>
       </w:r>
@@ -7508,6 +7690,7 @@
       <w:r>
         <w:t>« </w:t>
       </w:r>
+      <w:proofErr w:type="spellStart"/>
       <w:r>
         <w:rPr>
           <w:i/>
@@ -7515,6 +7698,7 @@
         </w:rPr>
         <w:t>SuperHero</w:t>
       </w:r>
+      <w:proofErr w:type="spellEnd"/>
       <w:r>
         <w:t> »</w:t>
       </w:r>
@@ -7527,6 +7711,7 @@
         <w:lastRenderedPageBreak/>
         <w:t>La méthode compare la force des deux opposants, et renvoie « </w:t>
       </w:r>
+      <w:proofErr w:type="spellStart"/>
       <w:r>
         <w:rPr>
           <w:i/>
@@ -7534,6 +7719,7 @@
         </w:rPr>
         <w:t>True</w:t>
       </w:r>
+      <w:proofErr w:type="spellEnd"/>
       <w:r>
         <w:t> » si notre super-héros a une force supérieure à son méchant (et il lui botte allégrement les fesses). Sinon, on renvoie false.</w:t>
       </w:r>
@@ -7635,6 +7821,7 @@
       <w:r>
         <w:t>« </w:t>
       </w:r>
+      <w:proofErr w:type="spellStart"/>
       <w:r>
         <w:rPr>
           <w:i/>
@@ -7642,6 +7829,7 @@
         </w:rPr>
         <w:t>Superhero</w:t>
       </w:r>
+      <w:proofErr w:type="spellEnd"/>
       <w:r>
         <w:t> »</w:t>
       </w:r>
@@ -7651,6 +7839,7 @@
       <w:r>
         <w:t>« </w:t>
       </w:r>
+      <w:proofErr w:type="spellStart"/>
       <w:r>
         <w:rPr>
           <w:i/>
@@ -7658,6 +7847,7 @@
         </w:rPr>
         <w:t>BadGuy</w:t>
       </w:r>
+      <w:proofErr w:type="spellEnd"/>
       <w:r>
         <w:t> »</w:t>
       </w:r>
@@ -7672,6 +7862,7 @@
       <w:r>
         <w:t>« </w:t>
       </w:r>
+      <w:proofErr w:type="spellStart"/>
       <w:r>
         <w:rPr>
           <w:i/>
@@ -7679,6 +7870,7 @@
         </w:rPr>
         <w:t>SuperHero</w:t>
       </w:r>
+      <w:proofErr w:type="spellEnd"/>
       <w:r>
         <w:t> »</w:t>
       </w:r>
@@ -7714,8 +7906,13 @@
         <w:t xml:space="preserve"> </w:t>
       </w:r>
       <w:r>
-        <w:t>sur la classe SuperHero</w:t>
-      </w:r>
+        <w:t xml:space="preserve">sur la classe </w:t>
+      </w:r>
+      <w:proofErr w:type="spellStart"/>
+      <w:r>
+        <w:t>SuperHero</w:t>
+      </w:r>
+      <w:proofErr w:type="spellEnd"/>
       <w:r>
         <w:t xml:space="preserve"> &gt; </w:t>
       </w:r>
@@ -7724,50 +7921,102 @@
           <w:b/>
           <w:bCs/>
         </w:rPr>
-        <w:t>new SuperHero()</w:t>
-      </w:r>
-    </w:p>
-    <w:p>
-      <w:r>
-        <w:t xml:space="preserve">Ensuite, sur la classe BadGuy, </w:t>
-      </w:r>
+        <w:t xml:space="preserve">new </w:t>
+      </w:r>
+      <w:proofErr w:type="spellStart"/>
+      <w:proofErr w:type="gramStart"/>
       <w:r>
         <w:rPr>
           <w:b/>
           <w:bCs/>
         </w:rPr>
-        <w:t>Clic Droit</w:t>
-      </w:r>
+        <w:t>SuperHero</w:t>
+      </w:r>
+      <w:proofErr w:type="spellEnd"/>
       <w:r>
         <w:rPr>
           <w:b/>
           <w:bCs/>
         </w:rPr>
-        <w:t xml:space="preserve"> </w:t>
-      </w:r>
-      <w:r>
-        <w:t xml:space="preserve">sur la classe BadGuy &gt; </w:t>
-      </w:r>
+        <w:t>(</w:t>
+      </w:r>
+      <w:proofErr w:type="gramEnd"/>
       <w:r>
         <w:rPr>
           <w:b/>
           <w:bCs/>
         </w:rPr>
-        <w:t xml:space="preserve">new </w:t>
+        <w:t>)</w:t>
+      </w:r>
+    </w:p>
+    <w:p>
+      <w:r>
+        <w:t xml:space="preserve">Ensuite, sur la classe </w:t>
+      </w:r>
+      <w:proofErr w:type="spellStart"/>
+      <w:r>
+        <w:t>BadGuy</w:t>
+      </w:r>
+      <w:proofErr w:type="spellEnd"/>
+      <w:r>
+        <w:t xml:space="preserve">, </w:t>
       </w:r>
       <w:r>
         <w:rPr>
           <w:b/>
           <w:bCs/>
         </w:rPr>
-        <w:t>BadGuy</w:t>
+        <w:t>Clic Droit</w:t>
       </w:r>
       <w:r>
         <w:rPr>
           <w:b/>
           <w:bCs/>
         </w:rPr>
-        <w:t>()</w:t>
+        <w:t xml:space="preserve"> </w:t>
+      </w:r>
+      <w:r>
+        <w:t xml:space="preserve">sur la classe </w:t>
+      </w:r>
+      <w:proofErr w:type="spellStart"/>
+      <w:r>
+        <w:t>BadGuy</w:t>
+      </w:r>
+      <w:proofErr w:type="spellEnd"/>
+      <w:r>
+        <w:t xml:space="preserve"> &gt; </w:t>
+      </w:r>
+      <w:r>
+        <w:rPr>
+          <w:b/>
+          <w:bCs/>
+        </w:rPr>
+        <w:t xml:space="preserve">new </w:t>
+      </w:r>
+      <w:proofErr w:type="spellStart"/>
+      <w:proofErr w:type="gramStart"/>
+      <w:r>
+        <w:rPr>
+          <w:b/>
+          <w:bCs/>
+        </w:rPr>
+        <w:t>BadGuy</w:t>
+      </w:r>
+      <w:proofErr w:type="spellEnd"/>
+      <w:r>
+        <w:rPr>
+          <w:b/>
+          <w:bCs/>
+        </w:rPr>
+        <w:t>(</w:t>
+      </w:r>
+      <w:proofErr w:type="gramEnd"/>
+      <w:r>
+        <w:rPr>
+          <w:b/>
+          <w:bCs/>
+        </w:rPr>
+        <w:t>)</w:t>
       </w:r>
     </w:p>
     <w:p>
@@ -7853,6 +8102,7 @@
       <w:r>
         <w:t>« </w:t>
       </w:r>
+      <w:proofErr w:type="spellStart"/>
       <w:r>
         <w:rPr>
           <w:i/>
@@ -7860,6 +8110,7 @@
         </w:rPr>
         <w:t>SuperHero</w:t>
       </w:r>
+      <w:proofErr w:type="spellEnd"/>
       <w:r>
         <w:t> »</w:t>
       </w:r>
@@ -7971,6 +8222,7 @@
       <w:r>
         <w:t>« </w:t>
       </w:r>
+      <w:proofErr w:type="spellStart"/>
       <w:r>
         <w:rPr>
           <w:i/>
@@ -7978,6 +8230,7 @@
         </w:rPr>
         <w:t>setBadGuy</w:t>
       </w:r>
+      <w:proofErr w:type="spellEnd"/>
       <w:r>
         <w:t> »</w:t>
       </w:r>
@@ -7987,6 +8240,7 @@
       <w:r>
         <w:t>« </w:t>
       </w:r>
+      <w:proofErr w:type="spellStart"/>
       <w:r>
         <w:rPr>
           <w:i/>
@@ -7994,6 +8248,7 @@
         </w:rPr>
         <w:t>SuperHero</w:t>
       </w:r>
+      <w:proofErr w:type="spellEnd"/>
       <w:r>
         <w:t> »</w:t>
       </w:r>
@@ -8055,7 +8310,15 @@
         <w:t>à</w:t>
       </w:r>
       <w:r>
-        <w:t xml:space="preserve"> notre SuperHero </w:t>
+        <w:t xml:space="preserve"> notre </w:t>
+      </w:r>
+      <w:proofErr w:type="spellStart"/>
+      <w:r>
+        <w:t>SuperHero</w:t>
+      </w:r>
+      <w:proofErr w:type="spellEnd"/>
+      <w:r>
+        <w:t xml:space="preserve"> </w:t>
       </w:r>
       <w:r>
         <w:t>« </w:t>
@@ -8098,6 +8361,7 @@
       <w:r>
         <w:t>« </w:t>
       </w:r>
+      <w:proofErr w:type="spellStart"/>
       <w:r>
         <w:rPr>
           <w:i/>
@@ -8105,6 +8369,7 @@
         </w:rPr>
         <w:t>setBadGuy</w:t>
       </w:r>
+      <w:proofErr w:type="spellEnd"/>
       <w:r>
         <w:t> ».</w:t>
       </w:r>
@@ -8215,6 +8480,7 @@
       <w:r>
         <w:t>« </w:t>
       </w:r>
+      <w:proofErr w:type="spellStart"/>
       <w:r>
         <w:rPr>
           <w:i/>
@@ -8222,12 +8488,14 @@
         </w:rPr>
         <w:t>setUp</w:t>
       </w:r>
+      <w:proofErr w:type="spellEnd"/>
       <w:r>
         <w:t> »</w:t>
       </w:r>
       <w:r>
         <w:t xml:space="preserve"> de notre fichier test, nous faisons </w:t>
       </w:r>
+      <w:proofErr w:type="spellStart"/>
       <w:r>
         <w:rPr>
           <w:b/>
@@ -8247,7 +8515,15 @@
           <w:b/>
           <w:bCs/>
         </w:rPr>
-        <w:t xml:space="preserve">Droit </w:t>
+        <w:t>Droit</w:t>
+      </w:r>
+      <w:proofErr w:type="spellEnd"/>
+      <w:r>
+        <w:rPr>
+          <w:b/>
+          <w:bCs/>
+        </w:rPr>
+        <w:t xml:space="preserve"> </w:t>
       </w:r>
       <w:r>
         <w:t>&gt; « </w:t>
@@ -8321,11 +8597,35 @@
       </w:r>
     </w:p>
     <w:p>
+      <w:proofErr w:type="spellStart"/>
       <w:r>
         <w:rPr>
           <w:lang w:val="en-US"/>
         </w:rPr>
-        <w:t xml:space="preserve">Tadam, Test-Man a encore frappé. </w:t>
+        <w:t>Tadam</w:t>
+      </w:r>
+      <w:proofErr w:type="spellEnd"/>
+      <w:r>
+        <w:rPr>
+          <w:lang w:val="en-US"/>
+        </w:rPr>
+        <w:t xml:space="preserve">, Test-Man </w:t>
+      </w:r>
+      <w:proofErr w:type="spellStart"/>
+      <w:proofErr w:type="gramStart"/>
+      <w:r>
+        <w:rPr>
+          <w:lang w:val="en-US"/>
+        </w:rPr>
+        <w:t>a</w:t>
+      </w:r>
+      <w:proofErr w:type="spellEnd"/>
+      <w:proofErr w:type="gramEnd"/>
+      <w:r>
+        <w:rPr>
+          <w:lang w:val="en-US"/>
+        </w:rPr>
+        <w:t xml:space="preserve"> encore frappé. </w:t>
       </w:r>
       <w:r>
         <w:t xml:space="preserve">Allons voir le code de </w:t>
@@ -8333,6 +8633,7 @@
       <w:r>
         <w:t>« </w:t>
       </w:r>
+      <w:proofErr w:type="spellStart"/>
       <w:r>
         <w:rPr>
           <w:i/>
@@ -8340,6 +8641,7 @@
         </w:rPr>
         <w:t>SuperHeroTest</w:t>
       </w:r>
+      <w:proofErr w:type="spellEnd"/>
       <w:r>
         <w:t> »</w:t>
       </w:r>
@@ -8405,6 +8707,7 @@
       <w:r>
         <w:t>« </w:t>
       </w:r>
+      <w:proofErr w:type="spellStart"/>
       <w:r>
         <w:rPr>
           <w:i/>
@@ -8412,6 +8715,7 @@
         </w:rPr>
         <w:t>setUp</w:t>
       </w:r>
+      <w:proofErr w:type="spellEnd"/>
       <w:r>
         <w:t> »</w:t>
       </w:r>
@@ -8468,6 +8772,7 @@
       <w:r>
         <w:t>« </w:t>
       </w:r>
+      <w:proofErr w:type="spellStart"/>
       <w:r>
         <w:rPr>
           <w:i/>
@@ -8475,6 +8780,7 @@
         </w:rPr>
         <w:t>fightBadGuy</w:t>
       </w:r>
+      <w:proofErr w:type="spellEnd"/>
       <w:r>
         <w:t> »</w:t>
       </w:r>
@@ -8489,6 +8795,7 @@
       <w:r>
         <w:t>« </w:t>
       </w:r>
+      <w:proofErr w:type="spellStart"/>
       <w:r>
         <w:rPr>
           <w:i/>
@@ -8496,6 +8803,7 @@
         </w:rPr>
         <w:t>SuperHeroTest</w:t>
       </w:r>
+      <w:proofErr w:type="spellEnd"/>
       <w:r>
         <w:t> »</w:t>
       </w:r>
@@ -8604,6 +8912,7 @@
       <w:r>
         <w:t>« </w:t>
       </w:r>
+      <w:proofErr w:type="spellStart"/>
       <w:r>
         <w:rPr>
           <w:i/>
@@ -8611,6 +8920,7 @@
         </w:rPr>
         <w:t>fightBadGuy</w:t>
       </w:r>
+      <w:proofErr w:type="spellEnd"/>
       <w:r>
         <w:t> »</w:t>
       </w:r>
@@ -8664,6 +8974,7 @@
       <w:r>
         <w:t>« </w:t>
       </w:r>
+      <w:proofErr w:type="spellStart"/>
       <w:r>
         <w:rPr>
           <w:i/>
@@ -8671,6 +8982,7 @@
         </w:rPr>
         <w:t>True</w:t>
       </w:r>
+      <w:proofErr w:type="spellEnd"/>
       <w:r>
         <w:t> »</w:t>
       </w:r>
@@ -8826,38 +9138,75 @@
           <w:b/>
           <w:bCs/>
         </w:rPr>
-        <w:t>Implémentation d’un attribut de relation 0..1 - *</w:t>
-      </w:r>
+        <w:t xml:space="preserve">Implémentation d’un attribut de relation </w:t>
+      </w:r>
+      <w:proofErr w:type="gramStart"/>
       <w:r>
         <w:rPr>
           <w:b/>
           <w:bCs/>
         </w:rPr>
-        <w:t xml:space="preserve"> - La bi-directionnalité</w:t>
-      </w:r>
-      <w:bookmarkEnd w:id="5"/>
-    </w:p>
-    <w:p>
-      <w:r>
-        <w:t xml:space="preserve">Nous avons fini de travailler avec </w:t>
-      </w:r>
+        <w:t>0..</w:t>
+      </w:r>
+      <w:proofErr w:type="gramEnd"/>
       <w:r>
         <w:rPr>
           <w:b/>
           <w:bCs/>
         </w:rPr>
-        <w:t>BlueJ</w:t>
-      </w:r>
-      <w:r>
-        <w:t xml:space="preserve">, maintenant place aux outils de ceux qui jouent dans la cours des grands ; nous allons travailler avec </w:t>
+        <w:t>1 - *</w:t>
       </w:r>
       <w:r>
         <w:rPr>
           <w:b/>
           <w:bCs/>
         </w:rPr>
+        <w:t xml:space="preserve"> - La </w:t>
+      </w:r>
+      <w:proofErr w:type="spellStart"/>
+      <w:r>
+        <w:rPr>
+          <w:b/>
+          <w:bCs/>
+        </w:rPr>
+        <w:t>bi-directionnalité</w:t>
+      </w:r>
+      <w:bookmarkEnd w:id="5"/>
+      <w:proofErr w:type="spellEnd"/>
+    </w:p>
+    <w:p>
+      <w:r>
+        <w:t xml:space="preserve">Nous avons fini de travailler avec </w:t>
+      </w:r>
+      <w:proofErr w:type="spellStart"/>
+      <w:r>
+        <w:rPr>
+          <w:b/>
+          <w:bCs/>
+        </w:rPr>
+        <w:t>BlueJ</w:t>
+      </w:r>
+      <w:proofErr w:type="spellEnd"/>
+      <w:r>
+        <w:t xml:space="preserve">, maintenant place aux outils de ceux qui jouent dans </w:t>
+      </w:r>
+      <w:proofErr w:type="gramStart"/>
+      <w:r>
+        <w:t>la cours</w:t>
+      </w:r>
+      <w:proofErr w:type="gramEnd"/>
+      <w:r>
+        <w:t xml:space="preserve"> des grands ; nous allons travailler avec </w:t>
+      </w:r>
+      <w:proofErr w:type="spellStart"/>
+      <w:r>
+        <w:rPr>
+          <w:b/>
+          <w:bCs/>
+        </w:rPr>
         <w:t>IntelliJ</w:t>
       </w:r>
+      <w:proofErr w:type="spellEnd"/>
       <w:r>
         <w:t xml:space="preserve">. </w:t>
       </w:r>
@@ -8883,6 +9232,7 @@
       <w:r>
         <w:t>« </w:t>
       </w:r>
+      <w:proofErr w:type="spellStart"/>
       <w:r>
         <w:rPr>
           <w:i/>
@@ -8890,6 +9240,7 @@
         </w:rPr>
         <w:t>BadGuy</w:t>
       </w:r>
+      <w:proofErr w:type="spellEnd"/>
       <w:r>
         <w:t> »</w:t>
       </w:r>
@@ -8899,6 +9250,7 @@
       <w:r>
         <w:t>« </w:t>
       </w:r>
+      <w:proofErr w:type="spellStart"/>
       <w:r>
         <w:rPr>
           <w:i/>
@@ -8906,11 +9258,20 @@
         </w:rPr>
         <w:t>SuperHero</w:t>
       </w:r>
+      <w:proofErr w:type="spellEnd"/>
       <w:r>
         <w:t> »</w:t>
       </w:r>
       <w:r>
-        <w:t xml:space="preserve"> en Collection&lt;BadGuy&gt;</w:t>
+        <w:t xml:space="preserve"> en Collection&lt;</w:t>
+      </w:r>
+      <w:proofErr w:type="spellStart"/>
+      <w:r>
+        <w:t>BadGuy</w:t>
+      </w:r>
+      <w:proofErr w:type="spellEnd"/>
+      <w:r>
+        <w:t>&gt;</w:t>
       </w:r>
     </w:p>
     <w:p>
@@ -8962,6 +9323,7 @@
       <w:r>
         <w:t>« </w:t>
       </w:r>
+      <w:proofErr w:type="spellStart"/>
       <w:r>
         <w:rPr>
           <w:i/>
@@ -8969,6 +9331,7 @@
         </w:rPr>
         <w:t>SuperHero</w:t>
       </w:r>
+      <w:proofErr w:type="spellEnd"/>
       <w:r>
         <w:t> »</w:t>
       </w:r>
@@ -8979,7 +9342,15 @@
         <w:t>s</w:t>
       </w:r>
       <w:r>
-        <w:t>inon NullReference-Man se moquera de toi)</w:t>
+        <w:t xml:space="preserve">inon </w:t>
+      </w:r>
+      <w:proofErr w:type="spellStart"/>
+      <w:r>
+        <w:t>NullReference</w:t>
+      </w:r>
+      <w:proofErr w:type="spellEnd"/>
+      <w:r>
+        <w:t>-Man se moquera de toi)</w:t>
       </w:r>
       <w:r>
         <w:t>.</w:t>
@@ -9091,6 +9462,7 @@
       <w:r>
         <w:t>« </w:t>
       </w:r>
+      <w:proofErr w:type="spellStart"/>
       <w:r>
         <w:rPr>
           <w:i/>
@@ -9098,6 +9470,7 @@
         </w:rPr>
         <w:t>setBadGuy</w:t>
       </w:r>
+      <w:proofErr w:type="spellEnd"/>
       <w:r>
         <w:t> »</w:t>
       </w:r>
@@ -9154,6 +9527,7 @@
       <w:r>
         <w:t>« </w:t>
       </w:r>
+      <w:proofErr w:type="spellStart"/>
       <w:r>
         <w:rPr>
           <w:i/>
@@ -9161,6 +9535,7 @@
         </w:rPr>
         <w:t>fightBadGuy</w:t>
       </w:r>
+      <w:proofErr w:type="spellEnd"/>
       <w:r>
         <w:t> »</w:t>
       </w:r>
@@ -9292,6 +9667,7 @@
       <w:r>
         <w:t>« </w:t>
       </w:r>
+      <w:proofErr w:type="spellStart"/>
       <w:r>
         <w:rPr>
           <w:i/>
@@ -9306,6 +9682,7 @@
         </w:rPr>
         <w:t>adGuy</w:t>
       </w:r>
+      <w:proofErr w:type="spellEnd"/>
       <w:r>
         <w:t> »</w:t>
       </w:r>
@@ -9461,41 +9838,41 @@
         <w:lastRenderedPageBreak/>
         <w:t xml:space="preserve"> </w:t>
       </w:r>
-      <w:bookmarkStart w:id="6" w:name="_Toc41247622"/>
       <w:r>
         <w:rPr>
           <w:b/>
           <w:bCs/>
         </w:rPr>
-        <w:t xml:space="preserve">Test Driven </w:t>
-      </w:r>
-      <w:r>
-        <w:rPr>
-          <w:b/>
-          <w:bCs/>
-        </w:rPr>
+        <w:t>TDD</w:t>
+      </w:r>
+    </w:p>
+    <w:p/>
+    <w:p>
+      <w:r>
+        <w:t xml:space="preserve">Les tests appelés “Test </w:t>
+      </w:r>
+      <w:proofErr w:type="spellStart"/>
+      <w:r>
+        <w:t>Driven</w:t>
+      </w:r>
+      <w:proofErr w:type="spellEnd"/>
+      <w:r>
+        <w:t xml:space="preserve"> </w:t>
+      </w:r>
+      <w:proofErr w:type="spellStart"/>
+      <w:r>
         <w:t>Development</w:t>
       </w:r>
-      <w:bookmarkEnd w:id="6"/>
-      <w:r>
-        <w:rPr>
-          <w:b/>
-          <w:bCs/>
-        </w:rPr>
+      <w:proofErr w:type="spellEnd"/>
+      <w:r>
+        <w:t xml:space="preserve"> “ </w:t>
+      </w:r>
+      <w:r>
+        <w:t>proviennent</w:t>
+      </w:r>
+      <w:r>
         <w:t xml:space="preserve"> </w:t>
       </w:r>
-    </w:p>
-    <w:p/>
-    <w:p>
-      <w:r>
-        <w:t xml:space="preserve">Les tests appelés “Test Driven Development “ </w:t>
-      </w:r>
-      <w:r>
-        <w:t>proviennent</w:t>
-      </w:r>
-      <w:r>
-        <w:t xml:space="preserve"> </w:t>
-      </w:r>
       <w:r>
         <w:t>d’</w:t>
       </w:r>
@@ -9512,7 +9889,23 @@
         <w:t>unitaires individuels sur chaque fonction. Le logiciel est ainsi développé de manière incrémentale et itérative.</w:t>
       </w:r>
       <w:r>
-        <w:t xml:space="preserve"> On va donc rédiger ces tests à l’aide JUnit. On fait usage de la méthode assertEquals qui permet de s’assurer que la valeur obtenue correspond bien à la valeur attendue.</w:t>
+        <w:t xml:space="preserve"> On va donc rédiger ces tests à l’aide </w:t>
+      </w:r>
+      <w:proofErr w:type="spellStart"/>
+      <w:r>
+        <w:t>JUnit</w:t>
+      </w:r>
+      <w:proofErr w:type="spellEnd"/>
+      <w:r>
+        <w:t xml:space="preserve">. On fait usage de la méthode </w:t>
+      </w:r>
+      <w:proofErr w:type="spellStart"/>
+      <w:r>
+        <w:t>assertEquals</w:t>
+      </w:r>
+      <w:proofErr w:type="spellEnd"/>
+      <w:r>
+        <w:t xml:space="preserve"> qui permet de s’assurer que la valeur obtenue correspond bien à la valeur attendue.</w:t>
       </w:r>
     </w:p>
     <w:p>
@@ -9565,11 +9958,16 @@
         <w:jc w:val="both"/>
       </w:pPr>
       <w:r>
-        <w:t>Et on lance les tests et …. Mais « Qu</w:t>
+        <w:t>Et on lance les tests et …. Mais « </w:t>
+      </w:r>
+      <w:proofErr w:type="spellStart"/>
+      <w:r>
+        <w:t>Qu</w:t>
       </w:r>
       <w:r>
         <w:t>é</w:t>
       </w:r>
+      <w:proofErr w:type="spellEnd"/>
       <w:r>
         <w:t xml:space="preserve"> ça dire que ceci » ?</w:t>
       </w:r>
@@ -9626,6 +10024,8 @@
       <w:r>
         <w:t>« </w:t>
       </w:r>
+      <w:proofErr w:type="spellStart"/>
+      <w:proofErr w:type="gramStart"/>
       <w:r>
         <w:rPr>
           <w:i/>
@@ -9633,11 +10033,21 @@
         </w:rPr>
         <w:t>testGetSuperHero</w:t>
       </w:r>
+      <w:proofErr w:type="spellEnd"/>
+      <w:proofErr w:type="gramEnd"/>
       <w:r>
         <w:t> »</w:t>
       </w:r>
       <w:r>
-        <w:t xml:space="preserve"> a échoué : pourtant quand on crée un nouveau super héros il s’appelle « Spider-man » et possède 35 de force alors pourquoi ?</w:t>
+        <w:t xml:space="preserve"> a échoué : pourtant quand on crée un nouveau super héros il s’appelle « </w:t>
+      </w:r>
+      <w:proofErr w:type="spellStart"/>
+      <w:r>
+        <w:t>Spider-man</w:t>
+      </w:r>
+      <w:proofErr w:type="spellEnd"/>
+      <w:r>
+        <w:t> » et possède 35 de force alors pourquoi ?</w:t>
       </w:r>
     </w:p>
     <w:p>
@@ -9662,6 +10072,7 @@
       <w:r>
         <w:t>« </w:t>
       </w:r>
+      <w:proofErr w:type="spellStart"/>
       <w:r>
         <w:rPr>
           <w:i/>
@@ -9669,6 +10080,7 @@
         </w:rPr>
         <w:t>equals</w:t>
       </w:r>
+      <w:proofErr w:type="spellEnd"/>
       <w:r>
         <w:t> »</w:t>
       </w:r>
@@ -9678,6 +10090,7 @@
       <w:r>
         <w:t>« </w:t>
       </w:r>
+      <w:proofErr w:type="spellStart"/>
       <w:r>
         <w:rPr>
           <w:i/>
@@ -9685,6 +10098,7 @@
         </w:rPr>
         <w:t>SuperHero</w:t>
       </w:r>
+      <w:proofErr w:type="spellEnd"/>
       <w:r>
         <w:t> »</w:t>
       </w:r>
@@ -9758,6 +10172,7 @@
       <w:r>
         <w:t>« </w:t>
       </w:r>
+      <w:proofErr w:type="spellStart"/>
       <w:r>
         <w:rPr>
           <w:i/>
@@ -9765,6 +10180,7 @@
         </w:rPr>
         <w:t>getSuperHero</w:t>
       </w:r>
+      <w:proofErr w:type="spellEnd"/>
       <w:r>
         <w:t> »</w:t>
       </w:r>
@@ -9802,7 +10218,8 @@
           <w:bCs/>
         </w:rPr>
       </w:pPr>
-      <w:bookmarkStart w:id="7" w:name="_Toc41247623"/>
+      <w:bookmarkStart w:id="6" w:name="_Toc41247623"/>
+      <w:proofErr w:type="spellStart"/>
       <w:r>
         <w:rPr>
           <w:b/>
@@ -9810,12 +10227,21 @@
         </w:rPr>
         <w:t>Refactoring</w:t>
       </w:r>
-      <w:bookmarkEnd w:id="7"/>
+      <w:bookmarkEnd w:id="6"/>
+      <w:proofErr w:type="spellEnd"/>
     </w:p>
     <w:p/>
     <w:p>
       <w:r>
-        <w:t>Le refactoring est utilisé lorsque nous modifions la structure d’un objet, du programme et qui va impliquer de devoir modifier la logique visuelle et de compréhension du code. Nous allons chercher à adapter le code que nous avons écrit aux modifications qui ont été faites.</w:t>
+        <w:t xml:space="preserve">Le </w:t>
+      </w:r>
+      <w:proofErr w:type="spellStart"/>
+      <w:r>
+        <w:t>refactoring</w:t>
+      </w:r>
+      <w:proofErr w:type="spellEnd"/>
+      <w:r>
+        <w:t xml:space="preserve"> est utilisé lorsque nous modifions la structure d’un objet, du programme et qui va impliquer de devoir modifier la logique visuelle et de compréhension du code. Nous allons chercher à adapter le code que nous avons écrit aux modifications qui ont été faites.</w:t>
       </w:r>
       <w:r>
         <w:t xml:space="preserve"> Et je vais te parler de deux méthodes aujourd’hui : le </w:t>
@@ -9850,11 +10276,11 @@
         </w:numPr>
         <w:ind w:left="1134"/>
       </w:pPr>
-      <w:bookmarkStart w:id="8" w:name="_Toc41247624"/>
+      <w:bookmarkStart w:id="7" w:name="_Toc41247624"/>
       <w:r>
         <w:t>Rename Method</w:t>
       </w:r>
-      <w:bookmarkEnd w:id="8"/>
+      <w:bookmarkEnd w:id="7"/>
     </w:p>
     <w:p/>
     <w:p>
@@ -9864,6 +10290,7 @@
       <w:r>
         <w:t>« </w:t>
       </w:r>
+      <w:proofErr w:type="spellStart"/>
       <w:r>
         <w:rPr>
           <w:i/>
@@ -9871,6 +10298,7 @@
         </w:rPr>
         <w:t>BadGuy</w:t>
       </w:r>
+      <w:proofErr w:type="spellEnd"/>
       <w:r>
         <w:t> »,</w:t>
       </w:r>
@@ -9988,6 +10416,7 @@
       <w:r>
         <w:t>« </w:t>
       </w:r>
+      <w:proofErr w:type="spellStart"/>
       <w:r>
         <w:rPr>
           <w:i/>
@@ -9995,6 +10424,7 @@
         </w:rPr>
         <w:t>badGuy</w:t>
       </w:r>
+      <w:proofErr w:type="spellEnd"/>
       <w:r>
         <w:t> »</w:t>
       </w:r>
@@ -10004,6 +10434,7 @@
       <w:r>
         <w:t>« </w:t>
       </w:r>
+      <w:proofErr w:type="spellStart"/>
       <w:r>
         <w:rPr>
           <w:i/>
@@ -10011,6 +10442,7 @@
         </w:rPr>
         <w:t>badGuys</w:t>
       </w:r>
+      <w:proofErr w:type="spellEnd"/>
       <w:r>
         <w:t> »</w:t>
       </w:r>
@@ -10032,6 +10464,7 @@
       <w:r>
         <w:t>« </w:t>
       </w:r>
+      <w:proofErr w:type="spellStart"/>
       <w:r>
         <w:rPr>
           <w:i/>
@@ -10039,6 +10472,7 @@
         </w:rPr>
         <w:t>fightBadGuy</w:t>
       </w:r>
+      <w:proofErr w:type="spellEnd"/>
       <w:r>
         <w:t> »</w:t>
       </w:r>
@@ -10102,11 +10536,16 @@
         </w:numPr>
         <w:ind w:left="993"/>
       </w:pPr>
-      <w:bookmarkStart w:id="9" w:name="_Toc41247625"/>
-      <w:r>
-        <w:t>Extract Method</w:t>
-      </w:r>
-      <w:bookmarkEnd w:id="9"/>
+      <w:bookmarkStart w:id="8" w:name="_Toc41247625"/>
+      <w:proofErr w:type="spellStart"/>
+      <w:r>
+        <w:t>Extract</w:t>
+      </w:r>
+      <w:proofErr w:type="spellEnd"/>
+      <w:r>
+        <w:t xml:space="preserve"> Method</w:t>
+      </w:r>
+      <w:bookmarkEnd w:id="8"/>
     </w:p>
     <w:p/>
     <w:p>
@@ -10116,6 +10555,7 @@
       <w:r>
         <w:t>« </w:t>
       </w:r>
+      <w:proofErr w:type="spellStart"/>
       <w:r>
         <w:rPr>
           <w:i/>
@@ -10123,11 +10563,20 @@
         </w:rPr>
         <w:t>workOut</w:t>
       </w:r>
+      <w:proofErr w:type="spellEnd"/>
       <w:r>
         <w:t> »</w:t>
       </w:r>
       <w:r>
-        <w:t xml:space="preserve"> de SuperHero : </w:t>
+        <w:t xml:space="preserve"> de </w:t>
+      </w:r>
+      <w:proofErr w:type="spellStart"/>
+      <w:r>
+        <w:t>SuperHero</w:t>
+      </w:r>
+      <w:proofErr w:type="spellEnd"/>
+      <w:r>
+        <w:t xml:space="preserve"> : </w:t>
       </w:r>
     </w:p>
     <w:p>
@@ -10190,7 +10639,15 @@
         <w:t>Logger</w:t>
       </w:r>
       <w:r>
-        <w:t xml:space="preserve"> nommé </w:t>
+        <w:t xml:space="preserve"> </w:t>
+      </w:r>
+      <w:proofErr w:type="gramStart"/>
+      <w:r>
+        <w:t>nommé</w:t>
+      </w:r>
+      <w:proofErr w:type="gramEnd"/>
+      <w:r>
+        <w:t xml:space="preserve"> </w:t>
       </w:r>
       <w:r>
         <w:t>« </w:t>
@@ -10206,7 +10663,15 @@
         <w:t> »</w:t>
       </w:r>
       <w:r>
-        <w:t xml:space="preserve"> dans la classe SuperHero.</w:t>
+        <w:t xml:space="preserve"> dans la classe </w:t>
+      </w:r>
+      <w:proofErr w:type="spellStart"/>
+      <w:r>
+        <w:t>SuperHero</w:t>
+      </w:r>
+      <w:proofErr w:type="spellEnd"/>
+      <w:r>
+        <w:t>.</w:t>
       </w:r>
     </w:p>
     <w:p>
@@ -10216,6 +10681,7 @@
       <w:r>
         <w:t>« </w:t>
       </w:r>
+      <w:proofErr w:type="spellStart"/>
       <w:r>
         <w:rPr>
           <w:i/>
@@ -10223,6 +10689,7 @@
         </w:rPr>
         <w:t>workOut</w:t>
       </w:r>
+      <w:proofErr w:type="spellEnd"/>
       <w:r>
         <w:t> »</w:t>
       </w:r>
@@ -10368,7 +10835,15 @@
         <w:t xml:space="preserve"> « Oh mais </w:t>
       </w:r>
       <w:r>
-        <w:t>ce n’est qu’une petite méthode, je suis sur qu’elle va marcher, pas besoin de tester », rappelle-toi cela : J’ai rencontré un jour Splinter, un grand personnage qui pour vocation d’entrainer des tortues à devenir</w:t>
+        <w:t xml:space="preserve">ce n’est qu’une petite méthode, je suis sur qu’elle va marcher, pas besoin de tester », rappelle-toi cela : J’ai rencontré un jour </w:t>
+      </w:r>
+      <w:proofErr w:type="spellStart"/>
+      <w:r>
+        <w:t>Splinter</w:t>
+      </w:r>
+      <w:proofErr w:type="spellEnd"/>
+      <w:r>
+        <w:t>, un grand personnage qui pour vocation d’entrainer des tortues à devenir</w:t>
       </w:r>
       <w:r>
         <w:t xml:space="preserve"> </w:t>
@@ -10456,13 +10931,21 @@
         <w:jc w:val="both"/>
       </w:pPr>
       <w:r>
-        <w:t xml:space="preserve">Pour finir, je vais te citer un adage : </w:t>
+        <w:t>Pour finir, je vais te citer un adage </w:t>
+      </w:r>
+      <w:proofErr w:type="gramStart"/>
+      <w:r>
+        <w:t xml:space="preserve">: </w:t>
       </w:r>
       <w:r>
         <w:t xml:space="preserve"> </w:t>
       </w:r>
       <w:r>
-        <w:t>« </w:t>
+        <w:t>«</w:t>
+      </w:r>
+      <w:proofErr w:type="gramEnd"/>
+      <w:r>
+        <w:t> </w:t>
       </w:r>
       <w:r>
         <w:rPr>
@@ -10502,7 +10985,15 @@
         <w:jc w:val="both"/>
       </w:pPr>
       <w:r>
-        <w:t>Parfois les tests de méthodes complexes cachent des fonctionnalités non testées mais qui fonctionnent à un instant t. Cela peut être le constructeur d’une classe qui oublie d’instancier un de ces champs de type Collection par exemple, et vos tests valident cet oubli quand soudain. POUF, un NullPointerException sauvage apparait dans les hautes herbes.</w:t>
+        <w:t xml:space="preserve">Parfois les tests de méthodes complexes cachent des fonctionnalités non testées mais qui fonctionnent à un instant t. Cela peut être le constructeur d’une classe qui oublie d’instancier un de ces champs de type Collection par exemple, et vos tests valident cet oubli quand soudain. POUF, un </w:t>
+      </w:r>
+      <w:proofErr w:type="spellStart"/>
+      <w:r>
+        <w:t>NullPointerException</w:t>
+      </w:r>
+      <w:proofErr w:type="spellEnd"/>
+      <w:r>
+        <w:t xml:space="preserve"> sauvage apparait dans les hautes herbes.</w:t>
       </w:r>
     </w:p>
     <w:p>
@@ -10517,7 +11008,7 @@
           <w:bCs/>
         </w:rPr>
       </w:pPr>
-      <w:bookmarkStart w:id="10" w:name="_Toc41247626"/>
+      <w:bookmarkStart w:id="9" w:name="_Toc41247626"/>
       <w:r>
         <w:rPr>
           <w:b/>
@@ -10526,14 +11017,54 @@
         <w:lastRenderedPageBreak/>
         <w:t>BDD</w:t>
       </w:r>
-      <w:bookmarkEnd w:id="10"/>
+      <w:bookmarkEnd w:id="9"/>
     </w:p>
     <w:p>
       <w:pPr>
         <w:jc w:val="both"/>
       </w:pPr>
       <w:r>
-        <w:t>Nous avons réalisé précédemment des TDD, Test Driven Development. De plus en plus en vogue, la méthode agile a permis l’émergence d’une nouvelle méthodologie de tests : les Behavior Driven Development. Les tests sont centrés autour d’une « User Story ». Plus simplement, une « User Story » est un cas d’utilisation de notre programme.</w:t>
+        <w:t xml:space="preserve">Nous avons réalisé précédemment des TDD, Test </w:t>
+      </w:r>
+      <w:proofErr w:type="spellStart"/>
+      <w:r>
+        <w:t>Driven</w:t>
+      </w:r>
+      <w:proofErr w:type="spellEnd"/>
+      <w:r>
+        <w:t xml:space="preserve"> </w:t>
+      </w:r>
+      <w:proofErr w:type="spellStart"/>
+      <w:r>
+        <w:t>Development</w:t>
+      </w:r>
+      <w:proofErr w:type="spellEnd"/>
+      <w:r>
+        <w:t xml:space="preserve">. De plus en plus en vogue, la méthode agile a permis l’émergence d’une nouvelle méthodologie de tests : les </w:t>
+      </w:r>
+      <w:proofErr w:type="spellStart"/>
+      <w:r>
+        <w:t>Behavior</w:t>
+      </w:r>
+      <w:proofErr w:type="spellEnd"/>
+      <w:r>
+        <w:t xml:space="preserve"> </w:t>
+      </w:r>
+      <w:proofErr w:type="spellStart"/>
+      <w:r>
+        <w:t>Driven</w:t>
+      </w:r>
+      <w:proofErr w:type="spellEnd"/>
+      <w:r>
+        <w:t xml:space="preserve"> </w:t>
+      </w:r>
+      <w:proofErr w:type="spellStart"/>
+      <w:r>
+        <w:t>Development</w:t>
+      </w:r>
+      <w:proofErr w:type="spellEnd"/>
+      <w:r>
+        <w:t>. Les tests sont centrés autour d’une « User Story ». Plus simplement, une « User Story » est un cas d’utilisation de notre programme.</w:t>
       </w:r>
     </w:p>
     <w:p>
@@ -10556,7 +11087,15 @@
         <w:t>, nous allons essayer d’imaginer des situations auxquels nos héros pourraient être confrontés.</w:t>
       </w:r>
       <w:r>
-        <w:t xml:space="preserve"> Pour cela, nous allons travailler avec un nouvel outil appelé « Cucumber ». C’est un monsieur qui aime beaucoup les concombres qui a inventé cet outil. J’espère que tu ne pas cru !</w:t>
+        <w:t xml:space="preserve"> Pour cela, nous allons travailler avec un nouvel outil appelé « </w:t>
+      </w:r>
+      <w:proofErr w:type="spellStart"/>
+      <w:r>
+        <w:t>Cucumber</w:t>
+      </w:r>
+      <w:proofErr w:type="spellEnd"/>
+      <w:r>
+        <w:t> ». C’est un monsieur qui aime beaucoup les concombres qui a inventé cet outil. J’espère que tu ne pas cru !</w:t>
       </w:r>
     </w:p>
     <w:p>
@@ -10572,15 +11111,33 @@
         <w:pStyle w:val="Titre4"/>
       </w:pPr>
       <w:r>
-        <w:t xml:space="preserve">User-Story 1 : Victoire du </w:t>
-      </w:r>
-      <w:r>
-        <w:t>super héros</w:t>
+        <w:t xml:space="preserve">User-Story 1 : </w:t>
+      </w:r>
+      <w:r>
+        <w:t>Combat entre les super héros et les méchants</w:t>
       </w:r>
     </w:p>
     <w:p>
       <w:r>
         <w:t>Lorsque notre super héros réussit à vaincre le méchant, il absorbe la moitié de la force du méchant. Le méchant est affaibli et perd la moitié de sa force.</w:t>
+      </w:r>
+    </w:p>
+    <w:p>
+      <w:r>
+        <w:t xml:space="preserve">Dans les histoires pour enfants, les super héros sont toujours victorieux. Dans la vraie vie, ce n’est pas aussi simple. Des fois, les super héros ne sont pas au top de leur forme et perdent contre leur </w:t>
+      </w:r>
+      <w:proofErr w:type="spellStart"/>
+      <w:r>
+        <w:t>nemesis</w:t>
+      </w:r>
+      <w:proofErr w:type="spellEnd"/>
+      <w:r>
+        <w:t>.</w:t>
+      </w:r>
+    </w:p>
+    <w:p>
+      <w:r>
+        <w:t>Quand cela arrive, le super héros perd la moitié de sa force et le méchant lui se retrouve revigoré. Il gagne la moitié de la force du super héros !</w:t>
       </w:r>
     </w:p>
     <w:p>
@@ -10588,20 +11145,23 @@
         <w:pStyle w:val="Titre4"/>
       </w:pPr>
       <w:r>
-        <w:t xml:space="preserve">User-Story 2 : Victoire du </w:t>
-      </w:r>
-      <w:r>
-        <w:t>méchant</w:t>
-      </w:r>
-    </w:p>
-    <w:p>
-      <w:r>
-        <w:t>Dans les histoires pour enfants, les super héros sont toujours victorieux. Dans la vraie vie, ce n’est pas aussi simple. Des fois, les super héros ne sont pas au top de leur forme et perdent contre leur nemesis.</w:t>
-      </w:r>
-    </w:p>
-    <w:p>
-      <w:r>
-        <w:t>Quand cela arrive, le super héros perd la moitié de sa force et le méchant lui se retrouve revigoré. Il gagne la moitié de la force du super héros !</w:t>
+        <w:t xml:space="preserve">User-Story </w:t>
+      </w:r>
+      <w:r>
+        <w:t>2</w:t>
+      </w:r>
+      <w:r>
+        <w:t> : Entrainement du super-héros</w:t>
+      </w:r>
+    </w:p>
+    <w:p>
+      <w:r>
+        <w:t>Pour que notre super-héros devienne plus fort et réussis à écraser tous les méchants, il doit bien s’entrainer.</w:t>
+      </w:r>
+    </w:p>
+    <w:p>
+      <w:r>
+        <w:t>Dans cette user-story, le super héros gagne 15 de force lorsqu’il s’entraine.  Mais un super héros n’est pas invisible, sa force ne peux pas monter au-delà de 250...</w:t>
       </w:r>
     </w:p>
     <w:p>
@@ -10609,17 +11169,29 @@
         <w:pStyle w:val="Titre4"/>
       </w:pPr>
       <w:r>
-        <w:t>User-Story 3 : Entrainement du super-héros</w:t>
-      </w:r>
-    </w:p>
-    <w:p>
-      <w:r>
-        <w:t>Pour que notre super-héros devienne plus fort et réussis à écraser tous les méchants, il doit bien s’entrainer.</w:t>
-      </w:r>
-    </w:p>
-    <w:p>
-      <w:r>
-        <w:t>Dans cette user-story, le super héros gagne 15 de force lorsqu’il s’entraine.  Mais un super héros n’est pas invisible, sa force ne peux pas monter au-delà de 250...</w:t>
+        <w:t xml:space="preserve">User-Story </w:t>
+      </w:r>
+      <w:r>
+        <w:t>3</w:t>
+      </w:r>
+      <w:r>
+        <w:t xml:space="preserve"> : </w:t>
+      </w:r>
+      <w:r>
+        <w:t>Destruction du</w:t>
+      </w:r>
+      <w:r>
+        <w:t xml:space="preserve"> </w:t>
+      </w:r>
+      <w:proofErr w:type="spellStart"/>
+      <w:r>
+        <w:t>BadGuy</w:t>
+      </w:r>
+      <w:proofErr w:type="spellEnd"/>
+    </w:p>
+    <w:p>
+      <w:r>
+        <w:t>Notre super héros se bat contre des méchants sans cesse et malgré ça, ils continuent à terroriser la ville ! Notre super héros en a ras-le-bol. Dans cette User-Story, dès qu’un méchant est vaincu, il disparait et quitte la ville pour toujours !</w:t>
       </w:r>
     </w:p>
     <w:p>
@@ -10627,20 +11199,13 @@
         <w:pStyle w:val="Titre4"/>
       </w:pPr>
       <w:r>
-        <w:t>User-Story 4 : Défaite du BadGuy</w:t>
-      </w:r>
-    </w:p>
-    <w:p>
-      <w:r>
-        <w:t>Notre super héros se bat contre des méchants sans cesse et malgré ça, ils continuent à terroriser la ville ! Notre super héros en a ras-le-bol. Dans cette User-Story, dès qu’un méchant est vaincu, il disparait et quitte la ville pour toujours !</w:t>
-      </w:r>
-    </w:p>
-    <w:p>
-      <w:pPr>
-        <w:pStyle w:val="Titre4"/>
-      </w:pPr>
-      <w:r>
-        <w:t>User-Story 5 : Les Avengers</w:t>
+        <w:t xml:space="preserve">User-Story </w:t>
+      </w:r>
+      <w:r>
+        <w:t>4</w:t>
+      </w:r>
+      <w:r>
+        <w:t> : Les Avengers</w:t>
       </w:r>
     </w:p>
     <w:p>
@@ -10651,7 +11216,19 @@
     <w:p/>
     <w:p>
       <w:r>
-        <w:t xml:space="preserve">Toutes ces histoires ont l’air si intéressantes mais on ne va coder que les 3 premières pour s’entrainer, je te laisserai faire les 2 dernières ;) </w:t>
+        <w:t xml:space="preserve">Toutes ces histoires ont l’air si intéressantes mais on ne va coder que les </w:t>
+      </w:r>
+      <w:r>
+        <w:t>2</w:t>
+      </w:r>
+      <w:r>
+        <w:t xml:space="preserve"> premières pour s’entrainer, je te laisserai faire les</w:t>
+      </w:r>
+      <w:r>
+        <w:t xml:space="preserve"> 2</w:t>
+      </w:r>
+      <w:r>
+        <w:t xml:space="preserve"> dernières ;) </w:t>
       </w:r>
     </w:p>
     <w:p/>
@@ -10661,17 +11238,27 @@
       <w:pPr>
         <w:pStyle w:val="Titre2"/>
       </w:pPr>
-      <w:bookmarkStart w:id="11" w:name="_Toc41247627"/>
+      <w:bookmarkStart w:id="10" w:name="_Toc41247627"/>
+      <w:proofErr w:type="spellStart"/>
       <w:r>
         <w:lastRenderedPageBreak/>
         <w:t>Feature</w:t>
       </w:r>
-      <w:bookmarkEnd w:id="11"/>
+      <w:bookmarkEnd w:id="10"/>
+      <w:proofErr w:type="spellEnd"/>
     </w:p>
     <w:p/>
     <w:p>
       <w:r>
-        <w:t xml:space="preserve">En BDD, on peut décrire dans un langage assez simple, ce que l’on souhaite faire. Ainsi toutes nos belles « user-story » vont être décrites dans le fichier « Feature » suivant :  </w:t>
+        <w:t>En BDD, on peut décrire dans un langage assez simple, ce que l’on souhaite faire. Ainsi toutes nos belles « user-story » vont être décrites dans le fichier « </w:t>
+      </w:r>
+      <w:proofErr w:type="spellStart"/>
+      <w:r>
+        <w:t>Feature</w:t>
+      </w:r>
+      <w:proofErr w:type="spellEnd"/>
+      <w:r>
+        <w:t xml:space="preserve"> » suivant :  </w:t>
       </w:r>
     </w:p>
     <w:p>
@@ -10724,20 +11311,38 @@
         <w:jc w:val="both"/>
       </w:pPr>
       <w:r>
-        <w:t xml:space="preserve">Voici un exemple des deux premiers scénarios. On décrit ce qui se passe dans ce scénario dans « Scénario Outline » et on donne </w:t>
+        <w:t xml:space="preserve">Voici un exemple des deux premiers scénarios. On décrit ce qui se passe dans ce scénario dans « Scénario </w:t>
+      </w:r>
+      <w:proofErr w:type="spellStart"/>
+      <w:r>
+        <w:t>Outline</w:t>
+      </w:r>
+      <w:proofErr w:type="spellEnd"/>
+      <w:r>
+        <w:t xml:space="preserve"> » et on donne </w:t>
       </w:r>
       <w:r>
         <w:t>des exemples</w:t>
       </w:r>
       <w:r>
-        <w:t xml:space="preserve"> dans « Examples » pour notre programme vérifie que tout fonctionne bien. Le dossier </w:t>
+        <w:t xml:space="preserve"> dans « </w:t>
+      </w:r>
+      <w:proofErr w:type="spellStart"/>
+      <w:r>
+        <w:t>Examples</w:t>
+      </w:r>
+      <w:proofErr w:type="spellEnd"/>
+      <w:r>
+        <w:t xml:space="preserve"> » pour notre programme vérifie que tout fonctionne bien. Le dossier </w:t>
       </w:r>
       <w:r>
         <w:t>« </w:t>
       </w:r>
+      <w:proofErr w:type="spellStart"/>
       <w:r>
         <w:t>Feature</w:t>
       </w:r>
+      <w:proofErr w:type="spellEnd"/>
       <w:r>
         <w:t> »</w:t>
       </w:r>
@@ -10745,7 +11350,31 @@
         <w:t xml:space="preserve"> ne fait pas tout, on doit coder les fonctions dans un</w:t>
       </w:r>
       <w:r>
-        <w:t xml:space="preserve"> autre fichier Java. On s’assure d’avoir bien codé les instance « Given », « When » et « Then ».</w:t>
+        <w:t xml:space="preserve"> autre fichier Java. On s’assure d’avoir bien codé les instance « </w:t>
+      </w:r>
+      <w:proofErr w:type="spellStart"/>
+      <w:r>
+        <w:t>Given</w:t>
+      </w:r>
+      <w:proofErr w:type="spellEnd"/>
+      <w:r>
+        <w:t> », « </w:t>
+      </w:r>
+      <w:proofErr w:type="spellStart"/>
+      <w:r>
+        <w:t>When</w:t>
+      </w:r>
+      <w:proofErr w:type="spellEnd"/>
+      <w:r>
+        <w:t> » et « </w:t>
+      </w:r>
+      <w:proofErr w:type="spellStart"/>
+      <w:r>
+        <w:t>Then</w:t>
+      </w:r>
+      <w:proofErr w:type="spellEnd"/>
+      <w:r>
+        <w:t> ».</w:t>
       </w:r>
     </w:p>
     <w:p>
@@ -10753,7 +11382,15 @@
         <w:jc w:val="both"/>
       </w:pPr>
       <w:r>
-        <w:t>Dans « Given », on décrit ce que l’on va tester.</w:t>
+        <w:t>Dans « </w:t>
+      </w:r>
+      <w:proofErr w:type="spellStart"/>
+      <w:r>
+        <w:t>Given</w:t>
+      </w:r>
+      <w:proofErr w:type="spellEnd"/>
+      <w:r>
+        <w:t> », on décrit ce que l’on va tester.</w:t>
       </w:r>
     </w:p>
     <w:p>
@@ -10761,7 +11398,15 @@
         <w:jc w:val="both"/>
       </w:pPr>
       <w:r>
-        <w:t>Dans « When », on dit dans quel cas notre user-story se déclenche.</w:t>
+        <w:t>Dans « </w:t>
+      </w:r>
+      <w:proofErr w:type="spellStart"/>
+      <w:r>
+        <w:t>When</w:t>
+      </w:r>
+      <w:proofErr w:type="spellEnd"/>
+      <w:r>
+        <w:t> », on dit dans quel cas notre user-story se déclenche.</w:t>
       </w:r>
     </w:p>
     <w:p>
@@ -10769,7 +11414,31 @@
         <w:jc w:val="both"/>
       </w:pPr>
       <w:r>
-        <w:t>Dans « Then », on explique ce qui se passe quand l’user-story est en route, et on vérifie que nos résultats correspondent bien à ce à quoi l’on s’attendait. (voir « Examples).</w:t>
+        <w:t>Dans « </w:t>
+      </w:r>
+      <w:proofErr w:type="spellStart"/>
+      <w:r>
+        <w:t>Then</w:t>
+      </w:r>
+      <w:proofErr w:type="spellEnd"/>
+      <w:r>
+        <w:t> », on explique ce qui se passe quand l’user-story est en route, et on vérifie que nos résultats correspondent bien à ce à quoi l’on s’attendait. (</w:t>
+      </w:r>
+      <w:proofErr w:type="gramStart"/>
+      <w:r>
+        <w:t>voir</w:t>
+      </w:r>
+      <w:proofErr w:type="gramEnd"/>
+      <w:r>
+        <w:t xml:space="preserve"> « </w:t>
+      </w:r>
+      <w:proofErr w:type="spellStart"/>
+      <w:r>
+        <w:t>Examples</w:t>
+      </w:r>
+      <w:proofErr w:type="spellEnd"/>
+      <w:r>
+        <w:t>).</w:t>
       </w:r>
     </w:p>
     <w:p>
@@ -10827,8 +11496,15 @@
       <w:pPr>
         <w:jc w:val="both"/>
       </w:pPr>
-      <w:r>
-        <w:t>On cré</w:t>
+      <w:proofErr w:type="spellStart"/>
+      <w:proofErr w:type="gramStart"/>
+      <w:r>
+        <w:t>On</w:t>
+      </w:r>
+      <w:proofErr w:type="spellEnd"/>
+      <w:proofErr w:type="gramEnd"/>
+      <w:r>
+        <w:t xml:space="preserve"> cré</w:t>
       </w:r>
       <w:r>
         <w:t>é</w:t>
@@ -11003,7 +11679,29 @@
         <w:jc w:val="both"/>
       </w:pPr>
       <w:r>
-        <w:t>Et pas seulement : la méthode setStrength doit s’assurer que les super héros ne peuvent pas devenir trop forts. Leur force ne doit jamais dépasser 250. On délègue donc à setStrength la véirification de la force du super héros.</w:t>
+        <w:t xml:space="preserve">Et pas seulement : la méthode </w:t>
+      </w:r>
+      <w:proofErr w:type="spellStart"/>
+      <w:r>
+        <w:t>setStrength</w:t>
+      </w:r>
+      <w:proofErr w:type="spellEnd"/>
+      <w:r>
+        <w:t xml:space="preserve"> doit s’assurer que les super héros ne peuvent pas devenir trop forts. Leur force ne doit jamais dépasser 250. On délègue donc à </w:t>
+      </w:r>
+      <w:proofErr w:type="spellStart"/>
+      <w:r>
+        <w:t>setStrength</w:t>
+      </w:r>
+      <w:proofErr w:type="spellEnd"/>
+      <w:r>
+        <w:t xml:space="preserve"> la </w:t>
+      </w:r>
+      <w:r>
+        <w:t>vérification</w:t>
+      </w:r>
+      <w:r>
+        <w:t xml:space="preserve"> de la force du super héros.</w:t>
       </w:r>
     </w:p>
     <w:p>
@@ -11187,11 +11885,11 @@
       <w:pPr>
         <w:pStyle w:val="Titre1"/>
       </w:pPr>
-      <w:bookmarkStart w:id="12" w:name="_Toc41247628"/>
+      <w:bookmarkStart w:id="11" w:name="_Toc41247628"/>
       <w:r>
         <w:t>The End</w:t>
       </w:r>
-      <w:bookmarkEnd w:id="12"/>
+      <w:bookmarkEnd w:id="11"/>
     </w:p>
     <w:p>
       <w:pPr>
@@ -11204,10 +11902,42 @@
         <w:t>dû</w:t>
       </w:r>
       <w:r>
-        <w:t xml:space="preserve"> donc s’entrainer très fort pour pouvoir les vaincre. Tu sais désormais utiliser BlueJ mais mieux encore, un logiciel de développement que les grands utilisent : IntelliJ. </w:t>
-      </w:r>
-      <w:r>
-        <w:t>Tu as pu te rassurer que tes méthodes fonctionnent grâce aux tests unitaires (JUnit) mais aussi grâce aux tests fonctionnels (Cucumber). Toute cette aventure m’a fatigué, je pense que je vais me reposer un peu. Je te lègue les rennes de ce que nous avons créé.</w:t>
+        <w:t xml:space="preserve"> donc s’entrainer très fort pour pouvoir les vaincre. Tu sais désormais utiliser </w:t>
+      </w:r>
+      <w:proofErr w:type="spellStart"/>
+      <w:r>
+        <w:t>BlueJ</w:t>
+      </w:r>
+      <w:proofErr w:type="spellEnd"/>
+      <w:r>
+        <w:t xml:space="preserve"> mais mieux encore, un logiciel de développement que les grands utilisent : </w:t>
+      </w:r>
+      <w:proofErr w:type="spellStart"/>
+      <w:r>
+        <w:t>IntelliJ</w:t>
+      </w:r>
+      <w:proofErr w:type="spellEnd"/>
+      <w:r>
+        <w:t xml:space="preserve">. </w:t>
+      </w:r>
+      <w:r>
+        <w:t>Tu as pu te rassurer que tes méthodes fonctionnent grâce aux tests unitaires (</w:t>
+      </w:r>
+      <w:proofErr w:type="spellStart"/>
+      <w:r>
+        <w:t>JUnit</w:t>
+      </w:r>
+      <w:proofErr w:type="spellEnd"/>
+      <w:r>
+        <w:t>) mais aussi grâce aux tests fonctionnels (</w:t>
+      </w:r>
+      <w:proofErr w:type="spellStart"/>
+      <w:r>
+        <w:t>Cucumber</w:t>
+      </w:r>
+      <w:proofErr w:type="spellEnd"/>
+      <w:r>
+        <w:t>). Toute cette aventure m’a fatigué, je pense que je vais me reposer un peu. Je te lègue les rennes de ce que nous avons créé.</w:t>
       </w:r>
     </w:p>
     <w:p>

</xml_diff>

<commit_message>
fix test cucumber for singleton
</commit_message>
<xml_diff>
--- a/tuto.docx
+++ b/tuto.docx
@@ -14,6 +14,7 @@
           <w:docPartUnique/>
         </w:docPartObj>
       </w:sdtPr>
+      <w:sdtEndPr/>
       <w:sdtContent>
         <w:p>
           <w:pPr>
@@ -152,6 +153,7 @@
                                       <w:calendar w:val="gregorian"/>
                                     </w:date>
                                   </w:sdtPr>
+                                  <w:sdtEndPr/>
                                   <w:sdtContent>
                                     <w:p>
                                       <w:pPr>
@@ -3430,8 +3432,8 @@
               </mc:Choice>
               <mc:Fallback>
                 <w:pict>
-                  <v:group w14:anchorId="4FC94B9A" id="Groupe 61" o:spid="_x0000_s1026" style="position:absolute;margin-left:0;margin-top:0;width:172.8pt;height:718.55pt;z-index:-251657216;mso-width-percent:330;mso-height-percent:950;mso-left-percent:40;mso-position-horizontal-relative:page;mso-position-vertical:center;mso-position-vertical-relative:page;mso-width-percent:330;mso-height-percent:950;mso-left-percent:40" coordsize="21945,91257" o:gfxdata="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">
-                    <v:rect id="Rectangle 62" o:spid="_x0000_s1027" style="position:absolute;width:1945;height:91257;visibility:visible;mso-wrap-style:square;v-text-anchor:middle" o:gfxdata="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" fillcolor="#44546a [3215]" stroked="f" strokeweight="1pt"/>
+                  <v:group w14:anchorId="4FC94B9A" id="Groupe 61" o:spid="_x0000_s1026" style="position:absolute;margin-left:0;margin-top:0;width:172.8pt;height:718.55pt;z-index:-251657216;mso-width-percent:330;mso-height-percent:950;mso-left-percent:40;mso-position-horizontal-relative:page;mso-position-vertical:center;mso-position-vertical-relative:page;mso-width-percent:330;mso-height-percent:950;mso-left-percent:40" coordsize="21945,91257" o:gfxdata="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">
+                    <v:rect id="Rectangle 62" o:spid="_x0000_s1027" style="position:absolute;width:1945;height:91257;visibility:visible;mso-wrap-style:square;v-text-anchor:middle" o:gfxdata="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" fillcolor="#44546a [3215]" stroked="f" strokeweight="1pt"/>
                     <v:shapetype id="_x0000_t15" coordsize="21600,21600" o:spt="15" adj="16200" path="m@0,l,,,21600@0,21600,21600,10800xe">
                       <v:stroke joinstyle="miter"/>
                       <v:formulas>
@@ -3443,7 +3445,7 @@
                         <v:h position="#0,topLeft" xrange="0,21600"/>
                       </v:handles>
                     </v:shapetype>
-                    <v:shape id="Pentagone 4" o:spid="_x0000_s1028" type="#_x0000_t15" style="position:absolute;top:14668;width:21945;height:5521;visibility:visible;mso-wrap-style:square;v-text-anchor:middle" o:gfxdata="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" adj="18883" fillcolor="#4472c4 [3204]" stroked="f" strokeweight="1pt">
+                    <v:shape id="Pentagone 4" o:spid="_x0000_s1028" type="#_x0000_t15" style="position:absolute;top:14668;width:21945;height:5521;visibility:visible;mso-wrap-style:square;v-text-anchor:middle" o:gfxdata="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" adj="18883" fillcolor="#4472c4 [3204]" stroked="f" strokeweight="1pt">
                       <v:textbox inset=",0,14.4pt,0">
                         <w:txbxContent>
                           <w:sdt>
@@ -3464,6 +3466,7 @@
                                 <w:calendar w:val="gregorian"/>
                               </w:date>
                             </w:sdtPr>
+                            <w:sdtEndPr/>
                             <w:sdtContent>
                               <w:p>
                                 <w:pPr>
@@ -3489,99 +3492,99 @@
                         </w:txbxContent>
                       </v:textbox>
                     </v:shape>
-                    <v:group id="Groupe 64" o:spid="_x0000_s1029" style="position:absolute;left:762;top:42100;width:20574;height:49103" coordorigin="806,42118" coordsize="13062,31210" o:gfxdata="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">
-                      <v:group id="Groupe 65" o:spid="_x0000_s1030" style="position:absolute;left:1410;top:42118;width:10478;height:31210" coordorigin="1410,42118" coordsize="10477,31210" o:gfxdata="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">
+                    <v:group id="Groupe 64" o:spid="_x0000_s1029" style="position:absolute;left:762;top:42100;width:20574;height:49103" coordorigin="806,42118" coordsize="13062,31210" o:gfxdata="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">
+                      <v:group id="Groupe 65" o:spid="_x0000_s1030" style="position:absolute;left:1410;top:42118;width:10478;height:31210" coordorigin="1410,42118" coordsize="10477,31210" o:gfxdata="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">
                         <o:lock v:ext="edit" aspectratio="t"/>
-                        <v:shape id="Forme libre 20" o:spid="_x0000_s1031" style="position:absolute;left:3696;top:62168;width:1937;height:6985;visibility:visible;mso-wrap-style:square;v-text-anchor:top" coordsize="122,440" o:gfxdata="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" path="m,l39,152,84,304r38,113l122,440,76,306,39,180,6,53,,xe" fillcolor="#44546a [3215]" strokecolor="#44546a [3215]" strokeweight="0">
+                        <v:shape id="Forme libre 20" o:spid="_x0000_s1031" style="position:absolute;left:3696;top:62168;width:1937;height:6985;visibility:visible;mso-wrap-style:square;v-text-anchor:top" coordsize="122,440" o:gfxdata="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" path="m,l39,152,84,304r38,113l122,440,76,306,39,180,6,53,,xe" fillcolor="#44546a [3215]" strokecolor="#44546a [3215]" strokeweight="0">
                           <v:path arrowok="t" o:connecttype="custom" o:connectlocs="0,0;61913,241300;133350,482600;193675,661988;193675,698500;120650,485775;61913,285750;9525,84138;0,0" o:connectangles="0,0,0,0,0,0,0,0,0"/>
                         </v:shape>
-                        <v:shape id="Forme libre 21" o:spid="_x0000_s1032" style="position:absolute;left:5728;top:69058;width:1842;height:4270;visibility:visible;mso-wrap-style:square;v-text-anchor:top" coordsize="116,269" o:gfxdata="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" path="m,l8,19,37,93r30,74l116,269r-8,l60,169,30,98,1,25,,xe" fillcolor="#44546a [3215]" strokecolor="#44546a [3215]" strokeweight="0">
+                        <v:shape id="Forme libre 21" o:spid="_x0000_s1032" style="position:absolute;left:5728;top:69058;width:1842;height:4270;visibility:visible;mso-wrap-style:square;v-text-anchor:top" coordsize="116,269" o:gfxdata="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" path="m,l8,19,37,93r30,74l116,269r-8,l60,169,30,98,1,25,,xe" fillcolor="#44546a [3215]" strokecolor="#44546a [3215]" strokeweight="0">
                           <v:path arrowok="t" o:connecttype="custom" o:connectlocs="0,0;12700,30163;58738,147638;106363,265113;184150,427038;171450,427038;95250,268288;47625,155575;1588,39688;0,0" o:connectangles="0,0,0,0,0,0,0,0,0,0"/>
                         </v:shape>
-                        <v:shape id="Forme libre 22" o:spid="_x0000_s1033" style="position:absolute;left:1410;top:42118;width:2223;height:20193;visibility:visible;mso-wrap-style:square;v-text-anchor:top" coordsize="140,1272" o:gfxdata="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" path="m,l,,1,79r2,80l12,317,23,476,39,634,58,792,83,948r24,138l135,1223r5,49l138,1262,105,1106,77,949,53,792,35,634,20,476,9,317,2,159,,79,,xe" fillcolor="#44546a [3215]" strokecolor="#44546a [3215]" strokeweight="0">
+                        <v:shape id="Forme libre 22" o:spid="_x0000_s1033" style="position:absolute;left:1410;top:42118;width:2223;height:20193;visibility:visible;mso-wrap-style:square;v-text-anchor:top" coordsize="140,1272" o:gfxdata="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" path="m,l,,1,79r2,80l12,317,23,476,39,634,58,792,83,948r24,138l135,1223r5,49l138,1262,105,1106,77,949,53,792,35,634,20,476,9,317,2,159,,79,,xe" fillcolor="#44546a [3215]" strokecolor="#44546a [3215]" strokeweight="0">
                           <v:path arrowok="t" o:connecttype="custom" o:connectlocs="0,0;0,0;1588,125413;4763,252413;19050,503238;36513,755650;61913,1006475;92075,1257300;131763,1504950;169863,1724025;214313,1941513;222250,2019300;219075,2003425;166688,1755775;122238,1506538;84138,1257300;55563,1006475;31750,755650;14288,503238;3175,252413;0,125413;0,0" o:connectangles="0,0,0,0,0,0,0,0,0,0,0,0,0,0,0,0,0,0,0,0,0,0"/>
                         </v:shape>
-                        <v:shape id="Forme libre 23" o:spid="_x0000_s1034" style="position:absolute;left:3410;top:48611;width:715;height:13557;visibility:visible;mso-wrap-style:square;v-text-anchor:top" coordsize="45,854" o:gfxdata="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" path="m45,r,l35,66r-9,67l14,267,6,401,3,534,6,669r8,134l18,854r,-3l9,814,8,803,1,669,,534,3,401,12,267,25,132,34,66,45,xe" fillcolor="#44546a [3215]" strokecolor="#44546a [3215]" strokeweight="0">
+                        <v:shape id="Forme libre 23" o:spid="_x0000_s1034" style="position:absolute;left:3410;top:48611;width:715;height:13557;visibility:visible;mso-wrap-style:square;v-text-anchor:top" coordsize="45,854" o:gfxdata="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" path="m45,r,l35,66r-9,67l14,267,6,401,3,534,6,669r8,134l18,854r,-3l9,814,8,803,1,669,,534,3,401,12,267,25,132,34,66,45,xe" fillcolor="#44546a [3215]" strokecolor="#44546a [3215]" strokeweight="0">
                           <v:path arrowok="t" o:connecttype="custom" o:connectlocs="71438,0;71438,0;55563,104775;41275,211138;22225,423863;9525,636588;4763,847725;9525,1062038;22225,1274763;28575,1355725;28575,1350963;14288,1292225;12700,1274763;1588,1062038;0,847725;4763,636588;19050,423863;39688,209550;53975,104775;71438,0" o:connectangles="0,0,0,0,0,0,0,0,0,0,0,0,0,0,0,0,0,0,0,0"/>
                         </v:shape>
-                        <v:shape id="Forme libre 24" o:spid="_x0000_s1035" style="position:absolute;left:3633;top:62311;width:2444;height:9985;visibility:visible;mso-wrap-style:square;v-text-anchor:top" coordsize="154,629" o:gfxdata="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" path="m,l10,44r11,82l34,207r19,86l75,380r25,86l120,521r21,55l152,618r2,11l140,595,115,532,93,468,67,383,47,295,28,207,12,104,,xe" fillcolor="#44546a [3215]" strokecolor="#44546a [3215]" strokeweight="0">
+                        <v:shape id="Forme libre 24" o:spid="_x0000_s1035" style="position:absolute;left:3633;top:62311;width:2444;height:9985;visibility:visible;mso-wrap-style:square;v-text-anchor:top" coordsize="154,629" o:gfxdata="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" path="m,l10,44r11,82l34,207r19,86l75,380r25,86l120,521r21,55l152,618r2,11l140,595,115,532,93,468,67,383,47,295,28,207,12,104,,xe" fillcolor="#44546a [3215]" strokecolor="#44546a [3215]" strokeweight="0">
                           <v:path arrowok="t" o:connecttype="custom" o:connectlocs="0,0;15875,69850;33338,200025;53975,328613;84138,465138;119063,603250;158750,739775;190500,827088;223838,914400;241300,981075;244475,998538;222250,944563;182563,844550;147638,742950;106363,608013;74613,468313;44450,328613;19050,165100;0,0" o:connectangles="0,0,0,0,0,0,0,0,0,0,0,0,0,0,0,0,0,0,0"/>
                         </v:shape>
-                        <v:shape id="Forme libre 25" o:spid="_x0000_s1036" style="position:absolute;left:6204;top:72233;width:524;height:1095;visibility:visible;mso-wrap-style:square;v-text-anchor:top" coordsize="33,69" o:gfxdata="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" path="m,l33,69r-9,l12,35,,xe" fillcolor="#44546a [3215]" strokecolor="#44546a [3215]" strokeweight="0">
+                        <v:shape id="Forme libre 25" o:spid="_x0000_s1036" style="position:absolute;left:6204;top:72233;width:524;height:1095;visibility:visible;mso-wrap-style:square;v-text-anchor:top" coordsize="33,69" o:gfxdata="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" path="m,l33,69r-9,l12,35,,xe" fillcolor="#44546a [3215]" strokecolor="#44546a [3215]" strokeweight="0">
                           <v:path arrowok="t" o:connecttype="custom" o:connectlocs="0,0;52388,109538;38100,109538;19050,55563;0,0" o:connectangles="0,0,0,0,0"/>
                         </v:shape>
-                        <v:shape id="Forme libre 26" o:spid="_x0000_s1037" style="position:absolute;left:3553;top:61533;width:238;height:1476;visibility:visible;mso-wrap-style:square;v-text-anchor:top" coordsize="15,93" o:gfxdata="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" path="m,l9,37r,3l15,93,5,49,,xe" fillcolor="#44546a [3215]" strokecolor="#44546a [3215]" strokeweight="0">
+                        <v:shape id="Forme libre 26" o:spid="_x0000_s1037" style="position:absolute;left:3553;top:61533;width:238;height:1476;visibility:visible;mso-wrap-style:square;v-text-anchor:top" coordsize="15,93" o:gfxdata="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" path="m,l9,37r,3l15,93,5,49,,xe" fillcolor="#44546a [3215]" strokecolor="#44546a [3215]" strokeweight="0">
                           <v:path arrowok="t" o:connecttype="custom" o:connectlocs="0,0;14288,58738;14288,63500;23813,147638;7938,77788;0,0" o:connectangles="0,0,0,0,0,0"/>
                         </v:shape>
-                        <v:shape id="Forme libre 27" o:spid="_x0000_s1038" style="position:absolute;left:5633;top:56897;width:6255;height:12161;visibility:visible;mso-wrap-style:square;v-text-anchor:top" coordsize="394,766" o:gfxdata="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" path="m394,r,l356,38,319,77r-35,40l249,160r-42,58l168,276r-37,63l98,402,69,467,45,535,26,604,14,673,7,746,6,766,,749r1,-5l7,673,21,603,40,533,65,466,94,400r33,-64l164,275r40,-60l248,158r34,-42l318,76,354,37,394,xe" fillcolor="#44546a [3215]" strokecolor="#44546a [3215]" strokeweight="0">
+                        <v:shape id="Forme libre 27" o:spid="_x0000_s1038" style="position:absolute;left:5633;top:56897;width:6255;height:12161;visibility:visible;mso-wrap-style:square;v-text-anchor:top" coordsize="394,766" o:gfxdata="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" path="m394,r,l356,38,319,77r-35,40l249,160r-42,58l168,276r-37,63l98,402,69,467,45,535,26,604,14,673,7,746,6,766,,749r1,-5l7,673,21,603,40,533,65,466,94,400r33,-64l164,275r40,-60l248,158r34,-42l318,76,354,37,394,xe" fillcolor="#44546a [3215]" strokecolor="#44546a [3215]" strokeweight="0">
                           <v:path arrowok="t" o:connecttype="custom" o:connectlocs="625475,0;625475,0;565150,60325;506413,122238;450850,185738;395288,254000;328613,346075;266700,438150;207963,538163;155575,638175;109538,741363;71438,849313;41275,958850;22225,1068388;11113,1184275;9525,1216025;0,1189038;1588,1181100;11113,1068388;33338,957263;63500,846138;103188,739775;149225,635000;201613,533400;260350,436563;323850,341313;393700,250825;447675,184150;504825,120650;561975,58738;625475,0" o:connectangles="0,0,0,0,0,0,0,0,0,0,0,0,0,0,0,0,0,0,0,0,0,0,0,0,0,0,0,0,0,0,0"/>
                         </v:shape>
-                        <v:shape id="Forme libre 28" o:spid="_x0000_s1039" style="position:absolute;left:5633;top:69153;width:571;height:3080;visibility:visible;mso-wrap-style:square;v-text-anchor:top" coordsize="36,194" o:gfxdata="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" path="m,l6,16r1,3l11,80r9,52l33,185r3,9l21,161,15,145,5,81,1,41,,xe" fillcolor="#44546a [3215]" strokecolor="#44546a [3215]" strokeweight="0">
+                        <v:shape id="Forme libre 28" o:spid="_x0000_s1039" style="position:absolute;left:5633;top:69153;width:571;height:3080;visibility:visible;mso-wrap-style:square;v-text-anchor:top" coordsize="36,194" o:gfxdata="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" path="m,l6,16r1,3l11,80r9,52l33,185r3,9l21,161,15,145,5,81,1,41,,xe" fillcolor="#44546a [3215]" strokecolor="#44546a [3215]" strokeweight="0">
                           <v:path arrowok="t" o:connecttype="custom" o:connectlocs="0,0;9525,25400;11113,30163;17463,127000;31750,209550;52388,293688;57150,307975;33338,255588;23813,230188;7938,128588;1588,65088;0,0" o:connectangles="0,0,0,0,0,0,0,0,0,0,0,0"/>
                         </v:shape>
-                        <v:shape id="Forme libre 29" o:spid="_x0000_s1040" style="position:absolute;left:6077;top:72296;width:493;height:1032;visibility:visible;mso-wrap-style:square;v-text-anchor:top" coordsize="31,65" o:gfxdata="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" path="m,l31,65r-8,l,xe" fillcolor="#44546a [3215]" strokecolor="#44546a [3215]" strokeweight="0">
+                        <v:shape id="Forme libre 29" o:spid="_x0000_s1040" style="position:absolute;left:6077;top:72296;width:493;height:1032;visibility:visible;mso-wrap-style:square;v-text-anchor:top" coordsize="31,65" o:gfxdata="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" path="m,l31,65r-8,l,xe" fillcolor="#44546a [3215]" strokecolor="#44546a [3215]" strokeweight="0">
                           <v:path arrowok="t" o:connecttype="custom" o:connectlocs="0,0;49213,103188;36513,103188;0,0" o:connectangles="0,0,0,0"/>
                         </v:shape>
-                        <v:shape id="Forme libre 30" o:spid="_x0000_s1041" style="position:absolute;left:5633;top:68788;width:111;height:666;visibility:visible;mso-wrap-style:square;v-text-anchor:top" coordsize="7,42" o:gfxdata="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" path="m,l6,17,7,42,6,39,,23,,xe" fillcolor="#44546a [3215]" strokecolor="#44546a [3215]" strokeweight="0">
+                        <v:shape id="Forme libre 30" o:spid="_x0000_s1041" style="position:absolute;left:5633;top:68788;width:111;height:666;visibility:visible;mso-wrap-style:square;v-text-anchor:top" coordsize="7,42" o:gfxdata="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" path="m,l6,17,7,42,6,39,,23,,xe" fillcolor="#44546a [3215]" strokecolor="#44546a [3215]" strokeweight="0">
                           <v:path arrowok="t" o:connecttype="custom" o:connectlocs="0,0;9525,26988;11113,66675;9525,61913;0,36513;0,0" o:connectangles="0,0,0,0,0,0"/>
                         </v:shape>
-                        <v:shape id="Forme libre 31" o:spid="_x0000_s1042" style="position:absolute;left:5871;top:71455;width:714;height:1873;visibility:visible;mso-wrap-style:square;v-text-anchor:top" coordsize="45,118" o:gfxdata="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" path="m,l6,16,21,49,33,84r12,34l44,118,13,53,11,42,,xe" fillcolor="#44546a [3215]" strokecolor="#44546a [3215]" strokeweight="0">
+                        <v:shape id="Forme libre 31" o:spid="_x0000_s1042" style="position:absolute;left:5871;top:71455;width:714;height:1873;visibility:visible;mso-wrap-style:square;v-text-anchor:top" coordsize="45,118" o:gfxdata="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" path="m,l6,16,21,49,33,84r12,34l44,118,13,53,11,42,,xe" fillcolor="#44546a [3215]" strokecolor="#44546a [3215]" strokeweight="0">
                           <v:path arrowok="t" o:connecttype="custom" o:connectlocs="0,0;9525,25400;33338,77788;52388,133350;71438,187325;69850,187325;20638,84138;17463,66675;0,0" o:connectangles="0,0,0,0,0,0,0,0,0"/>
                         </v:shape>
                       </v:group>
-                      <v:group id="Groupe 78" o:spid="_x0000_s1043" style="position:absolute;left:806;top:48269;width:13063;height:25059" coordorigin="806,46499" coordsize="8747,16779" o:gfxdata="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">
+                      <v:group id="Groupe 78" o:spid="_x0000_s1043" style="position:absolute;left:806;top:48269;width:13063;height:25059" coordorigin="806,46499" coordsize="8747,16779" o:gfxdata="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">
                         <o:lock v:ext="edit" aspectratio="t"/>
-                        <v:shape id="Forme libre 8" o:spid="_x0000_s1044" style="position:absolute;left:1187;top:51897;width:1984;height:7143;visibility:visible;mso-wrap-style:square;v-text-anchor:top" coordsize="125,450" o:gfxdata="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" path="m,l41,155,86,309r39,116l125,450,79,311,41,183,7,54,,xe" fillcolor="#44546a [3215]" strokecolor="#44546a [3215]" strokeweight="0">
+                        <v:shape id="Forme libre 8" o:spid="_x0000_s1044" style="position:absolute;left:1187;top:51897;width:1984;height:7143;visibility:visible;mso-wrap-style:square;v-text-anchor:top" coordsize="125,450" o:gfxdata="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" path="m,l41,155,86,309r39,116l125,450,79,311,41,183,7,54,,xe" fillcolor="#44546a [3215]" strokecolor="#44546a [3215]" strokeweight="0">
                           <v:fill opacity="13107f"/>
                           <v:stroke opacity="13107f"/>
                           <v:path arrowok="t" o:connecttype="custom" o:connectlocs="0,0;65088,246063;136525,490538;198438,674688;198438,714375;125413,493713;65088,290513;11113,85725;0,0" o:connectangles="0,0,0,0,0,0,0,0,0"/>
                         </v:shape>
-                        <v:shape id="Forme libre 9" o:spid="_x0000_s1045" style="position:absolute;left:3282;top:58913;width:1874;height:4366;visibility:visible;mso-wrap-style:square;v-text-anchor:top" coordsize="118,275" o:gfxdata="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" path="m,l8,20,37,96r32,74l118,275r-9,l61,174,30,100,,26,,xe" fillcolor="#44546a [3215]" strokecolor="#44546a [3215]" strokeweight="0">
+                        <v:shape id="Forme libre 9" o:spid="_x0000_s1045" style="position:absolute;left:3282;top:58913;width:1874;height:4366;visibility:visible;mso-wrap-style:square;v-text-anchor:top" coordsize="118,275" o:gfxdata="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" path="m,l8,20,37,96r32,74l118,275r-9,l61,174,30,100,,26,,xe" fillcolor="#44546a [3215]" strokecolor="#44546a [3215]" strokeweight="0">
                           <v:fill opacity="13107f"/>
                           <v:stroke opacity="13107f"/>
                           <v:path arrowok="t" o:connecttype="custom" o:connectlocs="0,0;12700,31750;58738,152400;109538,269875;187325,436563;173038,436563;96838,276225;47625,158750;0,41275;0,0" o:connectangles="0,0,0,0,0,0,0,0,0,0"/>
                         </v:shape>
-                        <v:shape id="Forme libre 10" o:spid="_x0000_s1046" style="position:absolute;left:806;top:50103;width:317;height:1921;visibility:visible;mso-wrap-style:square;v-text-anchor:top" coordsize="20,121" o:gfxdata="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" path="m,l16,72r4,49l18,112,,31,,xe" fillcolor="#44546a [3215]" strokecolor="#44546a [3215]" strokeweight="0">
+                        <v:shape id="Forme libre 10" o:spid="_x0000_s1046" style="position:absolute;left:806;top:50103;width:317;height:1921;visibility:visible;mso-wrap-style:square;v-text-anchor:top" coordsize="20,121" o:gfxdata="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" path="m,l16,72r4,49l18,112,,31,,xe" fillcolor="#44546a [3215]" strokecolor="#44546a [3215]" strokeweight="0">
                           <v:fill opacity="13107f"/>
                           <v:stroke opacity="13107f"/>
                           <v:path arrowok="t" o:connecttype="custom" o:connectlocs="0,0;25400,114300;31750,192088;28575,177800;0,49213;0,0" o:connectangles="0,0,0,0,0,0"/>
                         </v:shape>
-                        <v:shape id="Forme libre 12" o:spid="_x0000_s1047" style="position:absolute;left:1123;top:52024;width:2509;height:10207;visibility:visible;mso-wrap-style:square;v-text-anchor:top" coordsize="158,643" o:gfxdata="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" path="m,l11,46r11,83l36,211r19,90l76,389r27,87l123,533r21,55l155,632r3,11l142,608,118,544,95,478,69,391,47,302,29,212,13,107,,xe" fillcolor="#44546a [3215]" strokecolor="#44546a [3215]" strokeweight="0">
+                        <v:shape id="Forme libre 12" o:spid="_x0000_s1047" style="position:absolute;left:1123;top:52024;width:2509;height:10207;visibility:visible;mso-wrap-style:square;v-text-anchor:top" coordsize="158,643" o:gfxdata="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" path="m,l11,46r11,83l36,211r19,90l76,389r27,87l123,533r21,55l155,632r3,11l142,608,118,544,95,478,69,391,47,302,29,212,13,107,,xe" fillcolor="#44546a [3215]" strokecolor="#44546a [3215]" strokeweight="0">
                           <v:fill opacity="13107f"/>
                           <v:stroke opacity="13107f"/>
                           <v:path arrowok="t" o:connecttype="custom" o:connectlocs="0,0;17463,73025;34925,204788;57150,334963;87313,477838;120650,617538;163513,755650;195263,846138;228600,933450;246063,1003300;250825,1020763;225425,965200;187325,863600;150813,758825;109538,620713;74613,479425;46038,336550;20638,169863;0,0" o:connectangles="0,0,0,0,0,0,0,0,0,0,0,0,0,0,0,0,0,0,0"/>
                         </v:shape>
-                        <v:shape id="Forme libre 13" o:spid="_x0000_s1048" style="position:absolute;left:3759;top:62152;width:524;height:1127;visibility:visible;mso-wrap-style:square;v-text-anchor:top" coordsize="33,71" o:gfxdata="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" path="m,l33,71r-9,l11,36,,xe" fillcolor="#44546a [3215]" strokecolor="#44546a [3215]" strokeweight="0">
+                        <v:shape id="Forme libre 13" o:spid="_x0000_s1048" style="position:absolute;left:3759;top:62152;width:524;height:1127;visibility:visible;mso-wrap-style:square;v-text-anchor:top" coordsize="33,71" o:gfxdata="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" path="m,l33,71r-9,l11,36,,xe" fillcolor="#44546a [3215]" strokecolor="#44546a [3215]" strokeweight="0">
                           <v:fill opacity="13107f"/>
                           <v:stroke opacity="13107f"/>
                           <v:path arrowok="t" o:connecttype="custom" o:connectlocs="0,0;52388,112713;38100,112713;17463,57150;0,0" o:connectangles="0,0,0,0,0"/>
                         </v:shape>
-                        <v:shape id="Forme libre 14" o:spid="_x0000_s1049" style="position:absolute;left:1060;top:51246;width:238;height:1508;visibility:visible;mso-wrap-style:square;v-text-anchor:top" coordsize="15,95" o:gfxdata="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" path="m,l8,37r,4l15,95,4,49,,xe" fillcolor="#44546a [3215]" strokecolor="#44546a [3215]" strokeweight="0">
+                        <v:shape id="Forme libre 14" o:spid="_x0000_s1049" style="position:absolute;left:1060;top:51246;width:238;height:1508;visibility:visible;mso-wrap-style:square;v-text-anchor:top" coordsize="15,95" o:gfxdata="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" path="m,l8,37r,4l15,95,4,49,,xe" fillcolor="#44546a [3215]" strokecolor="#44546a [3215]" strokeweight="0">
                           <v:fill opacity="13107f"/>
                           <v:stroke opacity="13107f"/>
                           <v:path arrowok="t" o:connecttype="custom" o:connectlocs="0,0;12700,58738;12700,65088;23813,150813;6350,77788;0,0" o:connectangles="0,0,0,0,0,0"/>
                         </v:shape>
-                        <v:shape id="Forme libre 15" o:spid="_x0000_s1050" style="position:absolute;left:3171;top:46499;width:6382;height:12414;visibility:visible;mso-wrap-style:square;v-text-anchor:top" coordsize="402,782" o:gfxdata="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" path="m402,r,1l363,39,325,79r-35,42l255,164r-44,58l171,284r-38,62l100,411,71,478,45,546,27,617,13,689,7,761r,21l,765r1,-4l7,688,21,616,40,545,66,475,95,409r35,-66l167,281r42,-61l253,163r34,-43l324,78,362,38,402,xe" fillcolor="#44546a [3215]" strokecolor="#44546a [3215]" strokeweight="0">
+                        <v:shape id="Forme libre 15" o:spid="_x0000_s1050" style="position:absolute;left:3171;top:46499;width:6382;height:12414;visibility:visible;mso-wrap-style:square;v-text-anchor:top" coordsize="402,782" o:gfxdata="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" path="m402,r,1l363,39,325,79r-35,42l255,164r-44,58l171,284r-38,62l100,411,71,478,45,546,27,617,13,689,7,761r,21l,765r1,-4l7,688,21,616,40,545,66,475,95,409r35,-66l167,281r42,-61l253,163r34,-43l324,78,362,38,402,xe" fillcolor="#44546a [3215]" strokecolor="#44546a [3215]" strokeweight="0">
                           <v:fill opacity="13107f"/>
                           <v:stroke opacity="13107f"/>
                           <v:path arrowok="t" o:connecttype="custom" o:connectlocs="638175,0;638175,1588;576263,61913;515938,125413;460375,192088;404813,260350;334963,352425;271463,450850;211138,549275;158750,652463;112713,758825;71438,866775;42863,979488;20638,1093788;11113,1208088;11113,1241425;0,1214438;1588,1208088;11113,1092200;33338,977900;63500,865188;104775,754063;150813,649288;206375,544513;265113,446088;331788,349250;401638,258763;455613,190500;514350,123825;574675,60325;638175,0" o:connectangles="0,0,0,0,0,0,0,0,0,0,0,0,0,0,0,0,0,0,0,0,0,0,0,0,0,0,0,0,0,0,0"/>
                         </v:shape>
-                        <v:shape id="Forme libre 16" o:spid="_x0000_s1051" style="position:absolute;left:3171;top:59040;width:588;height:3112;visibility:visible;mso-wrap-style:square;v-text-anchor:top" coordsize="37,196" o:gfxdata="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" path="m,l6,15r1,3l12,80r9,54l33,188r4,8l22,162,15,146,5,81,1,40,,xe" fillcolor="#44546a [3215]" strokecolor="#44546a [3215]" strokeweight="0">
+                        <v:shape id="Forme libre 16" o:spid="_x0000_s1051" style="position:absolute;left:3171;top:59040;width:588;height:3112;visibility:visible;mso-wrap-style:square;v-text-anchor:top" coordsize="37,196" o:gfxdata="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" path="m,l6,15r1,3l12,80r9,54l33,188r4,8l22,162,15,146,5,81,1,40,,xe" fillcolor="#44546a [3215]" strokecolor="#44546a [3215]" strokeweight="0">
                           <v:fill opacity="13107f"/>
                           <v:stroke opacity="13107f"/>
                           <v:path arrowok="t" o:connecttype="custom" o:connectlocs="0,0;9525,23813;11113,28575;19050,127000;33338,212725;52388,298450;58738,311150;34925,257175;23813,231775;7938,128588;1588,63500;0,0" o:connectangles="0,0,0,0,0,0,0,0,0,0,0,0"/>
                         </v:shape>
-                        <v:shape id="Forme libre 17" o:spid="_x0000_s1052" style="position:absolute;left:3632;top:62231;width:492;height:1048;visibility:visible;mso-wrap-style:square;v-text-anchor:top" coordsize="31,66" o:gfxdata="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" path="m,l31,66r-7,l,xe" fillcolor="#44546a [3215]" strokecolor="#44546a [3215]" strokeweight="0">
+                        <v:shape id="Forme libre 17" o:spid="_x0000_s1052" style="position:absolute;left:3632;top:62231;width:492;height:1048;visibility:visible;mso-wrap-style:square;v-text-anchor:top" coordsize="31,66" o:gfxdata="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" path="m,l31,66r-7,l,xe" fillcolor="#44546a [3215]" strokecolor="#44546a [3215]" strokeweight="0">
                           <v:fill opacity="13107f"/>
                           <v:stroke opacity="13107f"/>
                           <v:path arrowok="t" o:connecttype="custom" o:connectlocs="0,0;49213,104775;38100,104775;0,0" o:connectangles="0,0,0,0"/>
                         </v:shape>
-                        <v:shape id="Forme libre 18" o:spid="_x0000_s1053" style="position:absolute;left:3171;top:58644;width:111;height:682;visibility:visible;mso-wrap-style:square;v-text-anchor:top" coordsize="7,43" o:gfxdata="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" path="m,l7,17r,26l6,40,,25,,xe" fillcolor="#44546a [3215]" strokecolor="#44546a [3215]" strokeweight="0">
+                        <v:shape id="Forme libre 18" o:spid="_x0000_s1053" style="position:absolute;left:3171;top:58644;width:111;height:682;visibility:visible;mso-wrap-style:square;v-text-anchor:top" coordsize="7,43" o:gfxdata="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" path="m,l7,17r,26l6,40,,25,,xe" fillcolor="#44546a [3215]" strokecolor="#44546a [3215]" strokeweight="0">
                           <v:fill opacity="13107f"/>
                           <v:stroke opacity="13107f"/>
                           <v:path arrowok="t" o:connecttype="custom" o:connectlocs="0,0;11113,26988;11113,68263;9525,63500;0,39688;0,0" o:connectangles="0,0,0,0,0,0"/>
                         </v:shape>
-                        <v:shape id="Forme libre 19" o:spid="_x0000_s1054" style="position:absolute;left:3409;top:61358;width:731;height:1921;visibility:visible;mso-wrap-style:square;v-text-anchor:top" coordsize="46,121" o:gfxdata="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" path="m,l7,16,22,50,33,86r13,35l45,121,14,55,11,44,,xe" fillcolor="#44546a [3215]" strokecolor="#44546a [3215]" strokeweight="0">
+                        <v:shape id="Forme libre 19" o:spid="_x0000_s1054" style="position:absolute;left:3409;top:61358;width:731;height:1921;visibility:visible;mso-wrap-style:square;v-text-anchor:top" coordsize="46,121" o:gfxdata="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" path="m,l7,16,22,50,33,86r13,35l45,121,14,55,11,44,,xe" fillcolor="#44546a [3215]" strokecolor="#44546a [3215]" strokeweight="0">
                           <v:fill opacity="13107f"/>
                           <v:stroke opacity="13107f"/>
                           <v:path arrowok="t" o:connecttype="custom" o:connectlocs="0,0;11113,25400;34925,79375;52388,136525;73025,192088;71438,192088;22225,87313;17463,69850;0,0" o:connectangles="0,0,0,0,0,0,0,0,0"/>
@@ -3696,6 +3699,7 @@
                                     <w:dataBinding w:prefixMappings="xmlns:ns0='http://purl.org/dc/elements/1.1/' xmlns:ns1='http://schemas.openxmlformats.org/package/2006/metadata/core-properties' " w:xpath="/ns1:coreProperties[1]/ns0:creator[1]" w:storeItemID="{6C3C8BC8-F283-45AE-878A-BAB7291924A1}"/>
                                     <w:text/>
                                   </w:sdtPr>
+                                  <w:sdtEndPr/>
                                   <w:sdtContent>
                                     <w:r>
                                       <w:rPr>
@@ -3734,7 +3738,7 @@
                     <v:stroke joinstyle="miter"/>
                     <v:path gradientshapeok="t" o:connecttype="rect"/>
                   </v:shapetype>
-                  <v:shape id="Zone de texte 32" o:spid="_x0000_s1055" type="#_x0000_t202" style="position:absolute;margin-left:0;margin-top:0;width:4in;height:28.8pt;z-index:251661312;visibility:visible;mso-wrap-style:square;mso-width-percent:450;mso-height-percent:0;mso-left-percent:420;mso-top-percent:880;mso-wrap-distance-left:9pt;mso-wrap-distance-top:0;mso-wrap-distance-right:9pt;mso-wrap-distance-bottom:0;mso-position-horizontal-relative:page;mso-position-vertical-relative:page;mso-width-percent:450;mso-height-percent:0;mso-left-percent:420;mso-top-percent:880;mso-width-relative:page;mso-height-relative:margin;v-text-anchor:bottom" o:gfxdata="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" filled="f" stroked="f" strokeweight=".5pt">
+                  <v:shape id="Zone de texte 32" o:spid="_x0000_s1055" type="#_x0000_t202" style="position:absolute;margin-left:0;margin-top:0;width:4in;height:28.8pt;z-index:251661312;visibility:visible;mso-wrap-style:square;mso-width-percent:450;mso-height-percent:0;mso-left-percent:420;mso-top-percent:880;mso-wrap-distance-left:9pt;mso-wrap-distance-top:0;mso-wrap-distance-right:9pt;mso-wrap-distance-bottom:0;mso-position-horizontal-relative:page;mso-position-vertical-relative:page;mso-width-percent:450;mso-height-percent:0;mso-left-percent:420;mso-top-percent:880;mso-width-relative:page;mso-height-relative:margin;v-text-anchor:bottom" o:gfxdata="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" filled="f" stroked="f" strokeweight=".5pt">
                     <v:textbox style="mso-fit-shape-to-text:t" inset="0,0,0,0">
                       <w:txbxContent>
                         <w:p>
@@ -3767,6 +3771,7 @@
                               <w:dataBinding w:prefixMappings="xmlns:ns0='http://purl.org/dc/elements/1.1/' xmlns:ns1='http://schemas.openxmlformats.org/package/2006/metadata/core-properties' " w:xpath="/ns1:coreProperties[1]/ns0:creator[1]" w:storeItemID="{6C3C8BC8-F283-45AE-878A-BAB7291924A1}"/>
                               <w:text/>
                             </w:sdtPr>
+                            <w:sdtEndPr/>
                             <w:sdtContent>
                               <w:r>
                                 <w:rPr>
@@ -3882,6 +3887,7 @@
                                     <w:dataBinding w:prefixMappings="xmlns:ns0='http://purl.org/dc/elements/1.1/' xmlns:ns1='http://schemas.openxmlformats.org/package/2006/metadata/core-properties' " w:xpath="/ns1:coreProperties[1]/ns0:title[1]" w:storeItemID="{6C3C8BC8-F283-45AE-878A-BAB7291924A1}"/>
                                     <w:text/>
                                   </w:sdtPr>
+                                  <w:sdtEndPr/>
                                   <w:sdtContent>
                                     <w:r>
                                       <w:rPr>
@@ -3917,6 +3923,7 @@
                                     <w:dataBinding w:prefixMappings="xmlns:ns0='http://purl.org/dc/elements/1.1/' xmlns:ns1='http://schemas.openxmlformats.org/package/2006/metadata/core-properties' " w:xpath="/ns1:coreProperties[1]/ns0:subject[1]" w:storeItemID="{6C3C8BC8-F283-45AE-878A-BAB7291924A1}"/>
                                     <w:text/>
                                   </w:sdtPr>
+                                  <w:sdtEndPr/>
                                   <w:sdtContent>
                                     <w:r>
                                       <w:rPr>
@@ -3951,7 +3958,7 @@
               </mc:Choice>
               <mc:Fallback>
                 <w:pict>
-                  <v:shape w14:anchorId="6A1D251C" id="Zone de texte 90" o:spid="_x0000_s1056" type="#_x0000_t202" style="position:absolute;margin-left:0;margin-top:0;width:4in;height:84.25pt;z-index:251660288;visibility:visible;mso-wrap-style:square;mso-width-percent:450;mso-height-percent:0;mso-left-percent:420;mso-top-percent:175;mso-wrap-distance-left:9pt;mso-wrap-distance-top:0;mso-wrap-distance-right:9pt;mso-wrap-distance-bottom:0;mso-position-horizontal-relative:page;mso-position-vertical-relative:page;mso-width-percent:450;mso-height-percent:0;mso-left-percent:420;mso-top-percent:175;mso-width-relative:page;mso-height-relative:margin;v-text-anchor:top" o:gfxdata="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" filled="f" stroked="f" strokeweight=".5pt">
+                  <v:shape w14:anchorId="6A1D251C" id="Zone de texte 90" o:spid="_x0000_s1056" type="#_x0000_t202" style="position:absolute;margin-left:0;margin-top:0;width:4in;height:84.25pt;z-index:251660288;visibility:visible;mso-wrap-style:square;mso-width-percent:450;mso-height-percent:0;mso-left-percent:420;mso-top-percent:175;mso-wrap-distance-left:9pt;mso-wrap-distance-top:0;mso-wrap-distance-right:9pt;mso-wrap-distance-bottom:0;mso-position-horizontal-relative:page;mso-position-vertical-relative:page;mso-width-percent:450;mso-height-percent:0;mso-left-percent:420;mso-top-percent:175;mso-width-relative:page;mso-height-relative:margin;v-text-anchor:top" o:gfxdata="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" filled="f" stroked="f" strokeweight=".5pt">
                     <v:textbox style="mso-fit-shape-to-text:t" inset="0,0,0,0">
                       <w:txbxContent>
                         <w:p>
@@ -3977,6 +3984,7 @@
                               <w:dataBinding w:prefixMappings="xmlns:ns0='http://purl.org/dc/elements/1.1/' xmlns:ns1='http://schemas.openxmlformats.org/package/2006/metadata/core-properties' " w:xpath="/ns1:coreProperties[1]/ns0:title[1]" w:storeItemID="{6C3C8BC8-F283-45AE-878A-BAB7291924A1}"/>
                               <w:text/>
                             </w:sdtPr>
+                            <w:sdtEndPr/>
                             <w:sdtContent>
                               <w:r>
                                 <w:rPr>
@@ -4012,6 +4020,7 @@
                               <w:dataBinding w:prefixMappings="xmlns:ns0='http://purl.org/dc/elements/1.1/' xmlns:ns1='http://schemas.openxmlformats.org/package/2006/metadata/core-properties' " w:xpath="/ns1:coreProperties[1]/ns0:subject[1]" w:storeItemID="{6C3C8BC8-F283-45AE-878A-BAB7291924A1}"/>
                               <w:text/>
                             </w:sdtPr>
+                            <w:sdtEndPr/>
                             <w:sdtContent>
                               <w:r>
                                 <w:rPr>
@@ -4079,8 +4088,6 @@
             <w:rPr>
               <w:rFonts w:eastAsiaTheme="minorEastAsia"/>
               <w:noProof/>
-              <w:sz w:val="24"/>
-              <w:szCs w:val="24"/>
               <w:lang w:eastAsia="fr-FR"/>
             </w:rPr>
           </w:pPr>
@@ -4093,7 +4100,7 @@
           <w:r>
             <w:fldChar w:fldCharType="separate"/>
           </w:r>
-          <w:hyperlink w:anchor="_Toc41247616" w:history="1">
+          <w:hyperlink w:anchor="_Toc42241042" w:history="1">
             <w:r>
               <w:rPr>
                 <w:rStyle w:val="Lienhypertexte"/>
@@ -4120,7 +4127,7 @@
                 <w:noProof/>
                 <w:webHidden/>
               </w:rPr>
-              <w:instrText xml:space="preserve"> PAGEREF _Toc41247616 \h </w:instrText>
+              <w:instrText xml:space="preserve"> PAGEREF _Toc42241042 \h </w:instrText>
             </w:r>
             <w:r>
               <w:rPr>
@@ -4155,18 +4162,16 @@
           <w:pPr>
             <w:pStyle w:val="TM2"/>
             <w:tabs>
-              <w:tab w:val="left" w:pos="720"/>
+              <w:tab w:val="left" w:pos="660"/>
               <w:tab w:val="right" w:leader="dot" w:pos="9062"/>
             </w:tabs>
             <w:rPr>
               <w:rFonts w:eastAsiaTheme="minorEastAsia"/>
               <w:noProof/>
-              <w:sz w:val="24"/>
-              <w:szCs w:val="24"/>
               <w:lang w:eastAsia="fr-FR"/>
             </w:rPr>
           </w:pPr>
-          <w:hyperlink w:anchor="_Toc41247617" w:history="1">
+          <w:hyperlink w:anchor="_Toc42241043" w:history="1">
             <w:r>
               <w:rPr>
                 <w:rStyle w:val="Lienhypertexte"/>
@@ -4180,8 +4185,6 @@
               <w:rPr>
                 <w:rFonts w:eastAsiaTheme="minorEastAsia"/>
                 <w:noProof/>
-                <w:sz w:val="24"/>
-                <w:szCs w:val="24"/>
                 <w:lang w:eastAsia="fr-FR"/>
               </w:rPr>
               <w:tab/>
@@ -4214,7 +4217,7 @@
                 <w:noProof/>
                 <w:webHidden/>
               </w:rPr>
-              <w:instrText xml:space="preserve"> PAGEREF _Toc41247617 \h </w:instrText>
+              <w:instrText xml:space="preserve"> PAGEREF _Toc42241043 \h </w:instrText>
             </w:r>
             <w:r>
               <w:rPr>
@@ -4249,18 +4252,16 @@
           <w:pPr>
             <w:pStyle w:val="TM2"/>
             <w:tabs>
-              <w:tab w:val="left" w:pos="720"/>
+              <w:tab w:val="left" w:pos="660"/>
               <w:tab w:val="right" w:leader="dot" w:pos="9062"/>
             </w:tabs>
             <w:rPr>
               <w:rFonts w:eastAsiaTheme="minorEastAsia"/>
               <w:noProof/>
-              <w:sz w:val="24"/>
-              <w:szCs w:val="24"/>
               <w:lang w:eastAsia="fr-FR"/>
             </w:rPr>
           </w:pPr>
-          <w:hyperlink w:anchor="_Toc41247618" w:history="1">
+          <w:hyperlink w:anchor="_Toc42241044" w:history="1">
             <w:r>
               <w:rPr>
                 <w:rStyle w:val="Lienhypertexte"/>
@@ -4274,8 +4275,6 @@
               <w:rPr>
                 <w:rFonts w:eastAsiaTheme="minorEastAsia"/>
                 <w:noProof/>
-                <w:sz w:val="24"/>
-                <w:szCs w:val="24"/>
                 <w:lang w:eastAsia="fr-FR"/>
               </w:rPr>
               <w:tab/>
@@ -4308,7 +4307,7 @@
                 <w:noProof/>
                 <w:webHidden/>
               </w:rPr>
-              <w:instrText xml:space="preserve"> PAGEREF _Toc41247618 \h </w:instrText>
+              <w:instrText xml:space="preserve"> PAGEREF _Toc42241044 \h </w:instrText>
             </w:r>
             <w:r>
               <w:rPr>
@@ -4348,12 +4347,10 @@
             <w:rPr>
               <w:rFonts w:eastAsiaTheme="minorEastAsia"/>
               <w:noProof/>
-              <w:sz w:val="24"/>
-              <w:szCs w:val="24"/>
               <w:lang w:eastAsia="fr-FR"/>
             </w:rPr>
           </w:pPr>
-          <w:hyperlink w:anchor="_Toc41247619" w:history="1">
+          <w:hyperlink w:anchor="_Toc42241045" w:history="1">
             <w:r>
               <w:rPr>
                 <w:rStyle w:val="Lienhypertexte"/>
@@ -4380,7 +4377,7 @@
                 <w:noProof/>
                 <w:webHidden/>
               </w:rPr>
-              <w:instrText xml:space="preserve"> PAGEREF _Toc41247619 \h </w:instrText>
+              <w:instrText xml:space="preserve"> PAGEREF _Toc42241045 \h </w:instrText>
             </w:r>
             <w:r>
               <w:rPr>
@@ -4415,18 +4412,16 @@
           <w:pPr>
             <w:pStyle w:val="TM2"/>
             <w:tabs>
-              <w:tab w:val="left" w:pos="720"/>
+              <w:tab w:val="left" w:pos="660"/>
               <w:tab w:val="right" w:leader="dot" w:pos="9062"/>
             </w:tabs>
             <w:rPr>
               <w:rFonts w:eastAsiaTheme="minorEastAsia"/>
               <w:noProof/>
-              <w:sz w:val="24"/>
-              <w:szCs w:val="24"/>
               <w:lang w:eastAsia="fr-FR"/>
             </w:rPr>
           </w:pPr>
-          <w:hyperlink w:anchor="_Toc41247620" w:history="1">
+          <w:hyperlink w:anchor="_Toc42241046" w:history="1">
             <w:r>
               <w:rPr>
                 <w:rStyle w:val="Lienhypertexte"/>
@@ -4440,8 +4435,6 @@
               <w:rPr>
                 <w:rFonts w:eastAsiaTheme="minorEastAsia"/>
                 <w:noProof/>
-                <w:sz w:val="24"/>
-                <w:szCs w:val="24"/>
                 <w:lang w:eastAsia="fr-FR"/>
               </w:rPr>
               <w:tab/>
@@ -4474,7 +4467,7 @@
                 <w:noProof/>
                 <w:webHidden/>
               </w:rPr>
-              <w:instrText xml:space="preserve"> PAGEREF _Toc41247620 \h </w:instrText>
+              <w:instrText xml:space="preserve"> PAGEREF _Toc42241046 \h </w:instrText>
             </w:r>
             <w:r>
               <w:rPr>
@@ -4509,18 +4502,16 @@
           <w:pPr>
             <w:pStyle w:val="TM2"/>
             <w:tabs>
-              <w:tab w:val="left" w:pos="720"/>
+              <w:tab w:val="left" w:pos="660"/>
               <w:tab w:val="right" w:leader="dot" w:pos="9062"/>
             </w:tabs>
             <w:rPr>
               <w:rFonts w:eastAsiaTheme="minorEastAsia"/>
               <w:noProof/>
-              <w:sz w:val="24"/>
-              <w:szCs w:val="24"/>
               <w:lang w:eastAsia="fr-FR"/>
             </w:rPr>
           </w:pPr>
-          <w:hyperlink w:anchor="_Toc41247621" w:history="1">
+          <w:hyperlink w:anchor="_Toc42241047" w:history="1">
             <w:r>
               <w:rPr>
                 <w:rStyle w:val="Lienhypertexte"/>
@@ -4534,8 +4525,6 @@
               <w:rPr>
                 <w:rFonts w:eastAsiaTheme="minorEastAsia"/>
                 <w:noProof/>
-                <w:sz w:val="24"/>
-                <w:szCs w:val="24"/>
                 <w:lang w:eastAsia="fr-FR"/>
               </w:rPr>
               <w:tab/>
@@ -4568,7 +4557,7 @@
                 <w:noProof/>
                 <w:webHidden/>
               </w:rPr>
-              <w:instrText xml:space="preserve"> PAGEREF _Toc41247621 \h </w:instrText>
+              <w:instrText xml:space="preserve"> PAGEREF _Toc42241047 \h </w:instrText>
             </w:r>
             <w:r>
               <w:rPr>
@@ -4603,18 +4592,16 @@
           <w:pPr>
             <w:pStyle w:val="TM2"/>
             <w:tabs>
-              <w:tab w:val="left" w:pos="720"/>
+              <w:tab w:val="left" w:pos="660"/>
               <w:tab w:val="right" w:leader="dot" w:pos="9062"/>
             </w:tabs>
             <w:rPr>
               <w:rFonts w:eastAsiaTheme="minorEastAsia"/>
               <w:noProof/>
-              <w:sz w:val="24"/>
-              <w:szCs w:val="24"/>
               <w:lang w:eastAsia="fr-FR"/>
             </w:rPr>
           </w:pPr>
-          <w:hyperlink w:anchor="_Toc41247622" w:history="1">
+          <w:hyperlink w:anchor="_Toc42241048" w:history="1">
             <w:r>
               <w:rPr>
                 <w:rStyle w:val="Lienhypertexte"/>
@@ -4628,8 +4615,6 @@
               <w:rPr>
                 <w:rFonts w:eastAsiaTheme="minorEastAsia"/>
                 <w:noProof/>
-                <w:sz w:val="24"/>
-                <w:szCs w:val="24"/>
                 <w:lang w:eastAsia="fr-FR"/>
               </w:rPr>
               <w:tab/>
@@ -4641,7 +4626,7 @@
                 <w:bCs/>
                 <w:noProof/>
               </w:rPr>
-              <w:t>Test Driven Development</w:t>
+              <w:t>TDD</w:t>
             </w:r>
             <w:r>
               <w:rPr>
@@ -4662,7 +4647,7 @@
                 <w:noProof/>
                 <w:webHidden/>
               </w:rPr>
-              <w:instrText xml:space="preserve"> PAGEREF _Toc41247622 \h </w:instrText>
+              <w:instrText xml:space="preserve"> PAGEREF _Toc42241048 \h </w:instrText>
             </w:r>
             <w:r>
               <w:rPr>
@@ -4697,18 +4682,16 @@
           <w:pPr>
             <w:pStyle w:val="TM2"/>
             <w:tabs>
-              <w:tab w:val="left" w:pos="720"/>
+              <w:tab w:val="left" w:pos="660"/>
               <w:tab w:val="right" w:leader="dot" w:pos="9062"/>
             </w:tabs>
             <w:rPr>
               <w:rFonts w:eastAsiaTheme="minorEastAsia"/>
               <w:noProof/>
-              <w:sz w:val="24"/>
-              <w:szCs w:val="24"/>
               <w:lang w:eastAsia="fr-FR"/>
             </w:rPr>
           </w:pPr>
-          <w:hyperlink w:anchor="_Toc41247623" w:history="1">
+          <w:hyperlink w:anchor="_Toc42241049" w:history="1">
             <w:r>
               <w:rPr>
                 <w:rStyle w:val="Lienhypertexte"/>
@@ -4722,8 +4705,6 @@
               <w:rPr>
                 <w:rFonts w:eastAsiaTheme="minorEastAsia"/>
                 <w:noProof/>
-                <w:sz w:val="24"/>
-                <w:szCs w:val="24"/>
                 <w:lang w:eastAsia="fr-FR"/>
               </w:rPr>
               <w:tab/>
@@ -4756,7 +4737,7 @@
                 <w:noProof/>
                 <w:webHidden/>
               </w:rPr>
-              <w:instrText xml:space="preserve"> PAGEREF _Toc41247623 \h </w:instrText>
+              <w:instrText xml:space="preserve"> PAGEREF _Toc42241049 \h </w:instrText>
             </w:r>
             <w:r>
               <w:rPr>
@@ -4791,18 +4772,16 @@
           <w:pPr>
             <w:pStyle w:val="TM3"/>
             <w:tabs>
-              <w:tab w:val="left" w:pos="960"/>
+              <w:tab w:val="left" w:pos="880"/>
               <w:tab w:val="right" w:leader="dot" w:pos="9062"/>
             </w:tabs>
             <w:rPr>
               <w:rFonts w:eastAsiaTheme="minorEastAsia"/>
               <w:noProof/>
-              <w:sz w:val="24"/>
-              <w:szCs w:val="24"/>
               <w:lang w:eastAsia="fr-FR"/>
             </w:rPr>
           </w:pPr>
-          <w:hyperlink w:anchor="_Toc41247624" w:history="1">
+          <w:hyperlink w:anchor="_Toc42241050" w:history="1">
             <w:r>
               <w:rPr>
                 <w:rStyle w:val="Lienhypertexte"/>
@@ -4814,8 +4793,6 @@
               <w:rPr>
                 <w:rFonts w:eastAsiaTheme="minorEastAsia"/>
                 <w:noProof/>
-                <w:sz w:val="24"/>
-                <w:szCs w:val="24"/>
                 <w:lang w:eastAsia="fr-FR"/>
               </w:rPr>
               <w:tab/>
@@ -4846,7 +4823,7 @@
                 <w:noProof/>
                 <w:webHidden/>
               </w:rPr>
-              <w:instrText xml:space="preserve"> PAGEREF _Toc41247624 \h </w:instrText>
+              <w:instrText xml:space="preserve"> PAGEREF _Toc42241050 \h </w:instrText>
             </w:r>
             <w:r>
               <w:rPr>
@@ -4881,18 +4858,16 @@
           <w:pPr>
             <w:pStyle w:val="TM3"/>
             <w:tabs>
-              <w:tab w:val="left" w:pos="960"/>
+              <w:tab w:val="left" w:pos="880"/>
               <w:tab w:val="right" w:leader="dot" w:pos="9062"/>
             </w:tabs>
             <w:rPr>
               <w:rFonts w:eastAsiaTheme="minorEastAsia"/>
               <w:noProof/>
-              <w:sz w:val="24"/>
-              <w:szCs w:val="24"/>
               <w:lang w:eastAsia="fr-FR"/>
             </w:rPr>
           </w:pPr>
-          <w:hyperlink w:anchor="_Toc41247625" w:history="1">
+          <w:hyperlink w:anchor="_Toc42241051" w:history="1">
             <w:r>
               <w:rPr>
                 <w:rStyle w:val="Lienhypertexte"/>
@@ -4904,8 +4879,6 @@
               <w:rPr>
                 <w:rFonts w:eastAsiaTheme="minorEastAsia"/>
                 <w:noProof/>
-                <w:sz w:val="24"/>
-                <w:szCs w:val="24"/>
                 <w:lang w:eastAsia="fr-FR"/>
               </w:rPr>
               <w:tab/>
@@ -4936,7 +4909,7 @@
                 <w:noProof/>
                 <w:webHidden/>
               </w:rPr>
-              <w:instrText xml:space="preserve"> PAGEREF _Toc41247625 \h </w:instrText>
+              <w:instrText xml:space="preserve"> PAGEREF _Toc42241051 \h </w:instrText>
             </w:r>
             <w:r>
               <w:rPr>
@@ -4971,18 +4944,16 @@
           <w:pPr>
             <w:pStyle w:val="TM2"/>
             <w:tabs>
-              <w:tab w:val="left" w:pos="720"/>
+              <w:tab w:val="left" w:pos="660"/>
               <w:tab w:val="right" w:leader="dot" w:pos="9062"/>
             </w:tabs>
             <w:rPr>
               <w:rFonts w:eastAsiaTheme="minorEastAsia"/>
               <w:noProof/>
-              <w:sz w:val="24"/>
-              <w:szCs w:val="24"/>
               <w:lang w:eastAsia="fr-FR"/>
             </w:rPr>
           </w:pPr>
-          <w:hyperlink w:anchor="_Toc41247626" w:history="1">
+          <w:hyperlink w:anchor="_Toc42241052" w:history="1">
             <w:r>
               <w:rPr>
                 <w:rStyle w:val="Lienhypertexte"/>
@@ -4996,8 +4967,6 @@
               <w:rPr>
                 <w:rFonts w:eastAsiaTheme="minorEastAsia"/>
                 <w:noProof/>
-                <w:sz w:val="24"/>
-                <w:szCs w:val="24"/>
                 <w:lang w:eastAsia="fr-FR"/>
               </w:rPr>
               <w:tab/>
@@ -5030,7 +4999,7 @@
                 <w:noProof/>
                 <w:webHidden/>
               </w:rPr>
-              <w:instrText xml:space="preserve"> PAGEREF _Toc41247626 \h </w:instrText>
+              <w:instrText xml:space="preserve"> PAGEREF _Toc42241052 \h </w:instrText>
             </w:r>
             <w:r>
               <w:rPr>
@@ -5070,12 +5039,10 @@
             <w:rPr>
               <w:rFonts w:eastAsiaTheme="minorEastAsia"/>
               <w:noProof/>
-              <w:sz w:val="24"/>
-              <w:szCs w:val="24"/>
               <w:lang w:eastAsia="fr-FR"/>
             </w:rPr>
           </w:pPr>
-          <w:hyperlink w:anchor="_Toc41247627" w:history="1">
+          <w:hyperlink w:anchor="_Toc42241053" w:history="1">
             <w:r>
               <w:rPr>
                 <w:rStyle w:val="Lienhypertexte"/>
@@ -5102,7 +5069,7 @@
                 <w:noProof/>
                 <w:webHidden/>
               </w:rPr>
-              <w:instrText xml:space="preserve"> PAGEREF _Toc41247627 \h </w:instrText>
+              <w:instrText xml:space="preserve"> PAGEREF _Toc42241053 \h </w:instrText>
             </w:r>
             <w:r>
               <w:rPr>
@@ -5142,12 +5109,290 @@
             <w:rPr>
               <w:rFonts w:eastAsiaTheme="minorEastAsia"/>
               <w:noProof/>
-              <w:sz w:val="24"/>
-              <w:szCs w:val="24"/>
               <w:lang w:eastAsia="fr-FR"/>
             </w:rPr>
           </w:pPr>
-          <w:hyperlink w:anchor="_Toc41247628" w:history="1">
+          <w:hyperlink w:anchor="_Toc42241054" w:history="1">
+            <w:r>
+              <w:rPr>
+                <w:rStyle w:val="Lienhypertexte"/>
+                <w:noProof/>
+              </w:rPr>
+              <w:t>Partie III – Fusion de deux projets</w:t>
+            </w:r>
+            <w:r>
+              <w:rPr>
+                <w:noProof/>
+                <w:webHidden/>
+              </w:rPr>
+              <w:tab/>
+            </w:r>
+            <w:r>
+              <w:rPr>
+                <w:noProof/>
+                <w:webHidden/>
+              </w:rPr>
+              <w:fldChar w:fldCharType="begin"/>
+            </w:r>
+            <w:r>
+              <w:rPr>
+                <w:noProof/>
+                <w:webHidden/>
+              </w:rPr>
+              <w:instrText xml:space="preserve"> PAGEREF _Toc42241054 \h </w:instrText>
+            </w:r>
+            <w:r>
+              <w:rPr>
+                <w:noProof/>
+                <w:webHidden/>
+              </w:rPr>
+            </w:r>
+            <w:r>
+              <w:rPr>
+                <w:noProof/>
+                <w:webHidden/>
+              </w:rPr>
+              <w:fldChar w:fldCharType="separate"/>
+            </w:r>
+            <w:r>
+              <w:rPr>
+                <w:noProof/>
+                <w:webHidden/>
+              </w:rPr>
+              <w:t>29</w:t>
+            </w:r>
+            <w:r>
+              <w:rPr>
+                <w:noProof/>
+                <w:webHidden/>
+              </w:rPr>
+              <w:fldChar w:fldCharType="end"/>
+            </w:r>
+          </w:hyperlink>
+        </w:p>
+        <w:p>
+          <w:pPr>
+            <w:pStyle w:val="TM2"/>
+            <w:tabs>
+              <w:tab w:val="right" w:leader="dot" w:pos="9062"/>
+            </w:tabs>
+            <w:rPr>
+              <w:rFonts w:eastAsiaTheme="minorEastAsia"/>
+              <w:noProof/>
+              <w:lang w:eastAsia="fr-FR"/>
+            </w:rPr>
+          </w:pPr>
+          <w:hyperlink w:anchor="_Toc42241055" w:history="1">
+            <w:r>
+              <w:rPr>
+                <w:rStyle w:val="Lienhypertexte"/>
+                <w:noProof/>
+              </w:rPr>
+              <w:t>Objectif</w:t>
+            </w:r>
+            <w:r>
+              <w:rPr>
+                <w:noProof/>
+                <w:webHidden/>
+              </w:rPr>
+              <w:tab/>
+            </w:r>
+            <w:r>
+              <w:rPr>
+                <w:noProof/>
+                <w:webHidden/>
+              </w:rPr>
+              <w:fldChar w:fldCharType="begin"/>
+            </w:r>
+            <w:r>
+              <w:rPr>
+                <w:noProof/>
+                <w:webHidden/>
+              </w:rPr>
+              <w:instrText xml:space="preserve"> PAGEREF _Toc42241055 \h </w:instrText>
+            </w:r>
+            <w:r>
+              <w:rPr>
+                <w:noProof/>
+                <w:webHidden/>
+              </w:rPr>
+            </w:r>
+            <w:r>
+              <w:rPr>
+                <w:noProof/>
+                <w:webHidden/>
+              </w:rPr>
+              <w:fldChar w:fldCharType="separate"/>
+            </w:r>
+            <w:r>
+              <w:rPr>
+                <w:noProof/>
+                <w:webHidden/>
+              </w:rPr>
+              <w:t>29</w:t>
+            </w:r>
+            <w:r>
+              <w:rPr>
+                <w:noProof/>
+                <w:webHidden/>
+              </w:rPr>
+              <w:fldChar w:fldCharType="end"/>
+            </w:r>
+          </w:hyperlink>
+        </w:p>
+        <w:p>
+          <w:pPr>
+            <w:pStyle w:val="TM2"/>
+            <w:tabs>
+              <w:tab w:val="right" w:leader="dot" w:pos="9062"/>
+            </w:tabs>
+            <w:rPr>
+              <w:rFonts w:eastAsiaTheme="minorEastAsia"/>
+              <w:noProof/>
+              <w:lang w:eastAsia="fr-FR"/>
+            </w:rPr>
+          </w:pPr>
+          <w:hyperlink w:anchor="_Toc42241056" w:history="1">
+            <w:r>
+              <w:rPr>
+                <w:rStyle w:val="Lienhypertexte"/>
+                <w:noProof/>
+              </w:rPr>
+              <w:t>Diagramme de classe</w:t>
+            </w:r>
+            <w:r>
+              <w:rPr>
+                <w:noProof/>
+                <w:webHidden/>
+              </w:rPr>
+              <w:tab/>
+            </w:r>
+            <w:r>
+              <w:rPr>
+                <w:noProof/>
+                <w:webHidden/>
+              </w:rPr>
+              <w:fldChar w:fldCharType="begin"/>
+            </w:r>
+            <w:r>
+              <w:rPr>
+                <w:noProof/>
+                <w:webHidden/>
+              </w:rPr>
+              <w:instrText xml:space="preserve"> PAGEREF _Toc42241056 \h </w:instrText>
+            </w:r>
+            <w:r>
+              <w:rPr>
+                <w:noProof/>
+                <w:webHidden/>
+              </w:rPr>
+            </w:r>
+            <w:r>
+              <w:rPr>
+                <w:noProof/>
+                <w:webHidden/>
+              </w:rPr>
+              <w:fldChar w:fldCharType="separate"/>
+            </w:r>
+            <w:r>
+              <w:rPr>
+                <w:noProof/>
+                <w:webHidden/>
+              </w:rPr>
+              <w:t>30</w:t>
+            </w:r>
+            <w:r>
+              <w:rPr>
+                <w:noProof/>
+                <w:webHidden/>
+              </w:rPr>
+              <w:fldChar w:fldCharType="end"/>
+            </w:r>
+          </w:hyperlink>
+        </w:p>
+        <w:p>
+          <w:pPr>
+            <w:pStyle w:val="TM2"/>
+            <w:tabs>
+              <w:tab w:val="right" w:leader="dot" w:pos="9062"/>
+            </w:tabs>
+            <w:rPr>
+              <w:rFonts w:eastAsiaTheme="minorEastAsia"/>
+              <w:noProof/>
+              <w:lang w:eastAsia="fr-FR"/>
+            </w:rPr>
+          </w:pPr>
+          <w:hyperlink w:anchor="_Toc42241057" w:history="1">
+            <w:r>
+              <w:rPr>
+                <w:rStyle w:val="Lienhypertexte"/>
+                <w:noProof/>
+              </w:rPr>
+              <w:t>Design Patterns</w:t>
+            </w:r>
+            <w:r>
+              <w:rPr>
+                <w:noProof/>
+                <w:webHidden/>
+              </w:rPr>
+              <w:tab/>
+            </w:r>
+            <w:r>
+              <w:rPr>
+                <w:noProof/>
+                <w:webHidden/>
+              </w:rPr>
+              <w:fldChar w:fldCharType="begin"/>
+            </w:r>
+            <w:r>
+              <w:rPr>
+                <w:noProof/>
+                <w:webHidden/>
+              </w:rPr>
+              <w:instrText xml:space="preserve"> PAGEREF _Toc42241057 \h </w:instrText>
+            </w:r>
+            <w:r>
+              <w:rPr>
+                <w:noProof/>
+                <w:webHidden/>
+              </w:rPr>
+            </w:r>
+            <w:r>
+              <w:rPr>
+                <w:noProof/>
+                <w:webHidden/>
+              </w:rPr>
+              <w:fldChar w:fldCharType="separate"/>
+            </w:r>
+            <w:r>
+              <w:rPr>
+                <w:noProof/>
+                <w:webHidden/>
+              </w:rPr>
+              <w:t>31</w:t>
+            </w:r>
+            <w:r>
+              <w:rPr>
+                <w:noProof/>
+                <w:webHidden/>
+              </w:rPr>
+              <w:fldChar w:fldCharType="end"/>
+            </w:r>
+          </w:hyperlink>
+        </w:p>
+        <w:p>
+          <w:pPr>
+            <w:pStyle w:val="TM1"/>
+            <w:tabs>
+              <w:tab w:val="right" w:leader="dot" w:pos="9062"/>
+            </w:tabs>
+            <w:rPr>
+              <w:rFonts w:eastAsiaTheme="minorEastAsia"/>
+              <w:noProof/>
+              <w:lang w:eastAsia="fr-FR"/>
+            </w:rPr>
+          </w:pPr>
+          <w:hyperlink w:anchor="_Toc42241058" w:history="1">
             <w:r>
               <w:rPr>
                 <w:rStyle w:val="Lienhypertexte"/>
@@ -5174,7 +5419,7 @@
                 <w:noProof/>
                 <w:webHidden/>
               </w:rPr>
-              <w:instrText xml:space="preserve"> PAGEREF _Toc41247628 \h </w:instrText>
+              <w:instrText xml:space="preserve"> PAGEREF _Toc42241058 \h </w:instrText>
             </w:r>
             <w:r>
               <w:rPr>
@@ -5194,7 +5439,7 @@
                 <w:noProof/>
                 <w:webHidden/>
               </w:rPr>
-              <w:t>29</w:t>
+              <w:t>38</w:t>
             </w:r>
             <w:r>
               <w:rPr>
@@ -5241,7 +5486,7 @@
       <w:pPr>
         <w:pStyle w:val="Titre1"/>
       </w:pPr>
-      <w:bookmarkStart w:id="0" w:name="_Toc41247616"/>
+      <w:bookmarkStart w:id="0" w:name="_Toc42241042"/>
       <w:r>
         <w:lastRenderedPageBreak/>
         <w:t xml:space="preserve">Partie 1 - </w:t>
@@ -5326,7 +5571,7 @@
           <w:bCs/>
         </w:rPr>
       </w:pPr>
-      <w:bookmarkStart w:id="1" w:name="_Toc41247617"/>
+      <w:bookmarkStart w:id="1" w:name="_Toc42241043"/>
       <w:r>
         <w:rPr>
           <w:b/>
@@ -5834,15 +6079,7 @@
     <w:p/>
     <w:p>
       <w:r>
-        <w:t xml:space="preserve">Félicitations, jeune </w:t>
-      </w:r>
-      <w:proofErr w:type="spellStart"/>
-      <w:r>
-        <w:t>padawan</w:t>
-      </w:r>
-      <w:proofErr w:type="spellEnd"/>
-      <w:r>
-        <w:t xml:space="preserve">, la classe </w:t>
+        <w:t xml:space="preserve">Félicitations, jeune padawan, la classe </w:t>
       </w:r>
       <w:proofErr w:type="spellStart"/>
       <w:r>
@@ -6333,7 +6570,7 @@
           <w:bCs/>
         </w:rPr>
       </w:pPr>
-      <w:bookmarkStart w:id="2" w:name="_Toc41247618"/>
+      <w:bookmarkStart w:id="2" w:name="_Toc42241044"/>
       <w:r>
         <w:rPr>
           <w:b/>
@@ -7363,7 +7600,7 @@
       <w:pPr>
         <w:pStyle w:val="Titre1"/>
       </w:pPr>
-      <w:bookmarkStart w:id="3" w:name="_Toc41247619"/>
+      <w:bookmarkStart w:id="3" w:name="_Toc42241045"/>
       <w:r>
         <w:t xml:space="preserve">Partie 2 – </w:t>
       </w:r>
@@ -7373,14 +7610,9 @@
       </w:r>
       <w:proofErr w:type="spellEnd"/>
       <w:r>
-        <w:t xml:space="preserve"> et </w:t>
-      </w:r>
-      <w:proofErr w:type="spellStart"/>
-      <w:r>
-        <w:t>JUnit</w:t>
+        <w:t xml:space="preserve"> et JUnit</w:t>
       </w:r>
       <w:bookmarkEnd w:id="3"/>
-      <w:proofErr w:type="spellEnd"/>
     </w:p>
     <w:p>
       <w:pPr>
@@ -7402,7 +7634,7 @@
           <w:bCs/>
         </w:rPr>
       </w:pPr>
-      <w:bookmarkStart w:id="4" w:name="_Toc41247620"/>
+      <w:bookmarkStart w:id="4" w:name="_Toc42241046"/>
       <w:r>
         <w:rPr>
           <w:b/>
@@ -9132,7 +9364,7 @@
           <w:bCs/>
         </w:rPr>
       </w:pPr>
-      <w:bookmarkStart w:id="5" w:name="_Toc41247621"/>
+      <w:bookmarkStart w:id="5" w:name="_Toc42241047"/>
       <w:r>
         <w:rPr>
           <w:b/>
@@ -9838,6 +10070,7 @@
         <w:lastRenderedPageBreak/>
         <w:t xml:space="preserve"> </w:t>
       </w:r>
+      <w:bookmarkStart w:id="6" w:name="_Toc42241048"/>
       <w:r>
         <w:rPr>
           <w:b/>
@@ -9845,34 +10078,27 @@
         </w:rPr>
         <w:t>TDD</w:t>
       </w:r>
+      <w:bookmarkEnd w:id="6"/>
     </w:p>
     <w:p/>
     <w:p>
       <w:r>
-        <w:t xml:space="preserve">Les tests appelés “Test </w:t>
+        <w:t xml:space="preserve">Les tests appelés “Test Driven </w:t>
       </w:r>
       <w:proofErr w:type="spellStart"/>
       <w:r>
-        <w:t>Driven</w:t>
+        <w:t>Development</w:t>
       </w:r>
       <w:proofErr w:type="spellEnd"/>
       <w:r>
+        <w:t xml:space="preserve"> “ </w:t>
+      </w:r>
+      <w:r>
+        <w:t>proviennent</w:t>
+      </w:r>
+      <w:r>
         <w:t xml:space="preserve"> </w:t>
       </w:r>
-      <w:proofErr w:type="spellStart"/>
-      <w:r>
-        <w:t>Development</w:t>
-      </w:r>
-      <w:proofErr w:type="spellEnd"/>
-      <w:r>
-        <w:t xml:space="preserve"> “ </w:t>
-      </w:r>
-      <w:r>
-        <w:t>proviennent</w:t>
-      </w:r>
-      <w:r>
-        <w:t xml:space="preserve"> </w:t>
-      </w:r>
       <w:r>
         <w:t>d’</w:t>
       </w:r>
@@ -9889,15 +10115,7 @@
         <w:t>unitaires individuels sur chaque fonction. Le logiciel est ainsi développé de manière incrémentale et itérative.</w:t>
       </w:r>
       <w:r>
-        <w:t xml:space="preserve"> On va donc rédiger ces tests à l’aide </w:t>
-      </w:r>
-      <w:proofErr w:type="spellStart"/>
-      <w:r>
-        <w:t>JUnit</w:t>
-      </w:r>
-      <w:proofErr w:type="spellEnd"/>
-      <w:r>
-        <w:t xml:space="preserve">. On fait usage de la méthode </w:t>
+        <w:t xml:space="preserve"> On va donc rédiger ces tests à l’aide JUnit. On fait usage de la méthode </w:t>
       </w:r>
       <w:proofErr w:type="spellStart"/>
       <w:r>
@@ -10218,7 +10436,7 @@
           <w:bCs/>
         </w:rPr>
       </w:pPr>
-      <w:bookmarkStart w:id="6" w:name="_Toc41247623"/>
+      <w:bookmarkStart w:id="7" w:name="_Toc42241049"/>
       <w:proofErr w:type="spellStart"/>
       <w:r>
         <w:rPr>
@@ -10227,7 +10445,7 @@
         </w:rPr>
         <w:t>Refactoring</w:t>
       </w:r>
-      <w:bookmarkEnd w:id="6"/>
+      <w:bookmarkEnd w:id="7"/>
       <w:proofErr w:type="spellEnd"/>
     </w:p>
     <w:p/>
@@ -10276,11 +10494,11 @@
         </w:numPr>
         <w:ind w:left="1134"/>
       </w:pPr>
-      <w:bookmarkStart w:id="7" w:name="_Toc41247624"/>
+      <w:bookmarkStart w:id="8" w:name="_Toc42241050"/>
       <w:r>
         <w:t>Rename Method</w:t>
       </w:r>
-      <w:bookmarkEnd w:id="7"/>
+      <w:bookmarkEnd w:id="8"/>
     </w:p>
     <w:p/>
     <w:p>
@@ -10536,7 +10754,7 @@
         </w:numPr>
         <w:ind w:left="993"/>
       </w:pPr>
-      <w:bookmarkStart w:id="8" w:name="_Toc41247625"/>
+      <w:bookmarkStart w:id="9" w:name="_Toc42241051"/>
       <w:proofErr w:type="spellStart"/>
       <w:r>
         <w:t>Extract</w:t>
@@ -10545,7 +10763,7 @@
       <w:r>
         <w:t xml:space="preserve"> Method</w:t>
       </w:r>
-      <w:bookmarkEnd w:id="8"/>
+      <w:bookmarkEnd w:id="9"/>
     </w:p>
     <w:p/>
     <w:p>
@@ -11008,7 +11226,7 @@
           <w:bCs/>
         </w:rPr>
       </w:pPr>
-      <w:bookmarkStart w:id="9" w:name="_Toc41247626"/>
+      <w:bookmarkStart w:id="10" w:name="_Toc42241052"/>
       <w:r>
         <w:rPr>
           <w:b/>
@@ -11017,46 +11235,30 @@
         <w:lastRenderedPageBreak/>
         <w:t>BDD</w:t>
       </w:r>
-      <w:bookmarkEnd w:id="9"/>
+      <w:bookmarkEnd w:id="10"/>
     </w:p>
     <w:p>
       <w:pPr>
         <w:jc w:val="both"/>
       </w:pPr>
       <w:r>
-        <w:t xml:space="preserve">Nous avons réalisé précédemment des TDD, Test </w:t>
+        <w:t xml:space="preserve">Nous avons réalisé précédemment des TDD, Test Driven </w:t>
       </w:r>
       <w:proofErr w:type="spellStart"/>
       <w:r>
-        <w:t>Driven</w:t>
+        <w:t>Development</w:t>
       </w:r>
       <w:proofErr w:type="spellEnd"/>
       <w:r>
-        <w:t xml:space="preserve"> </w:t>
+        <w:t xml:space="preserve">. De plus en plus en vogue, la méthode agile a permis l’émergence d’une nouvelle méthodologie de tests : les </w:t>
       </w:r>
       <w:proofErr w:type="spellStart"/>
       <w:r>
-        <w:t>Development</w:t>
+        <w:t>Behavior</w:t>
       </w:r>
       <w:proofErr w:type="spellEnd"/>
       <w:r>
-        <w:t xml:space="preserve">. De plus en plus en vogue, la méthode agile a permis l’émergence d’une nouvelle méthodologie de tests : les </w:t>
-      </w:r>
-      <w:proofErr w:type="spellStart"/>
-      <w:r>
-        <w:t>Behavior</w:t>
-      </w:r>
-      <w:proofErr w:type="spellEnd"/>
-      <w:r>
-        <w:t xml:space="preserve"> </w:t>
-      </w:r>
-      <w:proofErr w:type="spellStart"/>
-      <w:r>
-        <w:t>Driven</w:t>
-      </w:r>
-      <w:proofErr w:type="spellEnd"/>
-      <w:r>
-        <w:t xml:space="preserve"> </w:t>
+        <w:t xml:space="preserve"> Driven </w:t>
       </w:r>
       <w:proofErr w:type="spellStart"/>
       <w:r>
@@ -11238,13 +11440,13 @@
       <w:pPr>
         <w:pStyle w:val="Titre2"/>
       </w:pPr>
-      <w:bookmarkStart w:id="10" w:name="_Toc41247627"/>
+      <w:bookmarkStart w:id="11" w:name="_Toc42241053"/>
       <w:proofErr w:type="spellStart"/>
       <w:r>
         <w:lastRenderedPageBreak/>
         <w:t>Feature</w:t>
       </w:r>
-      <w:bookmarkEnd w:id="10"/>
+      <w:bookmarkEnd w:id="11"/>
       <w:proofErr w:type="spellEnd"/>
     </w:p>
     <w:p/>
@@ -11877,19 +12079,2626 @@
       </w:r>
     </w:p>
     <w:p>
-      <w:pPr>
+      <w:r>
+        <w:br w:type="page"/>
+      </w:r>
+    </w:p>
+    <w:p>
+      <w:pPr>
+        <w:pStyle w:val="Titre1"/>
+      </w:pPr>
+      <w:bookmarkStart w:id="12" w:name="_Toc42241054"/>
+      <w:r>
+        <w:lastRenderedPageBreak/>
+        <w:t xml:space="preserve">Partie </w:t>
+      </w:r>
+      <w:r>
+        <w:t>3</w:t>
+      </w:r>
+      <w:r>
+        <w:t xml:space="preserve"> – Fusion de deux projets</w:t>
+      </w:r>
+      <w:bookmarkEnd w:id="12"/>
+      <w:r>
+        <w:t xml:space="preserve"> </w:t>
+      </w:r>
+    </w:p>
+    <w:p>
+      <w:pPr>
+        <w:pStyle w:val="Paragraphedeliste"/>
+        <w:ind w:left="0"/>
+      </w:pPr>
+    </w:p>
+    <w:p>
+      <w:pPr>
+        <w:pStyle w:val="Titre2"/>
+      </w:pPr>
+      <w:bookmarkStart w:id="13" w:name="_Toc42241055"/>
+      <w:r>
+        <w:t>Objectif</w:t>
+      </w:r>
+      <w:bookmarkEnd w:id="13"/>
+      <w:r>
+        <w:t> </w:t>
+      </w:r>
+    </w:p>
+    <w:p>
+      <w:r>
+        <w:tab/>
+        <w:t>Alors, prêts pour cette nouvelle aventure ? On se languit d’avance de vous présenter ce qui fera de vous l’as de la conception d’un programme : LES DESIGN PATTERNS !!</w:t>
+      </w:r>
+    </w:p>
+    <w:p>
+      <w:r>
+        <w:t xml:space="preserve">Afin d’illustrer la modularité ainsi que l’efficacité des </w:t>
+      </w:r>
+      <w:r>
+        <w:t>modèle</w:t>
+      </w:r>
+      <w:r>
+        <w:t>s</w:t>
+      </w:r>
+      <w:r>
+        <w:t xml:space="preserve"> de conception de logiciels</w:t>
+      </w:r>
+      <w:r>
+        <w:t>, nous vous familiariserons aux patterns « Singleton » et « Décorateur ».</w:t>
+      </w:r>
+    </w:p>
+    <w:p>
+      <w:r>
+        <w:t>L’idée consiste à utiliser les points forts des patrons de conception afin de rendre la qualité du code meilleure.</w:t>
+      </w:r>
+    </w:p>
+    <w:p>
+      <w:r>
+        <w:t xml:space="preserve">Pour cela, nous nous sommes tout d’abord demandé : « Et si les </w:t>
+      </w:r>
+      <w:proofErr w:type="spellStart"/>
+      <w:r>
+        <w:t>NACs</w:t>
+      </w:r>
+      <w:proofErr w:type="spellEnd"/>
+      <w:r>
+        <w:t xml:space="preserve"> avaient la capacité de se battre » ? (« Oh non, </w:t>
+      </w:r>
+      <w:proofErr w:type="spellStart"/>
+      <w:r>
+        <w:t>Hamtaro</w:t>
+      </w:r>
+      <w:proofErr w:type="spellEnd"/>
+      <w:r>
+        <w:t xml:space="preserve"> va se blesser </w:t>
+      </w:r>
+      <w:r>
+        <w:rPr>
+          <mc:AlternateContent>
+            <mc:Choice Requires="w16se"/>
+            <mc:Fallback>
+              <w:rFonts w:ascii="Segoe UI Emoji" w:eastAsia="Segoe UI Emoji" w:hAnsi="Segoe UI Emoji" w:cs="Segoe UI Emoji"/>
+            </mc:Fallback>
+          </mc:AlternateContent>
+        </w:rPr>
+        <mc:AlternateContent>
+          <mc:Choice Requires="w16se">
+            <w16se:symEx w16se:font="Segoe UI Emoji" w16se:char="2639"/>
+          </mc:Choice>
+          <mc:Fallback>
+            <w:t>☹</w:t>
+          </mc:Fallback>
+        </mc:AlternateContent>
+      </w:r>
+      <w:r>
+        <w:t> »).</w:t>
+      </w:r>
+    </w:p>
+    <w:p>
+      <w:r>
+        <w:t xml:space="preserve">Mais non voyons, nous voulons uniquement nous assurer qu’en l’absence de Laura, </w:t>
+      </w:r>
+      <w:proofErr w:type="spellStart"/>
+      <w:r>
+        <w:t>Hamtaro</w:t>
+      </w:r>
+      <w:proofErr w:type="spellEnd"/>
+      <w:r>
+        <w:t xml:space="preserve"> puisse se défendre du grand </w:t>
+      </w:r>
+      <w:proofErr w:type="gramStart"/>
+      <w:r>
+        <w:t>méchant  Spiderman</w:t>
+      </w:r>
+      <w:proofErr w:type="gramEnd"/>
+      <w:r>
+        <w:t xml:space="preserve">. Pour mêler l’utile à l’agréable, nous allons utiliser le pattern « Décorateur » pour modéliser la capacité des NACS et des grands méchants à se battre (et surtout se défendre !). </w:t>
+      </w:r>
+    </w:p>
+    <w:p>
+      <w:r>
+        <w:t>Pour ce faire, nous avons créé l’interface JAVA « </w:t>
+      </w:r>
+      <w:proofErr w:type="spellStart"/>
+      <w:r>
+        <w:t>IFeroce</w:t>
+      </w:r>
+      <w:proofErr w:type="spellEnd"/>
+      <w:r>
+        <w:t> » avec la méthode « </w:t>
+      </w:r>
+      <w:proofErr w:type="spellStart"/>
+      <w:r>
+        <w:t>boolean</w:t>
+      </w:r>
+      <w:proofErr w:type="spellEnd"/>
+      <w:r>
+        <w:t xml:space="preserve"> </w:t>
+      </w:r>
+      <w:proofErr w:type="spellStart"/>
+      <w:proofErr w:type="gramStart"/>
+      <w:r>
+        <w:t>fightBadGuy</w:t>
+      </w:r>
+      <w:proofErr w:type="spellEnd"/>
+      <w:r>
+        <w:t>(</w:t>
+      </w:r>
+      <w:proofErr w:type="spellStart"/>
+      <w:proofErr w:type="gramEnd"/>
+      <w:r>
+        <w:t>BadGuy</w:t>
+      </w:r>
+      <w:proofErr w:type="spellEnd"/>
+      <w:r>
+        <w:t xml:space="preserve"> </w:t>
+      </w:r>
+      <w:proofErr w:type="spellStart"/>
+      <w:r>
+        <w:t>badguy</w:t>
+      </w:r>
+      <w:proofErr w:type="spellEnd"/>
+      <w:r>
+        <w:t>)</w:t>
+      </w:r>
+      <w:r>
+        <w:t xml:space="preserve"> » en son sein. </w:t>
+      </w:r>
+    </w:p>
+    <w:p>
+      <w:r>
+        <w:t xml:space="preserve">Pour réduire la différence de poids entre le super (mauvais) héro et les NACS, nous avons fait </w:t>
+      </w:r>
+      <w:proofErr w:type="gramStart"/>
+      <w:r>
+        <w:t>évoluer  ces</w:t>
+      </w:r>
+      <w:proofErr w:type="gramEnd"/>
+      <w:r>
+        <w:t xml:space="preserve"> derniers en super NAC ! (« C’est clair, trouver cette blague relève d’une intelligence supérieure »).  </w:t>
+      </w:r>
+      <w:r>
+        <w:t xml:space="preserve">Plus </w:t>
+      </w:r>
+      <w:proofErr w:type="spellStart"/>
+      <w:r>
+        <w:t>Hamtaro</w:t>
+      </w:r>
+      <w:proofErr w:type="spellEnd"/>
+      <w:r>
+        <w:t xml:space="preserve"> passera se</w:t>
+      </w:r>
+      <w:r>
+        <w:t>s journées à dormir, plus il sera apte à repousser les méchants qui ne reviendront sans doute plus l’embêter !</w:t>
+      </w:r>
+    </w:p>
+    <w:p>
+      <w:pPr>
+        <w:pStyle w:val="Paragraphedeliste"/>
+        <w:ind w:left="0"/>
+      </w:pPr>
+    </w:p>
+    <w:p>
+      <w:pPr>
+        <w:pStyle w:val="Titre2"/>
+      </w:pPr>
+      <w:bookmarkStart w:id="14" w:name="_Toc42241056"/>
+      <w:r>
+        <w:t>Diagramme de classe</w:t>
+      </w:r>
+      <w:bookmarkEnd w:id="14"/>
+    </w:p>
+    <w:p>
+      <w:pPr>
+        <w:keepNext/>
+        <w:spacing w:after="0"/>
         <w:jc w:val="both"/>
       </w:pPr>
+      <w:r>
+        <w:rPr>
+          <w:noProof/>
+        </w:rPr>
+        <w:drawing>
+          <wp:inline distT="0" distB="0" distL="0" distR="0" wp14:anchorId="44906163" wp14:editId="71F4D918">
+            <wp:extent cx="5760720" cy="1298575"/>
+            <wp:effectExtent l="76200" t="76200" r="125730" b="130175"/>
+            <wp:docPr id="128" name="Image 128"/>
+            <wp:cNvGraphicFramePr>
+              <a:graphicFrameLocks xmlns:a="http://schemas.openxmlformats.org/drawingml/2006/main" noChangeAspect="1"/>
+            </wp:cNvGraphicFramePr>
+            <a:graphic xmlns:a="http://schemas.openxmlformats.org/drawingml/2006/main">
+              <a:graphicData uri="http://schemas.openxmlformats.org/drawingml/2006/picture">
+                <pic:pic xmlns:pic="http://schemas.openxmlformats.org/drawingml/2006/picture">
+                  <pic:nvPicPr>
+                    <pic:cNvPr id="1" name=""/>
+                    <pic:cNvPicPr/>
+                  </pic:nvPicPr>
+                  <pic:blipFill>
+                    <a:blip r:embed="rId70"/>
+                    <a:stretch>
+                      <a:fillRect/>
+                    </a:stretch>
+                  </pic:blipFill>
+                  <pic:spPr>
+                    <a:xfrm>
+                      <a:off x="0" y="0"/>
+                      <a:ext cx="5760720" cy="1298575"/>
+                    </a:xfrm>
+                    <a:prstGeom prst="rect">
+                      <a:avLst/>
+                    </a:prstGeom>
+                    <a:ln w="38100" cap="sq">
+                      <a:solidFill>
+                        <a:srgbClr val="000000"/>
+                      </a:solidFill>
+                      <a:prstDash val="solid"/>
+                      <a:miter lim="800000"/>
+                    </a:ln>
+                    <a:effectLst>
+                      <a:outerShdw blurRad="50800" dist="38100" dir="2700000" algn="tl" rotWithShape="0">
+                        <a:srgbClr val="000000">
+                          <a:alpha val="43000"/>
+                        </a:srgbClr>
+                      </a:outerShdw>
+                    </a:effectLst>
+                  </pic:spPr>
+                </pic:pic>
+              </a:graphicData>
+            </a:graphic>
+          </wp:inline>
+        </w:drawing>
+      </w:r>
+    </w:p>
+    <w:p>
+      <w:pPr>
+        <w:pStyle w:val="Lgende"/>
+        <w:jc w:val="center"/>
+      </w:pPr>
+      <w:r>
+        <w:t xml:space="preserve">Diagramme de classe :  </w:t>
+      </w:r>
+      <w:r>
+        <w:fldChar w:fldCharType="begin"/>
+      </w:r>
+      <w:r>
+        <w:instrText xml:space="preserve"> SEQ Diagramme_de_classe_:_ \* ARABIC </w:instrText>
+      </w:r>
+      <w:r>
+        <w:fldChar w:fldCharType="separate"/>
+      </w:r>
+      <w:r>
+        <w:rPr>
+          <w:noProof/>
+        </w:rPr>
+        <w:t>1</w:t>
+      </w:r>
+      <w:r>
+        <w:rPr>
+          <w:noProof/>
+        </w:rPr>
+        <w:fldChar w:fldCharType="end"/>
+      </w:r>
+      <w:r>
+        <w:t xml:space="preserve"> - Classe </w:t>
+      </w:r>
+      <w:proofErr w:type="spellStart"/>
+      <w:r>
+        <w:t>Nac</w:t>
+      </w:r>
+      <w:proofErr w:type="spellEnd"/>
+      <w:r>
+        <w:t xml:space="preserve"> avant fusion</w:t>
+      </w:r>
+    </w:p>
+    <w:p>
+      <w:pPr>
+        <w:pStyle w:val="Paragraphedeliste"/>
+        <w:keepNext/>
+        <w:spacing w:after="0"/>
+        <w:ind w:left="0"/>
+      </w:pPr>
+      <w:r>
+        <w:rPr>
+          <w:noProof/>
+        </w:rPr>
+        <w:drawing>
+          <wp:inline distT="0" distB="0" distL="0" distR="0" wp14:anchorId="59396E85" wp14:editId="0B51C773">
+            <wp:extent cx="5760720" cy="1221105"/>
+            <wp:effectExtent l="76200" t="76200" r="125730" b="131445"/>
+            <wp:docPr id="129" name="Image 129"/>
+            <wp:cNvGraphicFramePr>
+              <a:graphicFrameLocks xmlns:a="http://schemas.openxmlformats.org/drawingml/2006/main" noChangeAspect="1"/>
+            </wp:cNvGraphicFramePr>
+            <a:graphic xmlns:a="http://schemas.openxmlformats.org/drawingml/2006/main">
+              <a:graphicData uri="http://schemas.openxmlformats.org/drawingml/2006/picture">
+                <pic:pic xmlns:pic="http://schemas.openxmlformats.org/drawingml/2006/picture">
+                  <pic:nvPicPr>
+                    <pic:cNvPr id="1" name=""/>
+                    <pic:cNvPicPr/>
+                  </pic:nvPicPr>
+                  <pic:blipFill>
+                    <a:blip r:embed="rId71"/>
+                    <a:stretch>
+                      <a:fillRect/>
+                    </a:stretch>
+                  </pic:blipFill>
+                  <pic:spPr>
+                    <a:xfrm>
+                      <a:off x="0" y="0"/>
+                      <a:ext cx="5760720" cy="1221105"/>
+                    </a:xfrm>
+                    <a:prstGeom prst="rect">
+                      <a:avLst/>
+                    </a:prstGeom>
+                    <a:ln w="38100" cap="sq">
+                      <a:solidFill>
+                        <a:srgbClr val="000000"/>
+                      </a:solidFill>
+                      <a:prstDash val="solid"/>
+                      <a:miter lim="800000"/>
+                    </a:ln>
+                    <a:effectLst>
+                      <a:outerShdw blurRad="50800" dist="38100" dir="2700000" algn="tl" rotWithShape="0">
+                        <a:srgbClr val="000000">
+                          <a:alpha val="43000"/>
+                        </a:srgbClr>
+                      </a:outerShdw>
+                    </a:effectLst>
+                  </pic:spPr>
+                </pic:pic>
+              </a:graphicData>
+            </a:graphic>
+          </wp:inline>
+        </w:drawing>
+      </w:r>
+    </w:p>
+    <w:p>
+      <w:pPr>
+        <w:pStyle w:val="Lgende"/>
+        <w:jc w:val="center"/>
+      </w:pPr>
+      <w:r>
+        <w:t xml:space="preserve">Diagramme de classe :  </w:t>
+      </w:r>
+      <w:r>
+        <w:fldChar w:fldCharType="begin"/>
+      </w:r>
+      <w:r>
+        <w:instrText xml:space="preserve"> SEQ Diagramme_de_classe_:_ \* ARABIC </w:instrText>
+      </w:r>
+      <w:r>
+        <w:fldChar w:fldCharType="separate"/>
+      </w:r>
+      <w:r>
+        <w:rPr>
+          <w:noProof/>
+        </w:rPr>
+        <w:t>2</w:t>
+      </w:r>
+      <w:r>
+        <w:rPr>
+          <w:noProof/>
+        </w:rPr>
+        <w:fldChar w:fldCharType="end"/>
+      </w:r>
+      <w:r>
+        <w:t xml:space="preserve"> - Classe </w:t>
+      </w:r>
+      <w:proofErr w:type="spellStart"/>
+      <w:r>
+        <w:t>SuperHéro</w:t>
+      </w:r>
+      <w:proofErr w:type="spellEnd"/>
+      <w:r>
+        <w:t xml:space="preserve"> avant fusion</w:t>
+      </w:r>
+    </w:p>
+    <w:p>
+      <w:r>
+        <w:rPr>
+          <w:noProof/>
+        </w:rPr>
+        <mc:AlternateContent>
+          <mc:Choice Requires="wps">
+            <w:drawing>
+              <wp:anchor distT="0" distB="0" distL="114300" distR="114300" simplePos="0" relativeHeight="251666432" behindDoc="0" locked="0" layoutInCell="1" allowOverlap="1" wp14:anchorId="5B5D462A" wp14:editId="2459ACB9">
+                <wp:simplePos x="0" y="0"/>
+                <wp:positionH relativeFrom="column">
+                  <wp:posOffset>1509102</wp:posOffset>
+                </wp:positionH>
+                <wp:positionV relativeFrom="paragraph">
+                  <wp:posOffset>776165</wp:posOffset>
+                </wp:positionV>
+                <wp:extent cx="756139" cy="246185"/>
+                <wp:effectExtent l="0" t="0" r="0" b="1905"/>
+                <wp:wrapNone/>
+                <wp:docPr id="135" name="Zone de texte 135"/>
+                <wp:cNvGraphicFramePr/>
+                <a:graphic xmlns:a="http://schemas.openxmlformats.org/drawingml/2006/main">
+                  <a:graphicData uri="http://schemas.microsoft.com/office/word/2010/wordprocessingShape">
+                    <wps:wsp>
+                      <wps:cNvSpPr txBox="1"/>
+                      <wps:spPr>
+                        <a:xfrm>
+                          <a:off x="0" y="0"/>
+                          <a:ext cx="756139" cy="246185"/>
+                        </a:xfrm>
+                        <a:prstGeom prst="rect">
+                          <a:avLst/>
+                        </a:prstGeom>
+                        <a:noFill/>
+                        <a:ln w="6350">
+                          <a:noFill/>
+                        </a:ln>
+                      </wps:spPr>
+                      <wps:txbx>
+                        <w:txbxContent>
+                          <w:p/>
+                        </w:txbxContent>
+                      </wps:txbx>
+                      <wps:bodyPr rot="0" spcFirstLastPara="0" vertOverflow="overflow" horzOverflow="overflow" vert="horz" wrap="square" lIns="91440" tIns="45720" rIns="91440" bIns="45720" numCol="1" spcCol="0" rtlCol="0" fromWordArt="0" anchor="t" anchorCtr="0" forceAA="0" compatLnSpc="1">
+                        <a:prstTxWarp prst="textNoShape">
+                          <a:avLst/>
+                        </a:prstTxWarp>
+                        <a:noAutofit/>
+                      </wps:bodyPr>
+                    </wps:wsp>
+                  </a:graphicData>
+                </a:graphic>
+                <wp14:sizeRelH relativeFrom="margin">
+                  <wp14:pctWidth>0</wp14:pctWidth>
+                </wp14:sizeRelH>
+              </wp:anchor>
+            </w:drawing>
+          </mc:Choice>
+          <mc:Fallback>
+            <w:pict>
+              <v:shape w14:anchorId="5B5D462A" id="Zone de texte 135" o:spid="_x0000_s1057" type="#_x0000_t202" style="position:absolute;margin-left:118.85pt;margin-top:61.1pt;width:59.55pt;height:19.4pt;z-index:251666432;visibility:visible;mso-wrap-style:square;mso-width-percent:0;mso-wrap-distance-left:9pt;mso-wrap-distance-top:0;mso-wrap-distance-right:9pt;mso-wrap-distance-bottom:0;mso-position-horizontal:absolute;mso-position-horizontal-relative:text;mso-position-vertical:absolute;mso-position-vertical-relative:text;mso-width-percent:0;mso-width-relative:margin;v-text-anchor:top" o:gfxdata="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" filled="f" stroked="f" strokeweight=".5pt">
+                <v:textbox>
+                  <w:txbxContent>
+                    <w:p/>
+                  </w:txbxContent>
+                </v:textbox>
+              </v:shape>
+            </w:pict>
+          </mc:Fallback>
+        </mc:AlternateContent>
+      </w:r>
+    </w:p>
+    <w:p>
+      <w:pPr>
+        <w:keepNext/>
+        <w:jc w:val="center"/>
+      </w:pPr>
+      <w:r>
+        <w:rPr>
+          <w:noProof/>
+        </w:rPr>
+        <w:lastRenderedPageBreak/>
+        <w:drawing>
+          <wp:inline distT="0" distB="0" distL="0" distR="0" wp14:anchorId="1F440B87" wp14:editId="107AF71D">
+            <wp:extent cx="4351655" cy="4064000"/>
+            <wp:effectExtent l="0" t="0" r="0" b="0"/>
+            <wp:docPr id="134" name="Image 134"/>
+            <wp:cNvGraphicFramePr>
+              <a:graphicFrameLocks xmlns:a="http://schemas.openxmlformats.org/drawingml/2006/main" noChangeAspect="1"/>
+            </wp:cNvGraphicFramePr>
+            <a:graphic xmlns:a="http://schemas.openxmlformats.org/drawingml/2006/main">
+              <a:graphicData uri="http://schemas.openxmlformats.org/drawingml/2006/picture">
+                <pic:pic xmlns:pic="http://schemas.openxmlformats.org/drawingml/2006/picture">
+                  <pic:nvPicPr>
+                    <pic:cNvPr id="0" name="Picture 10"/>
+                    <pic:cNvPicPr>
+                      <a:picLocks noChangeAspect="1" noChangeArrowheads="1"/>
+                    </pic:cNvPicPr>
+                  </pic:nvPicPr>
+                  <pic:blipFill>
+                    <a:blip r:embed="rId72">
+                      <a:extLst>
+                        <a:ext uri="{28A0092B-C50C-407E-A947-70E740481C1C}">
+                          <a14:useLocalDpi xmlns:a14="http://schemas.microsoft.com/office/drawing/2010/main" val="0"/>
+                        </a:ext>
+                      </a:extLst>
+                    </a:blip>
+                    <a:srcRect/>
+                    <a:stretch>
+                      <a:fillRect/>
+                    </a:stretch>
+                  </pic:blipFill>
+                  <pic:spPr bwMode="auto">
+                    <a:xfrm>
+                      <a:off x="0" y="0"/>
+                      <a:ext cx="4351655" cy="4064000"/>
+                    </a:xfrm>
+                    <a:prstGeom prst="rect">
+                      <a:avLst/>
+                    </a:prstGeom>
+                    <a:noFill/>
+                    <a:ln>
+                      <a:noFill/>
+                    </a:ln>
+                  </pic:spPr>
+                </pic:pic>
+              </a:graphicData>
+            </a:graphic>
+          </wp:inline>
+        </w:drawing>
+      </w:r>
+    </w:p>
+    <w:p>
+      <w:pPr>
+        <w:pStyle w:val="Lgende"/>
+        <w:jc w:val="center"/>
+      </w:pPr>
+      <w:r>
+        <w:rPr>
+          <w:lang w:val="en-US"/>
+        </w:rPr>
+        <w:fldChar w:fldCharType="begin"/>
+      </w:r>
+      <w:r>
+        <w:instrText xml:space="preserve"> SEQ Figure \* ARABIC </w:instrText>
+      </w:r>
+      <w:r>
+        <w:rPr>
+          <w:lang w:val="en-US"/>
+        </w:rPr>
+        <w:fldChar w:fldCharType="separate"/>
+      </w:r>
+      <w:r>
+        <w:rPr>
+          <w:noProof/>
+        </w:rPr>
+        <w:t>5</w:t>
+      </w:r>
+      <w:r>
+        <w:rPr>
+          <w:lang w:val="en-US"/>
+        </w:rPr>
+        <w:fldChar w:fldCharType="end"/>
+      </w:r>
+      <w:r>
+        <w:t xml:space="preserve"> Diagramme de classe après fusion</w:t>
+      </w:r>
+    </w:p>
+    <w:p>
+      <w:pPr>
+        <w:pStyle w:val="Titre2"/>
+      </w:pPr>
+      <w:bookmarkStart w:id="15" w:name="_Toc42241057"/>
+      <w:r>
+        <w:t>Design Patterns</w:t>
+      </w:r>
+      <w:bookmarkEnd w:id="15"/>
+    </w:p>
+    <w:p>
+      <w:pPr>
+        <w:pStyle w:val="Titre4"/>
+        <w:rPr>
+          <w:lang w:val="en-US"/>
+        </w:rPr>
+      </w:pPr>
+      <w:r>
+        <w:t xml:space="preserve"> </w:t>
+      </w:r>
+      <w:r>
+        <w:rPr>
+          <w:lang w:val="en-US"/>
+        </w:rPr>
+        <w:t>1) Design Pattern Singleton.</w:t>
+      </w:r>
+    </w:p>
+    <w:p>
+      <w:r>
+        <w:t>Les supers héros sont b</w:t>
+      </w:r>
+      <w:r>
+        <w:t>ien connus pour être (super) forts ! Pour cela, nous avons choisi qu’un unique Super Héros pourra veiller sur la ville d’</w:t>
+      </w:r>
+      <w:proofErr w:type="spellStart"/>
+      <w:r>
+        <w:t>Hamtaro</w:t>
+      </w:r>
+      <w:proofErr w:type="spellEnd"/>
+      <w:r>
+        <w:t>. Pour ce faire, nous avons implémenté le design pattern « Singleton ».</w:t>
+      </w:r>
+    </w:p>
+    <w:p>
+      <w:r>
+        <w:t>Ce design pattern sert à restreindre l’instanciation d’une classe à un unique objet. En clair, un super Héro n’existera qu’une seule fois et sera le seul et l’unique super Héros de la ville.</w:t>
+      </w:r>
+    </w:p>
+    <w:p>
+      <w:r>
+        <w:t xml:space="preserve">Pour cela, quelques modifications sont à apporter à la classe Super </w:t>
+      </w:r>
+      <w:proofErr w:type="spellStart"/>
+      <w:r>
+        <w:t>héro</w:t>
+      </w:r>
+      <w:proofErr w:type="spellEnd"/>
+      <w:r>
+        <w:t xml:space="preserve"> initiale. Au lieu de donner des paramètres par défauts comme c’était le cas précédemment, on crée un attribut Super Héro </w:t>
+      </w:r>
+      <w:proofErr w:type="spellStart"/>
+      <w:r>
+        <w:rPr>
+          <w:b/>
+          <w:bCs/>
+        </w:rPr>
+        <w:t>static</w:t>
+      </w:r>
+      <w:proofErr w:type="spellEnd"/>
+      <w:r>
+        <w:t>. Ce mot clé est essentiel pour gérer l’unicité de Spiderman.</w:t>
+      </w:r>
+    </w:p>
+    <w:p>
+      <w:pPr>
+        <w:keepNext/>
+        <w:spacing w:after="0"/>
+        <w:jc w:val="center"/>
+      </w:pPr>
+      <w:r>
+        <w:rPr>
+          <w:noProof/>
+        </w:rPr>
+        <w:drawing>
+          <wp:inline distT="0" distB="0" distL="0" distR="0" wp14:anchorId="5866C86F" wp14:editId="7A242D4D">
+            <wp:extent cx="5760720" cy="1993265"/>
+            <wp:effectExtent l="76200" t="76200" r="125730" b="140335"/>
+            <wp:docPr id="137" name="Image 137"/>
+            <wp:cNvGraphicFramePr>
+              <a:graphicFrameLocks xmlns:a="http://schemas.openxmlformats.org/drawingml/2006/main" noChangeAspect="1"/>
+            </wp:cNvGraphicFramePr>
+            <a:graphic xmlns:a="http://schemas.openxmlformats.org/drawingml/2006/main">
+              <a:graphicData uri="http://schemas.openxmlformats.org/drawingml/2006/picture">
+                <pic:pic xmlns:pic="http://schemas.openxmlformats.org/drawingml/2006/picture">
+                  <pic:nvPicPr>
+                    <pic:cNvPr id="1" name=""/>
+                    <pic:cNvPicPr/>
+                  </pic:nvPicPr>
+                  <pic:blipFill>
+                    <a:blip r:embed="rId73"/>
+                    <a:stretch>
+                      <a:fillRect/>
+                    </a:stretch>
+                  </pic:blipFill>
+                  <pic:spPr>
+                    <a:xfrm>
+                      <a:off x="0" y="0"/>
+                      <a:ext cx="5760720" cy="1993265"/>
+                    </a:xfrm>
+                    <a:prstGeom prst="rect">
+                      <a:avLst/>
+                    </a:prstGeom>
+                    <a:ln w="38100" cap="sq">
+                      <a:solidFill>
+                        <a:srgbClr val="000000"/>
+                      </a:solidFill>
+                      <a:prstDash val="solid"/>
+                      <a:miter lim="800000"/>
+                    </a:ln>
+                    <a:effectLst>
+                      <a:outerShdw blurRad="50800" dist="38100" dir="2700000" algn="tl" rotWithShape="0">
+                        <a:srgbClr val="000000">
+                          <a:alpha val="43000"/>
+                        </a:srgbClr>
+                      </a:outerShdw>
+                    </a:effectLst>
+                  </pic:spPr>
+                </pic:pic>
+              </a:graphicData>
+            </a:graphic>
+          </wp:inline>
+        </w:drawing>
+      </w:r>
+    </w:p>
+    <w:p>
+      <w:pPr>
+        <w:pStyle w:val="Lgende"/>
+        <w:jc w:val="center"/>
+      </w:pPr>
+      <w:r>
+        <w:t xml:space="preserve">Implémentation de l'interface </w:t>
+      </w:r>
+      <w:proofErr w:type="spellStart"/>
+      <w:r>
+        <w:t>IFeroce</w:t>
+      </w:r>
+      <w:proofErr w:type="spellEnd"/>
+      <w:r>
+        <w:t xml:space="preserve"> </w:t>
+      </w:r>
+      <w:r>
+        <w:fldChar w:fldCharType="begin"/>
+      </w:r>
+      <w:r>
+        <w:instrText xml:space="preserve"> SEQ Implémentation_de_l'interface_IFeroce \* ARABIC </w:instrText>
+      </w:r>
+      <w:r>
+        <w:fldChar w:fldCharType="separate"/>
+      </w:r>
+      <w:r>
+        <w:rPr>
+          <w:noProof/>
+        </w:rPr>
+        <w:t>1</w:t>
+      </w:r>
+      <w:r>
+        <w:rPr>
+          <w:noProof/>
+        </w:rPr>
+        <w:fldChar w:fldCharType="end"/>
+      </w:r>
+    </w:p>
+    <w:p>
+      <w:r>
+        <w:lastRenderedPageBreak/>
+        <w:t>Ce n’est pas tout, il faut pouvoir renvoyer ce bon super Héros sans en créer un autre qui empiéterait sur le territoire de notre Spiderman. Cela se fait par la création de la méthode suivante :</w:t>
+      </w:r>
+    </w:p>
+    <w:p>
+      <w:pPr>
+        <w:keepNext/>
+        <w:spacing w:after="0"/>
+      </w:pPr>
+      <w:r>
+        <w:rPr>
+          <w:noProof/>
+        </w:rPr>
+        <w:drawing>
+          <wp:inline distT="0" distB="0" distL="0" distR="0" wp14:anchorId="58EAE127" wp14:editId="45CC6A83">
+            <wp:extent cx="5760720" cy="1409700"/>
+            <wp:effectExtent l="76200" t="76200" r="125730" b="133350"/>
+            <wp:docPr id="138" name="Image 138"/>
+            <wp:cNvGraphicFramePr>
+              <a:graphicFrameLocks xmlns:a="http://schemas.openxmlformats.org/drawingml/2006/main" noChangeAspect="1"/>
+            </wp:cNvGraphicFramePr>
+            <a:graphic xmlns:a="http://schemas.openxmlformats.org/drawingml/2006/main">
+              <a:graphicData uri="http://schemas.openxmlformats.org/drawingml/2006/picture">
+                <pic:pic xmlns:pic="http://schemas.openxmlformats.org/drawingml/2006/picture">
+                  <pic:nvPicPr>
+                    <pic:cNvPr id="1" name=""/>
+                    <pic:cNvPicPr/>
+                  </pic:nvPicPr>
+                  <pic:blipFill>
+                    <a:blip r:embed="rId74"/>
+                    <a:stretch>
+                      <a:fillRect/>
+                    </a:stretch>
+                  </pic:blipFill>
+                  <pic:spPr>
+                    <a:xfrm>
+                      <a:off x="0" y="0"/>
+                      <a:ext cx="5760720" cy="1409700"/>
+                    </a:xfrm>
+                    <a:prstGeom prst="rect">
+                      <a:avLst/>
+                    </a:prstGeom>
+                    <a:ln w="38100" cap="sq">
+                      <a:solidFill>
+                        <a:srgbClr val="000000"/>
+                      </a:solidFill>
+                      <a:prstDash val="solid"/>
+                      <a:miter lim="800000"/>
+                    </a:ln>
+                    <a:effectLst>
+                      <a:outerShdw blurRad="50800" dist="38100" dir="2700000" algn="tl" rotWithShape="0">
+                        <a:srgbClr val="000000">
+                          <a:alpha val="43000"/>
+                        </a:srgbClr>
+                      </a:outerShdw>
+                    </a:effectLst>
+                  </pic:spPr>
+                </pic:pic>
+              </a:graphicData>
+            </a:graphic>
+          </wp:inline>
+        </w:drawing>
+      </w:r>
+    </w:p>
+    <w:p>
+      <w:pPr>
+        <w:pStyle w:val="Lgende"/>
+        <w:jc w:val="center"/>
+      </w:pPr>
+      <w:r>
+        <w:fldChar w:fldCharType="begin"/>
+      </w:r>
+      <w:r>
+        <w:instrText xml:space="preserve"> SEQ Figure \* ARABIC </w:instrText>
+      </w:r>
+      <w:r>
+        <w:fldChar w:fldCharType="separate"/>
+      </w:r>
+      <w:r>
+        <w:rPr>
+          <w:noProof/>
+        </w:rPr>
+        <w:t>6</w:t>
+      </w:r>
+      <w:r>
+        <w:rPr>
+          <w:noProof/>
+        </w:rPr>
+        <w:fldChar w:fldCharType="end"/>
+      </w:r>
+      <w:r>
+        <w:t xml:space="preserve"> modifications de la classe </w:t>
+      </w:r>
+      <w:proofErr w:type="spellStart"/>
+      <w:r>
+        <w:t>SuperHéro</w:t>
+      </w:r>
+      <w:proofErr w:type="spellEnd"/>
+    </w:p>
+    <w:p>
+      <w:r>
+        <w:t xml:space="preserve">Ensuite, lorsque vous retentez les tests, une barre rouge devrait apparaître. C’est normal, pas de panique. Dès que nous créons un super Héros, il vaut mieux se référer à la méthode créée ci-dessus (et ce pour tous les tests) : </w:t>
+      </w:r>
+    </w:p>
+    <w:p>
+      <w:pPr>
+        <w:keepNext/>
+        <w:spacing w:after="0"/>
+        <w:jc w:val="center"/>
+      </w:pPr>
+      <w:r>
+        <w:rPr>
+          <w:noProof/>
+        </w:rPr>
+        <w:drawing>
+          <wp:inline distT="0" distB="0" distL="0" distR="0" wp14:anchorId="4E1EF928" wp14:editId="15495E02">
+            <wp:extent cx="5760720" cy="1969770"/>
+            <wp:effectExtent l="76200" t="76200" r="125730" b="125730"/>
+            <wp:docPr id="140" name="Image 140"/>
+            <wp:cNvGraphicFramePr>
+              <a:graphicFrameLocks xmlns:a="http://schemas.openxmlformats.org/drawingml/2006/main" noChangeAspect="1"/>
+            </wp:cNvGraphicFramePr>
+            <a:graphic xmlns:a="http://schemas.openxmlformats.org/drawingml/2006/main">
+              <a:graphicData uri="http://schemas.openxmlformats.org/drawingml/2006/picture">
+                <pic:pic xmlns:pic="http://schemas.openxmlformats.org/drawingml/2006/picture">
+                  <pic:nvPicPr>
+                    <pic:cNvPr id="1" name=""/>
+                    <pic:cNvPicPr/>
+                  </pic:nvPicPr>
+                  <pic:blipFill>
+                    <a:blip r:embed="rId75"/>
+                    <a:stretch>
+                      <a:fillRect/>
+                    </a:stretch>
+                  </pic:blipFill>
+                  <pic:spPr>
+                    <a:xfrm>
+                      <a:off x="0" y="0"/>
+                      <a:ext cx="5760720" cy="1969770"/>
+                    </a:xfrm>
+                    <a:prstGeom prst="rect">
+                      <a:avLst/>
+                    </a:prstGeom>
+                    <a:ln w="38100" cap="sq">
+                      <a:solidFill>
+                        <a:srgbClr val="000000"/>
+                      </a:solidFill>
+                      <a:prstDash val="solid"/>
+                      <a:miter lim="800000"/>
+                    </a:ln>
+                    <a:effectLst>
+                      <a:outerShdw blurRad="50800" dist="38100" dir="2700000" algn="tl" rotWithShape="0">
+                        <a:srgbClr val="000000">
+                          <a:alpha val="43000"/>
+                        </a:srgbClr>
+                      </a:outerShdw>
+                    </a:effectLst>
+                  </pic:spPr>
+                </pic:pic>
+              </a:graphicData>
+            </a:graphic>
+          </wp:inline>
+        </w:drawing>
+      </w:r>
+    </w:p>
+    <w:p>
+      <w:pPr>
+        <w:pStyle w:val="Lgende"/>
+        <w:jc w:val="center"/>
+      </w:pPr>
+      <w:r>
+        <w:fldChar w:fldCharType="begin"/>
+      </w:r>
+      <w:r>
+        <w:instrText xml:space="preserve"> SEQ Figure \* ARABIC </w:instrText>
+      </w:r>
+      <w:r>
+        <w:fldChar w:fldCharType="separate"/>
+      </w:r>
+      <w:r>
+        <w:rPr>
+          <w:noProof/>
+        </w:rPr>
+        <w:t>7</w:t>
+      </w:r>
+      <w:r>
+        <w:rPr>
+          <w:noProof/>
+        </w:rPr>
+        <w:fldChar w:fldCharType="end"/>
+      </w:r>
+      <w:r>
+        <w:t xml:space="preserve"> Modifications des classes de test</w:t>
+      </w:r>
+    </w:p>
+    <w:p>
+      <w:pPr>
+        <w:pStyle w:val="Titre4"/>
+      </w:pPr>
+      <w:r>
+        <w:t xml:space="preserve">2) Design Pattern Décorateur </w:t>
+      </w:r>
+    </w:p>
+    <w:p>
+      <w:r>
+        <w:t xml:space="preserve">Pour ne pas surcharger le travail du Super </w:t>
+      </w:r>
+      <w:proofErr w:type="spellStart"/>
+      <w:r>
+        <w:t>Héro</w:t>
+      </w:r>
+      <w:proofErr w:type="spellEnd"/>
+      <w:r>
+        <w:t xml:space="preserve"> de la ville, les </w:t>
+      </w:r>
+      <w:proofErr w:type="spellStart"/>
+      <w:r>
+        <w:t>Nacs</w:t>
+      </w:r>
+      <w:proofErr w:type="spellEnd"/>
+      <w:r>
+        <w:t xml:space="preserve"> ont mutés pour développer des capacités au combat. En revanche, les </w:t>
+      </w:r>
+      <w:proofErr w:type="spellStart"/>
+      <w:r>
+        <w:t>Nacs</w:t>
+      </w:r>
+      <w:proofErr w:type="spellEnd"/>
+      <w:r>
+        <w:t xml:space="preserve"> naissent malheureusement sans force, donc sans pouvoir. Ils acquièrent de la force en dormant. Pour répondre à cette problématique, nous sommes passés par le Design Pattern Décorateur. En effet, sans ajouter de force à un </w:t>
+      </w:r>
+      <w:proofErr w:type="spellStart"/>
+      <w:r>
+        <w:t>Nac</w:t>
+      </w:r>
+      <w:proofErr w:type="spellEnd"/>
+      <w:r>
+        <w:t>, le décorateur permet d’attacher dynamiquement une nouvelle responsabilité à notre objet qui peut donc désormais se battre.</w:t>
+      </w:r>
+    </w:p>
+    <w:p>
+      <w:r>
+        <w:t xml:space="preserve">Pour cela, il faut passer par l’implémentation de l’interface (caractéristique d’un comportement) suivante : </w:t>
+      </w:r>
+    </w:p>
+    <w:p>
+      <w:pPr>
+        <w:keepNext/>
+        <w:spacing w:after="0"/>
+        <w:jc w:val="center"/>
+      </w:pPr>
+      <w:r>
+        <w:rPr>
+          <w:noProof/>
+        </w:rPr>
+        <w:drawing>
+          <wp:inline distT="0" distB="0" distL="0" distR="0" wp14:anchorId="3AA82A79" wp14:editId="60724330">
+            <wp:extent cx="4067175" cy="1257300"/>
+            <wp:effectExtent l="76200" t="76200" r="142875" b="133350"/>
+            <wp:docPr id="141" name="Image 141"/>
+            <wp:cNvGraphicFramePr>
+              <a:graphicFrameLocks xmlns:a="http://schemas.openxmlformats.org/drawingml/2006/main" noChangeAspect="1"/>
+            </wp:cNvGraphicFramePr>
+            <a:graphic xmlns:a="http://schemas.openxmlformats.org/drawingml/2006/main">
+              <a:graphicData uri="http://schemas.openxmlformats.org/drawingml/2006/picture">
+                <pic:pic xmlns:pic="http://schemas.openxmlformats.org/drawingml/2006/picture">
+                  <pic:nvPicPr>
+                    <pic:cNvPr id="1" name=""/>
+                    <pic:cNvPicPr/>
+                  </pic:nvPicPr>
+                  <pic:blipFill>
+                    <a:blip r:embed="rId76"/>
+                    <a:stretch>
+                      <a:fillRect/>
+                    </a:stretch>
+                  </pic:blipFill>
+                  <pic:spPr>
+                    <a:xfrm>
+                      <a:off x="0" y="0"/>
+                      <a:ext cx="4067175" cy="1257300"/>
+                    </a:xfrm>
+                    <a:prstGeom prst="rect">
+                      <a:avLst/>
+                    </a:prstGeom>
+                    <a:ln w="38100" cap="sq">
+                      <a:solidFill>
+                        <a:srgbClr val="000000"/>
+                      </a:solidFill>
+                      <a:prstDash val="solid"/>
+                      <a:miter lim="800000"/>
+                    </a:ln>
+                    <a:effectLst>
+                      <a:outerShdw blurRad="50800" dist="38100" dir="2700000" algn="tl" rotWithShape="0">
+                        <a:srgbClr val="000000">
+                          <a:alpha val="43000"/>
+                        </a:srgbClr>
+                      </a:outerShdw>
+                    </a:effectLst>
+                  </pic:spPr>
+                </pic:pic>
+              </a:graphicData>
+            </a:graphic>
+          </wp:inline>
+        </w:drawing>
+      </w:r>
+    </w:p>
+    <w:p>
+      <w:pPr>
+        <w:pStyle w:val="Lgende"/>
+        <w:jc w:val="center"/>
+      </w:pPr>
+      <w:r>
+        <w:fldChar w:fldCharType="begin"/>
+      </w:r>
+      <w:r>
+        <w:instrText xml:space="preserve"> SEQ Figure \* ARABIC </w:instrText>
+      </w:r>
+      <w:r>
+        <w:fldChar w:fldCharType="separate"/>
+      </w:r>
+      <w:r>
+        <w:rPr>
+          <w:noProof/>
+        </w:rPr>
+        <w:t>8</w:t>
+      </w:r>
+      <w:r>
+        <w:rPr>
+          <w:noProof/>
+        </w:rPr>
+        <w:fldChar w:fldCharType="end"/>
+      </w:r>
+      <w:r>
+        <w:t xml:space="preserve"> Interface </w:t>
+      </w:r>
+      <w:proofErr w:type="spellStart"/>
+      <w:r>
+        <w:t>IFéroce</w:t>
+      </w:r>
+      <w:proofErr w:type="spellEnd"/>
+    </w:p>
+    <w:p>
+      <w:r>
+        <w:lastRenderedPageBreak/>
+        <w:t xml:space="preserve">Ensuite, comme les Super Héros et les </w:t>
+      </w:r>
+      <w:proofErr w:type="spellStart"/>
+      <w:r>
+        <w:t>Nacs</w:t>
+      </w:r>
+      <w:proofErr w:type="spellEnd"/>
+      <w:r>
+        <w:t xml:space="preserve"> possèdent désormais ces comportements, ils doivent tous les deux posséder la fonction </w:t>
+      </w:r>
+      <w:proofErr w:type="spellStart"/>
+      <w:r>
+        <w:t>fightBadGuy</w:t>
+      </w:r>
+      <w:proofErr w:type="spellEnd"/>
+      <w:r>
+        <w:t xml:space="preserve"> et être en relation avec </w:t>
+      </w:r>
+      <w:proofErr w:type="spellStart"/>
+      <w:r>
+        <w:t>IFéroce</w:t>
+      </w:r>
+      <w:proofErr w:type="spellEnd"/>
+      <w:r>
+        <w:t xml:space="preserve"> de la manière suivante : </w:t>
+      </w:r>
+    </w:p>
+    <w:p>
+      <w:pPr>
+        <w:jc w:val="center"/>
+      </w:pPr>
+      <w:r>
+        <w:rPr>
+          <w:noProof/>
+        </w:rPr>
+        <w:drawing>
+          <wp:inline distT="0" distB="0" distL="0" distR="0" wp14:anchorId="1A888379" wp14:editId="0228762D">
+            <wp:extent cx="3819525" cy="304800"/>
+            <wp:effectExtent l="76200" t="76200" r="142875" b="133350"/>
+            <wp:docPr id="142" name="Image 142"/>
+            <wp:cNvGraphicFramePr>
+              <a:graphicFrameLocks xmlns:a="http://schemas.openxmlformats.org/drawingml/2006/main" noChangeAspect="1"/>
+            </wp:cNvGraphicFramePr>
+            <a:graphic xmlns:a="http://schemas.openxmlformats.org/drawingml/2006/main">
+              <a:graphicData uri="http://schemas.openxmlformats.org/drawingml/2006/picture">
+                <pic:pic xmlns:pic="http://schemas.openxmlformats.org/drawingml/2006/picture">
+                  <pic:nvPicPr>
+                    <pic:cNvPr id="1" name=""/>
+                    <pic:cNvPicPr/>
+                  </pic:nvPicPr>
+                  <pic:blipFill>
+                    <a:blip r:embed="rId77"/>
+                    <a:stretch>
+                      <a:fillRect/>
+                    </a:stretch>
+                  </pic:blipFill>
+                  <pic:spPr>
+                    <a:xfrm>
+                      <a:off x="0" y="0"/>
+                      <a:ext cx="3819525" cy="304800"/>
+                    </a:xfrm>
+                    <a:prstGeom prst="rect">
+                      <a:avLst/>
+                    </a:prstGeom>
+                    <a:ln w="38100" cap="sq">
+                      <a:solidFill>
+                        <a:srgbClr val="000000"/>
+                      </a:solidFill>
+                      <a:prstDash val="solid"/>
+                      <a:miter lim="800000"/>
+                    </a:ln>
+                    <a:effectLst>
+                      <a:outerShdw blurRad="50800" dist="38100" dir="2700000" algn="tl" rotWithShape="0">
+                        <a:srgbClr val="000000">
+                          <a:alpha val="43000"/>
+                        </a:srgbClr>
+                      </a:outerShdw>
+                    </a:effectLst>
+                  </pic:spPr>
+                </pic:pic>
+              </a:graphicData>
+            </a:graphic>
+          </wp:inline>
+        </w:drawing>
+      </w:r>
+    </w:p>
+    <w:p>
+      <w:pPr>
+        <w:jc w:val="center"/>
+      </w:pPr>
+      <w:r>
+        <w:rPr>
+          <w:noProof/>
+        </w:rPr>
+        <w:drawing>
+          <wp:inline distT="0" distB="0" distL="0" distR="0" wp14:anchorId="654A5F2F" wp14:editId="713268D0">
+            <wp:extent cx="4410075" cy="219075"/>
+            <wp:effectExtent l="76200" t="76200" r="142875" b="142875"/>
+            <wp:docPr id="143" name="Image 143"/>
+            <wp:cNvGraphicFramePr>
+              <a:graphicFrameLocks xmlns:a="http://schemas.openxmlformats.org/drawingml/2006/main" noChangeAspect="1"/>
+            </wp:cNvGraphicFramePr>
+            <a:graphic xmlns:a="http://schemas.openxmlformats.org/drawingml/2006/main">
+              <a:graphicData uri="http://schemas.openxmlformats.org/drawingml/2006/picture">
+                <pic:pic xmlns:pic="http://schemas.openxmlformats.org/drawingml/2006/picture">
+                  <pic:nvPicPr>
+                    <pic:cNvPr id="1" name=""/>
+                    <pic:cNvPicPr/>
+                  </pic:nvPicPr>
+                  <pic:blipFill>
+                    <a:blip r:embed="rId78"/>
+                    <a:stretch>
+                      <a:fillRect/>
+                    </a:stretch>
+                  </pic:blipFill>
+                  <pic:spPr>
+                    <a:xfrm>
+                      <a:off x="0" y="0"/>
+                      <a:ext cx="4410075" cy="219075"/>
+                    </a:xfrm>
+                    <a:prstGeom prst="rect">
+                      <a:avLst/>
+                    </a:prstGeom>
+                    <a:ln w="38100" cap="sq">
+                      <a:solidFill>
+                        <a:srgbClr val="000000"/>
+                      </a:solidFill>
+                      <a:prstDash val="solid"/>
+                      <a:miter lim="800000"/>
+                    </a:ln>
+                    <a:effectLst>
+                      <a:outerShdw blurRad="50800" dist="38100" dir="2700000" algn="tl" rotWithShape="0">
+                        <a:srgbClr val="000000">
+                          <a:alpha val="43000"/>
+                        </a:srgbClr>
+                      </a:outerShdw>
+                    </a:effectLst>
+                  </pic:spPr>
+                </pic:pic>
+              </a:graphicData>
+            </a:graphic>
+          </wp:inline>
+        </w:drawing>
+      </w:r>
+    </w:p>
+    <w:p>
+      <w:r>
+        <w:t>Voici comment nous avons décidé de transformer les heures de sommeil en force :</w:t>
+      </w:r>
+    </w:p>
+    <w:p>
+      <w:pPr>
+        <w:keepNext/>
+        <w:spacing w:after="0"/>
+        <w:jc w:val="center"/>
+      </w:pPr>
+      <w:r>
+        <w:rPr>
+          <w:noProof/>
+        </w:rPr>
+        <w:drawing>
+          <wp:inline distT="0" distB="0" distL="0" distR="0" wp14:anchorId="35EBE322" wp14:editId="357554A9">
+            <wp:extent cx="5760720" cy="2390140"/>
+            <wp:effectExtent l="76200" t="76200" r="125730" b="124460"/>
+            <wp:docPr id="144" name="Image 144"/>
+            <wp:cNvGraphicFramePr>
+              <a:graphicFrameLocks xmlns:a="http://schemas.openxmlformats.org/drawingml/2006/main" noChangeAspect="1"/>
+            </wp:cNvGraphicFramePr>
+            <a:graphic xmlns:a="http://schemas.openxmlformats.org/drawingml/2006/main">
+              <a:graphicData uri="http://schemas.openxmlformats.org/drawingml/2006/picture">
+                <pic:pic xmlns:pic="http://schemas.openxmlformats.org/drawingml/2006/picture">
+                  <pic:nvPicPr>
+                    <pic:cNvPr id="1" name=""/>
+                    <pic:cNvPicPr/>
+                  </pic:nvPicPr>
+                  <pic:blipFill>
+                    <a:blip r:embed="rId79"/>
+                    <a:stretch>
+                      <a:fillRect/>
+                    </a:stretch>
+                  </pic:blipFill>
+                  <pic:spPr>
+                    <a:xfrm>
+                      <a:off x="0" y="0"/>
+                      <a:ext cx="5760720" cy="2390140"/>
+                    </a:xfrm>
+                    <a:prstGeom prst="rect">
+                      <a:avLst/>
+                    </a:prstGeom>
+                    <a:ln w="38100" cap="sq">
+                      <a:solidFill>
+                        <a:srgbClr val="000000"/>
+                      </a:solidFill>
+                      <a:prstDash val="solid"/>
+                      <a:miter lim="800000"/>
+                    </a:ln>
+                    <a:effectLst>
+                      <a:outerShdw blurRad="50800" dist="38100" dir="2700000" algn="tl" rotWithShape="0">
+                        <a:srgbClr val="000000">
+                          <a:alpha val="43000"/>
+                        </a:srgbClr>
+                      </a:outerShdw>
+                    </a:effectLst>
+                  </pic:spPr>
+                </pic:pic>
+              </a:graphicData>
+            </a:graphic>
+          </wp:inline>
+        </w:drawing>
+      </w:r>
+    </w:p>
+    <w:p>
+      <w:pPr>
+        <w:pStyle w:val="Lgende"/>
+        <w:jc w:val="center"/>
+      </w:pPr>
+      <w:r>
+        <w:fldChar w:fldCharType="begin"/>
+      </w:r>
+      <w:r>
+        <w:instrText xml:space="preserve"> SEQ Figure \* ARABIC </w:instrText>
+      </w:r>
+      <w:r>
+        <w:fldChar w:fldCharType="separate"/>
+      </w:r>
+      <w:r>
+        <w:rPr>
+          <w:noProof/>
+        </w:rPr>
+        <w:t>9</w:t>
+      </w:r>
+      <w:r>
+        <w:rPr>
+          <w:noProof/>
+        </w:rPr>
+        <w:fldChar w:fldCharType="end"/>
+      </w:r>
+      <w:r>
+        <w:t xml:space="preserve"> : Méthode </w:t>
+      </w:r>
+      <w:proofErr w:type="spellStart"/>
+      <w:r>
+        <w:t>FightBadGuy</w:t>
+      </w:r>
+      <w:proofErr w:type="spellEnd"/>
+    </w:p>
+    <w:p>
+      <w:r>
+        <w:t xml:space="preserve">Attention, on ne perd pas les bonnes habitudes, pas de méthodes nouvelles sans une phase de test ! </w:t>
+      </w:r>
+    </w:p>
+    <w:p>
+      <w:r>
+        <w:t xml:space="preserve">Voici l’équivalent dans la classe </w:t>
+      </w:r>
+      <w:proofErr w:type="spellStart"/>
+      <w:r>
+        <w:t>NacTest</w:t>
+      </w:r>
+      <w:proofErr w:type="spellEnd"/>
+      <w:r>
+        <w:t> :</w:t>
+      </w:r>
+    </w:p>
+    <w:p>
+      <w:r>
+        <w:rPr>
+          <w:noProof/>
+        </w:rPr>
+        <w:drawing>
+          <wp:inline distT="0" distB="0" distL="0" distR="0" wp14:anchorId="713DB1E8" wp14:editId="66DEFB4E">
+            <wp:extent cx="5760720" cy="3190875"/>
+            <wp:effectExtent l="76200" t="76200" r="125730" b="142875"/>
+            <wp:docPr id="145" name="Image 145"/>
+            <wp:cNvGraphicFramePr>
+              <a:graphicFrameLocks xmlns:a="http://schemas.openxmlformats.org/drawingml/2006/main" noChangeAspect="1"/>
+            </wp:cNvGraphicFramePr>
+            <a:graphic xmlns:a="http://schemas.openxmlformats.org/drawingml/2006/main">
+              <a:graphicData uri="http://schemas.openxmlformats.org/drawingml/2006/picture">
+                <pic:pic xmlns:pic="http://schemas.openxmlformats.org/drawingml/2006/picture">
+                  <pic:nvPicPr>
+                    <pic:cNvPr id="1" name=""/>
+                    <pic:cNvPicPr/>
+                  </pic:nvPicPr>
+                  <pic:blipFill>
+                    <a:blip r:embed="rId80"/>
+                    <a:stretch>
+                      <a:fillRect/>
+                    </a:stretch>
+                  </pic:blipFill>
+                  <pic:spPr>
+                    <a:xfrm>
+                      <a:off x="0" y="0"/>
+                      <a:ext cx="5760720" cy="3190875"/>
+                    </a:xfrm>
+                    <a:prstGeom prst="rect">
+                      <a:avLst/>
+                    </a:prstGeom>
+                    <a:ln w="38100" cap="sq">
+                      <a:solidFill>
+                        <a:srgbClr val="000000"/>
+                      </a:solidFill>
+                      <a:prstDash val="solid"/>
+                      <a:miter lim="800000"/>
+                    </a:ln>
+                    <a:effectLst>
+                      <a:outerShdw blurRad="50800" dist="38100" dir="2700000" algn="tl" rotWithShape="0">
+                        <a:srgbClr val="000000">
+                          <a:alpha val="43000"/>
+                        </a:srgbClr>
+                      </a:outerShdw>
+                    </a:effectLst>
+                  </pic:spPr>
+                </pic:pic>
+              </a:graphicData>
+            </a:graphic>
+          </wp:inline>
+        </w:drawing>
+      </w:r>
+    </w:p>
+    <w:p>
+      <w:r>
+        <w:lastRenderedPageBreak/>
+        <w:t xml:space="preserve">Les animaux peuvent désormais combattre les méchants ! </w:t>
+      </w:r>
+    </w:p>
+    <w:p>
+      <w:pPr>
+        <w:keepNext/>
+        <w:spacing w:after="0"/>
+      </w:pPr>
+      <w:r>
+        <w:rPr>
+          <w:noProof/>
+        </w:rPr>
+        <w:drawing>
+          <wp:inline distT="0" distB="0" distL="0" distR="0" wp14:anchorId="135BBA14" wp14:editId="40FE4378">
+            <wp:extent cx="5760720" cy="807720"/>
+            <wp:effectExtent l="76200" t="76200" r="125730" b="125730"/>
+            <wp:docPr id="146" name="Image 146"/>
+            <wp:cNvGraphicFramePr>
+              <a:graphicFrameLocks xmlns:a="http://schemas.openxmlformats.org/drawingml/2006/main" noChangeAspect="1"/>
+            </wp:cNvGraphicFramePr>
+            <a:graphic xmlns:a="http://schemas.openxmlformats.org/drawingml/2006/main">
+              <a:graphicData uri="http://schemas.openxmlformats.org/drawingml/2006/picture">
+                <pic:pic xmlns:pic="http://schemas.openxmlformats.org/drawingml/2006/picture">
+                  <pic:nvPicPr>
+                    <pic:cNvPr id="1" name=""/>
+                    <pic:cNvPicPr/>
+                  </pic:nvPicPr>
+                  <pic:blipFill>
+                    <a:blip r:embed="rId81"/>
+                    <a:stretch>
+                      <a:fillRect/>
+                    </a:stretch>
+                  </pic:blipFill>
+                  <pic:spPr>
+                    <a:xfrm>
+                      <a:off x="0" y="0"/>
+                      <a:ext cx="5760720" cy="807720"/>
+                    </a:xfrm>
+                    <a:prstGeom prst="rect">
+                      <a:avLst/>
+                    </a:prstGeom>
+                    <a:ln w="38100" cap="sq">
+                      <a:solidFill>
+                        <a:srgbClr val="000000"/>
+                      </a:solidFill>
+                      <a:prstDash val="solid"/>
+                      <a:miter lim="800000"/>
+                    </a:ln>
+                    <a:effectLst>
+                      <a:outerShdw blurRad="50800" dist="38100" dir="2700000" algn="tl" rotWithShape="0">
+                        <a:srgbClr val="000000">
+                          <a:alpha val="43000"/>
+                        </a:srgbClr>
+                      </a:outerShdw>
+                    </a:effectLst>
+                  </pic:spPr>
+                </pic:pic>
+              </a:graphicData>
+            </a:graphic>
+          </wp:inline>
+        </w:drawing>
+      </w:r>
+    </w:p>
+    <w:p>
+      <w:pPr>
+        <w:pStyle w:val="Lgende"/>
+        <w:jc w:val="center"/>
+      </w:pPr>
+      <w:r>
+        <w:fldChar w:fldCharType="begin"/>
+      </w:r>
+      <w:r>
+        <w:instrText xml:space="preserve"> SEQ Figure \* ARABIC </w:instrText>
+      </w:r>
+      <w:r>
+        <w:fldChar w:fldCharType="separate"/>
+      </w:r>
+      <w:r>
+        <w:rPr>
+          <w:noProof/>
+        </w:rPr>
+        <w:t>10</w:t>
+      </w:r>
+      <w:r>
+        <w:rPr>
+          <w:noProof/>
+        </w:rPr>
+        <w:fldChar w:fldCharType="end"/>
+      </w:r>
+      <w:r>
+        <w:t xml:space="preserve"> Couverture du code</w:t>
+      </w:r>
+    </w:p>
+    <w:p>
+      <w:r>
+        <w:t xml:space="preserve">Les Nouveaux Animaux de Compagnie sont désormais intégralement couverts par notre assurance multirisque enlèvement. Laura pourra enfin promener </w:t>
+      </w:r>
+      <w:proofErr w:type="spellStart"/>
+      <w:r>
+        <w:t>Hamtaro</w:t>
+      </w:r>
+      <w:proofErr w:type="spellEnd"/>
+      <w:r>
+        <w:t xml:space="preserve"> en toute sécurité !</w:t>
+      </w:r>
+    </w:p>
+    <w:p>
+      <w:pPr>
+        <w:keepNext/>
+        <w:spacing w:after="0"/>
+      </w:pPr>
+      <w:r>
+        <w:rPr>
+          <w:noProof/>
+        </w:rPr>
+        <w:drawing>
+          <wp:inline distT="0" distB="0" distL="0" distR="0" wp14:anchorId="756F20E4" wp14:editId="434DC3EA">
+            <wp:extent cx="5760720" cy="2499995"/>
+            <wp:effectExtent l="76200" t="76200" r="125730" b="128905"/>
+            <wp:docPr id="147" name="Image 147"/>
+            <wp:cNvGraphicFramePr>
+              <a:graphicFrameLocks xmlns:a="http://schemas.openxmlformats.org/drawingml/2006/main" noChangeAspect="1"/>
+            </wp:cNvGraphicFramePr>
+            <a:graphic xmlns:a="http://schemas.openxmlformats.org/drawingml/2006/main">
+              <a:graphicData uri="http://schemas.openxmlformats.org/drawingml/2006/picture">
+                <pic:pic xmlns:pic="http://schemas.openxmlformats.org/drawingml/2006/picture">
+                  <pic:nvPicPr>
+                    <pic:cNvPr id="1" name=""/>
+                    <pic:cNvPicPr/>
+                  </pic:nvPicPr>
+                  <pic:blipFill>
+                    <a:blip r:embed="rId82"/>
+                    <a:stretch>
+                      <a:fillRect/>
+                    </a:stretch>
+                  </pic:blipFill>
+                  <pic:spPr>
+                    <a:xfrm>
+                      <a:off x="0" y="0"/>
+                      <a:ext cx="5760720" cy="2499995"/>
+                    </a:xfrm>
+                    <a:prstGeom prst="rect">
+                      <a:avLst/>
+                    </a:prstGeom>
+                    <a:ln w="38100" cap="sq">
+                      <a:solidFill>
+                        <a:srgbClr val="000000"/>
+                      </a:solidFill>
+                      <a:prstDash val="solid"/>
+                      <a:miter lim="800000"/>
+                    </a:ln>
+                    <a:effectLst>
+                      <a:outerShdw blurRad="50800" dist="38100" dir="2700000" algn="tl" rotWithShape="0">
+                        <a:srgbClr val="000000">
+                          <a:alpha val="43000"/>
+                        </a:srgbClr>
+                      </a:outerShdw>
+                    </a:effectLst>
+                  </pic:spPr>
+                </pic:pic>
+              </a:graphicData>
+            </a:graphic>
+          </wp:inline>
+        </w:drawing>
+      </w:r>
+    </w:p>
+    <w:p>
+      <w:pPr>
+        <w:pStyle w:val="Lgende"/>
+        <w:jc w:val="center"/>
+      </w:pPr>
+      <w:r>
+        <w:fldChar w:fldCharType="begin"/>
+      </w:r>
+      <w:r>
+        <w:instrText xml:space="preserve"> SEQ Figure \* ARABIC </w:instrText>
+      </w:r>
+      <w:r>
+        <w:fldChar w:fldCharType="separate"/>
+      </w:r>
+      <w:r>
+        <w:rPr>
+          <w:noProof/>
+        </w:rPr>
+        <w:t>11</w:t>
+      </w:r>
+      <w:r>
+        <w:rPr>
+          <w:noProof/>
+        </w:rPr>
+        <w:fldChar w:fldCharType="end"/>
+      </w:r>
+      <w:r>
+        <w:t xml:space="preserve"> Barre verte =)</w:t>
+      </w:r>
+    </w:p>
+    <w:p>
+      <w:r>
+        <w:t xml:space="preserve">Connaissant bien le vice des méchants, nous nous doutions bien qu’ils seraient prêts aux pires actes pour priver à un maître de voir son hamster à son retour le soir. Par conséquent, la meilleure assurance au niveau mondial pour la protection des </w:t>
+      </w:r>
+      <w:proofErr w:type="spellStart"/>
+      <w:r>
+        <w:t>NACs</w:t>
+      </w:r>
+      <w:proofErr w:type="spellEnd"/>
+      <w:r>
+        <w:t xml:space="preserve"> (</w:t>
+      </w:r>
+      <w:proofErr w:type="gramStart"/>
+      <w:r>
+        <w:t>et</w:t>
+      </w:r>
+      <w:proofErr w:type="gramEnd"/>
+      <w:r>
+        <w:t xml:space="preserve"> oui la nôtre) a simulé dernièrement les différents scénarios compromettant pour les </w:t>
+      </w:r>
+      <w:proofErr w:type="spellStart"/>
+      <w:r>
+        <w:t>NACs</w:t>
+      </w:r>
+      <w:proofErr w:type="spellEnd"/>
+      <w:r>
+        <w:t xml:space="preserve"> et leur verdict est sans appel : les grands méchants ne seront plus invincibles … « dormez, dormez petits </w:t>
+      </w:r>
+      <w:proofErr w:type="spellStart"/>
+      <w:r>
+        <w:t>NACs</w:t>
+      </w:r>
+      <w:proofErr w:type="spellEnd"/>
+      <w:r>
+        <w:t>, les méchants n’ont qu’à bien se tenir ! ».</w:t>
+      </w:r>
+    </w:p>
+    <w:p>
+      <w:r>
+        <w:t xml:space="preserve">Pour finir en beauté, que diriez-vous d’écrire vous-même la User Story « Apporter un moyen de défense aux </w:t>
+      </w:r>
+      <w:proofErr w:type="spellStart"/>
+      <w:r>
+        <w:t>NACs</w:t>
+      </w:r>
+      <w:proofErr w:type="spellEnd"/>
+      <w:r>
+        <w:t> </w:t>
+      </w:r>
+      <w:proofErr w:type="gramStart"/>
+      <w:r>
+        <w:t>» .</w:t>
+      </w:r>
+      <w:proofErr w:type="gramEnd"/>
+    </w:p>
+    <w:p>
+      <w:r>
+        <w:t>« Bon c’est le moment de fermer ce tutoriel et de continuer mes recherches ailleurs, encore un qui veut se faire valoir ».</w:t>
+      </w:r>
+    </w:p>
+    <w:p>
+      <w:r>
+        <w:br w:type="page"/>
+      </w:r>
+    </w:p>
+    <w:p>
+      <w:r>
+        <w:lastRenderedPageBreak/>
+        <w:t>Pour ceux qui sont restés, voici la solution ! Je parie que des fidèles comme vous avez déjà tout vu, mais bon je tenais quand même à me faire valoir </w:t>
+      </w:r>
+      <w:proofErr w:type="gramStart"/>
+      <w:r>
+        <w:rPr>
+          <mc:AlternateContent>
+            <mc:Choice Requires="w16se"/>
+            <mc:Fallback>
+              <w:rFonts w:ascii="Segoe UI Emoji" w:eastAsia="Segoe UI Emoji" w:hAnsi="Segoe UI Emoji" w:cs="Segoe UI Emoji"/>
+            </mc:Fallback>
+          </mc:AlternateContent>
+        </w:rPr>
+        <mc:AlternateContent>
+          <mc:Choice Requires="w16se">
+            <w16se:symEx w16se:font="Segoe UI Emoji" w16se:char="1F609"/>
+          </mc:Choice>
+          <mc:Fallback>
+            <w:t>😉</w:t>
+          </mc:Fallback>
+        </mc:AlternateContent>
+      </w:r>
+      <w:r>
+        <w:t xml:space="preserve"> .</w:t>
+      </w:r>
+      <w:proofErr w:type="gramEnd"/>
+    </w:p>
+    <w:p/>
+    <w:p>
+      <w:pPr>
+        <w:pStyle w:val="Paragraphedeliste"/>
+        <w:numPr>
+          <w:ilvl w:val="0"/>
+          <w:numId w:val="6"/>
+        </w:numPr>
+        <w:rPr>
+          <w:b/>
+          <w:bCs/>
+        </w:rPr>
+      </w:pPr>
+      <w:r>
+        <w:rPr>
+          <w:b/>
+          <w:bCs/>
+        </w:rPr>
+        <w:t xml:space="preserve">US </w:t>
+      </w:r>
+      <w:r>
+        <w:rPr>
+          <w:b/>
+          <w:bCs/>
+        </w:rPr>
+        <w:t>MIXTE</w:t>
+      </w:r>
+      <w:r>
+        <w:rPr>
+          <w:b/>
+          <w:bCs/>
+        </w:rPr>
+        <w:t xml:space="preserve"> : </w:t>
+      </w:r>
+      <w:r>
+        <w:rPr>
+          <w:b/>
+          <w:bCs/>
+        </w:rPr>
+        <w:t xml:space="preserve">Apporter un moyen de défense aux </w:t>
+      </w:r>
+      <w:proofErr w:type="spellStart"/>
+      <w:r>
+        <w:rPr>
+          <w:b/>
+          <w:bCs/>
+        </w:rPr>
+        <w:t>Nacs</w:t>
+      </w:r>
+      <w:proofErr w:type="spellEnd"/>
+    </w:p>
+    <w:p>
+      <w:pPr>
+        <w:pStyle w:val="Paragraphedeliste"/>
+        <w:rPr>
+          <w:b/>
+          <w:bCs/>
+        </w:rPr>
+      </w:pPr>
+    </w:p>
+    <w:p>
+      <w:pPr>
+        <w:pStyle w:val="Paragraphedeliste"/>
+        <w:numPr>
+          <w:ilvl w:val="0"/>
+          <w:numId w:val="7"/>
+        </w:numPr>
+        <w:spacing w:after="0"/>
+        <w:rPr>
+          <w:i/>
+          <w:iCs/>
+        </w:rPr>
+      </w:pPr>
+      <w:r>
+        <w:rPr>
+          <w:i/>
+          <w:iCs/>
+        </w:rPr>
+        <w:t>Critères d’acceptation :</w:t>
+      </w:r>
+    </w:p>
+    <w:p>
+      <w:pPr>
+        <w:spacing w:after="0"/>
+        <w:ind w:left="1080" w:firstLine="360"/>
+      </w:pPr>
+      <w:r>
+        <w:rPr>
+          <w:u w:val="single"/>
+        </w:rPr>
+        <w:t>As a :</w:t>
+      </w:r>
+      <w:r>
+        <w:t xml:space="preserve"> Player</w:t>
+      </w:r>
+    </w:p>
+    <w:p>
+      <w:pPr>
+        <w:spacing w:after="0"/>
+        <w:ind w:left="1080" w:firstLine="360"/>
+      </w:pPr>
+      <w:r>
+        <w:rPr>
+          <w:u w:val="single"/>
+        </w:rPr>
+        <w:t xml:space="preserve">I </w:t>
+      </w:r>
+      <w:proofErr w:type="spellStart"/>
+      <w:r>
+        <w:rPr>
+          <w:u w:val="single"/>
+        </w:rPr>
+        <w:t>want</w:t>
+      </w:r>
+      <w:proofErr w:type="spellEnd"/>
+      <w:r>
+        <w:rPr>
+          <w:u w:val="single"/>
+        </w:rPr>
+        <w:t> :</w:t>
+      </w:r>
+      <w:r>
+        <w:t xml:space="preserve"> </w:t>
+      </w:r>
+      <w:r>
+        <w:t xml:space="preserve">Que mon </w:t>
+      </w:r>
+      <w:proofErr w:type="spellStart"/>
+      <w:r>
+        <w:t>Nac</w:t>
+      </w:r>
+      <w:proofErr w:type="spellEnd"/>
+      <w:r>
+        <w:t xml:space="preserve"> sache combattre</w:t>
+      </w:r>
+    </w:p>
+    <w:p>
+      <w:pPr>
+        <w:spacing w:after="0"/>
+        <w:ind w:left="1440"/>
+      </w:pPr>
+      <w:r>
+        <w:rPr>
+          <w:u w:val="single"/>
+        </w:rPr>
+        <w:t xml:space="preserve">So </w:t>
+      </w:r>
+      <w:proofErr w:type="spellStart"/>
+      <w:r>
+        <w:rPr>
+          <w:u w:val="single"/>
+        </w:rPr>
+        <w:t>that</w:t>
+      </w:r>
+      <w:proofErr w:type="spellEnd"/>
+      <w:r>
+        <w:rPr>
+          <w:u w:val="single"/>
+        </w:rPr>
+        <w:t> :</w:t>
+      </w:r>
+      <w:r>
+        <w:t xml:space="preserve"> Pour se défe</w:t>
+      </w:r>
+      <w:r>
+        <w:t>ndre contre les méchants</w:t>
+      </w:r>
+    </w:p>
+    <w:p>
+      <w:pPr>
+        <w:pStyle w:val="Paragraphedeliste"/>
+        <w:numPr>
+          <w:ilvl w:val="0"/>
+          <w:numId w:val="7"/>
+        </w:numPr>
+        <w:spacing w:after="0"/>
+        <w:rPr>
+          <w:i/>
+          <w:iCs/>
+        </w:rPr>
+      </w:pPr>
+      <w:r>
+        <w:rPr>
+          <w:i/>
+          <w:iCs/>
+        </w:rPr>
+        <w:t xml:space="preserve">Description : </w:t>
+      </w:r>
+    </w:p>
+    <w:p>
+      <w:pPr>
+        <w:spacing w:after="0"/>
+        <w:ind w:left="1080" w:firstLine="360"/>
+      </w:pPr>
+      <w:proofErr w:type="spellStart"/>
+      <w:r>
+        <w:rPr>
+          <w:u w:val="single"/>
+        </w:rPr>
+        <w:t>Given</w:t>
+      </w:r>
+      <w:proofErr w:type="spellEnd"/>
+      <w:r>
+        <w:rPr>
+          <w:u w:val="single"/>
+        </w:rPr>
+        <w:t> :</w:t>
+      </w:r>
+      <w:r>
+        <w:t xml:space="preserve"> Un combat entre un </w:t>
+      </w:r>
+      <w:proofErr w:type="spellStart"/>
+      <w:r>
+        <w:t>Nac</w:t>
+      </w:r>
+      <w:proofErr w:type="spellEnd"/>
+      <w:r>
+        <w:t xml:space="preserve"> et un ennemi</w:t>
+      </w:r>
+    </w:p>
+    <w:p>
+      <w:pPr>
+        <w:spacing w:after="0"/>
+        <w:ind w:left="1080" w:firstLine="360"/>
+      </w:pPr>
+      <w:proofErr w:type="spellStart"/>
+      <w:r>
+        <w:rPr>
+          <w:u w:val="single"/>
+        </w:rPr>
+        <w:t>When</w:t>
+      </w:r>
+      <w:proofErr w:type="spellEnd"/>
+      <w:r>
+        <w:rPr>
+          <w:u w:val="single"/>
+        </w:rPr>
+        <w:t> :</w:t>
+      </w:r>
+      <w:r>
+        <w:t xml:space="preserve"> Le </w:t>
+      </w:r>
+      <w:proofErr w:type="spellStart"/>
+      <w:r>
+        <w:t>Nac</w:t>
+      </w:r>
+      <w:proofErr w:type="spellEnd"/>
+      <w:r>
+        <w:t xml:space="preserve"> gagne</w:t>
+      </w:r>
+    </w:p>
+    <w:p>
+      <w:pPr>
+        <w:spacing w:after="0"/>
+        <w:ind w:left="1440"/>
+      </w:pPr>
+      <w:proofErr w:type="spellStart"/>
+      <w:r>
+        <w:rPr>
+          <w:u w:val="single"/>
+        </w:rPr>
+        <w:t>Then</w:t>
+      </w:r>
+      <w:proofErr w:type="spellEnd"/>
+      <w:r>
+        <w:rPr>
+          <w:u w:val="single"/>
+        </w:rPr>
+        <w:t> :</w:t>
+      </w:r>
+      <w:r>
+        <w:t xml:space="preserve"> Le </w:t>
+      </w:r>
+      <w:proofErr w:type="spellStart"/>
+      <w:r>
+        <w:t>NAc</w:t>
+      </w:r>
+      <w:proofErr w:type="spellEnd"/>
+      <w:r>
+        <w:t xml:space="preserve"> voit son nombre d’heures de sommeil augmenter et le Bad Guy voit sa force diminuer </w:t>
+      </w:r>
+    </w:p>
+    <w:p/>
+    <w:p>
+      <w:pPr>
+        <w:spacing w:after="0"/>
+        <w:ind w:left="1080" w:firstLine="360"/>
+      </w:pPr>
+      <w:proofErr w:type="spellStart"/>
+      <w:r>
+        <w:rPr>
+          <w:u w:val="single"/>
+        </w:rPr>
+        <w:t>Given</w:t>
+      </w:r>
+      <w:proofErr w:type="spellEnd"/>
+      <w:r>
+        <w:rPr>
+          <w:u w:val="single"/>
+        </w:rPr>
+        <w:t> :</w:t>
+      </w:r>
+      <w:r>
+        <w:t xml:space="preserve"> Un combat entre un </w:t>
+      </w:r>
+      <w:proofErr w:type="spellStart"/>
+      <w:r>
+        <w:t>Nac</w:t>
+      </w:r>
+      <w:proofErr w:type="spellEnd"/>
+      <w:r>
+        <w:t xml:space="preserve"> et un ennemi</w:t>
+      </w:r>
+    </w:p>
+    <w:p>
+      <w:pPr>
+        <w:spacing w:after="0"/>
+        <w:ind w:left="1080" w:firstLine="360"/>
+      </w:pPr>
+      <w:proofErr w:type="spellStart"/>
+      <w:r>
+        <w:rPr>
+          <w:u w:val="single"/>
+        </w:rPr>
+        <w:t>When</w:t>
+      </w:r>
+      <w:proofErr w:type="spellEnd"/>
+      <w:r>
+        <w:rPr>
+          <w:u w:val="single"/>
+        </w:rPr>
+        <w:t> :</w:t>
+      </w:r>
+      <w:r>
+        <w:t xml:space="preserve"> Le </w:t>
+      </w:r>
+      <w:proofErr w:type="spellStart"/>
+      <w:r>
+        <w:t>badguy</w:t>
+      </w:r>
+      <w:proofErr w:type="spellEnd"/>
+      <w:r>
+        <w:t xml:space="preserve"> gagne</w:t>
+      </w:r>
+    </w:p>
+    <w:p>
+      <w:pPr>
+        <w:spacing w:after="0"/>
+        <w:ind w:left="1440"/>
+      </w:pPr>
+      <w:proofErr w:type="spellStart"/>
+      <w:r>
+        <w:rPr>
+          <w:u w:val="single"/>
+        </w:rPr>
+        <w:t>Then</w:t>
+      </w:r>
+      <w:proofErr w:type="spellEnd"/>
+      <w:r>
+        <w:rPr>
+          <w:u w:val="single"/>
+        </w:rPr>
+        <w:t> :</w:t>
+      </w:r>
+      <w:r>
+        <w:t xml:space="preserve"> Le </w:t>
+      </w:r>
+      <w:proofErr w:type="spellStart"/>
+      <w:r>
+        <w:t>NAc</w:t>
+      </w:r>
+      <w:proofErr w:type="spellEnd"/>
+      <w:r>
+        <w:t xml:space="preserve"> voit son nombre d’heures de sommeil diminuer et le Bad Guy voit sa force augmenter. </w:t>
+      </w:r>
+    </w:p>
+    <w:p>
+      <w:pPr>
+        <w:spacing w:after="0"/>
+        <w:ind w:left="1440"/>
+      </w:pPr>
+    </w:p>
+    <w:p>
+      <w:pPr>
+        <w:spacing w:after="0"/>
+        <w:ind w:left="1440"/>
+      </w:pPr>
+    </w:p>
+    <w:p>
+      <w:r>
+        <w:t>Pour ceux d’</w:t>
+      </w:r>
+      <w:proofErr w:type="spellStart"/>
+      <w:r>
+        <w:t>entres</w:t>
+      </w:r>
+      <w:proofErr w:type="spellEnd"/>
+      <w:r>
+        <w:t xml:space="preserve"> vous qui ont omis la seconde description (oui vous qui avez clairement pris partis pour les </w:t>
+      </w:r>
+      <w:proofErr w:type="spellStart"/>
+      <w:r>
+        <w:t>NACs</w:t>
+      </w:r>
+      <w:proofErr w:type="spellEnd"/>
+      <w:r>
+        <w:t xml:space="preserve">), il faut envisager que la défaite du NAC est possible (sauf si vous trouvez le fameux </w:t>
+      </w:r>
+      <w:proofErr w:type="spellStart"/>
+      <w:r>
+        <w:t>cheat</w:t>
+      </w:r>
+      <w:proofErr w:type="spellEnd"/>
+      <w:r>
+        <w:t xml:space="preserve"> code permettant de rendre les </w:t>
+      </w:r>
+      <w:proofErr w:type="spellStart"/>
+      <w:r>
+        <w:t>NACs</w:t>
+      </w:r>
+      <w:proofErr w:type="spellEnd"/>
+      <w:r>
+        <w:t xml:space="preserve"> invincibles, bah oui, nous n’allions tout de même pas tout vous révéler). </w:t>
+      </w:r>
+    </w:p>
+    <w:p>
+      <w:r>
+        <w:t xml:space="preserve">Ces scénarios nous permettent d’établir le fichier </w:t>
+      </w:r>
+      <w:proofErr w:type="spellStart"/>
+      <w:r>
+        <w:t>feature</w:t>
+      </w:r>
+      <w:proofErr w:type="spellEnd"/>
+      <w:r>
+        <w:t xml:space="preserve"> dont le contenu vous est illustré ci-après :</w:t>
+      </w:r>
+    </w:p>
+    <w:p>
+      <w:pPr>
+        <w:rPr>
+          <w:noProof/>
+        </w:rPr>
+      </w:pPr>
+    </w:p>
+    <w:p>
+      <w:pPr>
+        <w:keepNext/>
+        <w:spacing w:after="0"/>
+      </w:pPr>
+      <w:r>
+        <w:rPr>
+          <w:noProof/>
+        </w:rPr>
+        <w:lastRenderedPageBreak/>
+        <w:drawing>
+          <wp:inline distT="0" distB="0" distL="0" distR="0" wp14:anchorId="1961AFDE" wp14:editId="53A4928B">
+            <wp:extent cx="5760720" cy="3293533"/>
+            <wp:effectExtent l="76200" t="76200" r="125730" b="135890"/>
+            <wp:docPr id="106" name="Image 106"/>
+            <wp:cNvGraphicFramePr>
+              <a:graphicFrameLocks xmlns:a="http://schemas.openxmlformats.org/drawingml/2006/main" noChangeAspect="1"/>
+            </wp:cNvGraphicFramePr>
+            <a:graphic xmlns:a="http://schemas.openxmlformats.org/drawingml/2006/main">
+              <a:graphicData uri="http://schemas.openxmlformats.org/drawingml/2006/picture">
+                <pic:pic xmlns:pic="http://schemas.openxmlformats.org/drawingml/2006/picture">
+                  <pic:nvPicPr>
+                    <pic:cNvPr id="1" name=""/>
+                    <pic:cNvPicPr/>
+                  </pic:nvPicPr>
+                  <pic:blipFill rotWithShape="1">
+                    <a:blip r:embed="rId83"/>
+                    <a:srcRect b="13469"/>
+                    <a:stretch/>
+                  </pic:blipFill>
+                  <pic:spPr bwMode="auto">
+                    <a:xfrm>
+                      <a:off x="0" y="0"/>
+                      <a:ext cx="5760720" cy="3293533"/>
+                    </a:xfrm>
+                    <a:prstGeom prst="rect">
+                      <a:avLst/>
+                    </a:prstGeom>
+                    <a:ln w="38100" cap="sq" cmpd="sng" algn="ctr">
+                      <a:solidFill>
+                        <a:srgbClr val="000000"/>
+                      </a:solidFill>
+                      <a:prstDash val="solid"/>
+                      <a:miter lim="800000"/>
+                      <a:headEnd type="none" w="med" len="med"/>
+                      <a:tailEnd type="none" w="med" len="med"/>
+                      <a:extLst>
+                        <a:ext uri="{C807C97D-BFC1-408E-A445-0C87EB9F89A2}">
+                          <ask:lineSketchStyleProps xmlns:ask="http://schemas.microsoft.com/office/drawing/2018/sketchyshapes" sd="0">
+                            <a:custGeom>
+                              <a:avLst/>
+                              <a:gdLst/>
+                              <a:ahLst/>
+                              <a:cxnLst/>
+                              <a:rect l="0" t="0" r="0" b="0"/>
+                              <a:pathLst/>
+                            </a:custGeom>
+                            <ask:type/>
+                          </ask:lineSketchStyleProps>
+                        </a:ext>
+                      </a:extLst>
+                    </a:ln>
+                    <a:effectLst>
+                      <a:outerShdw blurRad="50800" dist="38100" dir="2700000" algn="tl" rotWithShape="0">
+                        <a:srgbClr val="000000">
+                          <a:alpha val="43000"/>
+                        </a:srgbClr>
+                      </a:outerShdw>
+                    </a:effectLst>
+                    <a:extLst>
+                      <a:ext uri="{53640926-AAD7-44D8-BBD7-CCE9431645EC}">
+                        <a14:shadowObscured xmlns:a14="http://schemas.microsoft.com/office/drawing/2010/main"/>
+                      </a:ext>
+                    </a:extLst>
+                  </pic:spPr>
+                </pic:pic>
+              </a:graphicData>
+            </a:graphic>
+          </wp:inline>
+        </w:drawing>
+      </w:r>
+    </w:p>
+    <w:p>
+      <w:pPr>
+        <w:pStyle w:val="Lgende"/>
+        <w:jc w:val="center"/>
+      </w:pPr>
+      <w:r>
+        <w:fldChar w:fldCharType="begin"/>
+      </w:r>
+      <w:r>
+        <w:instrText xml:space="preserve"> SEQ Figure \* ARABIC </w:instrText>
+      </w:r>
+      <w:r>
+        <w:fldChar w:fldCharType="separate"/>
+      </w:r>
+      <w:r>
+        <w:rPr>
+          <w:noProof/>
+        </w:rPr>
+        <w:t>12</w:t>
+      </w:r>
+      <w:r>
+        <w:rPr>
+          <w:noProof/>
+        </w:rPr>
+        <w:fldChar w:fldCharType="end"/>
+      </w:r>
+      <w:r>
+        <w:t xml:space="preserve"> Tests fonctionnels</w:t>
+      </w:r>
+      <w:r>
+        <w:rPr>
+          <w:noProof/>
+        </w:rPr>
+        <w:t xml:space="preserve"> mixtes</w:t>
+      </w:r>
+    </w:p>
+    <w:p>
+      <w:r>
+        <w:t>Naturellement, les tests fonctionnels nouvellement rédigés et déroulés devraient ressembler à ce qui suit. « </w:t>
+      </w:r>
+      <w:proofErr w:type="gramStart"/>
+      <w:r>
+        <w:t>il</w:t>
+      </w:r>
+      <w:proofErr w:type="gramEnd"/>
+      <w:r>
+        <w:t xml:space="preserve"> a employé le terme devrait, doute-t-il de ces facultés à inculquer des choses ? Ce qu’il nous explique est-il vrai »</w:t>
+      </w:r>
+    </w:p>
+    <w:p>
+      <w:pPr>
+        <w:jc w:val="center"/>
+      </w:pPr>
+      <w:r>
+        <w:rPr>
+          <w:noProof/>
+        </w:rPr>
+        <w:drawing>
+          <wp:inline distT="0" distB="0" distL="0" distR="0" wp14:anchorId="6B96AF7E" wp14:editId="0ED75C2E">
+            <wp:extent cx="5664378" cy="3098800"/>
+            <wp:effectExtent l="76200" t="76200" r="127000" b="139700"/>
+            <wp:docPr id="117" name="Image 117"/>
+            <wp:cNvGraphicFramePr>
+              <a:graphicFrameLocks xmlns:a="http://schemas.openxmlformats.org/drawingml/2006/main" noChangeAspect="1"/>
+            </wp:cNvGraphicFramePr>
+            <a:graphic xmlns:a="http://schemas.openxmlformats.org/drawingml/2006/main">
+              <a:graphicData uri="http://schemas.openxmlformats.org/drawingml/2006/picture">
+                <pic:pic xmlns:pic="http://schemas.openxmlformats.org/drawingml/2006/picture">
+                  <pic:nvPicPr>
+                    <pic:cNvPr id="1" name=""/>
+                    <pic:cNvPicPr/>
+                  </pic:nvPicPr>
+                  <pic:blipFill>
+                    <a:blip r:embed="rId84"/>
+                    <a:stretch>
+                      <a:fillRect/>
+                    </a:stretch>
+                  </pic:blipFill>
+                  <pic:spPr>
+                    <a:xfrm>
+                      <a:off x="0" y="0"/>
+                      <a:ext cx="5685295" cy="3110243"/>
+                    </a:xfrm>
+                    <a:prstGeom prst="rect">
+                      <a:avLst/>
+                    </a:prstGeom>
+                    <a:ln w="38100" cap="sq">
+                      <a:solidFill>
+                        <a:srgbClr val="000000"/>
+                      </a:solidFill>
+                      <a:prstDash val="solid"/>
+                      <a:miter lim="800000"/>
+                    </a:ln>
+                    <a:effectLst>
+                      <a:outerShdw blurRad="50800" dist="38100" dir="2700000" algn="tl" rotWithShape="0">
+                        <a:srgbClr val="000000">
+                          <a:alpha val="43000"/>
+                        </a:srgbClr>
+                      </a:outerShdw>
+                    </a:effectLst>
+                  </pic:spPr>
+                </pic:pic>
+              </a:graphicData>
+            </a:graphic>
+          </wp:inline>
+        </w:drawing>
+      </w:r>
+    </w:p>
+    <w:p/>
+    <w:p/>
+    <w:p>
+      <w:r>
+        <w:rPr>
+          <w:noProof/>
+        </w:rPr>
+        <w:lastRenderedPageBreak/>
+        <w:drawing>
+          <wp:inline distT="0" distB="0" distL="0" distR="0" wp14:anchorId="76F7F74C" wp14:editId="21D70D5B">
+            <wp:extent cx="5096933" cy="4256996"/>
+            <wp:effectExtent l="76200" t="76200" r="142240" b="125095"/>
+            <wp:docPr id="130" name="Image 130"/>
+            <wp:cNvGraphicFramePr>
+              <a:graphicFrameLocks xmlns:a="http://schemas.openxmlformats.org/drawingml/2006/main" noChangeAspect="1"/>
+            </wp:cNvGraphicFramePr>
+            <a:graphic xmlns:a="http://schemas.openxmlformats.org/drawingml/2006/main">
+              <a:graphicData uri="http://schemas.openxmlformats.org/drawingml/2006/picture">
+                <pic:pic xmlns:pic="http://schemas.openxmlformats.org/drawingml/2006/picture">
+                  <pic:nvPicPr>
+                    <pic:cNvPr id="1" name=""/>
+                    <pic:cNvPicPr/>
+                  </pic:nvPicPr>
+                  <pic:blipFill>
+                    <a:blip r:embed="rId85"/>
+                    <a:stretch>
+                      <a:fillRect/>
+                    </a:stretch>
+                  </pic:blipFill>
+                  <pic:spPr>
+                    <a:xfrm>
+                      <a:off x="0" y="0"/>
+                      <a:ext cx="5159970" cy="4309645"/>
+                    </a:xfrm>
+                    <a:prstGeom prst="rect">
+                      <a:avLst/>
+                    </a:prstGeom>
+                    <a:ln w="38100" cap="sq">
+                      <a:solidFill>
+                        <a:srgbClr val="000000"/>
+                      </a:solidFill>
+                      <a:prstDash val="solid"/>
+                      <a:miter lim="800000"/>
+                    </a:ln>
+                    <a:effectLst>
+                      <a:outerShdw blurRad="50800" dist="38100" dir="2700000" algn="tl" rotWithShape="0">
+                        <a:srgbClr val="000000">
+                          <a:alpha val="43000"/>
+                        </a:srgbClr>
+                      </a:outerShdw>
+                    </a:effectLst>
+                  </pic:spPr>
+                </pic:pic>
+              </a:graphicData>
+            </a:graphic>
+          </wp:inline>
+        </w:drawing>
+      </w:r>
+    </w:p>
+    <w:p/>
+    <w:p>
+      <w:r>
+        <w:t>Arrêtez d’être rabat joie, vous possédez maintenant votre propre style d’écriture : façonner le et amusez-vous autant que vous le pourrez.</w:t>
+      </w:r>
+    </w:p>
+    <w:p>
+      <w:r>
+        <w:t xml:space="preserve">C’est le moment de faire apparaitre une dernière fois pour toute l’exécution ainsi que les tests (n’hésitez pas à verser toutes vos larmes, nous connaissons le manque que l’on procure aux gens). </w:t>
+      </w:r>
+    </w:p>
+    <w:p>
+      <w:r>
+        <w:t xml:space="preserve">Quelle expédition nous avons réalisé ! Vous rendez-vous compte ? Nous avons quand même eu l’audace de vouloir intégrer les </w:t>
+      </w:r>
+      <w:proofErr w:type="spellStart"/>
+      <w:r>
+        <w:t>NACs</w:t>
+      </w:r>
+      <w:proofErr w:type="spellEnd"/>
+      <w:r>
+        <w:t xml:space="preserve"> au sein du monde terrifiant des super-Héros (et des </w:t>
+      </w:r>
+      <w:proofErr w:type="spellStart"/>
+      <w:r>
+        <w:t>BadGuys</w:t>
+      </w:r>
+      <w:proofErr w:type="spellEnd"/>
+      <w:r>
+        <w:t xml:space="preserve"> en particulier). Après plusieurs péripéties (de votre part uniquement ça a été un jeu d’enfant de notre côté), nous avons réussi à mettre en relation deux programmes totalement indépendants les uns des autres à l’origine. </w:t>
+      </w:r>
+    </w:p>
+    <w:p>
+      <w:r>
+        <w:t xml:space="preserve">Cela n’aurait jamais été possible sans la méthodologie Agile (vous comprendrez après nous bien sûr) mise en place dès le départ. En effet, nous avons progressivement mis en place les fonctionnalités des programmes tout en nous assurant qu’une intégration ne porte pas préjudice au reste du programme. Par ailleurs, cela évite l’effet de tunnel puisqu’à tout moment, nous savons où nous en sommes ! </w:t>
+      </w:r>
+    </w:p>
+    <w:p>
+      <w:r>
+        <w:t xml:space="preserve">C’est sur une larme (très) salée que nous refermons les pages de ce manifeste. Nous vous confions cet univers atypique qui aura besoin de vous pour perdurer ! </w:t>
+      </w:r>
+    </w:p>
+    <w:p/>
+    <w:p>
+      <w:r>
+        <w:t>Vous pourrez trouver cette solution sur le lien suivant :</w:t>
+      </w:r>
+    </w:p>
+    <w:p>
+      <w:pPr>
+        <w:jc w:val="center"/>
+      </w:pPr>
+      <w:hyperlink r:id="rId86" w:history="1">
+        <w:r>
+          <w:rPr>
+            <w:rStyle w:val="Lienhypertexte"/>
+          </w:rPr>
+          <w:t>https://github.com/Deeplygends/agileSuperHero</w:t>
+        </w:r>
+      </w:hyperlink>
+    </w:p>
+    <w:p/>
+    <w:p>
+      <w:pPr>
+        <w:jc w:val="center"/>
+      </w:pPr>
+      <w:r>
+        <w:rPr>
+          <w:noProof/>
+        </w:rPr>
+        <w:drawing>
+          <wp:inline distT="0" distB="0" distL="0" distR="0" wp14:anchorId="52282184" wp14:editId="689AAD67">
+            <wp:extent cx="2430145" cy="1879600"/>
+            <wp:effectExtent l="0" t="0" r="8255" b="6350"/>
+            <wp:docPr id="131" name="Image 131"/>
+            <wp:cNvGraphicFramePr>
+              <a:graphicFrameLocks xmlns:a="http://schemas.openxmlformats.org/drawingml/2006/main" noChangeAspect="1"/>
+            </wp:cNvGraphicFramePr>
+            <a:graphic xmlns:a="http://schemas.openxmlformats.org/drawingml/2006/main">
+              <a:graphicData uri="http://schemas.openxmlformats.org/drawingml/2006/picture">
+                <pic:pic xmlns:pic="http://schemas.openxmlformats.org/drawingml/2006/picture">
+                  <pic:nvPicPr>
+                    <pic:cNvPr id="0" name="Picture 1"/>
+                    <pic:cNvPicPr>
+                      <a:picLocks noChangeAspect="1" noChangeArrowheads="1"/>
+                    </pic:cNvPicPr>
+                  </pic:nvPicPr>
+                  <pic:blipFill>
+                    <a:blip r:embed="rId87">
+                      <a:extLst>
+                        <a:ext uri="{28A0092B-C50C-407E-A947-70E740481C1C}">
+                          <a14:useLocalDpi xmlns:a14="http://schemas.microsoft.com/office/drawing/2010/main" val="0"/>
+                        </a:ext>
+                      </a:extLst>
+                    </a:blip>
+                    <a:srcRect/>
+                    <a:stretch>
+                      <a:fillRect/>
+                    </a:stretch>
+                  </pic:blipFill>
+                  <pic:spPr bwMode="auto">
+                    <a:xfrm>
+                      <a:off x="0" y="0"/>
+                      <a:ext cx="2430145" cy="1879600"/>
+                    </a:xfrm>
+                    <a:prstGeom prst="rect">
+                      <a:avLst/>
+                    </a:prstGeom>
+                    <a:noFill/>
+                    <a:ln>
+                      <a:noFill/>
+                    </a:ln>
+                  </pic:spPr>
+                </pic:pic>
+              </a:graphicData>
+            </a:graphic>
+          </wp:inline>
+        </w:drawing>
+      </w:r>
+      <w:r>
+        <w:rPr>
+          <w:noProof/>
+        </w:rPr>
+        <w:drawing>
+          <wp:inline distT="0" distB="0" distL="0" distR="0" wp14:anchorId="10FB2A34" wp14:editId="0E8EC1F1">
+            <wp:extent cx="1879600" cy="1879600"/>
+            <wp:effectExtent l="0" t="0" r="6350" b="6350"/>
+            <wp:docPr id="133" name="Image 133"/>
+            <wp:cNvGraphicFramePr>
+              <a:graphicFrameLocks xmlns:a="http://schemas.openxmlformats.org/drawingml/2006/main" noChangeAspect="1"/>
+            </wp:cNvGraphicFramePr>
+            <a:graphic xmlns:a="http://schemas.openxmlformats.org/drawingml/2006/main">
+              <a:graphicData uri="http://schemas.openxmlformats.org/drawingml/2006/picture">
+                <pic:pic xmlns:pic="http://schemas.openxmlformats.org/drawingml/2006/picture">
+                  <pic:nvPicPr>
+                    <pic:cNvPr id="0" name="Picture 8"/>
+                    <pic:cNvPicPr>
+                      <a:picLocks noChangeAspect="1" noChangeArrowheads="1"/>
+                    </pic:cNvPicPr>
+                  </pic:nvPicPr>
+                  <pic:blipFill>
+                    <a:blip r:embed="rId88">
+                      <a:extLst>
+                        <a:ext uri="{28A0092B-C50C-407E-A947-70E740481C1C}">
+                          <a14:useLocalDpi xmlns:a14="http://schemas.microsoft.com/office/drawing/2010/main" val="0"/>
+                        </a:ext>
+                      </a:extLst>
+                    </a:blip>
+                    <a:srcRect/>
+                    <a:stretch>
+                      <a:fillRect/>
+                    </a:stretch>
+                  </pic:blipFill>
+                  <pic:spPr bwMode="auto">
+                    <a:xfrm>
+                      <a:off x="0" y="0"/>
+                      <a:ext cx="1886277" cy="1886277"/>
+                    </a:xfrm>
+                    <a:prstGeom prst="rect">
+                      <a:avLst/>
+                    </a:prstGeom>
+                    <a:noFill/>
+                    <a:ln>
+                      <a:noFill/>
+                    </a:ln>
+                  </pic:spPr>
+                </pic:pic>
+              </a:graphicData>
+            </a:graphic>
+          </wp:inline>
+        </w:drawing>
+      </w:r>
+    </w:p>
+    <w:p>
+      <w:pPr>
+        <w:jc w:val="center"/>
+      </w:pPr>
+      <w:r>
+        <w:t>FIN.</w:t>
+      </w:r>
+    </w:p>
+    <w:p>
+      <w:pPr>
+        <w:jc w:val="both"/>
+      </w:pPr>
     </w:p>
     <w:p>
       <w:pPr>
         <w:pStyle w:val="Titre1"/>
       </w:pPr>
-      <w:bookmarkStart w:id="11" w:name="_Toc41247628"/>
+      <w:bookmarkStart w:id="16" w:name="_Toc42241058"/>
       <w:r>
         <w:t>The End</w:t>
       </w:r>
-      <w:bookmarkEnd w:id="11"/>
+      <w:bookmarkEnd w:id="16"/>
     </w:p>
     <w:p>
       <w:pPr>
@@ -11921,15 +14730,7 @@
         <w:t xml:space="preserve">. </w:t>
       </w:r>
       <w:r>
-        <w:t>Tu as pu te rassurer que tes méthodes fonctionnent grâce aux tests unitaires (</w:t>
-      </w:r>
-      <w:proofErr w:type="spellStart"/>
-      <w:r>
-        <w:t>JUnit</w:t>
-      </w:r>
-      <w:proofErr w:type="spellEnd"/>
-      <w:r>
-        <w:t>) mais aussi grâce aux tests fonctionnels (</w:t>
+        <w:t>Tu as pu te rassurer que tes méthodes fonctionnent grâce aux tests unitaires (JUnit) mais aussi grâce aux tests fonctionnels (</w:t>
       </w:r>
       <w:proofErr w:type="spellStart"/>
       <w:r>
@@ -11953,7 +14754,7 @@
     <w:p/>
     <w:p/>
     <w:sectPr>
-      <w:footerReference w:type="default" r:id="rId70"/>
+      <w:footerReference w:type="default" r:id="rId89"/>
       <w:pgSz w:w="11906" w:h="16838"/>
       <w:pgMar w:top="1095" w:right="1417" w:bottom="1502" w:left="1417" w:header="708" w:footer="708" w:gutter="0"/>
       <w:pgNumType w:start="0"/>
@@ -12000,6 +14801,7 @@
         <w:docPartUnique/>
       </w:docPartObj>
     </w:sdtPr>
+    <w:sdtEndPr/>
     <w:sdtContent>
       <w:p>
         <w:pPr>
@@ -12326,6 +15128,118 @@
     </w:lvl>
   </w:abstractNum>
   <w:abstractNum w:abstractNumId="3" w15:restartNumberingAfterBreak="0">
+    <w:nsid w:val="3DD26395"/>
+    <w:multiLevelType w:val="hybridMultilevel"/>
+    <w:tmpl w:val="888496AE"/>
+    <w:lvl w:ilvl="0" w:tplc="2856BE2A">
+      <w:numFmt w:val="bullet"/>
+      <w:lvlText w:val="-"/>
+      <w:lvlJc w:val="left"/>
+      <w:pPr>
+        <w:ind w:left="1080" w:hanging="360"/>
+      </w:pPr>
+      <w:rPr>
+        <w:rFonts w:ascii="Calibri" w:eastAsia="Calibri" w:hAnsi="Calibri" w:cs="Calibri" w:hint="default"/>
+      </w:rPr>
+    </w:lvl>
+    <w:lvl w:ilvl="1" w:tplc="040C0003">
+      <w:start w:val="1"/>
+      <w:numFmt w:val="bullet"/>
+      <w:lvlText w:val="o"/>
+      <w:lvlJc w:val="left"/>
+      <w:pPr>
+        <w:ind w:left="1800" w:hanging="360"/>
+      </w:pPr>
+      <w:rPr>
+        <w:rFonts w:ascii="Courier New" w:hAnsi="Courier New" w:cs="Courier New" w:hint="default"/>
+      </w:rPr>
+    </w:lvl>
+    <w:lvl w:ilvl="2" w:tplc="040C0005" w:tentative="1">
+      <w:start w:val="1"/>
+      <w:numFmt w:val="bullet"/>
+      <w:lvlText w:val=""/>
+      <w:lvlJc w:val="left"/>
+      <w:pPr>
+        <w:ind w:left="2520" w:hanging="360"/>
+      </w:pPr>
+      <w:rPr>
+        <w:rFonts w:ascii="Wingdings" w:hAnsi="Wingdings" w:cs="Wingdings" w:hint="default"/>
+      </w:rPr>
+    </w:lvl>
+    <w:lvl w:ilvl="3" w:tplc="040C0001" w:tentative="1">
+      <w:start w:val="1"/>
+      <w:numFmt w:val="bullet"/>
+      <w:lvlText w:val=""/>
+      <w:lvlJc w:val="left"/>
+      <w:pPr>
+        <w:ind w:left="3240" w:hanging="360"/>
+      </w:pPr>
+      <w:rPr>
+        <w:rFonts w:ascii="Symbol" w:hAnsi="Symbol" w:cs="Symbol" w:hint="default"/>
+      </w:rPr>
+    </w:lvl>
+    <w:lvl w:ilvl="4" w:tplc="040C0003" w:tentative="1">
+      <w:start w:val="1"/>
+      <w:numFmt w:val="bullet"/>
+      <w:lvlText w:val="o"/>
+      <w:lvlJc w:val="left"/>
+      <w:pPr>
+        <w:ind w:left="3960" w:hanging="360"/>
+      </w:pPr>
+      <w:rPr>
+        <w:rFonts w:ascii="Courier New" w:hAnsi="Courier New" w:cs="Courier New" w:hint="default"/>
+      </w:rPr>
+    </w:lvl>
+    <w:lvl w:ilvl="5" w:tplc="040C0005" w:tentative="1">
+      <w:start w:val="1"/>
+      <w:numFmt w:val="bullet"/>
+      <w:lvlText w:val=""/>
+      <w:lvlJc w:val="left"/>
+      <w:pPr>
+        <w:ind w:left="4680" w:hanging="360"/>
+      </w:pPr>
+      <w:rPr>
+        <w:rFonts w:ascii="Wingdings" w:hAnsi="Wingdings" w:cs="Wingdings" w:hint="default"/>
+      </w:rPr>
+    </w:lvl>
+    <w:lvl w:ilvl="6" w:tplc="040C0001" w:tentative="1">
+      <w:start w:val="1"/>
+      <w:numFmt w:val="bullet"/>
+      <w:lvlText w:val=""/>
+      <w:lvlJc w:val="left"/>
+      <w:pPr>
+        <w:ind w:left="5400" w:hanging="360"/>
+      </w:pPr>
+      <w:rPr>
+        <w:rFonts w:ascii="Symbol" w:hAnsi="Symbol" w:cs="Symbol" w:hint="default"/>
+      </w:rPr>
+    </w:lvl>
+    <w:lvl w:ilvl="7" w:tplc="040C0003" w:tentative="1">
+      <w:start w:val="1"/>
+      <w:numFmt w:val="bullet"/>
+      <w:lvlText w:val="o"/>
+      <w:lvlJc w:val="left"/>
+      <w:pPr>
+        <w:ind w:left="6120" w:hanging="360"/>
+      </w:pPr>
+      <w:rPr>
+        <w:rFonts w:ascii="Courier New" w:hAnsi="Courier New" w:cs="Courier New" w:hint="default"/>
+      </w:rPr>
+    </w:lvl>
+    <w:lvl w:ilvl="8" w:tplc="040C0005" w:tentative="1">
+      <w:start w:val="1"/>
+      <w:numFmt w:val="bullet"/>
+      <w:lvlText w:val=""/>
+      <w:lvlJc w:val="left"/>
+      <w:pPr>
+        <w:ind w:left="6840" w:hanging="360"/>
+      </w:pPr>
+      <w:rPr>
+        <w:rFonts w:ascii="Wingdings" w:hAnsi="Wingdings" w:cs="Wingdings" w:hint="default"/>
+      </w:rPr>
+    </w:lvl>
+  </w:abstractNum>
+  <w:abstractNum w:abstractNumId="4" w15:restartNumberingAfterBreak="0">
     <w:nsid w:val="4B413E6F"/>
     <w:multiLevelType w:val="hybridMultilevel"/>
     <w:tmpl w:val="B9F21ED6"/>
@@ -12411,7 +15325,120 @@
       </w:pPr>
     </w:lvl>
   </w:abstractNum>
-  <w:abstractNum w:abstractNumId="4" w15:restartNumberingAfterBreak="0">
+  <w:abstractNum w:abstractNumId="5" w15:restartNumberingAfterBreak="0">
+    <w:nsid w:val="5186534D"/>
+    <w:multiLevelType w:val="hybridMultilevel"/>
+    <w:tmpl w:val="03E01A84"/>
+    <w:lvl w:ilvl="0" w:tplc="040C0001">
+      <w:start w:val="1"/>
+      <w:numFmt w:val="bullet"/>
+      <w:lvlText w:val=""/>
+      <w:lvlJc w:val="left"/>
+      <w:pPr>
+        <w:ind w:left="720" w:hanging="360"/>
+      </w:pPr>
+      <w:rPr>
+        <w:rFonts w:ascii="Symbol" w:hAnsi="Symbol" w:cs="Symbol" w:hint="default"/>
+      </w:rPr>
+    </w:lvl>
+    <w:lvl w:ilvl="1" w:tplc="040C0003">
+      <w:start w:val="1"/>
+      <w:numFmt w:val="bullet"/>
+      <w:lvlText w:val="o"/>
+      <w:lvlJc w:val="left"/>
+      <w:pPr>
+        <w:ind w:left="1440" w:hanging="360"/>
+      </w:pPr>
+      <w:rPr>
+        <w:rFonts w:ascii="Courier New" w:hAnsi="Courier New" w:cs="Courier New" w:hint="default"/>
+      </w:rPr>
+    </w:lvl>
+    <w:lvl w:ilvl="2" w:tplc="040C0005" w:tentative="1">
+      <w:start w:val="1"/>
+      <w:numFmt w:val="bullet"/>
+      <w:lvlText w:val=""/>
+      <w:lvlJc w:val="left"/>
+      <w:pPr>
+        <w:ind w:left="2160" w:hanging="360"/>
+      </w:pPr>
+      <w:rPr>
+        <w:rFonts w:ascii="Wingdings" w:hAnsi="Wingdings" w:cs="Wingdings" w:hint="default"/>
+      </w:rPr>
+    </w:lvl>
+    <w:lvl w:ilvl="3" w:tplc="040C0001" w:tentative="1">
+      <w:start w:val="1"/>
+      <w:numFmt w:val="bullet"/>
+      <w:lvlText w:val=""/>
+      <w:lvlJc w:val="left"/>
+      <w:pPr>
+        <w:ind w:left="2880" w:hanging="360"/>
+      </w:pPr>
+      <w:rPr>
+        <w:rFonts w:ascii="Symbol" w:hAnsi="Symbol" w:cs="Symbol" w:hint="default"/>
+      </w:rPr>
+    </w:lvl>
+    <w:lvl w:ilvl="4" w:tplc="040C0003" w:tentative="1">
+      <w:start w:val="1"/>
+      <w:numFmt w:val="bullet"/>
+      <w:lvlText w:val="o"/>
+      <w:lvlJc w:val="left"/>
+      <w:pPr>
+        <w:ind w:left="3600" w:hanging="360"/>
+      </w:pPr>
+      <w:rPr>
+        <w:rFonts w:ascii="Courier New" w:hAnsi="Courier New" w:cs="Courier New" w:hint="default"/>
+      </w:rPr>
+    </w:lvl>
+    <w:lvl w:ilvl="5" w:tplc="040C0005" w:tentative="1">
+      <w:start w:val="1"/>
+      <w:numFmt w:val="bullet"/>
+      <w:lvlText w:val=""/>
+      <w:lvlJc w:val="left"/>
+      <w:pPr>
+        <w:ind w:left="4320" w:hanging="360"/>
+      </w:pPr>
+      <w:rPr>
+        <w:rFonts w:ascii="Wingdings" w:hAnsi="Wingdings" w:cs="Wingdings" w:hint="default"/>
+      </w:rPr>
+    </w:lvl>
+    <w:lvl w:ilvl="6" w:tplc="040C0001" w:tentative="1">
+      <w:start w:val="1"/>
+      <w:numFmt w:val="bullet"/>
+      <w:lvlText w:val=""/>
+      <w:lvlJc w:val="left"/>
+      <w:pPr>
+        <w:ind w:left="5040" w:hanging="360"/>
+      </w:pPr>
+      <w:rPr>
+        <w:rFonts w:ascii="Symbol" w:hAnsi="Symbol" w:cs="Symbol" w:hint="default"/>
+      </w:rPr>
+    </w:lvl>
+    <w:lvl w:ilvl="7" w:tplc="040C0003" w:tentative="1">
+      <w:start w:val="1"/>
+      <w:numFmt w:val="bullet"/>
+      <w:lvlText w:val="o"/>
+      <w:lvlJc w:val="left"/>
+      <w:pPr>
+        <w:ind w:left="5760" w:hanging="360"/>
+      </w:pPr>
+      <w:rPr>
+        <w:rFonts w:ascii="Courier New" w:hAnsi="Courier New" w:cs="Courier New" w:hint="default"/>
+      </w:rPr>
+    </w:lvl>
+    <w:lvl w:ilvl="8" w:tplc="040C0005" w:tentative="1">
+      <w:start w:val="1"/>
+      <w:numFmt w:val="bullet"/>
+      <w:lvlText w:val=""/>
+      <w:lvlJc w:val="left"/>
+      <w:pPr>
+        <w:ind w:left="6480" w:hanging="360"/>
+      </w:pPr>
+      <w:rPr>
+        <w:rFonts w:ascii="Wingdings" w:hAnsi="Wingdings" w:cs="Wingdings" w:hint="default"/>
+      </w:rPr>
+    </w:lvl>
+  </w:abstractNum>
+  <w:abstractNum w:abstractNumId="6" w15:restartNumberingAfterBreak="0">
     <w:nsid w:val="6E9D5C9C"/>
     <w:multiLevelType w:val="hybridMultilevel"/>
     <w:tmpl w:val="FD58BC3E"/>
@@ -12502,7 +15529,7 @@
     </w:lvl>
   </w:abstractNum>
   <w:num w:numId="1">
-    <w:abstractNumId w:val="3"/>
+    <w:abstractNumId w:val="4"/>
   </w:num>
   <w:num w:numId="2">
     <w:abstractNumId w:val="2"/>
@@ -12514,7 +15541,13 @@
     <w:abstractNumId w:val="0"/>
   </w:num>
   <w:num w:numId="5">
-    <w:abstractNumId w:val="4"/>
+    <w:abstractNumId w:val="6"/>
+  </w:num>
+  <w:num w:numId="6">
+    <w:abstractNumId w:val="5"/>
+  </w:num>
+  <w:num w:numId="7">
+    <w:abstractNumId w:val="3"/>
   </w:num>
 </w:numbering>
 </file>
@@ -13228,6 +16261,27 @@
       <w:color w:val="2F5496" w:themeColor="accent1" w:themeShade="BF"/>
     </w:rPr>
   </w:style>
+  <w:style w:type="paragraph" w:styleId="Lgende">
+    <w:name w:val="caption"/>
+    <w:basedOn w:val="Normal"/>
+    <w:next w:val="Normal"/>
+    <w:uiPriority w:val="35"/>
+    <w:unhideWhenUsed/>
+    <w:qFormat/>
+    <w:rsid w:val="00E841EC"/>
+    <w:pPr>
+      <w:spacing w:after="200" w:line="240" w:lineRule="auto"/>
+    </w:pPr>
+    <w:rPr>
+      <w:rFonts w:ascii="Calibri" w:eastAsia="Calibri" w:hAnsi="Calibri" w:cs="Calibri"/>
+      <w:i/>
+      <w:iCs/>
+      <w:color w:val="44546A" w:themeColor="text2"/>
+      <w:sz w:val="18"/>
+      <w:szCs w:val="18"/>
+      <w:lang w:eastAsia="fr-FR"/>
+    </w:rPr>
+  </w:style>
 </w:styles>
 </file>
 

</xml_diff>

<commit_message>
add singleton check test
</commit_message>
<xml_diff>
--- a/tuto.docx
+++ b/tuto.docx
@@ -14,7 +14,6 @@
           <w:docPartUnique/>
         </w:docPartObj>
       </w:sdtPr>
-      <w:sdtEndPr/>
       <w:sdtContent>
         <w:p>
           <w:pPr>
@@ -153,7 +152,6 @@
                                       <w:calendar w:val="gregorian"/>
                                     </w:date>
                                   </w:sdtPr>
-                                  <w:sdtEndPr/>
                                   <w:sdtContent>
                                     <w:p>
                                       <w:pPr>
@@ -3466,7 +3464,6 @@
                                 <w:calendar w:val="gregorian"/>
                               </w:date>
                             </w:sdtPr>
-                            <w:sdtEndPr/>
                             <w:sdtContent>
                               <w:p>
                                 <w:pPr>
@@ -3699,7 +3696,6 @@
                                     <w:dataBinding w:prefixMappings="xmlns:ns0='http://purl.org/dc/elements/1.1/' xmlns:ns1='http://schemas.openxmlformats.org/package/2006/metadata/core-properties' " w:xpath="/ns1:coreProperties[1]/ns0:creator[1]" w:storeItemID="{6C3C8BC8-F283-45AE-878A-BAB7291924A1}"/>
                                     <w:text/>
                                   </w:sdtPr>
-                                  <w:sdtEndPr/>
                                   <w:sdtContent>
                                     <w:r>
                                       <w:rPr>
@@ -3771,7 +3767,6 @@
                               <w:dataBinding w:prefixMappings="xmlns:ns0='http://purl.org/dc/elements/1.1/' xmlns:ns1='http://schemas.openxmlformats.org/package/2006/metadata/core-properties' " w:xpath="/ns1:coreProperties[1]/ns0:creator[1]" w:storeItemID="{6C3C8BC8-F283-45AE-878A-BAB7291924A1}"/>
                               <w:text/>
                             </w:sdtPr>
-                            <w:sdtEndPr/>
                             <w:sdtContent>
                               <w:r>
                                 <w:rPr>
@@ -3887,7 +3882,6 @@
                                     <w:dataBinding w:prefixMappings="xmlns:ns0='http://purl.org/dc/elements/1.1/' xmlns:ns1='http://schemas.openxmlformats.org/package/2006/metadata/core-properties' " w:xpath="/ns1:coreProperties[1]/ns0:title[1]" w:storeItemID="{6C3C8BC8-F283-45AE-878A-BAB7291924A1}"/>
                                     <w:text/>
                                   </w:sdtPr>
-                                  <w:sdtEndPr/>
                                   <w:sdtContent>
                                     <w:r>
                                       <w:rPr>
@@ -3923,7 +3917,6 @@
                                     <w:dataBinding w:prefixMappings="xmlns:ns0='http://purl.org/dc/elements/1.1/' xmlns:ns1='http://schemas.openxmlformats.org/package/2006/metadata/core-properties' " w:xpath="/ns1:coreProperties[1]/ns0:subject[1]" w:storeItemID="{6C3C8BC8-F283-45AE-878A-BAB7291924A1}"/>
                                     <w:text/>
                                   </w:sdtPr>
-                                  <w:sdtEndPr/>
                                   <w:sdtContent>
                                     <w:r>
                                       <w:rPr>
@@ -3984,7 +3977,6 @@
                               <w:dataBinding w:prefixMappings="xmlns:ns0='http://purl.org/dc/elements/1.1/' xmlns:ns1='http://schemas.openxmlformats.org/package/2006/metadata/core-properties' " w:xpath="/ns1:coreProperties[1]/ns0:title[1]" w:storeItemID="{6C3C8BC8-F283-45AE-878A-BAB7291924A1}"/>
                               <w:text/>
                             </w:sdtPr>
-                            <w:sdtEndPr/>
                             <w:sdtContent>
                               <w:r>
                                 <w:rPr>
@@ -4020,7 +4012,6 @@
                               <w:dataBinding w:prefixMappings="xmlns:ns0='http://purl.org/dc/elements/1.1/' xmlns:ns1='http://schemas.openxmlformats.org/package/2006/metadata/core-properties' " w:xpath="/ns1:coreProperties[1]/ns0:subject[1]" w:storeItemID="{6C3C8BC8-F283-45AE-878A-BAB7291924A1}"/>
                               <w:text/>
                             </w:sdtPr>
-                            <w:sdtEndPr/>
                             <w:sdtContent>
                               <w:r>
                                 <w:rPr>
@@ -5159,7 +5150,7 @@
                 <w:noProof/>
                 <w:webHidden/>
               </w:rPr>
-              <w:t>29</w:t>
+              <w:t>30</w:t>
             </w:r>
             <w:r>
               <w:rPr>
@@ -5229,7 +5220,7 @@
                 <w:noProof/>
                 <w:webHidden/>
               </w:rPr>
-              <w:t>29</w:t>
+              <w:t>30</w:t>
             </w:r>
             <w:r>
               <w:rPr>
@@ -12090,13 +12081,7 @@
       <w:bookmarkStart w:id="12" w:name="_Toc42241054"/>
       <w:r>
         <w:lastRenderedPageBreak/>
-        <w:t xml:space="preserve">Partie </w:t>
-      </w:r>
-      <w:r>
-        <w:t>3</w:t>
-      </w:r>
-      <w:r>
-        <w:t xml:space="preserve"> – Fusion de deux projets</w:t>
+        <w:t>Partie 3 – Fusion de deux projets</w:t>
       </w:r>
       <w:bookmarkEnd w:id="12"/>
       <w:r>
@@ -12375,27 +12360,14 @@
       <w:r>
         <w:t xml:space="preserve">Diagramme de classe :  </w:t>
       </w:r>
-      <w:r>
-        <w:fldChar w:fldCharType="begin"/>
-      </w:r>
-      <w:r>
-        <w:instrText xml:space="preserve"> SEQ Diagramme_de_classe_:_ \* ARABIC </w:instrText>
-      </w:r>
-      <w:r>
-        <w:fldChar w:fldCharType="separate"/>
-      </w:r>
-      <w:r>
-        <w:rPr>
-          <w:noProof/>
-        </w:rPr>
-        <w:t>1</w:t>
-      </w:r>
-      <w:r>
-        <w:rPr>
-          <w:noProof/>
-        </w:rPr>
-        <w:fldChar w:fldCharType="end"/>
-      </w:r>
+      <w:fldSimple w:instr=" SEQ Diagramme_de_classe_:_ \* ARABIC ">
+        <w:r>
+          <w:rPr>
+            <w:noProof/>
+          </w:rPr>
+          <w:t>1</w:t>
+        </w:r>
+      </w:fldSimple>
       <w:r>
         <w:t xml:space="preserve"> - Classe </w:t>
       </w:r>
@@ -12478,27 +12450,14 @@
       <w:r>
         <w:t xml:space="preserve">Diagramme de classe :  </w:t>
       </w:r>
-      <w:r>
-        <w:fldChar w:fldCharType="begin"/>
-      </w:r>
-      <w:r>
-        <w:instrText xml:space="preserve"> SEQ Diagramme_de_classe_:_ \* ARABIC </w:instrText>
-      </w:r>
-      <w:r>
-        <w:fldChar w:fldCharType="separate"/>
-      </w:r>
-      <w:r>
-        <w:rPr>
-          <w:noProof/>
-        </w:rPr>
-        <w:t>2</w:t>
-      </w:r>
-      <w:r>
-        <w:rPr>
-          <w:noProof/>
-        </w:rPr>
-        <w:fldChar w:fldCharType="end"/>
-      </w:r>
+      <w:fldSimple w:instr=" SEQ Diagramme_de_classe_:_ \* ARABIC ">
+        <w:r>
+          <w:rPr>
+            <w:noProof/>
+          </w:rPr>
+          <w:t>2</w:t>
+        </w:r>
+      </w:fldSimple>
       <w:r>
         <w:t xml:space="preserve"> - Classe </w:t>
       </w:r>
@@ -12667,7 +12626,7 @@
         <w:rPr>
           <w:noProof/>
         </w:rPr>
-        <w:t>5</w:t>
+        <w:t>1</w:t>
       </w:r>
       <w:r>
         <w:rPr>
@@ -12829,27 +12788,14 @@
       <w:r>
         <w:t xml:space="preserve"> </w:t>
       </w:r>
-      <w:r>
-        <w:fldChar w:fldCharType="begin"/>
-      </w:r>
-      <w:r>
-        <w:instrText xml:space="preserve"> SEQ Implémentation_de_l'interface_IFeroce \* ARABIC </w:instrText>
-      </w:r>
-      <w:r>
-        <w:fldChar w:fldCharType="separate"/>
-      </w:r>
-      <w:r>
-        <w:rPr>
-          <w:noProof/>
-        </w:rPr>
-        <w:t>1</w:t>
-      </w:r>
-      <w:r>
-        <w:rPr>
-          <w:noProof/>
-        </w:rPr>
-        <w:fldChar w:fldCharType="end"/>
-      </w:r>
+      <w:fldSimple w:instr=" SEQ Implémentation_de_l'interface_IFeroce \* ARABIC ">
+        <w:r>
+          <w:rPr>
+            <w:noProof/>
+          </w:rPr>
+          <w:t>1</w:t>
+        </w:r>
+      </w:fldSimple>
     </w:p>
     <w:p>
       <w:r>
@@ -12922,27 +12868,14 @@
         <w:pStyle w:val="Lgende"/>
         <w:jc w:val="center"/>
       </w:pPr>
-      <w:r>
-        <w:fldChar w:fldCharType="begin"/>
-      </w:r>
-      <w:r>
-        <w:instrText xml:space="preserve"> SEQ Figure \* ARABIC </w:instrText>
-      </w:r>
-      <w:r>
-        <w:fldChar w:fldCharType="separate"/>
-      </w:r>
-      <w:r>
-        <w:rPr>
-          <w:noProof/>
-        </w:rPr>
-        <w:t>6</w:t>
-      </w:r>
-      <w:r>
-        <w:rPr>
-          <w:noProof/>
-        </w:rPr>
-        <w:fldChar w:fldCharType="end"/>
-      </w:r>
+      <w:fldSimple w:instr=" SEQ Figure \* ARABIC ">
+        <w:r>
+          <w:rPr>
+            <w:noProof/>
+          </w:rPr>
+          <w:t>2</w:t>
+        </w:r>
+      </w:fldSimple>
       <w:r>
         <w:t xml:space="preserve"> modifications de la classe </w:t>
       </w:r>
@@ -13023,27 +12956,14 @@
         <w:pStyle w:val="Lgende"/>
         <w:jc w:val="center"/>
       </w:pPr>
-      <w:r>
-        <w:fldChar w:fldCharType="begin"/>
-      </w:r>
-      <w:r>
-        <w:instrText xml:space="preserve"> SEQ Figure \* ARABIC </w:instrText>
-      </w:r>
-      <w:r>
-        <w:fldChar w:fldCharType="separate"/>
-      </w:r>
-      <w:r>
-        <w:rPr>
-          <w:noProof/>
-        </w:rPr>
-        <w:t>7</w:t>
-      </w:r>
-      <w:r>
-        <w:rPr>
-          <w:noProof/>
-        </w:rPr>
-        <w:fldChar w:fldCharType="end"/>
-      </w:r>
+      <w:fldSimple w:instr=" SEQ Figure \* ARABIC ">
+        <w:r>
+          <w:rPr>
+            <w:noProof/>
+          </w:rPr>
+          <w:t>3</w:t>
+        </w:r>
+      </w:fldSimple>
       <w:r>
         <w:t xml:space="preserve"> Modifications des classes de test</w:t>
       </w:r>
@@ -13164,27 +13084,14 @@
         <w:pStyle w:val="Lgende"/>
         <w:jc w:val="center"/>
       </w:pPr>
-      <w:r>
-        <w:fldChar w:fldCharType="begin"/>
-      </w:r>
-      <w:r>
-        <w:instrText xml:space="preserve"> SEQ Figure \* ARABIC </w:instrText>
-      </w:r>
-      <w:r>
-        <w:fldChar w:fldCharType="separate"/>
-      </w:r>
-      <w:r>
-        <w:rPr>
-          <w:noProof/>
-        </w:rPr>
-        <w:t>8</w:t>
-      </w:r>
-      <w:r>
-        <w:rPr>
-          <w:noProof/>
-        </w:rPr>
-        <w:fldChar w:fldCharType="end"/>
-      </w:r>
+      <w:fldSimple w:instr=" SEQ Figure \* ARABIC ">
+        <w:r>
+          <w:rPr>
+            <w:noProof/>
+          </w:rPr>
+          <w:t>4</w:t>
+        </w:r>
+      </w:fldSimple>
       <w:r>
         <w:t xml:space="preserve"> Interface </w:t>
       </w:r>
@@ -13413,27 +13320,14 @@
         <w:pStyle w:val="Lgende"/>
         <w:jc w:val="center"/>
       </w:pPr>
-      <w:r>
-        <w:fldChar w:fldCharType="begin"/>
-      </w:r>
-      <w:r>
-        <w:instrText xml:space="preserve"> SEQ Figure \* ARABIC </w:instrText>
-      </w:r>
-      <w:r>
-        <w:fldChar w:fldCharType="separate"/>
-      </w:r>
-      <w:r>
-        <w:rPr>
-          <w:noProof/>
-        </w:rPr>
-        <w:t>9</w:t>
-      </w:r>
-      <w:r>
-        <w:rPr>
-          <w:noProof/>
-        </w:rPr>
-        <w:fldChar w:fldCharType="end"/>
-      </w:r>
+      <w:fldSimple w:instr=" SEQ Figure \* ARABIC ">
+        <w:r>
+          <w:rPr>
+            <w:noProof/>
+          </w:rPr>
+          <w:t>5</w:t>
+        </w:r>
+      </w:fldSimple>
       <w:r>
         <w:t xml:space="preserve"> : Méthode </w:t>
       </w:r>
@@ -13588,27 +13482,14 @@
         <w:pStyle w:val="Lgende"/>
         <w:jc w:val="center"/>
       </w:pPr>
-      <w:r>
-        <w:fldChar w:fldCharType="begin"/>
-      </w:r>
-      <w:r>
-        <w:instrText xml:space="preserve"> SEQ Figure \* ARABIC </w:instrText>
-      </w:r>
-      <w:r>
-        <w:fldChar w:fldCharType="separate"/>
-      </w:r>
-      <w:r>
-        <w:rPr>
-          <w:noProof/>
-        </w:rPr>
-        <w:t>10</w:t>
-      </w:r>
-      <w:r>
-        <w:rPr>
-          <w:noProof/>
-        </w:rPr>
-        <w:fldChar w:fldCharType="end"/>
-      </w:r>
+      <w:fldSimple w:instr=" SEQ Figure \* ARABIC ">
+        <w:r>
+          <w:rPr>
+            <w:noProof/>
+          </w:rPr>
+          <w:t>6</w:t>
+        </w:r>
+      </w:fldSimple>
       <w:r>
         <w:t xml:space="preserve"> Couverture du code</w:t>
       </w:r>
@@ -13691,27 +13572,14 @@
         <w:pStyle w:val="Lgende"/>
         <w:jc w:val="center"/>
       </w:pPr>
-      <w:r>
-        <w:fldChar w:fldCharType="begin"/>
-      </w:r>
-      <w:r>
-        <w:instrText xml:space="preserve"> SEQ Figure \* ARABIC </w:instrText>
-      </w:r>
-      <w:r>
-        <w:fldChar w:fldCharType="separate"/>
-      </w:r>
-      <w:r>
-        <w:rPr>
-          <w:noProof/>
-        </w:rPr>
-        <w:t>11</w:t>
-      </w:r>
-      <w:r>
-        <w:rPr>
-          <w:noProof/>
-        </w:rPr>
-        <w:fldChar w:fldCharType="end"/>
-      </w:r>
+      <w:fldSimple w:instr=" SEQ Figure \* ARABIC ">
+        <w:r>
+          <w:rPr>
+            <w:noProof/>
+          </w:rPr>
+          <w:t>7</w:t>
+        </w:r>
+      </w:fldSimple>
       <w:r>
         <w:t xml:space="preserve"> Barre verte =)</w:t>
       </w:r>
@@ -14342,27 +14210,14 @@
         <w:pStyle w:val="Lgende"/>
         <w:jc w:val="center"/>
       </w:pPr>
-      <w:r>
-        <w:fldChar w:fldCharType="begin"/>
-      </w:r>
-      <w:r>
-        <w:instrText xml:space="preserve"> SEQ Figure \* ARABIC </w:instrText>
-      </w:r>
-      <w:r>
-        <w:fldChar w:fldCharType="separate"/>
-      </w:r>
-      <w:r>
-        <w:rPr>
-          <w:noProof/>
-        </w:rPr>
-        <w:t>12</w:t>
-      </w:r>
-      <w:r>
-        <w:rPr>
-          <w:noProof/>
-        </w:rPr>
-        <w:fldChar w:fldCharType="end"/>
-      </w:r>
+      <w:fldSimple w:instr=" SEQ Figure \* ARABIC ">
+        <w:r>
+          <w:rPr>
+            <w:noProof/>
+          </w:rPr>
+          <w:t>8</w:t>
+        </w:r>
+      </w:fldSimple>
       <w:r>
         <w:t xml:space="preserve"> Tests fonctionnels</w:t>
       </w:r>
@@ -14801,7 +14656,6 @@
         <w:docPartUnique/>
       </w:docPartObj>
     </w:sdtPr>
-    <w:sdtEndPr/>
     <w:sdtContent>
       <w:p>
         <w:pPr>

</xml_diff>